<commit_message>
docs: Erster Draft fürs Titelblatt hinzugefügt
</commit_message>
<xml_diff>
--- a/Dokumente/Dokumentation.docx
+++ b/Dokumente/Dokumentation.docx
@@ -4,22 +4,327 @@
   <w:body>
     <w:p>
       <w:pPr>
-        <w:pStyle w:val="Titel"/>
+        <w:spacing w:after="4400"/>
+        <w:jc w:val="center"/>
+        <w:rPr>
+          <w:rFonts w:cs="Arial"/>
+          <w:sz w:val="28"/>
+          <w:szCs w:val="28"/>
+        </w:rPr>
       </w:pPr>
       <w:r>
-        <w:t>Titelblatt</w:t>
+        <w:rPr>
+          <w:rFonts w:cs="Arial"/>
+          <w:noProof/>
+          <w:sz w:val="28"/>
+          <w:szCs w:val="28"/>
+        </w:rPr>
+        <w:drawing>
+          <wp:anchor distT="0" distB="0" distL="114300" distR="114300" simplePos="0" relativeHeight="251659264" behindDoc="0" locked="0" layoutInCell="1" allowOverlap="1" wp14:anchorId="3D6A1A2F" wp14:editId="59922F22">
+            <wp:simplePos x="0" y="0"/>
+            <wp:positionH relativeFrom="margin">
+              <wp:posOffset>1747520</wp:posOffset>
+            </wp:positionH>
+            <wp:positionV relativeFrom="paragraph">
+              <wp:posOffset>1949450</wp:posOffset>
+            </wp:positionV>
+            <wp:extent cx="2262505" cy="764540"/>
+            <wp:effectExtent l="0" t="0" r="4445" b="0"/>
+            <wp:wrapSquare wrapText="bothSides"/>
+            <wp:docPr id="2" name="Grafik 2"/>
+            <wp:cNvGraphicFramePr>
+              <a:graphicFrameLocks xmlns:a="http://schemas.openxmlformats.org/drawingml/2006/main" noChangeAspect="1"/>
+            </wp:cNvGraphicFramePr>
+            <a:graphic xmlns:a="http://schemas.openxmlformats.org/drawingml/2006/main">
+              <a:graphicData uri="http://schemas.openxmlformats.org/drawingml/2006/picture">
+                <pic:pic xmlns:pic="http://schemas.openxmlformats.org/drawingml/2006/picture">
+                  <pic:nvPicPr>
+                    <pic:cNvPr id="2" name="Grafik 2"/>
+                    <pic:cNvPicPr/>
+                  </pic:nvPicPr>
+                  <pic:blipFill>
+                    <a:blip r:embed="rId7" cstate="print">
+                      <a:extLst>
+                        <a:ext uri="{28A0092B-C50C-407E-A947-70E740481C1C}">
+                          <a14:useLocalDpi xmlns:a14="http://schemas.microsoft.com/office/drawing/2010/main" val="0"/>
+                        </a:ext>
+                      </a:extLst>
+                    </a:blip>
+                    <a:stretch>
+                      <a:fillRect/>
+                    </a:stretch>
+                  </pic:blipFill>
+                  <pic:spPr>
+                    <a:xfrm>
+                      <a:off x="0" y="0"/>
+                      <a:ext cx="2262505" cy="764540"/>
+                    </a:xfrm>
+                    <a:prstGeom prst="rect">
+                      <a:avLst/>
+                    </a:prstGeom>
+                  </pic:spPr>
+                </pic:pic>
+              </a:graphicData>
+            </a:graphic>
+            <wp14:sizeRelH relativeFrom="page">
+              <wp14:pctWidth>0</wp14:pctWidth>
+            </wp14:sizeRelH>
+            <wp14:sizeRelV relativeFrom="page">
+              <wp14:pctHeight>0</wp14:pctHeight>
+            </wp14:sizeRelV>
+          </wp:anchor>
+        </w:drawing>
+      </w:r>
+      <w:r>
+        <w:rPr>
+          <w:rFonts w:cs="Arial"/>
+          <w:sz w:val="28"/>
+          <w:szCs w:val="28"/>
+        </w:rPr>
+        <w:t>Hochschule Esslingen</w:t>
+      </w:r>
+      <w:r>
+        <w:rPr>
+          <w:rFonts w:cs="Arial"/>
+          <w:sz w:val="28"/>
+          <w:szCs w:val="28"/>
+        </w:rPr>
+        <w:br/>
+      </w:r>
+      <w:r>
+        <w:rPr>
+          <w:rFonts w:cs="Arial"/>
+          <w:sz w:val="28"/>
+          <w:szCs w:val="28"/>
+        </w:rPr>
+        <w:t>Sommersemester 2023</w:t>
       </w:r>
     </w:p>
     <w:p>
       <w:pPr>
-        <w:spacing w:after="0" w:line="240" w:lineRule="auto"/>
+        <w:spacing w:after="5000"/>
+        <w:jc w:val="center"/>
+        <w:rPr>
+          <w:rFonts w:cs="Arial"/>
+          <w:sz w:val="32"/>
+          <w:szCs w:val="32"/>
+        </w:rPr>
       </w:pPr>
+      <w:r>
+        <w:rPr>
+          <w:rFonts w:cs="Arial"/>
+          <w:b/>
+          <w:bCs/>
+          <w:sz w:val="36"/>
+          <w:szCs w:val="36"/>
+        </w:rPr>
+        <w:t>Projekt Sport Challenge</w:t>
+      </w:r>
+      <w:r>
+        <w:rPr>
+          <w:rFonts w:cs="Arial"/>
+          <w:sz w:val="32"/>
+          <w:szCs w:val="32"/>
+        </w:rPr>
+        <w:br/>
+      </w:r>
+      <w:r>
+        <w:rPr>
+          <w:rFonts w:cs="Arial"/>
+          <w:sz w:val="32"/>
+          <w:szCs w:val="32"/>
+        </w:rPr>
+        <w:t xml:space="preserve">Softwareprojekt </w:t>
+      </w:r>
+      <w:r>
+        <w:rPr>
+          <w:rFonts w:cs="Arial"/>
+          <w:sz w:val="32"/>
+          <w:szCs w:val="32"/>
+        </w:rPr>
+        <w:t>für doubleSlash</w:t>
+      </w:r>
+    </w:p>
+    <w:p>
+      <w:pPr>
+        <w:spacing w:before="120" w:after="120"/>
+        <w:jc w:val="center"/>
+        <w:rPr>
+          <w:rFonts w:cs="Arial"/>
+          <w:sz w:val="28"/>
+          <w:szCs w:val="28"/>
+        </w:rPr>
+      </w:pPr>
+      <w:r>
+        <w:rPr>
+          <w:rFonts w:cs="Arial"/>
+          <w:sz w:val="28"/>
+          <w:szCs w:val="28"/>
+        </w:rPr>
+        <w:t>Projektteam</w:t>
+      </w:r>
+      <w:r>
+        <w:rPr>
+          <w:rFonts w:cs="Arial"/>
+          <w:sz w:val="28"/>
+          <w:szCs w:val="28"/>
+        </w:rPr>
+        <w:t xml:space="preserve">: </w:t>
+      </w:r>
+      <w:r>
+        <w:rPr>
+          <w:rFonts w:cs="Arial"/>
+          <w:sz w:val="28"/>
+          <w:szCs w:val="28"/>
+        </w:rPr>
+        <w:br/>
+      </w:r>
+      <w:r>
+        <w:rPr>
+          <w:rFonts w:cs="Arial"/>
+          <w:sz w:val="28"/>
+          <w:szCs w:val="28"/>
+        </w:rPr>
+        <w:t xml:space="preserve">Jason </w:t>
+      </w:r>
+      <w:r>
+        <w:rPr>
+          <w:rFonts w:cs="Arial"/>
+          <w:sz w:val="28"/>
+          <w:szCs w:val="28"/>
+        </w:rPr>
+        <w:t xml:space="preserve">Patrick </w:t>
+      </w:r>
+      <w:r>
+        <w:rPr>
+          <w:rFonts w:cs="Arial"/>
+          <w:sz w:val="28"/>
+          <w:szCs w:val="28"/>
+        </w:rPr>
+        <w:t>Duffy</w:t>
+      </w:r>
+      <w:r>
+        <w:rPr>
+          <w:rFonts w:cs="Arial"/>
+          <w:sz w:val="28"/>
+          <w:szCs w:val="28"/>
+        </w:rPr>
+        <w:t xml:space="preserve"> (jaduit00@hs-esslingen.de)</w:t>
+      </w:r>
+      <w:r>
+        <w:rPr>
+          <w:rFonts w:cs="Arial"/>
+          <w:sz w:val="28"/>
+          <w:szCs w:val="28"/>
+        </w:rPr>
+        <w:br/>
+        <w:t>Robin Hackh</w:t>
+      </w:r>
+      <w:r>
+        <w:rPr>
+          <w:rFonts w:cs="Arial"/>
+          <w:sz w:val="28"/>
+          <w:szCs w:val="28"/>
+        </w:rPr>
+        <w:t xml:space="preserve"> (rohait02@hs-esslingen.de)</w:t>
+      </w:r>
+      <w:r>
+        <w:rPr>
+          <w:rFonts w:cs="Arial"/>
+          <w:sz w:val="28"/>
+          <w:szCs w:val="28"/>
+        </w:rPr>
+        <w:br/>
+        <w:t>Tom Nguyen</w:t>
+      </w:r>
+      <w:r>
+        <w:rPr>
+          <w:rFonts w:cs="Arial"/>
+          <w:sz w:val="28"/>
+          <w:szCs w:val="28"/>
+        </w:rPr>
+        <w:t xml:space="preserve"> (tongit00@hs-esslingen.de)</w:t>
+      </w:r>
+      <w:r>
+        <w:rPr>
+          <w:rFonts w:cs="Arial"/>
+          <w:sz w:val="28"/>
+          <w:szCs w:val="28"/>
+        </w:rPr>
+        <w:br/>
+        <w:t>Mason Schönherr</w:t>
+      </w:r>
+      <w:r>
+        <w:rPr>
+          <w:rFonts w:cs="Arial"/>
+          <w:sz w:val="28"/>
+          <w:szCs w:val="28"/>
+        </w:rPr>
+        <w:t xml:space="preserve"> (mascit43@hs-esslingen.de)</w:t>
+      </w:r>
+    </w:p>
+    <w:p>
+      <w:pPr>
+        <w:spacing w:before="120" w:after="360"/>
+        <w:jc w:val="center"/>
+        <w:rPr>
+          <w:rFonts w:cs="Arial"/>
+          <w:sz w:val="28"/>
+          <w:szCs w:val="28"/>
+        </w:rPr>
+      </w:pPr>
+      <w:r>
+        <w:rPr>
+          <w:rFonts w:cs="Arial"/>
+          <w:sz w:val="28"/>
+          <w:szCs w:val="28"/>
+        </w:rPr>
+        <w:t>Betreuer</w:t>
+      </w:r>
+      <w:r>
+        <w:rPr>
+          <w:rFonts w:cs="Arial"/>
+          <w:sz w:val="28"/>
+          <w:szCs w:val="28"/>
+        </w:rPr>
+        <w:t xml:space="preserve">: </w:t>
+      </w:r>
+      <w:r>
+        <w:rPr>
+          <w:rFonts w:cs="Arial"/>
+          <w:sz w:val="28"/>
+          <w:szCs w:val="28"/>
+        </w:rPr>
+        <w:t>Herr Prof. Dr. Nitzsche</w:t>
+      </w:r>
+      <w:r>
+        <w:rPr>
+          <w:rFonts w:cs="Arial"/>
+          <w:sz w:val="28"/>
+          <w:szCs w:val="28"/>
+        </w:rPr>
+        <w:br/>
+        <w:t>Kunden: doubleSlash</w:t>
+      </w:r>
+      <w:r>
+        <w:rPr>
+          <w:rFonts w:cs="Arial"/>
+          <w:sz w:val="28"/>
+          <w:szCs w:val="28"/>
+        </w:rPr>
+        <w:t xml:space="preserve"> Net-Business GmbH</w:t>
+      </w:r>
       <w:r>
         <w:br w:type="page"/>
       </w:r>
     </w:p>
     <w:sdt>
       <w:sdtPr>
+        <w:rPr>
+          <w:rFonts w:eastAsiaTheme="minorEastAsia" w:cstheme="minorBidi"/>
+          <w:sz w:val="22"/>
+          <w:szCs w:val="22"/>
+        </w:rPr>
         <w:id w:val="633913290"/>
         <w:docPartObj>
           <w:docPartGallery w:val="Table of Contents"/>
@@ -28,11 +333,8 @@
       </w:sdtPr>
       <w:sdtEndPr>
         <w:rPr>
-          <w:rFonts w:eastAsiaTheme="minorEastAsia" w:cstheme="minorBidi"/>
           <w:b/>
           <w:bCs/>
-          <w:sz w:val="22"/>
-          <w:szCs w:val="22"/>
         </w:rPr>
       </w:sdtEndPr>
       <w:sdtContent>
@@ -40,14 +342,27 @@
           <w:pPr>
             <w:pStyle w:val="Inhaltsverzeichnisberschrift"/>
             <w:spacing w:before="0" w:line="240" w:lineRule="auto"/>
+            <w:rPr>
+              <w:rStyle w:val="berschrift1Zchn"/>
+            </w:rPr>
           </w:pPr>
           <w:r>
+            <w:rPr>
+              <w:rStyle w:val="berschrift1Zchn"/>
+            </w:rPr>
             <w:t>Inhaltsverzeichnis</w:t>
           </w:r>
         </w:p>
         <w:p>
           <w:pPr>
-            <w:spacing w:after="0" w:line="240" w:lineRule="auto"/>
+            <w:pStyle w:val="Verzeichnis1"/>
+            <w:tabs>
+              <w:tab w:val="right" w:leader="dot" w:pos="9062"/>
+            </w:tabs>
+            <w:rPr>
+              <w:rFonts w:asciiTheme="minorHAnsi" w:hAnsiTheme="minorHAnsi"/>
+              <w:noProof/>
+            </w:rPr>
           </w:pPr>
           <w:r>
             <w:fldChar w:fldCharType="begin"/>
@@ -58,14 +373,206 @@
           <w:r>
             <w:fldChar w:fldCharType="separate"/>
           </w:r>
-          <w:r>
+          <w:hyperlink w:anchor="_Toc131345199" w:history="1">
+            <w:r>
+              <w:rPr>
+                <w:rStyle w:val="Hyperlink"/>
+                <w:noProof/>
+              </w:rPr>
+              <w:t>Inhalt</w:t>
+            </w:r>
+            <w:r>
+              <w:rPr>
+                <w:noProof/>
+                <w:webHidden/>
+              </w:rPr>
+              <w:tab/>
+            </w:r>
+            <w:r>
+              <w:rPr>
+                <w:noProof/>
+                <w:webHidden/>
+              </w:rPr>
+              <w:fldChar w:fldCharType="begin"/>
+            </w:r>
+            <w:r>
+              <w:rPr>
+                <w:noProof/>
+                <w:webHidden/>
+              </w:rPr>
+              <w:instrText xml:space="preserve"> PAGEREF _Toc131345199 \h </w:instrText>
+            </w:r>
+            <w:r>
+              <w:rPr>
+                <w:noProof/>
+                <w:webHidden/>
+              </w:rPr>
+            </w:r>
+            <w:r>
+              <w:rPr>
+                <w:noProof/>
+                <w:webHidden/>
+              </w:rPr>
+              <w:fldChar w:fldCharType="separate"/>
+            </w:r>
+            <w:r>
+              <w:rPr>
+                <w:noProof/>
+                <w:webHidden/>
+              </w:rPr>
+              <w:t>3</w:t>
+            </w:r>
+            <w:r>
+              <w:rPr>
+                <w:noProof/>
+                <w:webHidden/>
+              </w:rPr>
+              <w:fldChar w:fldCharType="end"/>
+            </w:r>
+          </w:hyperlink>
+        </w:p>
+        <w:p>
+          <w:pPr>
+            <w:pStyle w:val="Verzeichnis1"/>
+            <w:tabs>
+              <w:tab w:val="right" w:leader="dot" w:pos="9062"/>
+            </w:tabs>
             <w:rPr>
-              <w:b/>
-              <w:bCs/>
+              <w:rFonts w:asciiTheme="minorHAnsi" w:hAnsiTheme="minorHAnsi"/>
               <w:noProof/>
             </w:rPr>
-            <w:t>Es wurden keine Einträge für das Inhaltsverzeichnis gefunden.</w:t>
-          </w:r>
+          </w:pPr>
+          <w:hyperlink w:anchor="_Toc131345200" w:history="1">
+            <w:r>
+              <w:rPr>
+                <w:rStyle w:val="Hyperlink"/>
+                <w:noProof/>
+              </w:rPr>
+              <w:t>Abbildungsverzeichnis</w:t>
+            </w:r>
+            <w:r>
+              <w:rPr>
+                <w:noProof/>
+                <w:webHidden/>
+              </w:rPr>
+              <w:tab/>
+            </w:r>
+            <w:r>
+              <w:rPr>
+                <w:noProof/>
+                <w:webHidden/>
+              </w:rPr>
+              <w:fldChar w:fldCharType="begin"/>
+            </w:r>
+            <w:r>
+              <w:rPr>
+                <w:noProof/>
+                <w:webHidden/>
+              </w:rPr>
+              <w:instrText xml:space="preserve"> PAGEREF _Toc131345200 \h </w:instrText>
+            </w:r>
+            <w:r>
+              <w:rPr>
+                <w:noProof/>
+                <w:webHidden/>
+              </w:rPr>
+            </w:r>
+            <w:r>
+              <w:rPr>
+                <w:noProof/>
+                <w:webHidden/>
+              </w:rPr>
+              <w:fldChar w:fldCharType="separate"/>
+            </w:r>
+            <w:r>
+              <w:rPr>
+                <w:noProof/>
+                <w:webHidden/>
+              </w:rPr>
+              <w:t>4</w:t>
+            </w:r>
+            <w:r>
+              <w:rPr>
+                <w:noProof/>
+                <w:webHidden/>
+              </w:rPr>
+              <w:fldChar w:fldCharType="end"/>
+            </w:r>
+          </w:hyperlink>
+        </w:p>
+        <w:p>
+          <w:pPr>
+            <w:pStyle w:val="Verzeichnis1"/>
+            <w:tabs>
+              <w:tab w:val="right" w:leader="dot" w:pos="9062"/>
+            </w:tabs>
+            <w:rPr>
+              <w:rFonts w:asciiTheme="minorHAnsi" w:hAnsiTheme="minorHAnsi"/>
+              <w:noProof/>
+            </w:rPr>
+          </w:pPr>
+          <w:hyperlink w:anchor="_Toc131345201" w:history="1">
+            <w:r>
+              <w:rPr>
+                <w:rStyle w:val="Hyperlink"/>
+                <w:noProof/>
+              </w:rPr>
+              <w:t>Literaturverzeichnis</w:t>
+            </w:r>
+            <w:r>
+              <w:rPr>
+                <w:noProof/>
+                <w:webHidden/>
+              </w:rPr>
+              <w:tab/>
+            </w:r>
+            <w:r>
+              <w:rPr>
+                <w:noProof/>
+                <w:webHidden/>
+              </w:rPr>
+              <w:fldChar w:fldCharType="begin"/>
+            </w:r>
+            <w:r>
+              <w:rPr>
+                <w:noProof/>
+                <w:webHidden/>
+              </w:rPr>
+              <w:instrText xml:space="preserve"> PAGEREF _Toc131345201 \h </w:instrText>
+            </w:r>
+            <w:r>
+              <w:rPr>
+                <w:noProof/>
+                <w:webHidden/>
+              </w:rPr>
+            </w:r>
+            <w:r>
+              <w:rPr>
+                <w:noProof/>
+                <w:webHidden/>
+              </w:rPr>
+              <w:fldChar w:fldCharType="separate"/>
+            </w:r>
+            <w:r>
+              <w:rPr>
+                <w:noProof/>
+                <w:webHidden/>
+              </w:rPr>
+              <w:t>4</w:t>
+            </w:r>
+            <w:r>
+              <w:rPr>
+                <w:noProof/>
+                <w:webHidden/>
+              </w:rPr>
+              <w:fldChar w:fldCharType="end"/>
+            </w:r>
+          </w:hyperlink>
+        </w:p>
+        <w:p>
+          <w:pPr>
+            <w:spacing w:after="0" w:line="240" w:lineRule="auto"/>
+          </w:pPr>
           <w:r>
             <w:rPr>
               <w:b/>
@@ -89,53 +596,50 @@
         <w:pStyle w:val="berschrift1"/>
         <w:spacing w:before="0" w:line="240" w:lineRule="auto"/>
       </w:pPr>
+      <w:bookmarkStart w:id="0" w:name="_Toc131345199"/>
       <w:r>
         <w:lastRenderedPageBreak/>
         <w:t>Inhalt</w:t>
       </w:r>
+      <w:bookmarkEnd w:id="0"/>
     </w:p>
     <w:p>
       <w:pPr>
         <w:spacing w:after="0" w:line="240" w:lineRule="auto"/>
       </w:pPr>
       <w:r>
-        <w:t>123</w:t>
-      </w:r>
+        <w:t>Testinhalt</w:t>
+      </w:r>
+    </w:p>
+    <w:p>
+      <w:pPr>
+        <w:spacing w:after="0" w:line="240" w:lineRule="auto"/>
+      </w:pPr>
     </w:p>
     <w:p>
       <w:pPr>
         <w:pStyle w:val="Beschriftung"/>
         <w:spacing w:after="0"/>
       </w:pPr>
-      <w:bookmarkStart w:id="0" w:name="_Toc131343344"/>
+      <w:bookmarkStart w:id="1" w:name="_Toc131343344"/>
       <w:r>
         <w:t xml:space="preserve">Testabbildung: </w:t>
       </w:r>
       <w:r>
         <w:t xml:space="preserve">Abbildung </w:t>
       </w:r>
-      <w:r>
-        <w:fldChar w:fldCharType="begin"/>
-      </w:r>
-      <w:r>
-        <w:instrText xml:space="preserve"> SEQ Abbildung \* ARABIC </w:instrText>
-      </w:r>
-      <w:r>
-        <w:fldChar w:fldCharType="separate"/>
-      </w:r>
-      <w:r>
-        <w:rPr>
-          <w:noProof/>
-        </w:rPr>
-        <w:t>1</w:t>
-      </w:r>
-      <w:r>
-        <w:fldChar w:fldCharType="end"/>
-      </w:r>
+      <w:fldSimple w:instr=" SEQ Abbildung \* ARABIC ">
+        <w:r>
+          <w:rPr>
+            <w:noProof/>
+          </w:rPr>
+          <w:t>1</w:t>
+        </w:r>
+      </w:fldSimple>
       <w:r>
         <w:t>: Test</w:t>
       </w:r>
-      <w:bookmarkEnd w:id="0"/>
+      <w:bookmarkEnd w:id="1"/>
     </w:p>
     <w:p>
       <w:pPr>
@@ -179,10 +683,12 @@
         <w:pStyle w:val="berschrift1"/>
         <w:spacing w:before="0" w:line="240" w:lineRule="auto"/>
       </w:pPr>
+      <w:bookmarkStart w:id="2" w:name="_Toc131345200"/>
       <w:r>
         <w:lastRenderedPageBreak/>
         <w:t>Abbildungsverzeichnis</w:t>
       </w:r>
+      <w:bookmarkEnd w:id="2"/>
     </w:p>
     <w:p>
       <w:pPr>
@@ -271,22 +777,21 @@
         <w:fldChar w:fldCharType="end"/>
       </w:r>
     </w:p>
+    <w:bookmarkStart w:id="3" w:name="_Toc131345201" w:displacedByCustomXml="next"/>
     <w:sdt>
       <w:sdtPr>
+        <w:rPr>
+          <w:rFonts w:eastAsiaTheme="minorEastAsia" w:cstheme="minorBidi"/>
+          <w:b w:val="0"/>
+          <w:sz w:val="22"/>
+          <w:szCs w:val="22"/>
+        </w:rPr>
         <w:id w:val="-826442068"/>
         <w:docPartObj>
           <w:docPartGallery w:val="Bibliographies"/>
           <w:docPartUnique/>
         </w:docPartObj>
       </w:sdtPr>
-      <w:sdtEndPr>
-        <w:rPr>
-          <w:rFonts w:eastAsiaTheme="minorEastAsia" w:cstheme="minorBidi"/>
-          <w:b w:val="0"/>
-          <w:sz w:val="22"/>
-          <w:szCs w:val="22"/>
-        </w:rPr>
-      </w:sdtEndPr>
       <w:sdtContent>
         <w:p>
           <w:pPr>
@@ -296,6 +801,7 @@
           <w:r>
             <w:t>Literaturverzeichnis</w:t>
           </w:r>
+          <w:bookmarkEnd w:id="3"/>
         </w:p>
         <w:sdt>
           <w:sdtPr>
@@ -366,12 +872,8 @@
       </w:pPr>
     </w:p>
     <w:sectPr>
-      <w:headerReference w:type="even" r:id="rId7"/>
       <w:headerReference w:type="default" r:id="rId8"/>
-      <w:footerReference w:type="even" r:id="rId9"/>
-      <w:footerReference w:type="default" r:id="rId10"/>
-      <w:headerReference w:type="first" r:id="rId11"/>
-      <w:footerReference w:type="first" r:id="rId12"/>
+      <w:footerReference w:type="default" r:id="rId9"/>
       <w:pgSz w:w="11906" w:h="16838"/>
       <w:pgMar w:top="1417" w:right="1417" w:bottom="1134" w:left="1417" w:header="708" w:footer="708" w:gutter="0"/>
       <w:cols w:space="708"/>
@@ -408,16 +910,6 @@
 </file>
 
 <file path=word/footer1.xml><?xml version="1.0" encoding="utf-8"?>
-<w:ftr xmlns:wpc="http://schemas.microsoft.com/office/word/2010/wordprocessingCanvas" xmlns:cx="http://schemas.microsoft.com/office/drawing/2014/chartex" xmlns:cx1="http://schemas.microsoft.com/office/drawing/2015/9/8/chartex" xmlns:cx2="http://schemas.microsoft.com/office/drawing/2015/10/21/chartex" xmlns:cx3="http://schemas.microsoft.com/office/drawing/2016/5/9/chartex" xmlns:cx4="http://schemas.microsoft.com/office/drawing/2016/5/10/chartex" xmlns:cx5="http://schemas.microsoft.com/office/drawing/2016/5/11/chartex" xmlns:cx6="http://schemas.microsoft.com/office/drawing/2016/5/12/chartex" xmlns:cx7="http://schemas.microsoft.com/office/drawing/2016/5/13/chartex" xmlns:cx8="http://schemas.microsoft.com/office/drawing/2016/5/14/chartex" xmlns:mc="http://schemas.openxmlformats.org/markup-compatibility/2006" xmlns:aink="http://schemas.microsoft.com/office/drawing/2016/ink" xmlns:am3d="http://schemas.microsoft.com/office/drawing/2017/model3d" xmlns:o="urn:schemas-microsoft-com:office:office" xmlns:oel="http://schemas.microsoft.com/office/2019/extlst" xmlns:r="http://schemas.openxmlformats.org/officeDocument/2006/relationships" xmlns:m="http://schemas.openxmlformats.org/officeDocument/2006/math" xmlns:v="urn:schemas-microsoft-com:vml" xmlns:wp14="http://schemas.microsoft.com/office/word/2010/wordprocessingDrawing" xmlns:wp="http://schemas.openxmlformats.org/drawingml/2006/wordprocessingDrawing" xmlns:w10="urn:schemas-microsoft-com:office:word" xmlns:w="http://schemas.openxmlformats.org/wordprocessingml/2006/main" xmlns:w14="http://schemas.microsoft.com/office/word/2010/wordml" xmlns:w15="http://schemas.microsoft.com/office/word/2012/wordml" xmlns:w16cex="http://schemas.microsoft.com/office/word/2018/wordml/cex" xmlns:w16cid="http://schemas.microsoft.com/office/word/2016/wordml/cid" xmlns:w16="http://schemas.microsoft.com/office/word/2018/wordml" xmlns:w16sdtdh="http://schemas.microsoft.com/office/word/2020/wordml/sdtdatahash" xmlns:w16se="http://schemas.microsoft.com/office/word/2015/wordml/symex" xmlns:wpg="http://schemas.microsoft.com/office/word/2010/wordprocessingGroup" xmlns:wpi="http://schemas.microsoft.com/office/word/2010/wordprocessingInk" xmlns:wne="http://schemas.microsoft.com/office/word/2006/wordml" xmlns:wps="http://schemas.microsoft.com/office/word/2010/wordprocessingShape" mc:Ignorable="w14 w15 w16se w16cid w16 w16cex w16sdtdh wp14">
-  <w:p>
-    <w:pPr>
-      <w:pStyle w:val="Fuzeile"/>
-    </w:pPr>
-  </w:p>
-</w:ftr>
-</file>
-
-<file path=word/footer2.xml><?xml version="1.0" encoding="utf-8"?>
 <w:ftr xmlns:wpc="http://schemas.microsoft.com/office/word/2010/wordprocessingCanvas" xmlns:cx="http://schemas.microsoft.com/office/drawing/2014/chartex" xmlns:cx1="http://schemas.microsoft.com/office/drawing/2015/9/8/chartex" xmlns:cx2="http://schemas.microsoft.com/office/drawing/2015/10/21/chartex" xmlns:cx3="http://schemas.microsoft.com/office/drawing/2016/5/9/chartex" xmlns:cx4="http://schemas.microsoft.com/office/drawing/2016/5/10/chartex" xmlns:cx5="http://schemas.microsoft.com/office/drawing/2016/5/11/chartex" xmlns:cx6="http://schemas.microsoft.com/office/drawing/2016/5/12/chartex" xmlns:cx7="http://schemas.microsoft.com/office/drawing/2016/5/13/chartex" xmlns:cx8="http://schemas.microsoft.com/office/drawing/2016/5/14/chartex" xmlns:mc="http://schemas.openxmlformats.org/markup-compatibility/2006" xmlns:aink="http://schemas.microsoft.com/office/drawing/2016/ink" xmlns:am3d="http://schemas.microsoft.com/office/drawing/2017/model3d" xmlns:o="urn:schemas-microsoft-com:office:office" xmlns:oel="http://schemas.microsoft.com/office/2019/extlst" xmlns:r="http://schemas.openxmlformats.org/officeDocument/2006/relationships" xmlns:m="http://schemas.openxmlformats.org/officeDocument/2006/math" xmlns:v="urn:schemas-microsoft-com:vml" xmlns:wp14="http://schemas.microsoft.com/office/word/2010/wordprocessingDrawing" xmlns:wp="http://schemas.openxmlformats.org/drawingml/2006/wordprocessingDrawing" xmlns:w10="urn:schemas-microsoft-com:office:word" xmlns:w="http://schemas.openxmlformats.org/wordprocessingml/2006/main" xmlns:w14="http://schemas.microsoft.com/office/word/2010/wordml" xmlns:w15="http://schemas.microsoft.com/office/word/2012/wordml" xmlns:w16cex="http://schemas.microsoft.com/office/word/2018/wordml/cex" xmlns:w16cid="http://schemas.microsoft.com/office/word/2016/wordml/cid" xmlns:w16="http://schemas.microsoft.com/office/word/2018/wordml" xmlns:w16sdtdh="http://schemas.microsoft.com/office/word/2020/wordml/sdtdatahash" xmlns:w16se="http://schemas.microsoft.com/office/word/2015/wordml/symex" xmlns:wpg="http://schemas.microsoft.com/office/word/2010/wordprocessingGroup" xmlns:wpi="http://schemas.microsoft.com/office/word/2010/wordprocessingInk" xmlns:wne="http://schemas.microsoft.com/office/word/2006/wordml" xmlns:wps="http://schemas.microsoft.com/office/word/2010/wordprocessingShape" mc:Ignorable="w14 w15 w16se w16cid w16 w16cex w16sdtdh wp14">
   <w:sdt>
     <w:sdtPr>
@@ -454,16 +946,6 @@
 </w:ftr>
 </file>
 
-<file path=word/footer3.xml><?xml version="1.0" encoding="utf-8"?>
-<w:ftr xmlns:wpc="http://schemas.microsoft.com/office/word/2010/wordprocessingCanvas" xmlns:cx="http://schemas.microsoft.com/office/drawing/2014/chartex" xmlns:cx1="http://schemas.microsoft.com/office/drawing/2015/9/8/chartex" xmlns:cx2="http://schemas.microsoft.com/office/drawing/2015/10/21/chartex" xmlns:cx3="http://schemas.microsoft.com/office/drawing/2016/5/9/chartex" xmlns:cx4="http://schemas.microsoft.com/office/drawing/2016/5/10/chartex" xmlns:cx5="http://schemas.microsoft.com/office/drawing/2016/5/11/chartex" xmlns:cx6="http://schemas.microsoft.com/office/drawing/2016/5/12/chartex" xmlns:cx7="http://schemas.microsoft.com/office/drawing/2016/5/13/chartex" xmlns:cx8="http://schemas.microsoft.com/office/drawing/2016/5/14/chartex" xmlns:mc="http://schemas.openxmlformats.org/markup-compatibility/2006" xmlns:aink="http://schemas.microsoft.com/office/drawing/2016/ink" xmlns:am3d="http://schemas.microsoft.com/office/drawing/2017/model3d" xmlns:o="urn:schemas-microsoft-com:office:office" xmlns:oel="http://schemas.microsoft.com/office/2019/extlst" xmlns:r="http://schemas.openxmlformats.org/officeDocument/2006/relationships" xmlns:m="http://schemas.openxmlformats.org/officeDocument/2006/math" xmlns:v="urn:schemas-microsoft-com:vml" xmlns:wp14="http://schemas.microsoft.com/office/word/2010/wordprocessingDrawing" xmlns:wp="http://schemas.openxmlformats.org/drawingml/2006/wordprocessingDrawing" xmlns:w10="urn:schemas-microsoft-com:office:word" xmlns:w="http://schemas.openxmlformats.org/wordprocessingml/2006/main" xmlns:w14="http://schemas.microsoft.com/office/word/2010/wordml" xmlns:w15="http://schemas.microsoft.com/office/word/2012/wordml" xmlns:w16cex="http://schemas.microsoft.com/office/word/2018/wordml/cex" xmlns:w16cid="http://schemas.microsoft.com/office/word/2016/wordml/cid" xmlns:w16="http://schemas.microsoft.com/office/word/2018/wordml" xmlns:w16sdtdh="http://schemas.microsoft.com/office/word/2020/wordml/sdtdatahash" xmlns:w16se="http://schemas.microsoft.com/office/word/2015/wordml/symex" xmlns:wpg="http://schemas.microsoft.com/office/word/2010/wordprocessingGroup" xmlns:wpi="http://schemas.microsoft.com/office/word/2010/wordprocessingInk" xmlns:wne="http://schemas.microsoft.com/office/word/2006/wordml" xmlns:wps="http://schemas.microsoft.com/office/word/2010/wordprocessingShape" mc:Ignorable="w14 w15 w16se w16cid w16 w16cex w16sdtdh wp14">
-  <w:p>
-    <w:pPr>
-      <w:pStyle w:val="Fuzeile"/>
-    </w:pPr>
-  </w:p>
-</w:ftr>
-</file>
-
 <file path=word/footnotes.xml><?xml version="1.0" encoding="utf-8"?>
 <w:footnotes xmlns:wpc="http://schemas.microsoft.com/office/word/2010/wordprocessingCanvas" xmlns:cx="http://schemas.microsoft.com/office/drawing/2014/chartex" xmlns:cx1="http://schemas.microsoft.com/office/drawing/2015/9/8/chartex" xmlns:cx2="http://schemas.microsoft.com/office/drawing/2015/10/21/chartex" xmlns:cx3="http://schemas.microsoft.com/office/drawing/2016/5/9/chartex" xmlns:cx4="http://schemas.microsoft.com/office/drawing/2016/5/10/chartex" xmlns:cx5="http://schemas.microsoft.com/office/drawing/2016/5/11/chartex" xmlns:cx6="http://schemas.microsoft.com/office/drawing/2016/5/12/chartex" xmlns:cx7="http://schemas.microsoft.com/office/drawing/2016/5/13/chartex" xmlns:cx8="http://schemas.microsoft.com/office/drawing/2016/5/14/chartex" xmlns:mc="http://schemas.openxmlformats.org/markup-compatibility/2006" xmlns:aink="http://schemas.microsoft.com/office/drawing/2016/ink" xmlns:am3d="http://schemas.microsoft.com/office/drawing/2017/model3d" xmlns:o="urn:schemas-microsoft-com:office:office" xmlns:oel="http://schemas.microsoft.com/office/2019/extlst" xmlns:r="http://schemas.openxmlformats.org/officeDocument/2006/relationships" xmlns:m="http://schemas.openxmlformats.org/officeDocument/2006/math" xmlns:v="urn:schemas-microsoft-com:vml" xmlns:wp14="http://schemas.microsoft.com/office/word/2010/wordprocessingDrawing" xmlns:wp="http://schemas.openxmlformats.org/drawingml/2006/wordprocessingDrawing" xmlns:w10="urn:schemas-microsoft-com:office:word" xmlns:w="http://schemas.openxmlformats.org/wordprocessingml/2006/main" xmlns:w14="http://schemas.microsoft.com/office/word/2010/wordml" xmlns:w15="http://schemas.microsoft.com/office/word/2012/wordml" xmlns:w16cex="http://schemas.microsoft.com/office/word/2018/wordml/cex" xmlns:w16cid="http://schemas.microsoft.com/office/word/2016/wordml/cid" xmlns:w16="http://schemas.microsoft.com/office/word/2018/wordml" xmlns:w16sdtdh="http://schemas.microsoft.com/office/word/2020/wordml/sdtdatahash" xmlns:w16se="http://schemas.microsoft.com/office/word/2015/wordml/symex" xmlns:wpg="http://schemas.microsoft.com/office/word/2010/wordprocessingGroup" xmlns:wpi="http://schemas.microsoft.com/office/word/2010/wordprocessingInk" xmlns:wne="http://schemas.microsoft.com/office/word/2006/wordml" xmlns:wps="http://schemas.microsoft.com/office/word/2010/wordprocessingShape" mc:Ignorable="w14 w15 w16se w16cid w16 w16cex w16sdtdh wp14">
   <w:footnote w:type="separator" w:id="-1">
@@ -490,16 +972,6 @@
 </file>
 
 <file path=word/header1.xml><?xml version="1.0" encoding="utf-8"?>
-<w:hdr xmlns:wpc="http://schemas.microsoft.com/office/word/2010/wordprocessingCanvas" xmlns:cx="http://schemas.microsoft.com/office/drawing/2014/chartex" xmlns:cx1="http://schemas.microsoft.com/office/drawing/2015/9/8/chartex" xmlns:cx2="http://schemas.microsoft.com/office/drawing/2015/10/21/chartex" xmlns:cx3="http://schemas.microsoft.com/office/drawing/2016/5/9/chartex" xmlns:cx4="http://schemas.microsoft.com/office/drawing/2016/5/10/chartex" xmlns:cx5="http://schemas.microsoft.com/office/drawing/2016/5/11/chartex" xmlns:cx6="http://schemas.microsoft.com/office/drawing/2016/5/12/chartex" xmlns:cx7="http://schemas.microsoft.com/office/drawing/2016/5/13/chartex" xmlns:cx8="http://schemas.microsoft.com/office/drawing/2016/5/14/chartex" xmlns:mc="http://schemas.openxmlformats.org/markup-compatibility/2006" xmlns:aink="http://schemas.microsoft.com/office/drawing/2016/ink" xmlns:am3d="http://schemas.microsoft.com/office/drawing/2017/model3d" xmlns:o="urn:schemas-microsoft-com:office:office" xmlns:oel="http://schemas.microsoft.com/office/2019/extlst" xmlns:r="http://schemas.openxmlformats.org/officeDocument/2006/relationships" xmlns:m="http://schemas.openxmlformats.org/officeDocument/2006/math" xmlns:v="urn:schemas-microsoft-com:vml" xmlns:wp14="http://schemas.microsoft.com/office/word/2010/wordprocessingDrawing" xmlns:wp="http://schemas.openxmlformats.org/drawingml/2006/wordprocessingDrawing" xmlns:w10="urn:schemas-microsoft-com:office:word" xmlns:w="http://schemas.openxmlformats.org/wordprocessingml/2006/main" xmlns:w14="http://schemas.microsoft.com/office/word/2010/wordml" xmlns:w15="http://schemas.microsoft.com/office/word/2012/wordml" xmlns:w16cex="http://schemas.microsoft.com/office/word/2018/wordml/cex" xmlns:w16cid="http://schemas.microsoft.com/office/word/2016/wordml/cid" xmlns:w16="http://schemas.microsoft.com/office/word/2018/wordml" xmlns:w16sdtdh="http://schemas.microsoft.com/office/word/2020/wordml/sdtdatahash" xmlns:w16se="http://schemas.microsoft.com/office/word/2015/wordml/symex" xmlns:wpg="http://schemas.microsoft.com/office/word/2010/wordprocessingGroup" xmlns:wpi="http://schemas.microsoft.com/office/word/2010/wordprocessingInk" xmlns:wne="http://schemas.microsoft.com/office/word/2006/wordml" xmlns:wps="http://schemas.microsoft.com/office/word/2010/wordprocessingShape" mc:Ignorable="w14 w15 w16se w16cid w16 w16cex w16sdtdh wp14">
-  <w:p>
-    <w:pPr>
-      <w:pStyle w:val="Kopfzeile"/>
-    </w:pPr>
-  </w:p>
-</w:hdr>
-</file>
-
-<file path=word/header2.xml><?xml version="1.0" encoding="utf-8"?>
 <w:hdr xmlns:wpc="http://schemas.microsoft.com/office/word/2010/wordprocessingCanvas" xmlns:cx="http://schemas.microsoft.com/office/drawing/2014/chartex" xmlns:cx1="http://schemas.microsoft.com/office/drawing/2015/9/8/chartex" xmlns:cx2="http://schemas.microsoft.com/office/drawing/2015/10/21/chartex" xmlns:cx3="http://schemas.microsoft.com/office/drawing/2016/5/9/chartex" xmlns:cx4="http://schemas.microsoft.com/office/drawing/2016/5/10/chartex" xmlns:cx5="http://schemas.microsoft.com/office/drawing/2016/5/11/chartex" xmlns:cx6="http://schemas.microsoft.com/office/drawing/2016/5/12/chartex" xmlns:cx7="http://schemas.microsoft.com/office/drawing/2016/5/13/chartex" xmlns:cx8="http://schemas.microsoft.com/office/drawing/2016/5/14/chartex" xmlns:mc="http://schemas.openxmlformats.org/markup-compatibility/2006" xmlns:aink="http://schemas.microsoft.com/office/drawing/2016/ink" xmlns:am3d="http://schemas.microsoft.com/office/drawing/2017/model3d" xmlns:o="urn:schemas-microsoft-com:office:office" xmlns:oel="http://schemas.microsoft.com/office/2019/extlst" xmlns:r="http://schemas.openxmlformats.org/officeDocument/2006/relationships" xmlns:m="http://schemas.openxmlformats.org/officeDocument/2006/math" xmlns:v="urn:schemas-microsoft-com:vml" xmlns:wp14="http://schemas.microsoft.com/office/word/2010/wordprocessingDrawing" xmlns:wp="http://schemas.openxmlformats.org/drawingml/2006/wordprocessingDrawing" xmlns:w10="urn:schemas-microsoft-com:office:word" xmlns:w="http://schemas.openxmlformats.org/wordprocessingml/2006/main" xmlns:w14="http://schemas.microsoft.com/office/word/2010/wordml" xmlns:w15="http://schemas.microsoft.com/office/word/2012/wordml" xmlns:w16cex="http://schemas.microsoft.com/office/word/2018/wordml/cex" xmlns:w16cid="http://schemas.microsoft.com/office/word/2016/wordml/cid" xmlns:w16="http://schemas.microsoft.com/office/word/2018/wordml" xmlns:w16sdtdh="http://schemas.microsoft.com/office/word/2020/wordml/sdtdatahash" xmlns:w16se="http://schemas.microsoft.com/office/word/2015/wordml/symex" xmlns:wpg="http://schemas.microsoft.com/office/word/2010/wordprocessingGroup" xmlns:wpi="http://schemas.microsoft.com/office/word/2010/wordprocessingInk" xmlns:wne="http://schemas.microsoft.com/office/word/2006/wordml" xmlns:wps="http://schemas.microsoft.com/office/word/2010/wordprocessingShape" mc:Ignorable="w14 w15 w16se w16cid w16 w16cex w16sdtdh wp14">
   <w:p>
     <w:pPr>
@@ -517,23 +989,7 @@
         <w:b/>
         <w:bCs/>
       </w:rPr>
-      <w:t xml:space="preserve"> – </w:t>
-    </w:r>
-    <w:proofErr w:type="spellStart"/>
-    <w:r>
-      <w:rPr>
-        <w:b/>
-        <w:bCs/>
-      </w:rPr>
-      <w:t>doubleSlash</w:t>
-    </w:r>
-    <w:proofErr w:type="spellEnd"/>
-    <w:r>
-      <w:rPr>
-        <w:b/>
-        <w:bCs/>
-      </w:rPr>
-      <w:t xml:space="preserve"> Sport Challenge</w:t>
+      <w:t xml:space="preserve"> – doubleSlash Sport Challenge</w:t>
     </w:r>
     <w:r>
       <w:br/>
@@ -543,32 +999,8 @@
       <w:t xml:space="preserve"> </w:t>
     </w:r>
     <w:r>
-      <w:t xml:space="preserve">Robin </w:t>
+      <w:t>Robin Hackh, Tom Nguyen, Mason Schönherr</w:t>
     </w:r>
-    <w:proofErr w:type="spellStart"/>
-    <w:r>
-      <w:t>Hackh</w:t>
-    </w:r>
-    <w:proofErr w:type="spellEnd"/>
-    <w:r>
-      <w:t xml:space="preserve">, </w:t>
-    </w:r>
-    <w:r>
-      <w:t>Tom Nguyen</w:t>
-    </w:r>
-    <w:r>
-      <w:t>, Mason Schönherr</w:t>
-    </w:r>
-  </w:p>
-</w:hdr>
-</file>
-
-<file path=word/header3.xml><?xml version="1.0" encoding="utf-8"?>
-<w:hdr xmlns:wpc="http://schemas.microsoft.com/office/word/2010/wordprocessingCanvas" xmlns:cx="http://schemas.microsoft.com/office/drawing/2014/chartex" xmlns:cx1="http://schemas.microsoft.com/office/drawing/2015/9/8/chartex" xmlns:cx2="http://schemas.microsoft.com/office/drawing/2015/10/21/chartex" xmlns:cx3="http://schemas.microsoft.com/office/drawing/2016/5/9/chartex" xmlns:cx4="http://schemas.microsoft.com/office/drawing/2016/5/10/chartex" xmlns:cx5="http://schemas.microsoft.com/office/drawing/2016/5/11/chartex" xmlns:cx6="http://schemas.microsoft.com/office/drawing/2016/5/12/chartex" xmlns:cx7="http://schemas.microsoft.com/office/drawing/2016/5/13/chartex" xmlns:cx8="http://schemas.microsoft.com/office/drawing/2016/5/14/chartex" xmlns:mc="http://schemas.openxmlformats.org/markup-compatibility/2006" xmlns:aink="http://schemas.microsoft.com/office/drawing/2016/ink" xmlns:am3d="http://schemas.microsoft.com/office/drawing/2017/model3d" xmlns:o="urn:schemas-microsoft-com:office:office" xmlns:oel="http://schemas.microsoft.com/office/2019/extlst" xmlns:r="http://schemas.openxmlformats.org/officeDocument/2006/relationships" xmlns:m="http://schemas.openxmlformats.org/officeDocument/2006/math" xmlns:v="urn:schemas-microsoft-com:vml" xmlns:wp14="http://schemas.microsoft.com/office/word/2010/wordprocessingDrawing" xmlns:wp="http://schemas.openxmlformats.org/drawingml/2006/wordprocessingDrawing" xmlns:w10="urn:schemas-microsoft-com:office:word" xmlns:w="http://schemas.openxmlformats.org/wordprocessingml/2006/main" xmlns:w14="http://schemas.microsoft.com/office/word/2010/wordml" xmlns:w15="http://schemas.microsoft.com/office/word/2012/wordml" xmlns:w16cex="http://schemas.microsoft.com/office/word/2018/wordml/cex" xmlns:w16cid="http://schemas.microsoft.com/office/word/2016/wordml/cid" xmlns:w16="http://schemas.microsoft.com/office/word/2018/wordml" xmlns:w16sdtdh="http://schemas.microsoft.com/office/word/2020/wordml/sdtdatahash" xmlns:w16se="http://schemas.microsoft.com/office/word/2015/wordml/symex" xmlns:wpg="http://schemas.microsoft.com/office/word/2010/wordprocessingGroup" xmlns:wpi="http://schemas.microsoft.com/office/word/2010/wordprocessingInk" xmlns:wne="http://schemas.microsoft.com/office/word/2006/wordml" xmlns:wps="http://schemas.microsoft.com/office/word/2010/wordprocessingShape" mc:Ignorable="w14 w15 w16se w16cid w16 w16cex w16sdtdh wp14">
-  <w:p>
-    <w:pPr>
-      <w:pStyle w:val="Kopfzeile"/>
-    </w:pPr>
   </w:p>
 </w:hdr>
 </file>
@@ -1215,6 +1647,30 @@
     <w:unhideWhenUsed/>
     <w:rsid w:val="00956265"/>
   </w:style>
+  <w:style w:type="character" w:styleId="NichtaufgelsteErwhnung">
+    <w:name w:val="Unresolved Mention"/>
+    <w:basedOn w:val="Absatz-Standardschriftart"/>
+    <w:uiPriority w:val="99"/>
+    <w:semiHidden/>
+    <w:unhideWhenUsed/>
+    <w:rsid w:val="00A925D4"/>
+    <w:rPr>
+      <w:color w:val="605E5C"/>
+      <w:shd w:val="clear" w:color="auto" w:fill="E1DFDD"/>
+    </w:rPr>
+  </w:style>
+  <w:style w:type="paragraph" w:styleId="Verzeichnis1">
+    <w:name w:val="toc 1"/>
+    <w:basedOn w:val="Standard"/>
+    <w:next w:val="Standard"/>
+    <w:autoRedefine/>
+    <w:uiPriority w:val="39"/>
+    <w:unhideWhenUsed/>
+    <w:rsid w:val="007510B2"/>
+    <w:pPr>
+      <w:spacing w:after="100"/>
+    </w:pPr>
+  </w:style>
 </w:styles>
 </file>
 

</xml_diff>

<commit_message>
docs: Beispielthemen mit kurzen Erklärungen zur Dokumentation hinzugefügt
</commit_message>
<xml_diff>
--- a/Dokumente/Dokumentation.docx
+++ b/Dokumente/Dokumentation.docx
@@ -142,8 +142,18 @@
           <w:sz w:val="32"/>
           <w:szCs w:val="32"/>
         </w:rPr>
-        <w:t>für doubleSlash</w:t>
-      </w:r>
+        <w:t xml:space="preserve">für </w:t>
+      </w:r>
+      <w:proofErr w:type="spellStart"/>
+      <w:r>
+        <w:rPr>
+          <w:rFonts w:cs="Arial"/>
+          <w:sz w:val="32"/>
+          <w:szCs w:val="32"/>
+        </w:rPr>
+        <w:t>doubleSlash</w:t>
+      </w:r>
+      <w:proofErr w:type="spellEnd"/>
     </w:p>
     <w:p>
       <w:pPr>
@@ -218,8 +228,18 @@
           <w:szCs w:val="28"/>
         </w:rPr>
         <w:br/>
-        <w:t>Robin Hackh</w:t>
-      </w:r>
+        <w:t xml:space="preserve">Robin </w:t>
+      </w:r>
+      <w:proofErr w:type="spellStart"/>
+      <w:r>
+        <w:rPr>
+          <w:rFonts w:cs="Arial"/>
+          <w:sz w:val="28"/>
+          <w:szCs w:val="28"/>
+        </w:rPr>
+        <w:t>Hackh</w:t>
+      </w:r>
+      <w:proofErr w:type="spellEnd"/>
       <w:r>
         <w:rPr>
           <w:rFonts w:cs="Arial"/>
@@ -304,8 +324,18 @@
           <w:szCs w:val="28"/>
         </w:rPr>
         <w:br/>
-        <w:t>Kunden: doubleSlash</w:t>
-      </w:r>
+        <w:t xml:space="preserve">Kunden: </w:t>
+      </w:r>
+      <w:proofErr w:type="spellStart"/>
+      <w:r>
+        <w:rPr>
+          <w:rFonts w:cs="Arial"/>
+          <w:sz w:val="28"/>
+          <w:szCs w:val="28"/>
+        </w:rPr>
+        <w:t>doubleSlash</w:t>
+      </w:r>
+      <w:proofErr w:type="spellEnd"/>
       <w:r>
         <w:rPr>
           <w:rFonts w:cs="Arial"/>
@@ -341,7 +371,7 @@
         <w:p>
           <w:pPr>
             <w:pStyle w:val="Inhaltsverzeichnisberschrift"/>
-            <w:spacing w:before="0" w:line="240" w:lineRule="auto"/>
+            <w:spacing w:before="0"/>
             <w:rPr>
               <w:rStyle w:val="berschrift1Zchn"/>
             </w:rPr>
@@ -373,7 +403,7 @@
           <w:r>
             <w:fldChar w:fldCharType="separate"/>
           </w:r>
-          <w:hyperlink w:anchor="_Toc131345199" w:history="1">
+          <w:hyperlink w:anchor="_Toc131346745" w:history="1">
             <w:r>
               <w:rPr>
                 <w:rStyle w:val="Hyperlink"/>
@@ -400,7 +430,7 @@
                 <w:noProof/>
                 <w:webHidden/>
               </w:rPr>
-              <w:instrText xml:space="preserve"> PAGEREF _Toc131345199 \h </w:instrText>
+              <w:instrText xml:space="preserve"> PAGEREF _Toc131346745 \h </w:instrText>
             </w:r>
             <w:r>
               <w:rPr>
@@ -442,13 +472,13 @@
               <w:noProof/>
             </w:rPr>
           </w:pPr>
-          <w:hyperlink w:anchor="_Toc131345200" w:history="1">
+          <w:hyperlink w:anchor="_Toc131346746" w:history="1">
             <w:r>
               <w:rPr>
                 <w:rStyle w:val="Hyperlink"/>
                 <w:noProof/>
               </w:rPr>
-              <w:t>Abbildungsverzeichnis</w:t>
+              <w:t>1. Einführung</w:t>
             </w:r>
             <w:r>
               <w:rPr>
@@ -469,7 +499,7 @@
                 <w:noProof/>
                 <w:webHidden/>
               </w:rPr>
-              <w:instrText xml:space="preserve"> PAGEREF _Toc131345200 \h </w:instrText>
+              <w:instrText xml:space="preserve"> PAGEREF _Toc131346746 \h </w:instrText>
             </w:r>
             <w:r>
               <w:rPr>
@@ -511,13 +541,13 @@
               <w:noProof/>
             </w:rPr>
           </w:pPr>
-          <w:hyperlink w:anchor="_Toc131345201" w:history="1">
+          <w:hyperlink w:anchor="_Toc131346747" w:history="1">
             <w:r>
               <w:rPr>
                 <w:rStyle w:val="Hyperlink"/>
                 <w:noProof/>
               </w:rPr>
-              <w:t>Literaturverzeichnis</w:t>
+              <w:t>2. Funktionsumfang</w:t>
             </w:r>
             <w:r>
               <w:rPr>
@@ -538,7 +568,7 @@
                 <w:noProof/>
                 <w:webHidden/>
               </w:rPr>
-              <w:instrText xml:space="preserve"> PAGEREF _Toc131345201 \h </w:instrText>
+              <w:instrText xml:space="preserve"> PAGEREF _Toc131346747 \h </w:instrText>
             </w:r>
             <w:r>
               <w:rPr>
@@ -571,8 +601,419 @@
         </w:p>
         <w:p>
           <w:pPr>
-            <w:spacing w:after="0" w:line="240" w:lineRule="auto"/>
+            <w:pStyle w:val="Verzeichnis1"/>
+            <w:tabs>
+              <w:tab w:val="right" w:leader="dot" w:pos="9062"/>
+            </w:tabs>
+            <w:rPr>
+              <w:rFonts w:asciiTheme="minorHAnsi" w:hAnsiTheme="minorHAnsi"/>
+              <w:noProof/>
+            </w:rPr>
           </w:pPr>
+          <w:hyperlink w:anchor="_Toc131346748" w:history="1">
+            <w:r>
+              <w:rPr>
+                <w:rStyle w:val="Hyperlink"/>
+                <w:noProof/>
+              </w:rPr>
+              <w:t>3. UI-Entwürfe</w:t>
+            </w:r>
+            <w:r>
+              <w:rPr>
+                <w:noProof/>
+                <w:webHidden/>
+              </w:rPr>
+              <w:tab/>
+            </w:r>
+            <w:r>
+              <w:rPr>
+                <w:noProof/>
+                <w:webHidden/>
+              </w:rPr>
+              <w:fldChar w:fldCharType="begin"/>
+            </w:r>
+            <w:r>
+              <w:rPr>
+                <w:noProof/>
+                <w:webHidden/>
+              </w:rPr>
+              <w:instrText xml:space="preserve"> PAGEREF _Toc131346748 \h </w:instrText>
+            </w:r>
+            <w:r>
+              <w:rPr>
+                <w:noProof/>
+                <w:webHidden/>
+              </w:rPr>
+            </w:r>
+            <w:r>
+              <w:rPr>
+                <w:noProof/>
+                <w:webHidden/>
+              </w:rPr>
+              <w:fldChar w:fldCharType="separate"/>
+            </w:r>
+            <w:r>
+              <w:rPr>
+                <w:noProof/>
+                <w:webHidden/>
+              </w:rPr>
+              <w:t>4</w:t>
+            </w:r>
+            <w:r>
+              <w:rPr>
+                <w:noProof/>
+                <w:webHidden/>
+              </w:rPr>
+              <w:fldChar w:fldCharType="end"/>
+            </w:r>
+          </w:hyperlink>
+        </w:p>
+        <w:p>
+          <w:pPr>
+            <w:pStyle w:val="Verzeichnis1"/>
+            <w:tabs>
+              <w:tab w:val="right" w:leader="dot" w:pos="9062"/>
+            </w:tabs>
+            <w:rPr>
+              <w:rFonts w:asciiTheme="minorHAnsi" w:hAnsiTheme="minorHAnsi"/>
+              <w:noProof/>
+            </w:rPr>
+          </w:pPr>
+          <w:hyperlink w:anchor="_Toc131346749" w:history="1">
+            <w:r>
+              <w:rPr>
+                <w:rStyle w:val="Hyperlink"/>
+                <w:noProof/>
+              </w:rPr>
+              <w:t>4. Architektur</w:t>
+            </w:r>
+            <w:r>
+              <w:rPr>
+                <w:noProof/>
+                <w:webHidden/>
+              </w:rPr>
+              <w:tab/>
+            </w:r>
+            <w:r>
+              <w:rPr>
+                <w:noProof/>
+                <w:webHidden/>
+              </w:rPr>
+              <w:fldChar w:fldCharType="begin"/>
+            </w:r>
+            <w:r>
+              <w:rPr>
+                <w:noProof/>
+                <w:webHidden/>
+              </w:rPr>
+              <w:instrText xml:space="preserve"> PAGEREF _Toc131346749 \h </w:instrText>
+            </w:r>
+            <w:r>
+              <w:rPr>
+                <w:noProof/>
+                <w:webHidden/>
+              </w:rPr>
+            </w:r>
+            <w:r>
+              <w:rPr>
+                <w:noProof/>
+                <w:webHidden/>
+              </w:rPr>
+              <w:fldChar w:fldCharType="separate"/>
+            </w:r>
+            <w:r>
+              <w:rPr>
+                <w:noProof/>
+                <w:webHidden/>
+              </w:rPr>
+              <w:t>4</w:t>
+            </w:r>
+            <w:r>
+              <w:rPr>
+                <w:noProof/>
+                <w:webHidden/>
+              </w:rPr>
+              <w:fldChar w:fldCharType="end"/>
+            </w:r>
+          </w:hyperlink>
+        </w:p>
+        <w:p>
+          <w:pPr>
+            <w:pStyle w:val="Verzeichnis1"/>
+            <w:tabs>
+              <w:tab w:val="right" w:leader="dot" w:pos="9062"/>
+            </w:tabs>
+            <w:rPr>
+              <w:rFonts w:asciiTheme="minorHAnsi" w:hAnsiTheme="minorHAnsi"/>
+              <w:noProof/>
+            </w:rPr>
+          </w:pPr>
+          <w:hyperlink w:anchor="_Toc131346750" w:history="1">
+            <w:r>
+              <w:rPr>
+                <w:rStyle w:val="Hyperlink"/>
+                <w:noProof/>
+              </w:rPr>
+              <w:t>5. Projektmanagement</w:t>
+            </w:r>
+            <w:r>
+              <w:rPr>
+                <w:noProof/>
+                <w:webHidden/>
+              </w:rPr>
+              <w:tab/>
+            </w:r>
+            <w:r>
+              <w:rPr>
+                <w:noProof/>
+                <w:webHidden/>
+              </w:rPr>
+              <w:fldChar w:fldCharType="begin"/>
+            </w:r>
+            <w:r>
+              <w:rPr>
+                <w:noProof/>
+                <w:webHidden/>
+              </w:rPr>
+              <w:instrText xml:space="preserve"> PAGEREF _Toc131346750 \h </w:instrText>
+            </w:r>
+            <w:r>
+              <w:rPr>
+                <w:noProof/>
+                <w:webHidden/>
+              </w:rPr>
+            </w:r>
+            <w:r>
+              <w:rPr>
+                <w:noProof/>
+                <w:webHidden/>
+              </w:rPr>
+              <w:fldChar w:fldCharType="separate"/>
+            </w:r>
+            <w:r>
+              <w:rPr>
+                <w:noProof/>
+                <w:webHidden/>
+              </w:rPr>
+              <w:t>4</w:t>
+            </w:r>
+            <w:r>
+              <w:rPr>
+                <w:noProof/>
+                <w:webHidden/>
+              </w:rPr>
+              <w:fldChar w:fldCharType="end"/>
+            </w:r>
+          </w:hyperlink>
+        </w:p>
+        <w:p>
+          <w:pPr>
+            <w:pStyle w:val="Verzeichnis1"/>
+            <w:tabs>
+              <w:tab w:val="right" w:leader="dot" w:pos="9062"/>
+            </w:tabs>
+            <w:rPr>
+              <w:rFonts w:asciiTheme="minorHAnsi" w:hAnsiTheme="minorHAnsi"/>
+              <w:noProof/>
+            </w:rPr>
+          </w:pPr>
+          <w:hyperlink w:anchor="_Toc131346751" w:history="1">
+            <w:r>
+              <w:rPr>
+                <w:rStyle w:val="Hyperlink"/>
+                <w:noProof/>
+              </w:rPr>
+              <w:t>6. Aufwandschätzung</w:t>
+            </w:r>
+            <w:r>
+              <w:rPr>
+                <w:noProof/>
+                <w:webHidden/>
+              </w:rPr>
+              <w:tab/>
+            </w:r>
+            <w:r>
+              <w:rPr>
+                <w:noProof/>
+                <w:webHidden/>
+              </w:rPr>
+              <w:fldChar w:fldCharType="begin"/>
+            </w:r>
+            <w:r>
+              <w:rPr>
+                <w:noProof/>
+                <w:webHidden/>
+              </w:rPr>
+              <w:instrText xml:space="preserve"> PAGEREF _Toc131346751 \h </w:instrText>
+            </w:r>
+            <w:r>
+              <w:rPr>
+                <w:noProof/>
+                <w:webHidden/>
+              </w:rPr>
+            </w:r>
+            <w:r>
+              <w:rPr>
+                <w:noProof/>
+                <w:webHidden/>
+              </w:rPr>
+              <w:fldChar w:fldCharType="separate"/>
+            </w:r>
+            <w:r>
+              <w:rPr>
+                <w:noProof/>
+                <w:webHidden/>
+              </w:rPr>
+              <w:t>4</w:t>
+            </w:r>
+            <w:r>
+              <w:rPr>
+                <w:noProof/>
+                <w:webHidden/>
+              </w:rPr>
+              <w:fldChar w:fldCharType="end"/>
+            </w:r>
+          </w:hyperlink>
+        </w:p>
+        <w:p>
+          <w:pPr>
+            <w:pStyle w:val="Verzeichnis1"/>
+            <w:tabs>
+              <w:tab w:val="right" w:leader="dot" w:pos="9062"/>
+            </w:tabs>
+            <w:rPr>
+              <w:rFonts w:asciiTheme="minorHAnsi" w:hAnsiTheme="minorHAnsi"/>
+              <w:noProof/>
+            </w:rPr>
+          </w:pPr>
+          <w:hyperlink w:anchor="_Toc131346752" w:history="1">
+            <w:r>
+              <w:rPr>
+                <w:rStyle w:val="Hyperlink"/>
+                <w:noProof/>
+              </w:rPr>
+              <w:t>Abbildungsverzeichnis</w:t>
+            </w:r>
+            <w:r>
+              <w:rPr>
+                <w:noProof/>
+                <w:webHidden/>
+              </w:rPr>
+              <w:tab/>
+            </w:r>
+            <w:r>
+              <w:rPr>
+                <w:noProof/>
+                <w:webHidden/>
+              </w:rPr>
+              <w:fldChar w:fldCharType="begin"/>
+            </w:r>
+            <w:r>
+              <w:rPr>
+                <w:noProof/>
+                <w:webHidden/>
+              </w:rPr>
+              <w:instrText xml:space="preserve"> PAGEREF _Toc131346752 \h </w:instrText>
+            </w:r>
+            <w:r>
+              <w:rPr>
+                <w:noProof/>
+                <w:webHidden/>
+              </w:rPr>
+            </w:r>
+            <w:r>
+              <w:rPr>
+                <w:noProof/>
+                <w:webHidden/>
+              </w:rPr>
+              <w:fldChar w:fldCharType="separate"/>
+            </w:r>
+            <w:r>
+              <w:rPr>
+                <w:noProof/>
+                <w:webHidden/>
+              </w:rPr>
+              <w:t>5</w:t>
+            </w:r>
+            <w:r>
+              <w:rPr>
+                <w:noProof/>
+                <w:webHidden/>
+              </w:rPr>
+              <w:fldChar w:fldCharType="end"/>
+            </w:r>
+          </w:hyperlink>
+        </w:p>
+        <w:p>
+          <w:pPr>
+            <w:pStyle w:val="Verzeichnis1"/>
+            <w:tabs>
+              <w:tab w:val="right" w:leader="dot" w:pos="9062"/>
+            </w:tabs>
+            <w:rPr>
+              <w:rFonts w:asciiTheme="minorHAnsi" w:hAnsiTheme="minorHAnsi"/>
+              <w:noProof/>
+            </w:rPr>
+          </w:pPr>
+          <w:hyperlink w:anchor="_Toc131346753" w:history="1">
+            <w:r>
+              <w:rPr>
+                <w:rStyle w:val="Hyperlink"/>
+                <w:noProof/>
+              </w:rPr>
+              <w:t>Literaturverzeichnis</w:t>
+            </w:r>
+            <w:r>
+              <w:rPr>
+                <w:noProof/>
+                <w:webHidden/>
+              </w:rPr>
+              <w:tab/>
+            </w:r>
+            <w:r>
+              <w:rPr>
+                <w:noProof/>
+                <w:webHidden/>
+              </w:rPr>
+              <w:fldChar w:fldCharType="begin"/>
+            </w:r>
+            <w:r>
+              <w:rPr>
+                <w:noProof/>
+                <w:webHidden/>
+              </w:rPr>
+              <w:instrText xml:space="preserve"> PAGEREF _Toc131346753 \h </w:instrText>
+            </w:r>
+            <w:r>
+              <w:rPr>
+                <w:noProof/>
+                <w:webHidden/>
+              </w:rPr>
+            </w:r>
+            <w:r>
+              <w:rPr>
+                <w:noProof/>
+                <w:webHidden/>
+              </w:rPr>
+              <w:fldChar w:fldCharType="separate"/>
+            </w:r>
+            <w:r>
+              <w:rPr>
+                <w:noProof/>
+                <w:webHidden/>
+              </w:rPr>
+              <w:t>5</w:t>
+            </w:r>
+            <w:r>
+              <w:rPr>
+                <w:noProof/>
+                <w:webHidden/>
+              </w:rPr>
+              <w:fldChar w:fldCharType="end"/>
+            </w:r>
+          </w:hyperlink>
+        </w:p>
+        <w:p>
           <w:r>
             <w:rPr>
               <w:b/>
@@ -584,9 +1025,6 @@
       </w:sdtContent>
     </w:sdt>
     <w:p>
-      <w:pPr>
-        <w:spacing w:after="0" w:line="240" w:lineRule="auto"/>
-      </w:pPr>
       <w:r>
         <w:br w:type="page"/>
       </w:r>
@@ -594,9 +1032,9 @@
     <w:p>
       <w:pPr>
         <w:pStyle w:val="berschrift1"/>
-        <w:spacing w:before="0" w:line="240" w:lineRule="auto"/>
+        <w:spacing w:before="0"/>
       </w:pPr>
-      <w:bookmarkStart w:id="0" w:name="_Toc131345199"/>
+      <w:bookmarkStart w:id="0" w:name="_Toc131346745"/>
       <w:r>
         <w:lastRenderedPageBreak/>
         <w:t>Inhalt</w:t>
@@ -604,18 +1042,11 @@
       <w:bookmarkEnd w:id="0"/>
     </w:p>
     <w:p>
-      <w:pPr>
-        <w:spacing w:after="0" w:line="240" w:lineRule="auto"/>
-      </w:pPr>
       <w:r>
         <w:t>Testinhalt</w:t>
       </w:r>
     </w:p>
-    <w:p>
-      <w:pPr>
-        <w:spacing w:after="0" w:line="240" w:lineRule="auto"/>
-      </w:pPr>
-    </w:p>
+    <w:p/>
     <w:p>
       <w:pPr>
         <w:pStyle w:val="Beschriftung"/>
@@ -628,23 +1059,33 @@
       <w:r>
         <w:t xml:space="preserve">Abbildung </w:t>
       </w:r>
-      <w:fldSimple w:instr=" SEQ Abbildung \* ARABIC ">
-        <w:r>
-          <w:rPr>
-            <w:noProof/>
-          </w:rPr>
-          <w:t>1</w:t>
-        </w:r>
-      </w:fldSimple>
+      <w:r>
+        <w:fldChar w:fldCharType="begin"/>
+      </w:r>
+      <w:r>
+        <w:instrText xml:space="preserve"> SEQ Abbildung \* ARABIC </w:instrText>
+      </w:r>
+      <w:r>
+        <w:fldChar w:fldCharType="separate"/>
+      </w:r>
+      <w:r>
+        <w:rPr>
+          <w:noProof/>
+        </w:rPr>
+        <w:t>1</w:t>
+      </w:r>
+      <w:r>
+        <w:rPr>
+          <w:noProof/>
+        </w:rPr>
+        <w:fldChar w:fldCharType="end"/>
+      </w:r>
       <w:r>
         <w:t>: Test</w:t>
       </w:r>
       <w:bookmarkEnd w:id="1"/>
     </w:p>
     <w:p>
-      <w:pPr>
-        <w:spacing w:after="0" w:line="240" w:lineRule="auto"/>
-      </w:pPr>
       <w:r>
         <w:t xml:space="preserve">Testzitatmarke: </w:t>
       </w:r>
@@ -653,6 +1094,7 @@
           <w:id w:val="-25095714"/>
           <w:citation/>
         </w:sdtPr>
+        <w:sdtEndPr/>
         <w:sdtContent>
           <w:r>
             <w:fldChar w:fldCharType="begin"/>
@@ -674,21 +1116,275 @@
           </w:r>
         </w:sdtContent>
       </w:sdt>
+    </w:p>
+    <w:p>
       <w:r>
         <w:br w:type="page"/>
       </w:r>
+    </w:p>
+    <w:p>
+      <w:r>
+        <w:rPr>
+          <w:b/>
+          <w:bCs/>
+        </w:rPr>
+        <w:lastRenderedPageBreak/>
+        <w:t>Hinweis</w:t>
+      </w:r>
+      <w:r>
+        <w:t xml:space="preserve">: Das hier sind nur die im </w:t>
+      </w:r>
+      <w:proofErr w:type="spellStart"/>
+      <w:r>
+        <w:t>Moodle</w:t>
+      </w:r>
+      <w:r>
+        <w:t>k</w:t>
+      </w:r>
+      <w:r>
+        <w:t>urs</w:t>
+      </w:r>
+      <w:proofErr w:type="spellEnd"/>
+      <w:r>
+        <w:t xml:space="preserve"> geforderten </w:t>
+      </w:r>
+      <w:r>
+        <w:t xml:space="preserve">Kategorien. Wir können mehr machen, die anders anordnen, </w:t>
+      </w:r>
+      <w:proofErr w:type="spellStart"/>
+      <w:r>
+        <w:t>etc</w:t>
+      </w:r>
+      <w:proofErr w:type="spellEnd"/>
+      <w:r>
+        <w:t>, aber diese Punkte müssen drin sein.</w:t>
+      </w:r>
+      <w:r>
+        <w:t xml:space="preserve"> Wir können stattdessen auch das hier verwenden: </w:t>
+      </w:r>
+      <w:hyperlink r:id="rId8" w:history="1">
+        <w:r>
+          <w:rPr>
+            <w:rStyle w:val="Hyperlink"/>
+          </w:rPr>
+          <w:t>https://arc42.org/overview</w:t>
+        </w:r>
+      </w:hyperlink>
     </w:p>
     <w:p>
       <w:pPr>
         <w:pStyle w:val="berschrift1"/>
-        <w:spacing w:before="0" w:line="240" w:lineRule="auto"/>
       </w:pPr>
-      <w:bookmarkStart w:id="2" w:name="_Toc131345200"/>
+      <w:bookmarkStart w:id="2" w:name="_Toc131346746"/>
+      <w:r>
+        <w:t>1. Einführung</w:t>
+      </w:r>
+      <w:bookmarkEnd w:id="2"/>
+    </w:p>
+    <w:p>
+      <w:r>
+        <w:t xml:space="preserve">Die Firma </w:t>
+      </w:r>
+      <w:proofErr w:type="spellStart"/>
+      <w:r>
+        <w:t>doubleSlash</w:t>
+      </w:r>
+      <w:proofErr w:type="spellEnd"/>
+      <w:r>
+        <w:t xml:space="preserve"> sucht </w:t>
+      </w:r>
+      <w:r>
+        <w:t>Sport Challenge</w:t>
+      </w:r>
+      <w:r>
+        <w:t>…</w:t>
+      </w:r>
+      <w:r>
+        <w:t xml:space="preserve"> </w:t>
+      </w:r>
+      <w:r>
+        <w:t xml:space="preserve">Die Zielgruppe </w:t>
+      </w:r>
+      <w:proofErr w:type="gramStart"/>
+      <w:r>
+        <w:t>sind</w:t>
+      </w:r>
+      <w:proofErr w:type="gramEnd"/>
+      <w:r>
+        <w:t xml:space="preserve"> so und so… </w:t>
+      </w:r>
+      <w:r>
+        <w:t xml:space="preserve">Daher machen wir </w:t>
+      </w:r>
+      <w:proofErr w:type="spellStart"/>
+      <w:r>
+        <w:t>bla</w:t>
+      </w:r>
+      <w:proofErr w:type="spellEnd"/>
+      <w:r>
+        <w:t xml:space="preserve"> </w:t>
+      </w:r>
+      <w:proofErr w:type="spellStart"/>
+      <w:r>
+        <w:t>bla</w:t>
+      </w:r>
+      <w:proofErr w:type="spellEnd"/>
+      <w:r>
+        <w:t xml:space="preserve">… Potenzielle Probleme sind </w:t>
+      </w:r>
+      <w:r>
+        <w:t>a, weil b, Lösung mit c</w:t>
+      </w:r>
+      <w:r>
+        <w:t xml:space="preserve">… Die </w:t>
+      </w:r>
+      <w:r>
+        <w:t xml:space="preserve">Anwendung muss </w:t>
+      </w:r>
+      <w:proofErr w:type="spellStart"/>
+      <w:r>
+        <w:t>bla</w:t>
+      </w:r>
+      <w:proofErr w:type="spellEnd"/>
+      <w:r>
+        <w:t xml:space="preserve"> </w:t>
+      </w:r>
+      <w:proofErr w:type="spellStart"/>
+      <w:r>
+        <w:t>bla</w:t>
+      </w:r>
+      <w:proofErr w:type="spellEnd"/>
+      <w:r>
+        <w:t>…</w:t>
+      </w:r>
+    </w:p>
+    <w:p>
+      <w:pPr>
+        <w:pStyle w:val="berschrift1"/>
+      </w:pPr>
+      <w:bookmarkStart w:id="3" w:name="_Toc131346747"/>
+      <w:r>
+        <w:t>2. Funktionsumfang</w:t>
+      </w:r>
+      <w:bookmarkEnd w:id="3"/>
+    </w:p>
+    <w:p>
+      <w:r>
+        <w:t>Unsere Anwendung muss dies das können, weil dies das</w:t>
+      </w:r>
+      <w:r>
+        <w:t>.</w:t>
+      </w:r>
+    </w:p>
+    <w:p>
+      <w:r>
+        <w:t xml:space="preserve">Siehe ggf. </w:t>
+      </w:r>
+      <w:hyperlink r:id="rId9" w:history="1">
+        <w:r>
+          <w:rPr>
+            <w:rStyle w:val="Hyperlink"/>
+          </w:rPr>
+          <w:t>https://docs.arc42.org/examples/overview-example-3/</w:t>
+        </w:r>
+      </w:hyperlink>
+    </w:p>
+    <w:p>
+      <w:pPr>
+        <w:pStyle w:val="berschrift1"/>
+      </w:pPr>
+      <w:bookmarkStart w:id="4" w:name="_Toc131346748"/>
+      <w:r>
+        <w:t>3. UI-Entwürfe</w:t>
+      </w:r>
+      <w:bookmarkEnd w:id="4"/>
+    </w:p>
+    <w:p>
+      <w:r>
+        <w:t>Hier einfach Bilder von unseren Entwürfen, ggf. kurze Erklärungen</w:t>
+      </w:r>
+    </w:p>
+    <w:p>
+      <w:pPr>
+        <w:pStyle w:val="berschrift1"/>
+      </w:pPr>
+      <w:bookmarkStart w:id="5" w:name="_Toc131346749"/>
+      <w:r>
+        <w:t xml:space="preserve">4. </w:t>
+      </w:r>
+      <w:r>
+        <w:t>Architektur</w:t>
+      </w:r>
+      <w:bookmarkEnd w:id="5"/>
+    </w:p>
+    <w:p>
+      <w:r>
+        <w:t>Für das Backend verwenden wir dies das, weil… Die Lizenz erlaubt uns das so und so…</w:t>
+      </w:r>
+    </w:p>
+    <w:p>
+      <w:pPr>
+        <w:pStyle w:val="berschrift1"/>
+      </w:pPr>
+      <w:bookmarkStart w:id="6" w:name="_Toc131346750"/>
+      <w:r>
+        <w:t>5. Projektmanagement</w:t>
+      </w:r>
+      <w:bookmarkEnd w:id="6"/>
+    </w:p>
+    <w:p>
+      <w:r>
+        <w:t xml:space="preserve">Wir verwenden </w:t>
+      </w:r>
+      <w:proofErr w:type="spellStart"/>
+      <w:r>
+        <w:t>GitLab</w:t>
+      </w:r>
+      <w:proofErr w:type="spellEnd"/>
+      <w:r>
+        <w:t xml:space="preserve">/-Hub für dies das, Kommunikation über eine </w:t>
+      </w:r>
+      <w:proofErr w:type="spellStart"/>
+      <w:r>
+        <w:t>Discord</w:t>
+      </w:r>
+      <w:proofErr w:type="spellEnd"/>
+      <w:r>
+        <w:t xml:space="preserve"> Gruppe, etc. Treffen sind dann und dann…</w:t>
+      </w:r>
+    </w:p>
+    <w:p>
+      <w:pPr>
+        <w:pStyle w:val="berschrift1"/>
+      </w:pPr>
+      <w:bookmarkStart w:id="7" w:name="_Toc131346751"/>
+      <w:r>
+        <w:t>6. Aufwandschätzung</w:t>
+      </w:r>
+      <w:bookmarkEnd w:id="7"/>
+    </w:p>
+    <w:p>
+      <w:r>
+        <w:t>Keine Ahnung, was wir hier genau machen sollen…</w:t>
+      </w:r>
+    </w:p>
+    <w:p/>
+    <w:p>
+      <w:r>
+        <w:br w:type="page"/>
+      </w:r>
+    </w:p>
+    <w:p>
+      <w:pPr>
+        <w:pStyle w:val="berschrift1"/>
+        <w:spacing w:before="0"/>
+      </w:pPr>
+      <w:bookmarkStart w:id="8" w:name="_Toc131346752"/>
       <w:r>
         <w:lastRenderedPageBreak/>
         <w:t>Abbildungsverzeichnis</w:t>
       </w:r>
-      <w:bookmarkEnd w:id="2"/>
+      <w:bookmarkEnd w:id="8"/>
     </w:p>
     <w:p>
       <w:pPr>
@@ -696,7 +1392,6 @@
         <w:tabs>
           <w:tab w:val="right" w:leader="dot" w:pos="9062"/>
         </w:tabs>
-        <w:spacing w:line="240" w:lineRule="auto"/>
         <w:rPr>
           <w:rFonts w:asciiTheme="minorHAnsi" w:hAnsiTheme="minorHAnsi"/>
           <w:noProof/>
@@ -770,14 +1465,11 @@
       </w:hyperlink>
     </w:p>
     <w:p>
-      <w:pPr>
-        <w:spacing w:after="0" w:line="240" w:lineRule="auto"/>
-      </w:pPr>
       <w:r>
         <w:fldChar w:fldCharType="end"/>
       </w:r>
     </w:p>
-    <w:bookmarkStart w:id="3" w:name="_Toc131345201" w:displacedByCustomXml="next"/>
+    <w:bookmarkStart w:id="9" w:name="_Toc131346753" w:displacedByCustomXml="next"/>
     <w:sdt>
       <w:sdtPr>
         <w:rPr>
@@ -792,27 +1484,28 @@
           <w:docPartUnique/>
         </w:docPartObj>
       </w:sdtPr>
+      <w:sdtEndPr/>
       <w:sdtContent>
         <w:p>
           <w:pPr>
             <w:pStyle w:val="berschrift1"/>
-            <w:spacing w:before="0" w:line="240" w:lineRule="auto"/>
+            <w:spacing w:before="0"/>
           </w:pPr>
           <w:r>
             <w:t>Literaturverzeichnis</w:t>
           </w:r>
-          <w:bookmarkEnd w:id="3"/>
+          <w:bookmarkEnd w:id="9"/>
         </w:p>
         <w:sdt>
           <w:sdtPr>
             <w:id w:val="111145805"/>
             <w:bibliography/>
           </w:sdtPr>
+          <w:sdtEndPr/>
           <w:sdtContent>
             <w:p>
               <w:pPr>
                 <w:pStyle w:val="Literaturverzeichnis"/>
-                <w:spacing w:after="0" w:line="240" w:lineRule="auto"/>
                 <w:ind w:left="720" w:hanging="720"/>
                 <w:rPr>
                   <w:noProof/>
@@ -851,9 +1544,6 @@
               </w:r>
             </w:p>
             <w:p>
-              <w:pPr>
-                <w:spacing w:after="0" w:line="240" w:lineRule="auto"/>
-              </w:pPr>
               <w:r>
                 <w:rPr>
                   <w:b/>
@@ -866,14 +1556,10 @@
         </w:sdt>
       </w:sdtContent>
     </w:sdt>
-    <w:p>
-      <w:pPr>
-        <w:spacing w:after="0" w:line="240" w:lineRule="auto"/>
-      </w:pPr>
-    </w:p>
+    <w:p/>
     <w:sectPr>
-      <w:headerReference w:type="default" r:id="rId8"/>
-      <w:footerReference w:type="default" r:id="rId9"/>
+      <w:headerReference w:type="default" r:id="rId10"/>
+      <w:footerReference w:type="default" r:id="rId11"/>
       <w:pgSz w:w="11906" w:h="16838"/>
       <w:pgMar w:top="1417" w:right="1417" w:bottom="1134" w:left="1417" w:header="708" w:footer="708" w:gutter="0"/>
       <w:cols w:space="708"/>
@@ -888,9 +1574,6 @@
 <w:endnotes xmlns:wpc="http://schemas.microsoft.com/office/word/2010/wordprocessingCanvas" xmlns:cx="http://schemas.microsoft.com/office/drawing/2014/chartex" xmlns:cx1="http://schemas.microsoft.com/office/drawing/2015/9/8/chartex" xmlns:cx2="http://schemas.microsoft.com/office/drawing/2015/10/21/chartex" xmlns:cx3="http://schemas.microsoft.com/office/drawing/2016/5/9/chartex" xmlns:cx4="http://schemas.microsoft.com/office/drawing/2016/5/10/chartex" xmlns:cx5="http://schemas.microsoft.com/office/drawing/2016/5/11/chartex" xmlns:cx6="http://schemas.microsoft.com/office/drawing/2016/5/12/chartex" xmlns:cx7="http://schemas.microsoft.com/office/drawing/2016/5/13/chartex" xmlns:cx8="http://schemas.microsoft.com/office/drawing/2016/5/14/chartex" xmlns:mc="http://schemas.openxmlformats.org/markup-compatibility/2006" xmlns:aink="http://schemas.microsoft.com/office/drawing/2016/ink" xmlns:am3d="http://schemas.microsoft.com/office/drawing/2017/model3d" xmlns:o="urn:schemas-microsoft-com:office:office" xmlns:oel="http://schemas.microsoft.com/office/2019/extlst" xmlns:r="http://schemas.openxmlformats.org/officeDocument/2006/relationships" xmlns:m="http://schemas.openxmlformats.org/officeDocument/2006/math" xmlns:v="urn:schemas-microsoft-com:vml" xmlns:wp14="http://schemas.microsoft.com/office/word/2010/wordprocessingDrawing" xmlns:wp="http://schemas.openxmlformats.org/drawingml/2006/wordprocessingDrawing" xmlns:w10="urn:schemas-microsoft-com:office:word" xmlns:w="http://schemas.openxmlformats.org/wordprocessingml/2006/main" xmlns:w14="http://schemas.microsoft.com/office/word/2010/wordml" xmlns:w15="http://schemas.microsoft.com/office/word/2012/wordml" xmlns:w16cex="http://schemas.microsoft.com/office/word/2018/wordml/cex" xmlns:w16cid="http://schemas.microsoft.com/office/word/2016/wordml/cid" xmlns:w16="http://schemas.microsoft.com/office/word/2018/wordml" xmlns:w16sdtdh="http://schemas.microsoft.com/office/word/2020/wordml/sdtdatahash" xmlns:w16se="http://schemas.microsoft.com/office/word/2015/wordml/symex" xmlns:wpg="http://schemas.microsoft.com/office/word/2010/wordprocessingGroup" xmlns:wpi="http://schemas.microsoft.com/office/word/2010/wordprocessingInk" xmlns:wne="http://schemas.microsoft.com/office/word/2006/wordml" xmlns:wps="http://schemas.microsoft.com/office/word/2010/wordprocessingShape" mc:Ignorable="w14 w15 w16se w16cid w16 w16cex w16sdtdh wp14">
   <w:endnote w:type="separator" w:id="-1">
     <w:p>
-      <w:pPr>
-        <w:spacing w:after="0" w:line="240" w:lineRule="auto"/>
-      </w:pPr>
       <w:r>
         <w:separator/>
       </w:r>
@@ -898,9 +1581,6 @@
   </w:endnote>
   <w:endnote w:type="continuationSeparator" w:id="0">
     <w:p>
-      <w:pPr>
-        <w:spacing w:after="0" w:line="240" w:lineRule="auto"/>
-      </w:pPr>
       <w:r>
         <w:continuationSeparator/>
       </w:r>
@@ -919,6 +1599,7 @@
         <w:docPartUnique/>
       </w:docPartObj>
     </w:sdtPr>
+    <w:sdtEndPr/>
     <w:sdtContent>
       <w:p>
         <w:pPr>
@@ -950,9 +1631,6 @@
 <w:footnotes xmlns:wpc="http://schemas.microsoft.com/office/word/2010/wordprocessingCanvas" xmlns:cx="http://schemas.microsoft.com/office/drawing/2014/chartex" xmlns:cx1="http://schemas.microsoft.com/office/drawing/2015/9/8/chartex" xmlns:cx2="http://schemas.microsoft.com/office/drawing/2015/10/21/chartex" xmlns:cx3="http://schemas.microsoft.com/office/drawing/2016/5/9/chartex" xmlns:cx4="http://schemas.microsoft.com/office/drawing/2016/5/10/chartex" xmlns:cx5="http://schemas.microsoft.com/office/drawing/2016/5/11/chartex" xmlns:cx6="http://schemas.microsoft.com/office/drawing/2016/5/12/chartex" xmlns:cx7="http://schemas.microsoft.com/office/drawing/2016/5/13/chartex" xmlns:cx8="http://schemas.microsoft.com/office/drawing/2016/5/14/chartex" xmlns:mc="http://schemas.openxmlformats.org/markup-compatibility/2006" xmlns:aink="http://schemas.microsoft.com/office/drawing/2016/ink" xmlns:am3d="http://schemas.microsoft.com/office/drawing/2017/model3d" xmlns:o="urn:schemas-microsoft-com:office:office" xmlns:oel="http://schemas.microsoft.com/office/2019/extlst" xmlns:r="http://schemas.openxmlformats.org/officeDocument/2006/relationships" xmlns:m="http://schemas.openxmlformats.org/officeDocument/2006/math" xmlns:v="urn:schemas-microsoft-com:vml" xmlns:wp14="http://schemas.microsoft.com/office/word/2010/wordprocessingDrawing" xmlns:wp="http://schemas.openxmlformats.org/drawingml/2006/wordprocessingDrawing" xmlns:w10="urn:schemas-microsoft-com:office:word" xmlns:w="http://schemas.openxmlformats.org/wordprocessingml/2006/main" xmlns:w14="http://schemas.microsoft.com/office/word/2010/wordml" xmlns:w15="http://schemas.microsoft.com/office/word/2012/wordml" xmlns:w16cex="http://schemas.microsoft.com/office/word/2018/wordml/cex" xmlns:w16cid="http://schemas.microsoft.com/office/word/2016/wordml/cid" xmlns:w16="http://schemas.microsoft.com/office/word/2018/wordml" xmlns:w16sdtdh="http://schemas.microsoft.com/office/word/2020/wordml/sdtdatahash" xmlns:w16se="http://schemas.microsoft.com/office/word/2015/wordml/symex" xmlns:wpg="http://schemas.microsoft.com/office/word/2010/wordprocessingGroup" xmlns:wpi="http://schemas.microsoft.com/office/word/2010/wordprocessingInk" xmlns:wne="http://schemas.microsoft.com/office/word/2006/wordml" xmlns:wps="http://schemas.microsoft.com/office/word/2010/wordprocessingShape" mc:Ignorable="w14 w15 w16se w16cid w16 w16cex w16sdtdh wp14">
   <w:footnote w:type="separator" w:id="-1">
     <w:p>
-      <w:pPr>
-        <w:spacing w:after="0" w:line="240" w:lineRule="auto"/>
-      </w:pPr>
       <w:r>
         <w:separator/>
       </w:r>
@@ -960,9 +1638,6 @@
   </w:footnote>
   <w:footnote w:type="continuationSeparator" w:id="0">
     <w:p>
-      <w:pPr>
-        <w:spacing w:after="0" w:line="240" w:lineRule="auto"/>
-      </w:pPr>
       <w:r>
         <w:continuationSeparator/>
       </w:r>
@@ -989,7 +1664,23 @@
         <w:b/>
         <w:bCs/>
       </w:rPr>
-      <w:t xml:space="preserve"> – doubleSlash Sport Challenge</w:t>
+      <w:t xml:space="preserve"> – </w:t>
+    </w:r>
+    <w:proofErr w:type="spellStart"/>
+    <w:r>
+      <w:rPr>
+        <w:b/>
+        <w:bCs/>
+      </w:rPr>
+      <w:t>doubleSlash</w:t>
+    </w:r>
+    <w:proofErr w:type="spellEnd"/>
+    <w:r>
+      <w:rPr>
+        <w:b/>
+        <w:bCs/>
+      </w:rPr>
+      <w:t xml:space="preserve"> Sport Challenge</w:t>
     </w:r>
     <w:r>
       <w:br/>
@@ -999,7 +1690,15 @@
       <w:t xml:space="preserve"> </w:t>
     </w:r>
     <w:r>
-      <w:t>Robin Hackh, Tom Nguyen, Mason Schönherr</w:t>
+      <w:t xml:space="preserve">Robin </w:t>
+    </w:r>
+    <w:proofErr w:type="spellStart"/>
+    <w:r>
+      <w:t>Hackh</w:t>
+    </w:r>
+    <w:proofErr w:type="spellEnd"/>
+    <w:r>
+      <w:t>, Tom Nguyen, Mason Schönherr</w:t>
     </w:r>
   </w:p>
 </w:hdr>
@@ -1403,7 +2102,10 @@
   <w:style w:type="paragraph" w:default="1" w:styleId="Standard">
     <w:name w:val="Normal"/>
     <w:qFormat/>
-    <w:rsid w:val="00F0761C"/>
+    <w:rsid w:val="00AF39E3"/>
+    <w:pPr>
+      <w:spacing w:after="0" w:line="240" w:lineRule="auto"/>
+    </w:pPr>
     <w:rPr>
       <w:rFonts w:ascii="Arial" w:hAnsi="Arial"/>
     </w:rPr>
@@ -1419,7 +2121,7 @@
     <w:pPr>
       <w:keepNext/>
       <w:keepLines/>
-      <w:spacing w:before="240" w:after="0"/>
+      <w:spacing w:before="240"/>
       <w:outlineLvl w:val="0"/>
     </w:pPr>
     <w:rPr>
@@ -1442,7 +2144,7 @@
     <w:pPr>
       <w:keepNext/>
       <w:keepLines/>
-      <w:spacing w:before="40" w:after="0"/>
+      <w:spacing w:before="40"/>
       <w:outlineLvl w:val="1"/>
     </w:pPr>
     <w:rPr>
@@ -1491,7 +2193,6 @@
         <w:tab w:val="center" w:pos="4536"/>
         <w:tab w:val="right" w:pos="9072"/>
       </w:tabs>
-      <w:spacing w:after="0" w:line="240" w:lineRule="auto"/>
     </w:pPr>
   </w:style>
   <w:style w:type="character" w:customStyle="1" w:styleId="KopfzeileZchn">
@@ -1513,7 +2214,6 @@
         <w:tab w:val="center" w:pos="4536"/>
         <w:tab w:val="right" w:pos="9072"/>
       </w:tabs>
-      <w:spacing w:after="0" w:line="240" w:lineRule="auto"/>
     </w:pPr>
   </w:style>
   <w:style w:type="character" w:customStyle="1" w:styleId="FuzeileZchn">
@@ -1532,7 +2232,6 @@
     <w:qFormat/>
     <w:rsid w:val="00F0761C"/>
     <w:pPr>
-      <w:spacing w:after="0" w:line="240" w:lineRule="auto"/>
       <w:contextualSpacing/>
     </w:pPr>
     <w:rPr>
@@ -1608,7 +2307,7 @@
     <w:qFormat/>
     <w:rsid w:val="007A25BA"/>
     <w:pPr>
-      <w:spacing w:after="200" w:line="240" w:lineRule="auto"/>
+      <w:spacing w:after="200"/>
     </w:pPr>
     <w:rPr>
       <w:i/>
@@ -1624,9 +2323,6 @@
     <w:uiPriority w:val="99"/>
     <w:unhideWhenUsed/>
     <w:rsid w:val="00956265"/>
-    <w:pPr>
-      <w:spacing w:after="0"/>
-    </w:pPr>
   </w:style>
   <w:style w:type="character" w:styleId="Hyperlink">
     <w:name w:val="Hyperlink"/>

</xml_diff>

<commit_message>
docs: Branch Regeln vollständig in die Doku eingetragen, Beispiel hinzugefügt
Zudem die Namen der Diagramme geändert und dadurch deutlicher gemacht, was sie machen.
Refs: SCP-70
Time: 0.5h
</commit_message>
<xml_diff>
--- a/Dokumente/Dokumentation.docx
+++ b/Dokumente/Dokumentation.docx
@@ -3386,33 +3386,11 @@
           <w:lang w:val="en-US"/>
         </w:rPr>
       </w:pPr>
-      <w:proofErr w:type="spellStart"/>
       <w:r>
         <w:rPr>
           <w:lang w:val="en-US"/>
         </w:rPr>
-        <w:t>Folgende</w:t>
-      </w:r>
-      <w:proofErr w:type="spellEnd"/>
-      <w:r>
-        <w:rPr>
-          <w:lang w:val="en-US"/>
-        </w:rPr>
-        <w:t xml:space="preserve"> Features </w:t>
-      </w:r>
-      <w:proofErr w:type="spellStart"/>
-      <w:r>
-        <w:rPr>
-          <w:lang w:val="en-US"/>
-        </w:rPr>
-        <w:t>sind</w:t>
-      </w:r>
-      <w:proofErr w:type="spellEnd"/>
-      <w:r>
-        <w:rPr>
-          <w:lang w:val="en-US"/>
-        </w:rPr>
-        <w:t xml:space="preserve"> „nice to hav</w:t>
+        <w:t>Folgende Features sind „nice to hav</w:t>
       </w:r>
       <w:r>
         <w:rPr>
@@ -3433,13 +3411,8 @@
         <w:t>API-Endpunkte zum Anbinden e</w:t>
       </w:r>
       <w:r>
-        <w:t xml:space="preserve">ines </w:t>
-      </w:r>
-      <w:proofErr w:type="spellStart"/>
-      <w:r>
-        <w:t>Datenimporters</w:t>
-      </w:r>
-      <w:proofErr w:type="spellEnd"/>
+        <w:t>ines Datenimporters</w:t>
+      </w:r>
     </w:p>
     <w:p>
       <w:pPr>
@@ -3450,15 +3423,7 @@
         </w:numPr>
       </w:pPr>
       <w:r>
-        <w:t xml:space="preserve">Einbindung der </w:t>
-      </w:r>
-      <w:proofErr w:type="spellStart"/>
-      <w:r>
-        <w:t>Strava</w:t>
-      </w:r>
-      <w:proofErr w:type="spellEnd"/>
-      <w:r>
-        <w:t>-API</w:t>
+        <w:t>Einbindung der Strava-API</w:t>
       </w:r>
     </w:p>
     <w:p>
@@ -3476,15 +3441,7 @@
     <w:p/>
     <w:p>
       <w:r>
-        <w:t xml:space="preserve">Ziel ist es, eine neue </w:t>
-      </w:r>
-      <w:proofErr w:type="spellStart"/>
-      <w:r>
-        <w:t>Full</w:t>
-      </w:r>
-      <w:proofErr w:type="spellEnd"/>
-      <w:r>
-        <w:t>-Stack-Anwendung zum Koordinieren der firmeninternen Rad- und Laufaktionen umzusetzen und die zuvor verwendete Excel-Tabelle abzulösen.</w:t>
+        <w:t>Ziel ist es, eine neue Full-Stack-Anwendung zum Koordinieren der firmeninternen Rad- und Laufaktionen umzusetzen und die zuvor verwendete Excel-Tabelle abzulösen.</w:t>
       </w:r>
     </w:p>
     <w:p>
@@ -3730,11 +3687,9 @@
             <w:tcW w:w="3119" w:type="dxa"/>
           </w:tcPr>
           <w:p>
-            <w:proofErr w:type="spellStart"/>
             <w:r>
               <w:t>Containerized</w:t>
             </w:r>
-            <w:proofErr w:type="spellEnd"/>
           </w:p>
         </w:tc>
         <w:tc>
@@ -4026,11 +3981,9 @@
             <w:tcW w:w="2264" w:type="dxa"/>
           </w:tcPr>
           <w:p>
-            <w:proofErr w:type="spellStart"/>
             <w:r>
               <w:t>Compatibility</w:t>
             </w:r>
-            <w:proofErr w:type="spellEnd"/>
           </w:p>
         </w:tc>
         <w:tc>
@@ -4038,11 +3991,9 @@
             <w:tcW w:w="2264" w:type="dxa"/>
           </w:tcPr>
           <w:p>
-            <w:proofErr w:type="spellStart"/>
             <w:r>
               <w:t>Interoperability</w:t>
             </w:r>
-            <w:proofErr w:type="spellEnd"/>
           </w:p>
         </w:tc>
         <w:tc>
@@ -4091,11 +4042,9 @@
             <w:tcW w:w="2264" w:type="dxa"/>
           </w:tcPr>
           <w:p>
-            <w:proofErr w:type="spellStart"/>
             <w:r>
               <w:t>Learnability</w:t>
             </w:r>
-            <w:proofErr w:type="spellEnd"/>
           </w:p>
         </w:tc>
         <w:tc>
@@ -4147,11 +4096,9 @@
             <w:tcW w:w="2264" w:type="dxa"/>
           </w:tcPr>
           <w:p>
-            <w:proofErr w:type="spellStart"/>
             <w:r>
               <w:t>Operability</w:t>
             </w:r>
-            <w:proofErr w:type="spellEnd"/>
           </w:p>
         </w:tc>
         <w:tc>
@@ -4193,11 +4140,9 @@
             <w:tcW w:w="2264" w:type="dxa"/>
           </w:tcPr>
           <w:p>
-            <w:proofErr w:type="spellStart"/>
             <w:r>
               <w:t>Reliability</w:t>
             </w:r>
-            <w:proofErr w:type="spellEnd"/>
           </w:p>
         </w:tc>
         <w:tc>
@@ -4205,11 +4150,9 @@
             <w:tcW w:w="2264" w:type="dxa"/>
           </w:tcPr>
           <w:p>
-            <w:proofErr w:type="spellStart"/>
             <w:r>
               <w:t>Recoverability</w:t>
             </w:r>
-            <w:proofErr w:type="spellEnd"/>
           </w:p>
         </w:tc>
         <w:tc>
@@ -4290,11 +4233,9 @@
             <w:tcW w:w="2264" w:type="dxa"/>
           </w:tcPr>
           <w:p>
-            <w:proofErr w:type="spellStart"/>
             <w:r>
               <w:t>Maintainability</w:t>
             </w:r>
-            <w:proofErr w:type="spellEnd"/>
           </w:p>
         </w:tc>
         <w:tc>
@@ -4302,11 +4243,9 @@
             <w:tcW w:w="2264" w:type="dxa"/>
           </w:tcPr>
           <w:p>
-            <w:proofErr w:type="spellStart"/>
             <w:r>
               <w:t>Modularity</w:t>
             </w:r>
-            <w:proofErr w:type="spellEnd"/>
           </w:p>
         </w:tc>
         <w:tc>
@@ -4339,11 +4278,9 @@
             <w:tcW w:w="2264" w:type="dxa"/>
           </w:tcPr>
           <w:p>
-            <w:proofErr w:type="spellStart"/>
             <w:r>
               <w:t>Portability</w:t>
             </w:r>
-            <w:proofErr w:type="spellEnd"/>
           </w:p>
         </w:tc>
         <w:tc>
@@ -4351,11 +4288,9 @@
             <w:tcW w:w="2264" w:type="dxa"/>
           </w:tcPr>
           <w:p>
-            <w:proofErr w:type="spellStart"/>
             <w:r>
               <w:t>Installability</w:t>
             </w:r>
-            <w:proofErr w:type="spellEnd"/>
           </w:p>
         </w:tc>
         <w:tc>
@@ -4953,15 +4888,7 @@
         <w:t xml:space="preserve">Eine der Anforderungen an das Projekt, ist die Verwendung agiler Methoden für das Projektmanagement. </w:t>
       </w:r>
       <w:r>
-        <w:t xml:space="preserve">Hierfür haben wir uns für das </w:t>
-      </w:r>
-      <w:proofErr w:type="spellStart"/>
-      <w:r>
-        <w:t>Scrum</w:t>
-      </w:r>
-      <w:proofErr w:type="spellEnd"/>
-      <w:r>
-        <w:t xml:space="preserve"> Framework entschieden</w:t>
+        <w:t>Hierfür haben wir uns für das Scrum Framework entschieden</w:t>
       </w:r>
       <w:r>
         <w:t>, da es uns</w:t>
@@ -5026,13 +4953,8 @@
           <w:numId w:val="14"/>
         </w:numPr>
       </w:pPr>
-      <w:proofErr w:type="spellStart"/>
-      <w:r>
-        <w:t>Scrum</w:t>
-      </w:r>
-      <w:proofErr w:type="spellEnd"/>
-      <w:r>
-        <w:t xml:space="preserve"> Master: Jason Patrick Duffy</w:t>
+      <w:r>
+        <w:t>Scrum Master: Jason Patrick Duffy</w:t>
       </w:r>
     </w:p>
     <w:p>
@@ -5260,14 +5182,12 @@
       <w:r>
         <w:t>Stand-</w:t>
       </w:r>
-      <w:proofErr w:type="spellStart"/>
       <w:r>
         <w:t>u</w:t>
       </w:r>
       <w:r>
         <w:t>p</w:t>
       </w:r>
-      <w:proofErr w:type="spellEnd"/>
       <w:r>
         <w:t>-</w:t>
       </w:r>
@@ -5282,26 +5202,34 @@
       <w:pPr>
         <w:pStyle w:val="berschrift3"/>
       </w:pPr>
+      <w:r>
+        <w:t>2.1.2</w:t>
+      </w:r>
+      <w:r>
+        <w:tab/>
+        <w:t>Rollenverteilung</w:t>
+      </w:r>
+    </w:p>
+    <w:p/>
+    <w:p>
+      <w:pPr>
+        <w:pStyle w:val="berschrift3"/>
+      </w:pPr>
       <w:bookmarkStart w:id="11" w:name="_Toc131674036"/>
       <w:r>
         <w:t>2.</w:t>
       </w:r>
       <w:r>
-        <w:t>1.2</w:t>
+        <w:t>1.</w:t>
+      </w:r>
+      <w:r>
+        <w:t>3</w:t>
       </w:r>
       <w:r>
         <w:tab/>
       </w:r>
       <w:r>
-        <w:t xml:space="preserve">Definition </w:t>
-      </w:r>
-      <w:proofErr w:type="spellStart"/>
-      <w:r>
-        <w:t>of</w:t>
-      </w:r>
-      <w:proofErr w:type="spellEnd"/>
-      <w:r>
-        <w:t xml:space="preserve"> Ready</w:t>
+        <w:t>Definition of Ready</w:t>
       </w:r>
       <w:bookmarkEnd w:id="11"/>
     </w:p>
@@ -5409,28 +5337,19 @@
       </w:pPr>
       <w:bookmarkStart w:id="12" w:name="_Toc131674037"/>
       <w:r>
-        <w:t>2.1.3</w:t>
+        <w:lastRenderedPageBreak/>
+        <w:t>2.1.</w:t>
+      </w:r>
+      <w:r>
+        <w:t>4</w:t>
       </w:r>
       <w:r>
         <w:tab/>
       </w:r>
       <w:r>
-        <w:t xml:space="preserve">Definition </w:t>
-      </w:r>
-      <w:proofErr w:type="spellStart"/>
-      <w:r>
-        <w:t>of</w:t>
-      </w:r>
-      <w:proofErr w:type="spellEnd"/>
-      <w:r>
-        <w:t xml:space="preserve"> </w:t>
-      </w:r>
-      <w:proofErr w:type="spellStart"/>
-      <w:r>
-        <w:t>Done</w:t>
+        <w:t>Definition of Done</w:t>
       </w:r>
       <w:bookmarkEnd w:id="12"/>
-      <w:proofErr w:type="spellEnd"/>
     </w:p>
     <w:p>
       <w:r>
@@ -5461,7 +5380,6 @@
         </w:numPr>
       </w:pPr>
       <w:r>
-        <w:lastRenderedPageBreak/>
         <w:t>Die für die Umsetzung benötigte Zeit wurde eingetragen.</w:t>
       </w:r>
     </w:p>
@@ -5543,15 +5461,7 @@
         <w:t xml:space="preserve"> Tests waren erfolgreich</w:t>
       </w:r>
       <w:r>
-        <w:t xml:space="preserve"> und folgen der </w:t>
-      </w:r>
-      <w:proofErr w:type="spellStart"/>
-      <w:r>
-        <w:t>Testing</w:t>
-      </w:r>
-      <w:proofErr w:type="spellEnd"/>
-      <w:r>
-        <w:t xml:space="preserve"> Policy</w:t>
+        <w:t xml:space="preserve"> und folgen der Testing Policy</w:t>
       </w:r>
       <w:r>
         <w:t>.</w:t>
@@ -5573,15 +5483,7 @@
     </w:p>
     <w:p>
       <w:r>
-        <w:t xml:space="preserve">Zur Projektverwaltung verwenden wir Atlassian Jira. Dies ermöglicht uns an einem Ort unsere </w:t>
-      </w:r>
-      <w:proofErr w:type="spellStart"/>
-      <w:r>
-        <w:t>Epics</w:t>
-      </w:r>
-      <w:proofErr w:type="spellEnd"/>
-      <w:r>
-        <w:t xml:space="preserve"> und User Stories festzuhalten sowie unsere Sprints zu planen. Zudem erhalten wir so einen schnellen Überblick über den aktuellen Fortschritt und können</w:t>
+        <w:t>Zur Projektverwaltung verwenden wir Atlassian Jira. Dies ermöglicht uns an einem Ort unsere Epics und User Stories festzuhalten sowie unsere Sprints zu planen. Zudem erhalten wir so einen schnellen Überblick über den aktuellen Fortschritt und können</w:t>
       </w:r>
       <w:r>
         <w:t xml:space="preserve"> Probleme schneller identifizieren.</w:t>
@@ -5737,23 +5639,7 @@
     </w:p>
     <w:p>
       <w:r>
-        <w:t xml:space="preserve">Zur Versionsverwaltung verwenden wir das interne </w:t>
-      </w:r>
-      <w:proofErr w:type="spellStart"/>
-      <w:r>
-        <w:t>GitLab</w:t>
-      </w:r>
-      <w:proofErr w:type="spellEnd"/>
-      <w:r>
-        <w:t xml:space="preserve"> der Hochschule Esslingen. Wir haben uns für </w:t>
-      </w:r>
-      <w:proofErr w:type="spellStart"/>
-      <w:r>
-        <w:t>GitLab</w:t>
-      </w:r>
-      <w:proofErr w:type="spellEnd"/>
-      <w:r>
-        <w:t xml:space="preserve"> entschieden, da wir </w:t>
+        <w:t xml:space="preserve">Zur Versionsverwaltung verwenden wir das interne GitLab der Hochschule Esslingen. Wir haben uns für GitLab entschieden, da wir </w:t>
       </w:r>
       <w:r>
         <w:t>dort e</w:t>
@@ -5768,23 +5654,7 @@
     <w:p/>
     <w:p>
       <w:r>
-        <w:t xml:space="preserve">Wir planen die Auto </w:t>
-      </w:r>
-      <w:proofErr w:type="spellStart"/>
-      <w:r>
-        <w:t>DevOps</w:t>
-      </w:r>
-      <w:proofErr w:type="spellEnd"/>
-      <w:r>
-        <w:t xml:space="preserve">-Funktion von </w:t>
-      </w:r>
-      <w:proofErr w:type="spellStart"/>
-      <w:r>
-        <w:t>GitLab</w:t>
-      </w:r>
-      <w:proofErr w:type="spellEnd"/>
-      <w:r>
-        <w:t xml:space="preserve"> zu verwenden, um </w:t>
+        <w:t xml:space="preserve">Wir planen die Auto DevOps-Funktion von GitLab zu verwenden, um </w:t>
       </w:r>
       <w:r>
         <w:t>Änderungen im Code automatisch zu testen, zu bauen und bereitzustellen.</w:t>
@@ -5793,15 +5663,7 @@
     <w:p/>
     <w:p>
       <w:r>
-        <w:t xml:space="preserve">Link zum </w:t>
-      </w:r>
-      <w:proofErr w:type="spellStart"/>
-      <w:r>
-        <w:t>GitLab</w:t>
-      </w:r>
-      <w:proofErr w:type="spellEnd"/>
-      <w:r>
-        <w:t xml:space="preserve">: </w:t>
+        <w:t xml:space="preserve">Link zum GitLab: </w:t>
       </w:r>
       <w:hyperlink r:id="rId10" w:history="1">
         <w:r>
@@ -5834,34 +5696,10 @@
     </w:p>
     <w:p>
       <w:r>
-        <w:t xml:space="preserve">Um </w:t>
-      </w:r>
-      <w:proofErr w:type="spellStart"/>
-      <w:r>
-        <w:t>Commits</w:t>
-      </w:r>
-      <w:proofErr w:type="spellEnd"/>
-      <w:r>
-        <w:t xml:space="preserve"> einheitlich </w:t>
-      </w:r>
-      <w:r>
-        <w:t xml:space="preserve">und übersichtlich zu halten, verwenden wir die </w:t>
-      </w:r>
-      <w:proofErr w:type="spellStart"/>
-      <w:r>
-        <w:t>Conventional</w:t>
-      </w:r>
-      <w:proofErr w:type="spellEnd"/>
-      <w:r>
-        <w:t xml:space="preserve"> </w:t>
-      </w:r>
-      <w:proofErr w:type="spellStart"/>
-      <w:r>
-        <w:t>Commits</w:t>
-      </w:r>
-      <w:proofErr w:type="spellEnd"/>
-      <w:r>
-        <w:t>-Spezifikation</w:t>
+        <w:t xml:space="preserve">Um Commits einheitlich </w:t>
+      </w:r>
+      <w:r>
+        <w:t>und übersichtlich zu halten, verwenden wir die Conventional Commits-Spezifikation</w:t>
       </w:r>
       <w:r>
         <w:rPr>
@@ -5875,40 +5713,11 @@
       <w:r>
         <w:t xml:space="preserve"> </w:t>
       </w:r>
-      <w:proofErr w:type="spellStart"/>
-      <w:r>
-        <w:t>Commits</w:t>
-      </w:r>
-      <w:proofErr w:type="spellEnd"/>
-      <w:r>
-        <w:t xml:space="preserve"> sollten immer nur einem Typ zugehörig sein</w:t>
-      </w:r>
-      <w:r>
-        <w:t xml:space="preserve">, </w:t>
-      </w:r>
-      <w:proofErr w:type="spellStart"/>
-      <w:r>
-        <w:t>Commits</w:t>
-      </w:r>
-      <w:proofErr w:type="spellEnd"/>
-      <w:r>
-        <w:t xml:space="preserve"> sollten also regelmäßig gemacht werden, um übergroße </w:t>
-      </w:r>
-      <w:proofErr w:type="spellStart"/>
-      <w:r>
-        <w:t>Commits</w:t>
-      </w:r>
-      <w:proofErr w:type="spellEnd"/>
-      <w:r>
-        <w:t xml:space="preserve">, </w:t>
-      </w:r>
-      <w:proofErr w:type="gramStart"/>
-      <w:r>
-        <w:t>die mehrere Typen</w:t>
-      </w:r>
-      <w:proofErr w:type="gramEnd"/>
-      <w:r>
-        <w:t xml:space="preserve"> haben, zu verhindern.</w:t>
+      <w:r>
+        <w:t>Commits sollten immer nur einem Typ zugehörig sein</w:t>
+      </w:r>
+      <w:r>
+        <w:t>, Commits sollten also regelmäßig gemacht werden, um übergroße Commits, die mehrere Typen haben, zu verhindern.</w:t>
       </w:r>
     </w:p>
     <w:p/>
@@ -5936,29 +5745,12 @@
         </w:rPr>
         <w:t xml:space="preserve">eines </w:t>
       </w:r>
-      <w:proofErr w:type="spellStart"/>
       <w:r>
         <w:rPr>
           <w:b/>
           <w:bCs/>
         </w:rPr>
-        <w:t>Conventional</w:t>
-      </w:r>
-      <w:proofErr w:type="spellEnd"/>
-      <w:r>
-        <w:rPr>
-          <w:b/>
-          <w:bCs/>
-        </w:rPr>
-        <w:t xml:space="preserve"> </w:t>
-      </w:r>
-      <w:proofErr w:type="spellStart"/>
-      <w:r>
-        <w:rPr>
-          <w:b/>
-          <w:bCs/>
-        </w:rPr>
-        <w:t>Commit</w:t>
+        <w:t>Conventional Commit</w:t>
       </w:r>
       <w:r>
         <w:rPr>
@@ -5967,7 +5759,6 @@
         </w:rPr>
         <w:t>s</w:t>
       </w:r>
-      <w:proofErr w:type="spellEnd"/>
       <w:r>
         <w:rPr>
           <w:b/>
@@ -5982,15 +5773,7 @@
         <w:t>&lt;Typ&gt;: Beschreibung</w:t>
       </w:r>
       <w:r>
-        <w:t xml:space="preserve"> (Titel des </w:t>
-      </w:r>
-      <w:proofErr w:type="spellStart"/>
-      <w:r>
-        <w:t>Commits</w:t>
-      </w:r>
-      <w:proofErr w:type="spellEnd"/>
-      <w:r>
-        <w:t>)</w:t>
+        <w:t xml:space="preserve"> (Titel des Commits)</w:t>
       </w:r>
       <w:r>
         <w:br/>
@@ -6071,6 +5854,7 @@
           </w:tcPr>
           <w:p>
             <w:r>
+              <w:lastRenderedPageBreak/>
               <w:t>fix</w:t>
             </w:r>
           </w:p>
@@ -6092,11 +5876,9 @@
             <w:tcW w:w="4531" w:type="dxa"/>
           </w:tcPr>
           <w:p>
-            <w:proofErr w:type="spellStart"/>
             <w:r>
               <w:t>feat</w:t>
             </w:r>
-            <w:proofErr w:type="spellEnd"/>
           </w:p>
         </w:tc>
         <w:tc>
@@ -6117,7 +5899,6 @@
           </w:tcPr>
           <w:p>
             <w:r>
-              <w:lastRenderedPageBreak/>
               <w:t>ci</w:t>
             </w:r>
           </w:p>
@@ -6139,11 +5920,9 @@
             <w:tcW w:w="4531" w:type="dxa"/>
           </w:tcPr>
           <w:p>
-            <w:proofErr w:type="spellStart"/>
             <w:r>
               <w:t>docs</w:t>
             </w:r>
-            <w:proofErr w:type="spellEnd"/>
           </w:p>
         </w:tc>
         <w:tc>
@@ -6166,11 +5945,9 @@
             <w:tcW w:w="4531" w:type="dxa"/>
           </w:tcPr>
           <w:p>
-            <w:proofErr w:type="spellStart"/>
             <w:r>
               <w:t>test</w:t>
             </w:r>
-            <w:proofErr w:type="spellEnd"/>
           </w:p>
         </w:tc>
         <w:tc>
@@ -6190,11 +5967,9 @@
             <w:tcW w:w="4531" w:type="dxa"/>
           </w:tcPr>
           <w:p>
-            <w:proofErr w:type="spellStart"/>
             <w:r>
               <w:t>revert</w:t>
             </w:r>
-            <w:proofErr w:type="spellEnd"/>
           </w:p>
         </w:tc>
         <w:tc>
@@ -6307,21 +6082,13 @@
               <w:br/>
             </w:r>
             <w:r>
-              <w:t xml:space="preserve">Immer in Kombination mit </w:t>
-            </w:r>
-            <w:proofErr w:type="gramStart"/>
-            <w:r>
-              <w:t>einem</w:t>
+              <w:t>Immer in Kombination mit einem</w:t>
             </w:r>
             <w:r>
               <w:t xml:space="preserve"> </w:t>
             </w:r>
             <w:r>
-              <w:t>!</w:t>
-            </w:r>
-            <w:proofErr w:type="gramEnd"/>
-            <w:r>
-              <w:t xml:space="preserve"> beim Typ.</w:t>
+              <w:t>! beim Typ.</w:t>
             </w:r>
           </w:p>
         </w:tc>
@@ -6332,16 +6099,11 @@
             <w:tcW w:w="4531" w:type="dxa"/>
           </w:tcPr>
           <w:p>
-            <w:proofErr w:type="spellStart"/>
             <w:r>
               <w:t>R</w:t>
             </w:r>
             <w:r>
-              <w:t>efs</w:t>
-            </w:r>
-            <w:proofErr w:type="spellEnd"/>
-            <w:r>
-              <w:t>: A, B, …</w:t>
+              <w:t>efs: A, B, …</w:t>
             </w:r>
           </w:p>
         </w:tc>
@@ -6376,15 +6138,7 @@
           </w:tcPr>
           <w:p>
             <w:r>
-              <w:t xml:space="preserve">Die für die Umsetzung des </w:t>
-            </w:r>
-            <w:proofErr w:type="spellStart"/>
-            <w:r>
-              <w:t>Commits</w:t>
-            </w:r>
-            <w:proofErr w:type="spellEnd"/>
-            <w:r>
-              <w:t xml:space="preserve"> benötigte Zeit in Stunden.</w:t>
+              <w:t>Die für die Umsetzung des Commits benötigte Zeit in Stunden.</w:t>
             </w:r>
             <w:r>
               <w:br/>
@@ -6467,21 +6221,14 @@
         </w:pBdr>
         <w:shd w:val="clear" w:color="auto" w:fill="BFBFBF" w:themeFill="background1" w:themeFillShade="BF"/>
       </w:pPr>
-      <w:proofErr w:type="spellStart"/>
-      <w:proofErr w:type="gramStart"/>
       <w:r>
         <w:t>feat</w:t>
       </w:r>
-      <w:proofErr w:type="spellEnd"/>
       <w:r>
         <w:t>!</w:t>
       </w:r>
       <w:r>
-        <w:t>:</w:t>
-      </w:r>
-      <w:proofErr w:type="gramEnd"/>
-      <w:r>
-        <w:t xml:space="preserve"> Neues</w:t>
+        <w:t>: Neues</w:t>
       </w:r>
       <w:r>
         <w:t xml:space="preserve"> System zur Verwaltung von Nutzerdaten implementiert</w:t>
@@ -6504,14 +6251,7 @@
       </w:r>
       <w:r>
         <w:br/>
-      </w:r>
-      <w:proofErr w:type="spellStart"/>
-      <w:r>
-        <w:t>Refs</w:t>
-      </w:r>
-      <w:proofErr w:type="spellEnd"/>
-      <w:r>
-        <w:t xml:space="preserve">: </w:t>
+        <w:t xml:space="preserve">Refs: </w:t>
       </w:r>
       <w:r>
         <w:t>SCP-</w:t>
@@ -6559,9 +6299,9 @@
           <w:noProof/>
         </w:rPr>
         <w:drawing>
-          <wp:inline distT="0" distB="0" distL="0" distR="0" wp14:anchorId="015FCD3A" wp14:editId="32BC75CA">
-            <wp:extent cx="3511296" cy="2729749"/>
-            <wp:effectExtent l="0" t="0" r="0" b="0"/>
+          <wp:inline distT="0" distB="0" distL="0" distR="0" wp14:anchorId="015FCD3A" wp14:editId="510414A0">
+            <wp:extent cx="3600000" cy="2798709"/>
+            <wp:effectExtent l="0" t="0" r="0" b="1905"/>
             <wp:docPr id="3" name="Grafik 3"/>
             <wp:cNvGraphicFramePr>
               <a:graphicFrameLocks xmlns:a="http://schemas.openxmlformats.org/drawingml/2006/main" noChangeAspect="1"/>
@@ -6590,7 +6330,7 @@
                   <pic:spPr bwMode="auto">
                     <a:xfrm>
                       <a:off x="0" y="0"/>
-                      <a:ext cx="3516604" cy="2733876"/>
+                      <a:ext cx="3600000" cy="2798709"/>
                     </a:xfrm>
                     <a:prstGeom prst="rect">
                       <a:avLst/>
@@ -6624,31 +6364,218 @@
         </w:r>
       </w:fldSimple>
       <w:r>
-        <w:t xml:space="preserve">: Beispiel für </w:t>
-      </w:r>
-      <w:proofErr w:type="spellStart"/>
-      <w:r>
-        <w:t>Branches</w:t>
-      </w:r>
-      <w:proofErr w:type="spellEnd"/>
-      <w:r>
-        <w:t xml:space="preserve"> innerhalb eines einzelnen Sprints</w:t>
+        <w:t>: Beispiel für Branches innerhalb eines einzelnen Sprints</w:t>
       </w:r>
       <w:bookmarkEnd w:id="18"/>
     </w:p>
     <w:p>
       <w:r>
-        <w:t>Hier kommt noch Text hin.</w:t>
+        <w:lastRenderedPageBreak/>
+        <w:t xml:space="preserve">Wir verwenden eine primäre Branch namens </w:t>
+      </w:r>
+      <w:r>
+        <w:rPr>
+          <w:i/>
+          <w:iCs/>
+        </w:rPr>
+        <w:t>Main</w:t>
+      </w:r>
+      <w:r>
+        <w:t xml:space="preserve">. </w:t>
+      </w:r>
+    </w:p>
+    <w:p>
+      <w:r>
+        <w:t xml:space="preserve">Beim Anfang eines Sprints wird von Main </w:t>
+      </w:r>
+      <w:r>
+        <w:t>eine Branch abgeleitet</w:t>
+      </w:r>
+      <w:r>
+        <w:t xml:space="preserve">, die </w:t>
+      </w:r>
+      <w:r>
+        <w:rPr>
+          <w:i/>
+          <w:iCs/>
+        </w:rPr>
+        <w:t>Sprint X</w:t>
+      </w:r>
+      <w:r>
+        <w:t xml:space="preserve"> heißt. </w:t>
+      </w:r>
+      <w:r>
+        <w:rPr>
+          <w:i/>
+          <w:iCs/>
+        </w:rPr>
+        <w:t>X</w:t>
+      </w:r>
+      <w:r>
+        <w:t xml:space="preserve"> steht hierfür für die </w:t>
+      </w:r>
+      <w:r>
+        <w:t xml:space="preserve">aktuelle </w:t>
+      </w:r>
+      <w:r>
+        <w:t>Sprintnummer, die man in Jira einsehen kann.</w:t>
+      </w:r>
+    </w:p>
+    <w:p>
+      <w:r>
+        <w:t>Innerhalb des Sprints werden</w:t>
+      </w:r>
+      <w:r>
+        <w:t xml:space="preserve"> für das Implementieren von Features von der Sprint</w:t>
+      </w:r>
+      <w:r>
+        <w:t>-</w:t>
+      </w:r>
+      <w:r>
+        <w:t>Branch Feature</w:t>
+      </w:r>
+      <w:r>
+        <w:t>-</w:t>
+      </w:r>
+      <w:r>
+        <w:t>Branches abgeleitet</w:t>
+      </w:r>
+      <w:r>
+        <w:t>.</w:t>
+      </w:r>
+      <w:r>
+        <w:t xml:space="preserve"> Diese Branches werden </w:t>
+      </w:r>
+      <w:r>
+        <w:rPr>
+          <w:i/>
+          <w:iCs/>
+        </w:rPr>
+        <w:t>Feature X</w:t>
+      </w:r>
+      <w:r>
+        <w:t xml:space="preserve"> genannt, wobei </w:t>
+      </w:r>
+      <w:r>
+        <w:rPr>
+          <w:i/>
+          <w:iCs/>
+        </w:rPr>
+        <w:t>X</w:t>
+      </w:r>
+      <w:r>
+        <w:t xml:space="preserve"> für das spezifische Feature steht.</w:t>
       </w:r>
     </w:p>
     <w:p/>
     <w:p>
       <w:pPr>
+        <w:keepNext/>
+      </w:pPr>
+      <w:r>
+        <w:rPr>
+          <w:noProof/>
+        </w:rPr>
+        <w:drawing>
+          <wp:inline distT="0" distB="0" distL="0" distR="0" wp14:anchorId="3AB63EEA" wp14:editId="197751B9">
+            <wp:extent cx="3600000" cy="2804516"/>
+            <wp:effectExtent l="0" t="0" r="0" b="0"/>
+            <wp:docPr id="5" name="Grafik 5"/>
+            <wp:cNvGraphicFramePr>
+              <a:graphicFrameLocks xmlns:a="http://schemas.openxmlformats.org/drawingml/2006/main" noChangeAspect="1"/>
+            </wp:cNvGraphicFramePr>
+            <a:graphic xmlns:a="http://schemas.openxmlformats.org/drawingml/2006/main">
+              <a:graphicData uri="http://schemas.openxmlformats.org/drawingml/2006/picture">
+                <pic:pic xmlns:pic="http://schemas.openxmlformats.org/drawingml/2006/picture">
+                  <pic:nvPicPr>
+                    <pic:cNvPr id="5" name="Grafik 5"/>
+                    <pic:cNvPicPr>
+                      <a:picLocks noChangeAspect="1" noChangeArrowheads="1"/>
+                    </pic:cNvPicPr>
+                  </pic:nvPicPr>
+                  <pic:blipFill>
+                    <a:blip r:embed="rId12" cstate="print">
+                      <a:extLst>
+                        <a:ext uri="{28A0092B-C50C-407E-A947-70E740481C1C}">
+                          <a14:useLocalDpi xmlns:a14="http://schemas.microsoft.com/office/drawing/2010/main" val="0"/>
+                        </a:ext>
+                      </a:extLst>
+                    </a:blip>
+                    <a:stretch>
+                      <a:fillRect/>
+                    </a:stretch>
+                  </pic:blipFill>
+                  <pic:spPr bwMode="auto">
+                    <a:xfrm>
+                      <a:off x="0" y="0"/>
+                      <a:ext cx="3600000" cy="2804516"/>
+                    </a:xfrm>
+                    <a:prstGeom prst="rect">
+                      <a:avLst/>
+                    </a:prstGeom>
+                    <a:noFill/>
+                    <a:ln>
+                      <a:noFill/>
+                    </a:ln>
+                  </pic:spPr>
+                </pic:pic>
+              </a:graphicData>
+            </a:graphic>
+          </wp:inline>
+        </w:drawing>
+      </w:r>
+    </w:p>
+    <w:p>
+      <w:pPr>
+        <w:pStyle w:val="Beschriftung"/>
+      </w:pPr>
+      <w:r>
+        <w:t xml:space="preserve">Abbildung </w:t>
+      </w:r>
+      <w:fldSimple w:instr=" SEQ Abbildung \* ARABIC ">
+        <w:r>
+          <w:rPr>
+            <w:noProof/>
+          </w:rPr>
+          <w:t>2</w:t>
+        </w:r>
+      </w:fldSimple>
+      <w:r>
+        <w:t>: Ausgefülltes Beispiel für die Verwendung von Branches</w:t>
+      </w:r>
+    </w:p>
+    <w:p>
+      <w:r>
+        <w:t xml:space="preserve">Wenn das Feature implementiert ist, wird ein </w:t>
+      </w:r>
+      <w:r>
+        <w:t>Merge Request</w:t>
+      </w:r>
+      <w:r>
+        <w:t xml:space="preserve"> durchgeführt, der von mindestens einer weiteren Person überprüft werden muss</w:t>
+      </w:r>
+      <w:r>
+        <w:t>.</w:t>
+      </w:r>
+      <w:r>
+        <w:t xml:space="preserve"> Am Ende des Sprints wird die Sprint</w:t>
+      </w:r>
+      <w:r>
+        <w:t>-</w:t>
+      </w:r>
+      <w:r>
+        <w:t>Branch</w:t>
+      </w:r>
+      <w:r>
+        <w:t xml:space="preserve"> wieder mit der Main-Branch zusammengeführt, sodass nur noch die Main-Branch existiert.</w:t>
+      </w:r>
+    </w:p>
+    <w:p>
+      <w:pPr>
         <w:pStyle w:val="berschrift2"/>
       </w:pPr>
       <w:bookmarkStart w:id="19" w:name="_Toc131674043"/>
       <w:r>
-        <w:lastRenderedPageBreak/>
         <w:t>2.</w:t>
       </w:r>
       <w:r>
@@ -6662,15 +6589,7 @@
     </w:p>
     <w:p>
       <w:r>
-        <w:t xml:space="preserve">Die teaminterne Kommunikation findet über eine </w:t>
-      </w:r>
-      <w:proofErr w:type="spellStart"/>
-      <w:r>
-        <w:t>Discord</w:t>
-      </w:r>
-      <w:proofErr w:type="spellEnd"/>
-      <w:r>
-        <w:t xml:space="preserve"> Gruppe und</w:t>
+        <w:t>Die teaminterne Kommunikation findet über eine Discord Gruppe und</w:t>
       </w:r>
       <w:r>
         <w:t xml:space="preserve"> persönliche Treffen statt</w:t>
@@ -6812,15 +6731,7 @@
               <w:t>prachenspezifische Features</w:t>
             </w:r>
             <w:r>
-              <w:t xml:space="preserve">, wie </w:t>
-            </w:r>
-            <w:proofErr w:type="spellStart"/>
-            <w:r>
-              <w:t>JavaDoc</w:t>
-            </w:r>
-            <w:proofErr w:type="spellEnd"/>
-            <w:r>
-              <w:t>, eingebunden werden.</w:t>
+              <w:t>, wie JavaDoc, eingebunden werden.</w:t>
             </w:r>
           </w:p>
           <w:p/>
@@ -6855,7 +6766,7 @@
                           <pic:cNvPicPr/>
                         </pic:nvPicPr>
                         <pic:blipFill>
-                          <a:blip r:embed="rId12"/>
+                          <a:blip r:embed="rId13"/>
                           <a:stretch>
                             <a:fillRect/>
                           </a:stretch>
@@ -6897,7 +6808,7 @@
               <w:rPr>
                 <w:noProof/>
               </w:rPr>
-              <w:t>2</w:t>
+              <w:t>3</w:t>
             </w:r>
             <w:r>
               <w:fldChar w:fldCharType="end"/>
@@ -6906,14 +6817,9 @@
               <w:t xml:space="preserve">: </w:t>
             </w:r>
             <w:r>
-              <w:t xml:space="preserve">Beispiel in Java mit </w:t>
-            </w:r>
-            <w:proofErr w:type="spellStart"/>
-            <w:r>
-              <w:t>JavaDoc</w:t>
+              <w:t>Beispiel in Java mit JavaDoc</w:t>
             </w:r>
             <w:bookmarkEnd w:id="21"/>
-            <w:proofErr w:type="spellEnd"/>
           </w:p>
         </w:tc>
       </w:tr>
@@ -6924,6 +6830,7 @@
           </w:tcPr>
           <w:p>
             <w:r>
+              <w:lastRenderedPageBreak/>
               <w:t xml:space="preserve">Einheitlichen </w:t>
             </w:r>
             <w:r>
@@ -6958,21 +6865,12 @@
             <w:r>
               <w:t xml:space="preserve"> oder </w:t>
             </w:r>
-            <w:proofErr w:type="spellStart"/>
             <w:r>
               <w:rPr>
                 <w:b/>
                 <w:bCs/>
               </w:rPr>
-              <w:t>Kernighan</w:t>
-            </w:r>
-            <w:proofErr w:type="spellEnd"/>
-            <w:r>
-              <w:rPr>
-                <w:b/>
-                <w:bCs/>
-              </w:rPr>
-              <w:t xml:space="preserve"> &amp; Ritchie</w:t>
+              <w:t>Kernighan &amp; Ritchie</w:t>
             </w:r>
             <w:r>
               <w:t xml:space="preserve"> Einrückungsstil </w:t>
@@ -7012,7 +6910,7 @@
                           </pic:cNvPicPr>
                         </pic:nvPicPr>
                         <pic:blipFill>
-                          <a:blip r:embed="rId13" cstate="print">
+                          <a:blip r:embed="rId14" cstate="print">
                             <a:extLst>
                               <a:ext uri="{28A0092B-C50C-407E-A947-70E740481C1C}">
                                 <a14:useLocalDpi xmlns:a14="http://schemas.microsoft.com/office/drawing/2010/main" val="0"/>
@@ -7065,7 +6963,7 @@
               <w:rPr>
                 <w:noProof/>
               </w:rPr>
-              <w:t>3</w:t>
+              <w:t>4</w:t>
             </w:r>
             <w:r>
               <w:fldChar w:fldCharType="end"/>
@@ -7115,11 +7013,9 @@
       <w:r>
         <w:tab/>
       </w:r>
-      <w:proofErr w:type="spellStart"/>
       <w:r>
         <w:t>Testing</w:t>
       </w:r>
-      <w:proofErr w:type="spellEnd"/>
       <w:r>
         <w:t xml:space="preserve"> Policy</w:t>
       </w:r>
@@ -7139,21 +7035,7 @@
         <w:rPr>
           <w:lang w:val="en-US"/>
         </w:rPr>
-        <w:t xml:space="preserve">TODO – Testing so und so </w:t>
-      </w:r>
-      <w:proofErr w:type="spellStart"/>
-      <w:r>
-        <w:rPr>
-          <w:lang w:val="en-US"/>
-        </w:rPr>
-        <w:t>viel</w:t>
-      </w:r>
-      <w:proofErr w:type="spellEnd"/>
-      <w:r>
-        <w:rPr>
-          <w:lang w:val="en-US"/>
-        </w:rPr>
-        <w:t xml:space="preserve"> Coverage, so und so</w:t>
+        <w:t>TODO – Testing so und so viel Coverage, so und so</w:t>
       </w:r>
     </w:p>
     <w:p>
@@ -7210,7 +7092,7 @@
       <w:r>
         <w:t xml:space="preserve">Siehe ggf. </w:t>
       </w:r>
-      <w:hyperlink r:id="rId14" w:history="1">
+      <w:hyperlink r:id="rId15" w:history="1">
         <w:r>
           <w:rPr>
             <w:rStyle w:val="Hyperlink"/>
@@ -8766,13 +8648,8 @@
           </w:tcPr>
           <w:p>
             <w:r>
-              <w:t xml:space="preserve">Um an einer Challenge teilzunehmen, möchte ich als Benutzer ein Team erstellen können, das einer aktiven Challenge zugeordnet </w:t>
-            </w:r>
-            <w:proofErr w:type="gramStart"/>
-            <w:r>
-              <w:t>wird</w:t>
-            </w:r>
-            <w:proofErr w:type="gramEnd"/>
+              <w:t>Um an einer Challenge teilzunehmen, möchte ich als Benutzer ein Team erstellen können, das einer aktiven Challenge zugeordnet wird</w:t>
+            </w:r>
           </w:p>
         </w:tc>
       </w:tr>
@@ -9686,20 +9563,7 @@
           </w:tcPr>
           <w:p>
             <w:r>
-              <w:t xml:space="preserve">Um meine Kilometer nicht </w:t>
-            </w:r>
-            <w:proofErr w:type="spellStart"/>
-            <w:r>
-              <w:t xml:space="preserve">jedes </w:t>
-            </w:r>
-            <w:proofErr w:type="gramStart"/>
-            <w:r>
-              <w:t>mal</w:t>
-            </w:r>
-            <w:proofErr w:type="spellEnd"/>
-            <w:proofErr w:type="gramEnd"/>
-            <w:r>
-              <w:t xml:space="preserve"> von Hand eingeben zu müssen, möchte ich als Benutzer diese mit einem Bild meines Tachos eintragen können</w:t>
+              <w:t>Um meine Kilometer nicht jedes mal von Hand eingeben zu müssen, möchte ich als Benutzer diese mit einem Bild meines Tachos eintragen können</w:t>
             </w:r>
           </w:p>
         </w:tc>
@@ -10068,15 +9932,7 @@
           </w:tcPr>
           <w:p>
             <w:r>
-              <w:t xml:space="preserve">Um Ordnung bei den Challenges zu </w:t>
-            </w:r>
-            <w:proofErr w:type="spellStart"/>
-            <w:r>
-              <w:t>waren</w:t>
-            </w:r>
-            <w:proofErr w:type="spellEnd"/>
-            <w:r>
-              <w:t>, möchte ich als Administrator, dass nur ausgewählte Benutzer berechtigt sind Spezifikationen der Challenge zu ändern</w:t>
+              <w:t>Um Ordnung bei den Challenges zu waren, möchte ich als Administrator, dass nur ausgewählte Benutzer berechtigt sind Spezifikationen der Challenge zu ändern</w:t>
             </w:r>
           </w:p>
         </w:tc>
@@ -10445,15 +10301,7 @@
           </w:tcPr>
           <w:p>
             <w:r>
-              <w:t xml:space="preserve">Um mein Profil auf dem </w:t>
-            </w:r>
-            <w:proofErr w:type="gramStart"/>
-            <w:r>
-              <w:t>aktuellsten</w:t>
-            </w:r>
-            <w:proofErr w:type="gramEnd"/>
-            <w:r>
-              <w:t xml:space="preserve"> Stand zu halten, möchte ich als Benutzer meine Profildaten ändern können</w:t>
+              <w:t>Um mein Profil auf dem aktuellsten Stand zu halten, möchte ich als Benutzer meine Profildaten ändern können</w:t>
             </w:r>
           </w:p>
         </w:tc>
@@ -10814,15 +10662,7 @@
           </w:tcPr>
           <w:p>
             <w:r>
-              <w:t xml:space="preserve">Um die doppelte Datenerfassung zu ersparen, möchte ich als Benutzer meine Kilometerdaten aus der </w:t>
-            </w:r>
-            <w:proofErr w:type="spellStart"/>
-            <w:r>
-              <w:t>Strava</w:t>
-            </w:r>
-            <w:proofErr w:type="spellEnd"/>
-            <w:r>
-              <w:t>-App importieren können</w:t>
+              <w:t>Um die doppelte Datenerfassung zu ersparen, möchte ich als Benutzer meine Kilometerdaten aus der Strava-App importieren können</w:t>
             </w:r>
           </w:p>
         </w:tc>
@@ -12839,15 +12679,7 @@
           </w:tcPr>
           <w:p>
             <w:r>
-              <w:t xml:space="preserve">Um </w:t>
-            </w:r>
-            <w:proofErr w:type="gramStart"/>
-            <w:r>
-              <w:t>ein besseren Teamgeist</w:t>
-            </w:r>
-            <w:proofErr w:type="gramEnd"/>
-            <w:r>
-              <w:t xml:space="preserve"> zu fördern. möchte ich gerne das Team einem Namen geben können</w:t>
+              <w:t>Um ein besseren Teamgeist zu fördern. möchte ich gerne das Team einem Namen geben können</w:t>
             </w:r>
           </w:p>
         </w:tc>
@@ -13588,15 +13420,7 @@
               <w:t>öc</w:t>
             </w:r>
             <w:r>
-              <w:t xml:space="preserve">hte ich als Benutzer, dass man </w:t>
-            </w:r>
-            <w:proofErr w:type="gramStart"/>
-            <w:r>
-              <w:t>nicht</w:t>
-            </w:r>
-            <w:proofErr w:type="gramEnd"/>
-            <w:r>
-              <w:t xml:space="preserve"> während der Challenge</w:t>
+              <w:t>hte ich als Benutzer, dass man nicht während der Challenge</w:t>
             </w:r>
             <w:r>
               <w:t xml:space="preserve"> Teams</w:t>
@@ -13797,15 +13621,7 @@
               <w:t>E-Mail</w:t>
             </w:r>
             <w:r>
-              <w:t xml:space="preserve"> erhalten </w:t>
-            </w:r>
-            <w:proofErr w:type="spellStart"/>
-            <w:r>
-              <w:t>z.bsp</w:t>
-            </w:r>
-            <w:proofErr w:type="spellEnd"/>
-            <w:r>
-              <w:t xml:space="preserve"> neue Sportart wurde hinzugefügt</w:t>
+              <w:t xml:space="preserve"> erhalten z.bsp neue Sportart wurde hinzugefügt</w:t>
             </w:r>
           </w:p>
         </w:tc>
@@ -14167,13 +13983,8 @@
           </w:tcPr>
           <w:p>
             <w:r>
-              <w:t xml:space="preserve">Als User möchte ich in der Lage sein aus einer Challenge auszusteigen, sollte ich merken, dass ich doch mehr Leistung in einer anderen Challenge erbringen </w:t>
-            </w:r>
-            <w:proofErr w:type="gramStart"/>
-            <w:r>
-              <w:t>würde</w:t>
-            </w:r>
-            <w:proofErr w:type="gramEnd"/>
+              <w:t>Als User möchte ich in der Lage sein aus einer Challenge auszusteigen, sollte ich merken, dass ich doch mehr Leistung in einer anderen Challenge erbringen würde</w:t>
+            </w:r>
           </w:p>
         </w:tc>
       </w:tr>
@@ -14356,13 +14167,8 @@
           </w:tcPr>
           <w:p>
             <w:r>
-              <w:t xml:space="preserve">Als aktiver User möchte in der Lage sein meine Aktivitäten auf mehreren Seiten der Website eintragen zu können, um beim Hin- und </w:t>
-            </w:r>
-            <w:proofErr w:type="spellStart"/>
-            <w:r>
-              <w:t>Herklicken</w:t>
-            </w:r>
-            <w:proofErr w:type="spellEnd"/>
+              <w:t>Als aktiver User möchte in der Lage sein meine Aktivitäten auf mehreren Seiten der Website eintragen zu können, um beim Hin- und Herklicken</w:t>
+            </w:r>
             <w:r>
               <w:t xml:space="preserve"> Zeit zu sparen</w:t>
             </w:r>
@@ -14546,15 +14352,7 @@
           </w:tcPr>
           <w:p>
             <w:r>
-              <w:t xml:space="preserve">Als User möchte ich ein graphische </w:t>
-            </w:r>
-            <w:proofErr w:type="spellStart"/>
-            <w:r>
-              <w:t>History</w:t>
-            </w:r>
-            <w:proofErr w:type="spellEnd"/>
-            <w:r>
-              <w:t xml:space="preserve"> meiner Aktivitäten sehen können</w:t>
+              <w:t>Als User möchte ich ein graphische History meiner Aktivitäten sehen können</w:t>
             </w:r>
           </w:p>
         </w:tc>
@@ -14603,11 +14401,9 @@
             <w:tcW w:w="6962" w:type="dxa"/>
           </w:tcPr>
           <w:p>
-            <w:proofErr w:type="spellStart"/>
             <w:r>
               <w:t>niedirg</w:t>
             </w:r>
-            <w:proofErr w:type="spellEnd"/>
           </w:p>
         </w:tc>
       </w:tr>
@@ -14671,23 +14467,7 @@
           <w:b/>
           <w:bCs/>
         </w:rPr>
-        <w:t xml:space="preserve">Schreibt hier irgendwo zum Referenzieren die Farbcodes und ggf. eine kurze Erklärung, für was sie </w:t>
-      </w:r>
-      <w:proofErr w:type="gramStart"/>
-      <w:r>
-        <w:rPr>
-          <w:b/>
-          <w:bCs/>
-        </w:rPr>
-        <w:t>verwendet</w:t>
-      </w:r>
-      <w:proofErr w:type="gramEnd"/>
-      <w:r>
-        <w:rPr>
-          <w:b/>
-          <w:bCs/>
-        </w:rPr>
-        <w:t xml:space="preserve"> werden hin.</w:t>
+        <w:t>Schreibt hier irgendwo zum Referenzieren die Farbcodes und ggf. eine kurze Erklärung, für was sie verwendet werden hin.</w:t>
       </w:r>
     </w:p>
     <w:p>
@@ -14737,7 +14517,7 @@
                     <pic:cNvPicPr/>
                   </pic:nvPicPr>
                   <pic:blipFill>
-                    <a:blip r:embed="rId15">
+                    <a:blip r:embed="rId16">
                       <a:extLst>
                         <a:ext uri="{28A0092B-C50C-407E-A947-70E740481C1C}">
                           <a14:useLocalDpi xmlns:a14="http://schemas.microsoft.com/office/drawing/2010/main" val="0"/>
@@ -14813,7 +14593,7 @@
                     <pic:cNvPicPr/>
                   </pic:nvPicPr>
                   <pic:blipFill>
-                    <a:blip r:embed="rId16" cstate="print">
+                    <a:blip r:embed="rId17" cstate="print">
                       <a:extLst>
                         <a:ext uri="{28A0092B-C50C-407E-A947-70E740481C1C}">
                           <a14:useLocalDpi xmlns:a14="http://schemas.microsoft.com/office/drawing/2010/main" val="0"/>
@@ -14881,13 +14661,8 @@
       <w:r>
         <w:t xml:space="preserve">das </w:t>
       </w:r>
-      <w:proofErr w:type="spellStart"/>
-      <w:r>
-        <w:t>React</w:t>
-      </w:r>
-      <w:proofErr w:type="spellEnd"/>
-      <w:r>
-        <w:t xml:space="preserve"> </w:t>
+      <w:r>
+        <w:t xml:space="preserve">React </w:t>
       </w:r>
       <w:r>
         <w:t xml:space="preserve">Framework </w:t>
@@ -14956,15 +14731,7 @@
     <w:p/>
     <w:p>
       <w:r>
-        <w:t xml:space="preserve">Da nur Mitarbeiter des Kunden Zugriff auf das System haben dürfen, stellt die Authentifizierung von Benutzern einen wichtigen Punkt dar. Hier haben wir uns für </w:t>
-      </w:r>
-      <w:proofErr w:type="spellStart"/>
-      <w:r>
-        <w:t>Keycloak</w:t>
-      </w:r>
-      <w:proofErr w:type="spellEnd"/>
-      <w:r>
-        <w:t xml:space="preserve"> entschieden, da es </w:t>
+        <w:t xml:space="preserve">Da nur Mitarbeiter des Kunden Zugriff auf das System haben dürfen, stellt die Authentifizierung von Benutzern einen wichtigen Punkt dar. Hier haben wir uns für Keycloak entschieden, da es </w:t>
       </w:r>
       <w:r>
         <w:t>sich sehr gut mit der von den Kunden verwendeten SAML-Schnittstelle verbinden lässt.</w:t>
@@ -15039,7 +14806,7 @@
                     <pic:cNvPicPr/>
                   </pic:nvPicPr>
                   <pic:blipFill>
-                    <a:blip r:embed="rId17" cstate="print">
+                    <a:blip r:embed="rId18" cstate="print">
                       <a:extLst>
                         <a:ext uri="{28A0092B-C50C-407E-A947-70E740481C1C}">
                           <a14:useLocalDpi xmlns:a14="http://schemas.microsoft.com/office/drawing/2010/main" val="0"/>
@@ -15188,21 +14955,14 @@
       <w:r>
         <w:tab/>
       </w:r>
-      <w:proofErr w:type="spellStart"/>
       <w:r>
         <w:t>React</w:t>
       </w:r>
       <w:bookmarkEnd w:id="29"/>
-      <w:proofErr w:type="spellEnd"/>
     </w:p>
     <w:p>
-      <w:proofErr w:type="spellStart"/>
-      <w:r>
-        <w:t>React</w:t>
-      </w:r>
-      <w:proofErr w:type="spellEnd"/>
-      <w:r>
-        <w:t xml:space="preserve"> wird </w:t>
+      <w:r>
+        <w:t xml:space="preserve">React wird </w:t>
       </w:r>
       <w:r>
         <w:t xml:space="preserve">ebenfalls </w:t>
@@ -15379,24 +15139,14 @@
       <w:r>
         <w:tab/>
       </w:r>
-      <w:proofErr w:type="spellStart"/>
       <w:r>
         <w:t>Keycloak</w:t>
       </w:r>
       <w:bookmarkEnd w:id="31"/>
-      <w:proofErr w:type="spellEnd"/>
     </w:p>
     <w:p>
       <w:r>
-        <w:t xml:space="preserve">Bei </w:t>
-      </w:r>
-      <w:proofErr w:type="spellStart"/>
-      <w:r>
-        <w:t>Keycloak</w:t>
-      </w:r>
-      <w:proofErr w:type="spellEnd"/>
-      <w:r>
-        <w:t xml:space="preserve"> wird </w:t>
+        <w:t xml:space="preserve">Bei Keycloak wird </w:t>
       </w:r>
       <w:r>
         <w:t xml:space="preserve">ebenfalls </w:t>
@@ -15569,15 +15319,7 @@
     </w:p>
     <w:p>
       <w:r>
-        <w:t xml:space="preserve">Hier kommt ein </w:t>
-      </w:r>
-      <w:proofErr w:type="gramStart"/>
-      <w:r>
-        <w:t>Graph</w:t>
-      </w:r>
-      <w:proofErr w:type="gramEnd"/>
-      <w:r>
-        <w:t xml:space="preserve"> der die Aufwandschätzung</w:t>
+        <w:t>Hier kommt ein Graph der die Aufwandschätzung</w:t>
       </w:r>
       <w:r>
         <w:t xml:space="preserve"> zeigt hin. Jira bietet dafür einige Tools an.</w:t>
@@ -16316,10 +16058,10 @@
       </w:r>
     </w:p>
     <w:sectPr>
-      <w:headerReference w:type="default" r:id="rId18"/>
-      <w:footerReference w:type="default" r:id="rId19"/>
-      <w:headerReference w:type="first" r:id="rId20"/>
-      <w:footerReference w:type="first" r:id="rId21"/>
+      <w:headerReference w:type="default" r:id="rId19"/>
+      <w:footerReference w:type="default" r:id="rId20"/>
+      <w:headerReference w:type="first" r:id="rId21"/>
+      <w:footerReference w:type="first" r:id="rId22"/>
       <w:pgSz w:w="11906" w:h="16838"/>
       <w:pgMar w:top="1417" w:right="1417" w:bottom="1134" w:left="1417" w:header="708" w:footer="708" w:gutter="0"/>
       <w:cols w:space="708"/>
@@ -16570,23 +16312,7 @@
         </w:sdtContent>
       </w:sdt>
       <w:r>
-        <w:t xml:space="preserve"> </w:t>
-      </w:r>
-      <w:proofErr w:type="spellStart"/>
-      <w:r>
-        <w:t>Conventional</w:t>
-      </w:r>
-      <w:proofErr w:type="spellEnd"/>
-      <w:r>
-        <w:t xml:space="preserve"> </w:t>
-      </w:r>
-      <w:proofErr w:type="spellStart"/>
-      <w:r>
-        <w:t>Commits</w:t>
-      </w:r>
-      <w:proofErr w:type="spellEnd"/>
-      <w:r>
-        <w:t xml:space="preserve"> v1.0.0 Spezifikation</w:t>
+        <w:t xml:space="preserve"> Conventional Commits v1.0.0 Spezifikation</w:t>
       </w:r>
     </w:p>
   </w:footnote>

</xml_diff>

<commit_message>
docs: Ersten Draft der Rollenverteilung erstellt
Refs: SCP-102
Time: 0.7h
</commit_message>
<xml_diff>
--- a/Dokumente/Dokumentation.docx
+++ b/Dokumente/Dokumentation.docx
@@ -422,7 +422,7 @@
           <w:r>
             <w:fldChar w:fldCharType="separate"/>
           </w:r>
-          <w:hyperlink w:anchor="_Toc131674025" w:history="1">
+          <w:hyperlink w:anchor="_Toc131948481" w:history="1">
             <w:r>
               <w:rPr>
                 <w:rStyle w:val="Hyperlink"/>
@@ -463,7 +463,7 @@
                 <w:noProof/>
                 <w:webHidden/>
               </w:rPr>
-              <w:instrText xml:space="preserve"> PAGEREF _Toc131674025 \h </w:instrText>
+              <w:instrText xml:space="preserve"> PAGEREF _Toc131948481 \h </w:instrText>
             </w:r>
             <w:r>
               <w:rPr>
@@ -506,7 +506,7 @@
               <w:noProof/>
             </w:rPr>
           </w:pPr>
-          <w:hyperlink w:anchor="_Toc131674026" w:history="1">
+          <w:hyperlink w:anchor="_Toc131948482" w:history="1">
             <w:r>
               <w:rPr>
                 <w:rStyle w:val="Hyperlink"/>
@@ -547,7 +547,7 @@
                 <w:noProof/>
                 <w:webHidden/>
               </w:rPr>
-              <w:instrText xml:space="preserve"> PAGEREF _Toc131674026 \h </w:instrText>
+              <w:instrText xml:space="preserve"> PAGEREF _Toc131948482 \h </w:instrText>
             </w:r>
             <w:r>
               <w:rPr>
@@ -590,7 +590,7 @@
               <w:noProof/>
             </w:rPr>
           </w:pPr>
-          <w:hyperlink w:anchor="_Toc131674027" w:history="1">
+          <w:hyperlink w:anchor="_Toc131948483" w:history="1">
             <w:r>
               <w:rPr>
                 <w:rStyle w:val="Hyperlink"/>
@@ -631,7 +631,7 @@
                 <w:noProof/>
                 <w:webHidden/>
               </w:rPr>
-              <w:instrText xml:space="preserve"> PAGEREF _Toc131674027 \h </w:instrText>
+              <w:instrText xml:space="preserve"> PAGEREF _Toc131948483 \h </w:instrText>
             </w:r>
             <w:r>
               <w:rPr>
@@ -674,7 +674,7 @@
               <w:noProof/>
             </w:rPr>
           </w:pPr>
-          <w:hyperlink w:anchor="_Toc131674028" w:history="1">
+          <w:hyperlink w:anchor="_Toc131948484" w:history="1">
             <w:r>
               <w:rPr>
                 <w:rStyle w:val="Hyperlink"/>
@@ -715,7 +715,7 @@
                 <w:noProof/>
                 <w:webHidden/>
               </w:rPr>
-              <w:instrText xml:space="preserve"> PAGEREF _Toc131674028 \h </w:instrText>
+              <w:instrText xml:space="preserve"> PAGEREF _Toc131948484 \h </w:instrText>
             </w:r>
             <w:r>
               <w:rPr>
@@ -758,7 +758,7 @@
               <w:noProof/>
             </w:rPr>
           </w:pPr>
-          <w:hyperlink w:anchor="_Toc131674029" w:history="1">
+          <w:hyperlink w:anchor="_Toc131948485" w:history="1">
             <w:r>
               <w:rPr>
                 <w:rStyle w:val="Hyperlink"/>
@@ -799,7 +799,7 @@
                 <w:noProof/>
                 <w:webHidden/>
               </w:rPr>
-              <w:instrText xml:space="preserve"> PAGEREF _Toc131674029 \h </w:instrText>
+              <w:instrText xml:space="preserve"> PAGEREF _Toc131948485 \h </w:instrText>
             </w:r>
             <w:r>
               <w:rPr>
@@ -842,7 +842,7 @@
               <w:noProof/>
             </w:rPr>
           </w:pPr>
-          <w:hyperlink w:anchor="_Toc131674030" w:history="1">
+          <w:hyperlink w:anchor="_Toc131948486" w:history="1">
             <w:r>
               <w:rPr>
                 <w:rStyle w:val="Hyperlink"/>
@@ -883,7 +883,7 @@
                 <w:noProof/>
                 <w:webHidden/>
               </w:rPr>
-              <w:instrText xml:space="preserve"> PAGEREF _Toc131674030 \h </w:instrText>
+              <w:instrText xml:space="preserve"> PAGEREF _Toc131948486 \h </w:instrText>
             </w:r>
             <w:r>
               <w:rPr>
@@ -926,7 +926,7 @@
               <w:noProof/>
             </w:rPr>
           </w:pPr>
-          <w:hyperlink w:anchor="_Toc131674031" w:history="1">
+          <w:hyperlink w:anchor="_Toc131948487" w:history="1">
             <w:r>
               <w:rPr>
                 <w:rStyle w:val="Hyperlink"/>
@@ -967,7 +967,7 @@
                 <w:noProof/>
                 <w:webHidden/>
               </w:rPr>
-              <w:instrText xml:space="preserve"> PAGEREF _Toc131674031 \h </w:instrText>
+              <w:instrText xml:space="preserve"> PAGEREF _Toc131948487 \h </w:instrText>
             </w:r>
             <w:r>
               <w:rPr>
@@ -1010,7 +1010,7 @@
               <w:noProof/>
             </w:rPr>
           </w:pPr>
-          <w:hyperlink w:anchor="_Toc131674032" w:history="1">
+          <w:hyperlink w:anchor="_Toc131948488" w:history="1">
             <w:r>
               <w:rPr>
                 <w:rStyle w:val="Hyperlink"/>
@@ -1051,7 +1051,7 @@
                 <w:noProof/>
                 <w:webHidden/>
               </w:rPr>
-              <w:instrText xml:space="preserve"> PAGEREF _Toc131674032 \h </w:instrText>
+              <w:instrText xml:space="preserve"> PAGEREF _Toc131948488 \h </w:instrText>
             </w:r>
             <w:r>
               <w:rPr>
@@ -1094,7 +1094,7 @@
               <w:noProof/>
             </w:rPr>
           </w:pPr>
-          <w:hyperlink w:anchor="_Toc131674033" w:history="1">
+          <w:hyperlink w:anchor="_Toc131948489" w:history="1">
             <w:r>
               <w:rPr>
                 <w:rStyle w:val="Hyperlink"/>
@@ -1135,7 +1135,7 @@
                 <w:noProof/>
                 <w:webHidden/>
               </w:rPr>
-              <w:instrText xml:space="preserve"> PAGEREF _Toc131674033 \h </w:instrText>
+              <w:instrText xml:space="preserve"> PAGEREF _Toc131948489 \h </w:instrText>
             </w:r>
             <w:r>
               <w:rPr>
@@ -1178,7 +1178,7 @@
               <w:noProof/>
             </w:rPr>
           </w:pPr>
-          <w:hyperlink w:anchor="_Toc131674034" w:history="1">
+          <w:hyperlink w:anchor="_Toc131948490" w:history="1">
             <w:r>
               <w:rPr>
                 <w:rStyle w:val="Hyperlink"/>
@@ -1219,7 +1219,7 @@
                 <w:noProof/>
                 <w:webHidden/>
               </w:rPr>
-              <w:instrText xml:space="preserve"> PAGEREF _Toc131674034 \h </w:instrText>
+              <w:instrText xml:space="preserve"> PAGEREF _Toc131948490 \h </w:instrText>
             </w:r>
             <w:r>
               <w:rPr>
@@ -1262,7 +1262,7 @@
               <w:noProof/>
             </w:rPr>
           </w:pPr>
-          <w:hyperlink w:anchor="_Toc131674035" w:history="1">
+          <w:hyperlink w:anchor="_Toc131948491" w:history="1">
             <w:r>
               <w:rPr>
                 <w:rStyle w:val="Hyperlink"/>
@@ -1303,7 +1303,7 @@
                 <w:noProof/>
                 <w:webHidden/>
               </w:rPr>
-              <w:instrText xml:space="preserve"> PAGEREF _Toc131674035 \h </w:instrText>
+              <w:instrText xml:space="preserve"> PAGEREF _Toc131948491 \h </w:instrText>
             </w:r>
             <w:r>
               <w:rPr>
@@ -1346,7 +1346,7 @@
               <w:noProof/>
             </w:rPr>
           </w:pPr>
-          <w:hyperlink w:anchor="_Toc131674036" w:history="1">
+          <w:hyperlink w:anchor="_Toc131948492" w:history="1">
             <w:r>
               <w:rPr>
                 <w:rStyle w:val="Hyperlink"/>
@@ -1366,7 +1366,7 @@
                 <w:rStyle w:val="Hyperlink"/>
                 <w:noProof/>
               </w:rPr>
-              <w:t>Definition of Ready</w:t>
+              <w:t>Rollenverteilung</w:t>
             </w:r>
             <w:r>
               <w:rPr>
@@ -1387,7 +1387,7 @@
                 <w:noProof/>
                 <w:webHidden/>
               </w:rPr>
-              <w:instrText xml:space="preserve"> PAGEREF _Toc131674036 \h </w:instrText>
+              <w:instrText xml:space="preserve"> PAGEREF _Toc131948492 \h </w:instrText>
             </w:r>
             <w:r>
               <w:rPr>
@@ -1430,7 +1430,7 @@
               <w:noProof/>
             </w:rPr>
           </w:pPr>
-          <w:hyperlink w:anchor="_Toc131674037" w:history="1">
+          <w:hyperlink w:anchor="_Toc131948493" w:history="1">
             <w:r>
               <w:rPr>
                 <w:rStyle w:val="Hyperlink"/>
@@ -1450,6 +1450,90 @@
                 <w:rStyle w:val="Hyperlink"/>
                 <w:noProof/>
               </w:rPr>
+              <w:t>Definition of Ready</w:t>
+            </w:r>
+            <w:r>
+              <w:rPr>
+                <w:noProof/>
+                <w:webHidden/>
+              </w:rPr>
+              <w:tab/>
+            </w:r>
+            <w:r>
+              <w:rPr>
+                <w:noProof/>
+                <w:webHidden/>
+              </w:rPr>
+              <w:fldChar w:fldCharType="begin"/>
+            </w:r>
+            <w:r>
+              <w:rPr>
+                <w:noProof/>
+                <w:webHidden/>
+              </w:rPr>
+              <w:instrText xml:space="preserve"> PAGEREF _Toc131948493 \h </w:instrText>
+            </w:r>
+            <w:r>
+              <w:rPr>
+                <w:noProof/>
+                <w:webHidden/>
+              </w:rPr>
+            </w:r>
+            <w:r>
+              <w:rPr>
+                <w:noProof/>
+                <w:webHidden/>
+              </w:rPr>
+              <w:fldChar w:fldCharType="separate"/>
+            </w:r>
+            <w:r>
+              <w:rPr>
+                <w:noProof/>
+                <w:webHidden/>
+              </w:rPr>
+              <w:t>6</w:t>
+            </w:r>
+            <w:r>
+              <w:rPr>
+                <w:noProof/>
+                <w:webHidden/>
+              </w:rPr>
+              <w:fldChar w:fldCharType="end"/>
+            </w:r>
+          </w:hyperlink>
+        </w:p>
+        <w:p>
+          <w:pPr>
+            <w:pStyle w:val="Verzeichnis3"/>
+            <w:tabs>
+              <w:tab w:val="left" w:pos="1320"/>
+              <w:tab w:val="right" w:leader="dot" w:pos="9062"/>
+            </w:tabs>
+            <w:rPr>
+              <w:rFonts w:asciiTheme="minorHAnsi" w:hAnsiTheme="minorHAnsi"/>
+              <w:noProof/>
+            </w:rPr>
+          </w:pPr>
+          <w:hyperlink w:anchor="_Toc131948494" w:history="1">
+            <w:r>
+              <w:rPr>
+                <w:rStyle w:val="Hyperlink"/>
+                <w:noProof/>
+              </w:rPr>
+              <w:t>2.1.4</w:t>
+            </w:r>
+            <w:r>
+              <w:rPr>
+                <w:rFonts w:asciiTheme="minorHAnsi" w:hAnsiTheme="minorHAnsi"/>
+                <w:noProof/>
+              </w:rPr>
+              <w:tab/>
+            </w:r>
+            <w:r>
+              <w:rPr>
+                <w:rStyle w:val="Hyperlink"/>
+                <w:noProof/>
+              </w:rPr>
               <w:t>Definition of Done</w:t>
             </w:r>
             <w:r>
@@ -1471,7 +1555,7 @@
                 <w:noProof/>
                 <w:webHidden/>
               </w:rPr>
-              <w:instrText xml:space="preserve"> PAGEREF _Toc131674037 \h </w:instrText>
+              <w:instrText xml:space="preserve"> PAGEREF _Toc131948494 \h </w:instrText>
             </w:r>
             <w:r>
               <w:rPr>
@@ -1491,7 +1575,7 @@
                 <w:noProof/>
                 <w:webHidden/>
               </w:rPr>
-              <w:t>6</w:t>
+              <w:t>7</w:t>
             </w:r>
             <w:r>
               <w:rPr>
@@ -1514,7 +1598,7 @@
               <w:noProof/>
             </w:rPr>
           </w:pPr>
-          <w:hyperlink w:anchor="_Toc131674038" w:history="1">
+          <w:hyperlink w:anchor="_Toc131948495" w:history="1">
             <w:r>
               <w:rPr>
                 <w:rStyle w:val="Hyperlink"/>
@@ -1555,7 +1639,7 @@
                 <w:noProof/>
                 <w:webHidden/>
               </w:rPr>
-              <w:instrText xml:space="preserve"> PAGEREF _Toc131674038 \h </w:instrText>
+              <w:instrText xml:space="preserve"> PAGEREF _Toc131948495 \h </w:instrText>
             </w:r>
             <w:r>
               <w:rPr>
@@ -1598,7 +1682,7 @@
               <w:noProof/>
             </w:rPr>
           </w:pPr>
-          <w:hyperlink w:anchor="_Toc131674039" w:history="1">
+          <w:hyperlink w:anchor="_Toc131948496" w:history="1">
             <w:r>
               <w:rPr>
                 <w:rStyle w:val="Hyperlink"/>
@@ -1639,7 +1723,7 @@
                 <w:noProof/>
                 <w:webHidden/>
               </w:rPr>
-              <w:instrText xml:space="preserve"> PAGEREF _Toc131674039 \h </w:instrText>
+              <w:instrText xml:space="preserve"> PAGEREF _Toc131948496 \h </w:instrText>
             </w:r>
             <w:r>
               <w:rPr>
@@ -1682,7 +1766,7 @@
               <w:noProof/>
             </w:rPr>
           </w:pPr>
-          <w:hyperlink w:anchor="_Toc131674040" w:history="1">
+          <w:hyperlink w:anchor="_Toc131948497" w:history="1">
             <w:r>
               <w:rPr>
                 <w:rStyle w:val="Hyperlink"/>
@@ -1723,7 +1807,7 @@
                 <w:noProof/>
                 <w:webHidden/>
               </w:rPr>
-              <w:instrText xml:space="preserve"> PAGEREF _Toc131674040 \h </w:instrText>
+              <w:instrText xml:space="preserve"> PAGEREF _Toc131948497 \h </w:instrText>
             </w:r>
             <w:r>
               <w:rPr>
@@ -1766,7 +1850,7 @@
               <w:noProof/>
             </w:rPr>
           </w:pPr>
-          <w:hyperlink w:anchor="_Toc131674041" w:history="1">
+          <w:hyperlink w:anchor="_Toc131948498" w:history="1">
             <w:r>
               <w:rPr>
                 <w:rStyle w:val="Hyperlink"/>
@@ -1807,7 +1891,7 @@
                 <w:noProof/>
                 <w:webHidden/>
               </w:rPr>
-              <w:instrText xml:space="preserve"> PAGEREF _Toc131674041 \h </w:instrText>
+              <w:instrText xml:space="preserve"> PAGEREF _Toc131948498 \h </w:instrText>
             </w:r>
             <w:r>
               <w:rPr>
@@ -1850,7 +1934,7 @@
               <w:noProof/>
             </w:rPr>
           </w:pPr>
-          <w:hyperlink w:anchor="_Toc131674042" w:history="1">
+          <w:hyperlink w:anchor="_Toc131948499" w:history="1">
             <w:r>
               <w:rPr>
                 <w:rStyle w:val="Hyperlink"/>
@@ -1891,7 +1975,7 @@
                 <w:noProof/>
                 <w:webHidden/>
               </w:rPr>
-              <w:instrText xml:space="preserve"> PAGEREF _Toc131674042 \h </w:instrText>
+              <w:instrText xml:space="preserve"> PAGEREF _Toc131948499 \h </w:instrText>
             </w:r>
             <w:r>
               <w:rPr>
@@ -1934,7 +2018,7 @@
               <w:noProof/>
             </w:rPr>
           </w:pPr>
-          <w:hyperlink w:anchor="_Toc131674043" w:history="1">
+          <w:hyperlink w:anchor="_Toc131948500" w:history="1">
             <w:r>
               <w:rPr>
                 <w:rStyle w:val="Hyperlink"/>
@@ -1975,7 +2059,7 @@
                 <w:noProof/>
                 <w:webHidden/>
               </w:rPr>
-              <w:instrText xml:space="preserve"> PAGEREF _Toc131674043 \h </w:instrText>
+              <w:instrText xml:space="preserve"> PAGEREF _Toc131948500 \h </w:instrText>
             </w:r>
             <w:r>
               <w:rPr>
@@ -1995,7 +2079,7 @@
                 <w:noProof/>
                 <w:webHidden/>
               </w:rPr>
-              <w:t>8</w:t>
+              <w:t>9</w:t>
             </w:r>
             <w:r>
               <w:rPr>
@@ -2018,7 +2102,7 @@
               <w:noProof/>
             </w:rPr>
           </w:pPr>
-          <w:hyperlink w:anchor="_Toc131674044" w:history="1">
+          <w:hyperlink w:anchor="_Toc131948501" w:history="1">
             <w:r>
               <w:rPr>
                 <w:rStyle w:val="Hyperlink"/>
@@ -2059,7 +2143,7 @@
                 <w:noProof/>
                 <w:webHidden/>
               </w:rPr>
-              <w:instrText xml:space="preserve"> PAGEREF _Toc131674044 \h </w:instrText>
+              <w:instrText xml:space="preserve"> PAGEREF _Toc131948501 \h </w:instrText>
             </w:r>
             <w:r>
               <w:rPr>
@@ -2079,7 +2163,7 @@
                 <w:noProof/>
                 <w:webHidden/>
               </w:rPr>
-              <w:t>8</w:t>
+              <w:t>9</w:t>
             </w:r>
             <w:r>
               <w:rPr>
@@ -2102,7 +2186,7 @@
               <w:noProof/>
             </w:rPr>
           </w:pPr>
-          <w:hyperlink w:anchor="_Toc131674045" w:history="1">
+          <w:hyperlink w:anchor="_Toc131948502" w:history="1">
             <w:r>
               <w:rPr>
                 <w:rStyle w:val="Hyperlink"/>
@@ -2143,7 +2227,7 @@
                 <w:noProof/>
                 <w:webHidden/>
               </w:rPr>
-              <w:instrText xml:space="preserve"> PAGEREF _Toc131674045 \h </w:instrText>
+              <w:instrText xml:space="preserve"> PAGEREF _Toc131948502 \h </w:instrText>
             </w:r>
             <w:r>
               <w:rPr>
@@ -2163,7 +2247,7 @@
                 <w:noProof/>
                 <w:webHidden/>
               </w:rPr>
-              <w:t>9</w:t>
+              <w:t>10</w:t>
             </w:r>
             <w:r>
               <w:rPr>
@@ -2186,7 +2270,7 @@
               <w:noProof/>
             </w:rPr>
           </w:pPr>
-          <w:hyperlink w:anchor="_Toc131674046" w:history="1">
+          <w:hyperlink w:anchor="_Toc131948503" w:history="1">
             <w:r>
               <w:rPr>
                 <w:rStyle w:val="Hyperlink"/>
@@ -2227,7 +2311,7 @@
                 <w:noProof/>
                 <w:webHidden/>
               </w:rPr>
-              <w:instrText xml:space="preserve"> PAGEREF _Toc131674046 \h </w:instrText>
+              <w:instrText xml:space="preserve"> PAGEREF _Toc131948503 \h </w:instrText>
             </w:r>
             <w:r>
               <w:rPr>
@@ -2247,7 +2331,7 @@
                 <w:noProof/>
                 <w:webHidden/>
               </w:rPr>
-              <w:t>10</w:t>
+              <w:t>11</w:t>
             </w:r>
             <w:r>
               <w:rPr>
@@ -2270,7 +2354,7 @@
               <w:noProof/>
             </w:rPr>
           </w:pPr>
-          <w:hyperlink w:anchor="_Toc131674047" w:history="1">
+          <w:hyperlink w:anchor="_Toc131948504" w:history="1">
             <w:r>
               <w:rPr>
                 <w:rStyle w:val="Hyperlink"/>
@@ -2311,7 +2395,7 @@
                 <w:noProof/>
                 <w:webHidden/>
               </w:rPr>
-              <w:instrText xml:space="preserve"> PAGEREF _Toc131674047 \h </w:instrText>
+              <w:instrText xml:space="preserve"> PAGEREF _Toc131948504 \h </w:instrText>
             </w:r>
             <w:r>
               <w:rPr>
@@ -2331,7 +2415,7 @@
                 <w:noProof/>
                 <w:webHidden/>
               </w:rPr>
-              <w:t>11</w:t>
+              <w:t>19</w:t>
             </w:r>
             <w:r>
               <w:rPr>
@@ -2354,7 +2438,7 @@
               <w:noProof/>
             </w:rPr>
           </w:pPr>
-          <w:hyperlink w:anchor="_Toc131674048" w:history="1">
+          <w:hyperlink w:anchor="_Toc131948505" w:history="1">
             <w:r>
               <w:rPr>
                 <w:rStyle w:val="Hyperlink"/>
@@ -2395,7 +2479,7 @@
                 <w:noProof/>
                 <w:webHidden/>
               </w:rPr>
-              <w:instrText xml:space="preserve"> PAGEREF _Toc131674048 \h </w:instrText>
+              <w:instrText xml:space="preserve"> PAGEREF _Toc131948505 \h </w:instrText>
             </w:r>
             <w:r>
               <w:rPr>
@@ -2415,7 +2499,7 @@
                 <w:noProof/>
                 <w:webHidden/>
               </w:rPr>
-              <w:t>12</w:t>
+              <w:t>20</w:t>
             </w:r>
             <w:r>
               <w:rPr>
@@ -2438,7 +2522,7 @@
               <w:noProof/>
             </w:rPr>
           </w:pPr>
-          <w:hyperlink w:anchor="_Toc131674049" w:history="1">
+          <w:hyperlink w:anchor="_Toc131948506" w:history="1">
             <w:r>
               <w:rPr>
                 <w:rStyle w:val="Hyperlink"/>
@@ -2479,7 +2563,7 @@
                 <w:noProof/>
                 <w:webHidden/>
               </w:rPr>
-              <w:instrText xml:space="preserve"> PAGEREF _Toc131674049 \h </w:instrText>
+              <w:instrText xml:space="preserve"> PAGEREF _Toc131948506 \h </w:instrText>
             </w:r>
             <w:r>
               <w:rPr>
@@ -2499,7 +2583,7 @@
                 <w:noProof/>
                 <w:webHidden/>
               </w:rPr>
-              <w:t>13</w:t>
+              <w:t>21</w:t>
             </w:r>
             <w:r>
               <w:rPr>
@@ -2522,7 +2606,7 @@
               <w:noProof/>
             </w:rPr>
           </w:pPr>
-          <w:hyperlink w:anchor="_Toc131674050" w:history="1">
+          <w:hyperlink w:anchor="_Toc131948507" w:history="1">
             <w:r>
               <w:rPr>
                 <w:rStyle w:val="Hyperlink"/>
@@ -2563,7 +2647,7 @@
                 <w:noProof/>
                 <w:webHidden/>
               </w:rPr>
-              <w:instrText xml:space="preserve"> PAGEREF _Toc131674050 \h </w:instrText>
+              <w:instrText xml:space="preserve"> PAGEREF _Toc131948507 \h </w:instrText>
             </w:r>
             <w:r>
               <w:rPr>
@@ -2583,7 +2667,7 @@
                 <w:noProof/>
                 <w:webHidden/>
               </w:rPr>
-              <w:t>13</w:t>
+              <w:t>21</w:t>
             </w:r>
             <w:r>
               <w:rPr>
@@ -2606,7 +2690,7 @@
               <w:noProof/>
             </w:rPr>
           </w:pPr>
-          <w:hyperlink w:anchor="_Toc131674051" w:history="1">
+          <w:hyperlink w:anchor="_Toc131948508" w:history="1">
             <w:r>
               <w:rPr>
                 <w:rStyle w:val="Hyperlink"/>
@@ -2647,7 +2731,7 @@
                 <w:noProof/>
                 <w:webHidden/>
               </w:rPr>
-              <w:instrText xml:space="preserve"> PAGEREF _Toc131674051 \h </w:instrText>
+              <w:instrText xml:space="preserve"> PAGEREF _Toc131948508 \h </w:instrText>
             </w:r>
             <w:r>
               <w:rPr>
@@ -2667,7 +2751,7 @@
                 <w:noProof/>
                 <w:webHidden/>
               </w:rPr>
-              <w:t>13</w:t>
+              <w:t>21</w:t>
             </w:r>
             <w:r>
               <w:rPr>
@@ -2690,7 +2774,7 @@
               <w:noProof/>
             </w:rPr>
           </w:pPr>
-          <w:hyperlink w:anchor="_Toc131674052" w:history="1">
+          <w:hyperlink w:anchor="_Toc131948509" w:history="1">
             <w:r>
               <w:rPr>
                 <w:rStyle w:val="Hyperlink"/>
@@ -2731,7 +2815,7 @@
                 <w:noProof/>
                 <w:webHidden/>
               </w:rPr>
-              <w:instrText xml:space="preserve"> PAGEREF _Toc131674052 \h </w:instrText>
+              <w:instrText xml:space="preserve"> PAGEREF _Toc131948509 \h </w:instrText>
             </w:r>
             <w:r>
               <w:rPr>
@@ -2751,7 +2835,7 @@
                 <w:noProof/>
                 <w:webHidden/>
               </w:rPr>
-              <w:t>13</w:t>
+              <w:t>21</w:t>
             </w:r>
             <w:r>
               <w:rPr>
@@ -2774,7 +2858,7 @@
               <w:noProof/>
             </w:rPr>
           </w:pPr>
-          <w:hyperlink w:anchor="_Toc131674053" w:history="1">
+          <w:hyperlink w:anchor="_Toc131948510" w:history="1">
             <w:r>
               <w:rPr>
                 <w:rStyle w:val="Hyperlink"/>
@@ -2815,7 +2899,7 @@
                 <w:noProof/>
                 <w:webHidden/>
               </w:rPr>
-              <w:instrText xml:space="preserve"> PAGEREF _Toc131674053 \h </w:instrText>
+              <w:instrText xml:space="preserve"> PAGEREF _Toc131948510 \h </w:instrText>
             </w:r>
             <w:r>
               <w:rPr>
@@ -2835,7 +2919,7 @@
                 <w:noProof/>
                 <w:webHidden/>
               </w:rPr>
-              <w:t>13</w:t>
+              <w:t>21</w:t>
             </w:r>
             <w:r>
               <w:rPr>
@@ -2858,7 +2942,7 @@
               <w:noProof/>
             </w:rPr>
           </w:pPr>
-          <w:hyperlink w:anchor="_Toc131674054" w:history="1">
+          <w:hyperlink w:anchor="_Toc131948511" w:history="1">
             <w:r>
               <w:rPr>
                 <w:rStyle w:val="Hyperlink"/>
@@ -2899,7 +2983,7 @@
                 <w:noProof/>
                 <w:webHidden/>
               </w:rPr>
-              <w:instrText xml:space="preserve"> PAGEREF _Toc131674054 \h </w:instrText>
+              <w:instrText xml:space="preserve"> PAGEREF _Toc131948511 \h </w:instrText>
             </w:r>
             <w:r>
               <w:rPr>
@@ -2919,7 +3003,7 @@
                 <w:noProof/>
                 <w:webHidden/>
               </w:rPr>
-              <w:t>13</w:t>
+              <w:t>21</w:t>
             </w:r>
             <w:r>
               <w:rPr>
@@ -2942,7 +3026,7 @@
               <w:noProof/>
             </w:rPr>
           </w:pPr>
-          <w:hyperlink w:anchor="_Toc131674055" w:history="1">
+          <w:hyperlink w:anchor="_Toc131948512" w:history="1">
             <w:r>
               <w:rPr>
                 <w:rStyle w:val="Hyperlink"/>
@@ -2983,7 +3067,7 @@
                 <w:noProof/>
                 <w:webHidden/>
               </w:rPr>
-              <w:instrText xml:space="preserve"> PAGEREF _Toc131674055 \h </w:instrText>
+              <w:instrText xml:space="preserve"> PAGEREF _Toc131948512 \h </w:instrText>
             </w:r>
             <w:r>
               <w:rPr>
@@ -3003,7 +3087,7 @@
                 <w:noProof/>
                 <w:webHidden/>
               </w:rPr>
-              <w:t>14</w:t>
+              <w:t>22</w:t>
             </w:r>
             <w:r>
               <w:rPr>
@@ -3025,7 +3109,7 @@
               <w:noProof/>
             </w:rPr>
           </w:pPr>
-          <w:hyperlink w:anchor="_Toc131674056" w:history="1">
+          <w:hyperlink w:anchor="_Toc131948513" w:history="1">
             <w:r>
               <w:rPr>
                 <w:rStyle w:val="Hyperlink"/>
@@ -3052,7 +3136,7 @@
                 <w:noProof/>
                 <w:webHidden/>
               </w:rPr>
-              <w:instrText xml:space="preserve"> PAGEREF _Toc131674056 \h </w:instrText>
+              <w:instrText xml:space="preserve"> PAGEREF _Toc131948513 \h </w:instrText>
             </w:r>
             <w:r>
               <w:rPr>
@@ -3072,7 +3156,7 @@
                 <w:noProof/>
                 <w:webHidden/>
               </w:rPr>
-              <w:t>15</w:t>
+              <w:t>23</w:t>
             </w:r>
             <w:r>
               <w:rPr>
@@ -3094,7 +3178,7 @@
               <w:noProof/>
             </w:rPr>
           </w:pPr>
-          <w:hyperlink w:anchor="_Toc131674057" w:history="1">
+          <w:hyperlink w:anchor="_Toc131948514" w:history="1">
             <w:r>
               <w:rPr>
                 <w:rStyle w:val="Hyperlink"/>
@@ -3121,7 +3205,7 @@
                 <w:noProof/>
                 <w:webHidden/>
               </w:rPr>
-              <w:instrText xml:space="preserve"> PAGEREF _Toc131674057 \h </w:instrText>
+              <w:instrText xml:space="preserve"> PAGEREF _Toc131948514 \h </w:instrText>
             </w:r>
             <w:r>
               <w:rPr>
@@ -3141,7 +3225,7 @@
                 <w:noProof/>
                 <w:webHidden/>
               </w:rPr>
-              <w:t>15</w:t>
+              <w:t>23</w:t>
             </w:r>
             <w:r>
               <w:rPr>
@@ -3172,7 +3256,7 @@
       <w:pPr>
         <w:pStyle w:val="berschrift1"/>
       </w:pPr>
-      <w:bookmarkStart w:id="0" w:name="_Toc131674025"/>
+      <w:bookmarkStart w:id="0" w:name="_Toc131948481"/>
       <w:r>
         <w:lastRenderedPageBreak/>
         <w:t>1</w:t>
@@ -3209,7 +3293,7 @@
       <w:pPr>
         <w:pStyle w:val="berschrift2"/>
       </w:pPr>
-      <w:bookmarkStart w:id="1" w:name="_Toc131674026"/>
+      <w:bookmarkStart w:id="1" w:name="_Toc131948482"/>
       <w:r>
         <w:t>1.1</w:t>
       </w:r>
@@ -3386,11 +3470,33 @@
           <w:lang w:val="en-US"/>
         </w:rPr>
       </w:pPr>
+      <w:proofErr w:type="spellStart"/>
       <w:r>
         <w:rPr>
           <w:lang w:val="en-US"/>
         </w:rPr>
-        <w:t>Folgende Features sind „nice to hav</w:t>
+        <w:t>Folgende</w:t>
+      </w:r>
+      <w:proofErr w:type="spellEnd"/>
+      <w:r>
+        <w:rPr>
+          <w:lang w:val="en-US"/>
+        </w:rPr>
+        <w:t xml:space="preserve"> Features </w:t>
+      </w:r>
+      <w:proofErr w:type="spellStart"/>
+      <w:r>
+        <w:rPr>
+          <w:lang w:val="en-US"/>
+        </w:rPr>
+        <w:t>sind</w:t>
+      </w:r>
+      <w:proofErr w:type="spellEnd"/>
+      <w:r>
+        <w:rPr>
+          <w:lang w:val="en-US"/>
+        </w:rPr>
+        <w:t xml:space="preserve"> „nice to hav</w:t>
       </w:r>
       <w:r>
         <w:rPr>
@@ -3411,8 +3517,13 @@
         <w:t>API-Endpunkte zum Anbinden e</w:t>
       </w:r>
       <w:r>
-        <w:t>ines Datenimporters</w:t>
-      </w:r>
+        <w:t xml:space="preserve">ines </w:t>
+      </w:r>
+      <w:proofErr w:type="spellStart"/>
+      <w:r>
+        <w:t>Datenimporters</w:t>
+      </w:r>
+      <w:proofErr w:type="spellEnd"/>
     </w:p>
     <w:p>
       <w:pPr>
@@ -3423,7 +3534,15 @@
         </w:numPr>
       </w:pPr>
       <w:r>
-        <w:t>Einbindung der Strava-API</w:t>
+        <w:t xml:space="preserve">Einbindung der </w:t>
+      </w:r>
+      <w:proofErr w:type="spellStart"/>
+      <w:r>
+        <w:t>Strava</w:t>
+      </w:r>
+      <w:proofErr w:type="spellEnd"/>
+      <w:r>
+        <w:t>-API</w:t>
       </w:r>
     </w:p>
     <w:p>
@@ -3441,14 +3560,22 @@
     <w:p/>
     <w:p>
       <w:r>
-        <w:t>Ziel ist es, eine neue Full-Stack-Anwendung zum Koordinieren der firmeninternen Rad- und Laufaktionen umzusetzen und die zuvor verwendete Excel-Tabelle abzulösen.</w:t>
+        <w:t xml:space="preserve">Ziel ist es, eine neue </w:t>
+      </w:r>
+      <w:proofErr w:type="spellStart"/>
+      <w:r>
+        <w:t>Full</w:t>
+      </w:r>
+      <w:proofErr w:type="spellEnd"/>
+      <w:r>
+        <w:t>-Stack-Anwendung zum Koordinieren der firmeninternen Rad- und Laufaktionen umzusetzen und die zuvor verwendete Excel-Tabelle abzulösen.</w:t>
       </w:r>
     </w:p>
     <w:p>
       <w:pPr>
         <w:pStyle w:val="berschrift2"/>
       </w:pPr>
-      <w:bookmarkStart w:id="2" w:name="_Toc131674027"/>
+      <w:bookmarkStart w:id="2" w:name="_Toc131948483"/>
       <w:r>
         <w:t>1.2</w:t>
       </w:r>
@@ -3687,9 +3814,11 @@
             <w:tcW w:w="3119" w:type="dxa"/>
           </w:tcPr>
           <w:p>
+            <w:proofErr w:type="spellStart"/>
             <w:r>
               <w:t>Containerized</w:t>
             </w:r>
+            <w:proofErr w:type="spellEnd"/>
           </w:p>
         </w:tc>
         <w:tc>
@@ -3765,7 +3894,7 @@
       <w:pPr>
         <w:pStyle w:val="berschrift3"/>
       </w:pPr>
-      <w:bookmarkStart w:id="3" w:name="_Toc131674028"/>
+      <w:bookmarkStart w:id="3" w:name="_Toc131948484"/>
       <w:r>
         <w:t>1.2.1</w:t>
       </w:r>
@@ -3840,7 +3969,7 @@
       <w:pPr>
         <w:pStyle w:val="berschrift2"/>
       </w:pPr>
-      <w:bookmarkStart w:id="4" w:name="_Toc131674029"/>
+      <w:bookmarkStart w:id="4" w:name="_Toc131948485"/>
       <w:r>
         <w:t>1.</w:t>
       </w:r>
@@ -3981,9 +4110,11 @@
             <w:tcW w:w="2264" w:type="dxa"/>
           </w:tcPr>
           <w:p>
+            <w:proofErr w:type="spellStart"/>
             <w:r>
               <w:t>Compatibility</w:t>
             </w:r>
+            <w:proofErr w:type="spellEnd"/>
           </w:p>
         </w:tc>
         <w:tc>
@@ -3991,9 +4122,11 @@
             <w:tcW w:w="2264" w:type="dxa"/>
           </w:tcPr>
           <w:p>
+            <w:proofErr w:type="spellStart"/>
             <w:r>
               <w:t>Interoperability</w:t>
             </w:r>
+            <w:proofErr w:type="spellEnd"/>
           </w:p>
         </w:tc>
         <w:tc>
@@ -4042,9 +4175,11 @@
             <w:tcW w:w="2264" w:type="dxa"/>
           </w:tcPr>
           <w:p>
+            <w:proofErr w:type="spellStart"/>
             <w:r>
               <w:t>Learnability</w:t>
             </w:r>
+            <w:proofErr w:type="spellEnd"/>
           </w:p>
         </w:tc>
         <w:tc>
@@ -4096,9 +4231,11 @@
             <w:tcW w:w="2264" w:type="dxa"/>
           </w:tcPr>
           <w:p>
+            <w:proofErr w:type="spellStart"/>
             <w:r>
               <w:t>Operability</w:t>
             </w:r>
+            <w:proofErr w:type="spellEnd"/>
           </w:p>
         </w:tc>
         <w:tc>
@@ -4140,9 +4277,11 @@
             <w:tcW w:w="2264" w:type="dxa"/>
           </w:tcPr>
           <w:p>
+            <w:proofErr w:type="spellStart"/>
             <w:r>
               <w:t>Reliability</w:t>
             </w:r>
+            <w:proofErr w:type="spellEnd"/>
           </w:p>
         </w:tc>
         <w:tc>
@@ -4150,9 +4289,11 @@
             <w:tcW w:w="2264" w:type="dxa"/>
           </w:tcPr>
           <w:p>
+            <w:proofErr w:type="spellStart"/>
             <w:r>
               <w:t>Recoverability</w:t>
             </w:r>
+            <w:proofErr w:type="spellEnd"/>
           </w:p>
         </w:tc>
         <w:tc>
@@ -4233,9 +4374,11 @@
             <w:tcW w:w="2264" w:type="dxa"/>
           </w:tcPr>
           <w:p>
+            <w:proofErr w:type="spellStart"/>
             <w:r>
               <w:t>Maintainability</w:t>
             </w:r>
+            <w:proofErr w:type="spellEnd"/>
           </w:p>
         </w:tc>
         <w:tc>
@@ -4243,9 +4386,11 @@
             <w:tcW w:w="2264" w:type="dxa"/>
           </w:tcPr>
           <w:p>
+            <w:proofErr w:type="spellStart"/>
             <w:r>
               <w:t>Modularity</w:t>
             </w:r>
+            <w:proofErr w:type="spellEnd"/>
           </w:p>
         </w:tc>
         <w:tc>
@@ -4278,9 +4423,11 @@
             <w:tcW w:w="2264" w:type="dxa"/>
           </w:tcPr>
           <w:p>
+            <w:proofErr w:type="spellStart"/>
             <w:r>
               <w:t>Portability</w:t>
             </w:r>
+            <w:proofErr w:type="spellEnd"/>
           </w:p>
         </w:tc>
         <w:tc>
@@ -4288,9 +4435,11 @@
             <w:tcW w:w="2264" w:type="dxa"/>
           </w:tcPr>
           <w:p>
+            <w:proofErr w:type="spellStart"/>
             <w:r>
               <w:t>Installability</w:t>
             </w:r>
+            <w:proofErr w:type="spellEnd"/>
           </w:p>
         </w:tc>
         <w:tc>
@@ -4520,7 +4669,7 @@
       <w:pPr>
         <w:pStyle w:val="berschrift2"/>
       </w:pPr>
-      <w:bookmarkStart w:id="5" w:name="_Toc131674030"/>
+      <w:bookmarkStart w:id="5" w:name="_Toc131948486"/>
       <w:r>
         <w:t>1.</w:t>
       </w:r>
@@ -4800,7 +4949,7 @@
       <w:pPr>
         <w:pStyle w:val="berschrift2"/>
       </w:pPr>
-      <w:bookmarkStart w:id="6" w:name="_Toc131674031"/>
+      <w:bookmarkStart w:id="6" w:name="_Toc131948487"/>
       <w:r>
         <w:t>1.</w:t>
       </w:r>
@@ -4825,7 +4974,7 @@
       <w:pPr>
         <w:pStyle w:val="berschrift2"/>
       </w:pPr>
-      <w:bookmarkStart w:id="7" w:name="_Toc131674032"/>
+      <w:bookmarkStart w:id="7" w:name="_Toc131948488"/>
       <w:r>
         <w:t>1.</w:t>
       </w:r>
@@ -4850,7 +4999,7 @@
       <w:pPr>
         <w:pStyle w:val="berschrift1"/>
       </w:pPr>
-      <w:bookmarkStart w:id="8" w:name="_Toc131674033"/>
+      <w:bookmarkStart w:id="8" w:name="_Toc131948489"/>
       <w:r>
         <w:lastRenderedPageBreak/>
         <w:t>2</w:t>
@@ -4873,7 +5022,7 @@
       <w:pPr>
         <w:pStyle w:val="berschrift2"/>
       </w:pPr>
-      <w:bookmarkStart w:id="9" w:name="_Toc131674034"/>
+      <w:bookmarkStart w:id="9" w:name="_Toc131948490"/>
       <w:r>
         <w:t>2.1</w:t>
       </w:r>
@@ -4888,7 +5037,15 @@
         <w:t xml:space="preserve">Eine der Anforderungen an das Projekt, ist die Verwendung agiler Methoden für das Projektmanagement. </w:t>
       </w:r>
       <w:r>
-        <w:t>Hierfür haben wir uns für das Scrum Framework entschieden</w:t>
+        <w:t xml:space="preserve">Hierfür haben wir uns für das </w:t>
+      </w:r>
+      <w:proofErr w:type="spellStart"/>
+      <w:r>
+        <w:t>Scrum</w:t>
+      </w:r>
+      <w:proofErr w:type="spellEnd"/>
+      <w:r>
+        <w:t xml:space="preserve"> Framework entschieden</w:t>
       </w:r>
       <w:r>
         <w:t>, da es uns</w:t>
@@ -4953,8 +5110,13 @@
           <w:numId w:val="14"/>
         </w:numPr>
       </w:pPr>
-      <w:r>
-        <w:t>Scrum Master: Jason Patrick Duffy</w:t>
+      <w:proofErr w:type="spellStart"/>
+      <w:r>
+        <w:t>Scrum</w:t>
+      </w:r>
+      <w:proofErr w:type="spellEnd"/>
+      <w:r>
+        <w:t xml:space="preserve"> Master: Jason Patrick Duffy</w:t>
       </w:r>
     </w:p>
     <w:p>
@@ -4979,7 +5141,7 @@
       <w:pPr>
         <w:pStyle w:val="berschrift3"/>
       </w:pPr>
-      <w:bookmarkStart w:id="10" w:name="_Toc131674035"/>
+      <w:bookmarkStart w:id="10" w:name="_Toc131948491"/>
       <w:r>
         <w:t>2.1.1</w:t>
       </w:r>
@@ -5182,12 +5344,14 @@
       <w:r>
         <w:t>Stand-</w:t>
       </w:r>
+      <w:proofErr w:type="spellStart"/>
       <w:r>
         <w:t>u</w:t>
       </w:r>
       <w:r>
         <w:t>p</w:t>
       </w:r>
+      <w:proofErr w:type="spellEnd"/>
       <w:r>
         <w:t>-</w:t>
       </w:r>
@@ -5202,6 +5366,7 @@
       <w:pPr>
         <w:pStyle w:val="berschrift3"/>
       </w:pPr>
+      <w:bookmarkStart w:id="11" w:name="_Toc131948492"/>
       <w:r>
         <w:t>2.1.2</w:t>
       </w:r>
@@ -5209,13 +5374,406 @@
         <w:tab/>
         <w:t>Rollenverteilung</w:t>
       </w:r>
+      <w:bookmarkEnd w:id="11"/>
+    </w:p>
+    <w:p>
+      <w:r>
+        <w:t xml:space="preserve">Die Rollenverteilung ist in unserem Projekt sehr flexibel. </w:t>
+      </w:r>
+      <w:r>
+        <w:t xml:space="preserve">Die hier genannten Abschnittsleiter </w:t>
+      </w:r>
+      <w:r>
+        <w:t xml:space="preserve">sind die Entscheidungsträger bei Entscheidungen in den jeweiligen Abschnitten – </w:t>
+      </w:r>
+      <w:r>
+        <w:t xml:space="preserve">beispielsweise </w:t>
+      </w:r>
+      <w:r>
+        <w:t>hat er</w:t>
+      </w:r>
+      <w:r>
+        <w:t xml:space="preserve"> bei Unstimmigkeiten über die Umsetzung eines Features im Team das letzte Wort</w:t>
+      </w:r>
+      <w:r>
+        <w:t xml:space="preserve"> – und </w:t>
+      </w:r>
+      <w:r>
+        <w:t xml:space="preserve">kümmern sich um das Einhalten von Best Practices und </w:t>
+      </w:r>
+      <w:r>
+        <w:t xml:space="preserve">den definierten </w:t>
+      </w:r>
+      <w:hyperlink w:anchor="_2.5_Implementierung" w:history="1">
+        <w:r>
+          <w:rPr>
+            <w:rStyle w:val="Hyperlink"/>
+          </w:rPr>
+          <w:t>Implementierungsregeln</w:t>
+        </w:r>
+      </w:hyperlink>
+      <w:r>
+        <w:t xml:space="preserve">. </w:t>
+      </w:r>
+      <w:r>
+        <w:t>Die meisten Entscheidungen werden trotzdem versucht im Gesamtteam getroffen zu werden.</w:t>
+      </w:r>
+      <w:r>
+        <w:t xml:space="preserve"> </w:t>
+      </w:r>
+      <w:r>
+        <w:t>Zudem bedeutet es nicht, dass der Frontend-Lead nicht auch im Backend arbeiten kann.</w:t>
+      </w:r>
     </w:p>
     <w:p/>
+    <w:tbl>
+      <w:tblPr>
+        <w:tblStyle w:val="Tabellenraster"/>
+        <w:tblW w:w="0" w:type="auto"/>
+        <w:tblLook w:val="04A0" w:firstRow="1" w:lastRow="0" w:firstColumn="1" w:lastColumn="0" w:noHBand="0" w:noVBand="1"/>
+      </w:tblPr>
+      <w:tblGrid>
+        <w:gridCol w:w="2263"/>
+        <w:gridCol w:w="2552"/>
+        <w:gridCol w:w="4247"/>
+      </w:tblGrid>
+      <w:tr>
+        <w:tc>
+          <w:tcPr>
+            <w:tcW w:w="2263" w:type="dxa"/>
+          </w:tcPr>
+          <w:p>
+            <w:pPr>
+              <w:rPr>
+                <w:b/>
+                <w:bCs/>
+              </w:rPr>
+            </w:pPr>
+            <w:r>
+              <w:rPr>
+                <w:b/>
+                <w:bCs/>
+              </w:rPr>
+              <w:t>Person</w:t>
+            </w:r>
+          </w:p>
+        </w:tc>
+        <w:tc>
+          <w:tcPr>
+            <w:tcW w:w="2552" w:type="dxa"/>
+          </w:tcPr>
+          <w:p>
+            <w:pPr>
+              <w:rPr>
+                <w:b/>
+                <w:bCs/>
+              </w:rPr>
+            </w:pPr>
+            <w:r>
+              <w:rPr>
+                <w:b/>
+                <w:bCs/>
+              </w:rPr>
+              <w:t>Rollen</w:t>
+            </w:r>
+          </w:p>
+        </w:tc>
+        <w:tc>
+          <w:tcPr>
+            <w:tcW w:w="4247" w:type="dxa"/>
+          </w:tcPr>
+          <w:p>
+            <w:pPr>
+              <w:rPr>
+                <w:b/>
+                <w:bCs/>
+              </w:rPr>
+            </w:pPr>
+            <w:r>
+              <w:rPr>
+                <w:b/>
+                <w:bCs/>
+              </w:rPr>
+              <w:t>Rollenbeschreibung</w:t>
+            </w:r>
+          </w:p>
+        </w:tc>
+      </w:tr>
+      <w:tr>
+        <w:trPr>
+          <w:trHeight w:val="449"/>
+        </w:trPr>
+        <w:tc>
+          <w:tcPr>
+            <w:tcW w:w="2263" w:type="dxa"/>
+          </w:tcPr>
+          <w:p>
+            <w:r>
+              <w:t>Jason Patrick Duffy</w:t>
+            </w:r>
+          </w:p>
+        </w:tc>
+        <w:tc>
+          <w:tcPr>
+            <w:tcW w:w="2552" w:type="dxa"/>
+          </w:tcPr>
+          <w:p>
+            <w:r>
+              <w:t>Project Lead</w:t>
+            </w:r>
+          </w:p>
+          <w:p>
+            <w:proofErr w:type="spellStart"/>
+            <w:r>
+              <w:t>Scrum</w:t>
+            </w:r>
+            <w:proofErr w:type="spellEnd"/>
+            <w:r>
+              <w:t xml:space="preserve"> Master</w:t>
+            </w:r>
+          </w:p>
+          <w:p>
+            <w:r>
+              <w:t>Backend</w:t>
+            </w:r>
+            <w:r>
+              <w:t>-</w:t>
+            </w:r>
+            <w:r>
+              <w:t xml:space="preserve"> &amp; DB</w:t>
+            </w:r>
+            <w:r>
+              <w:t>-</w:t>
+            </w:r>
+            <w:r>
+              <w:t>Lead</w:t>
+            </w:r>
+          </w:p>
+          <w:p>
+            <w:proofErr w:type="spellStart"/>
+            <w:r>
+              <w:t>Full</w:t>
+            </w:r>
+            <w:proofErr w:type="spellEnd"/>
+            <w:r>
+              <w:t>-Stack-Entwickler</w:t>
+            </w:r>
+          </w:p>
+        </w:tc>
+        <w:tc>
+          <w:tcPr>
+            <w:tcW w:w="4247" w:type="dxa"/>
+          </w:tcPr>
+          <w:p>
+            <w:r>
+              <w:t>Leitet das Projekt</w:t>
+            </w:r>
+            <w:r>
+              <w:t xml:space="preserve"> und</w:t>
+            </w:r>
+            <w:r>
+              <w:t xml:space="preserve"> kümmert sich um die Einhaltung der </w:t>
+            </w:r>
+            <w:proofErr w:type="spellStart"/>
+            <w:r>
+              <w:t>Scrum</w:t>
+            </w:r>
+            <w:proofErr w:type="spellEnd"/>
+            <w:r>
+              <w:t>-Regeln.</w:t>
+            </w:r>
+            <w:r>
+              <w:t xml:space="preserve"> Ist der Entscheidungsträger bei Entscheidungen im Bezug zum Backend und der Datenbank. </w:t>
+            </w:r>
+            <w:r>
+              <w:t>Arbeitet an allen Aspekten der Implementierung mit.</w:t>
+            </w:r>
+          </w:p>
+        </w:tc>
+      </w:tr>
+      <w:tr>
+        <w:tc>
+          <w:tcPr>
+            <w:tcW w:w="2263" w:type="dxa"/>
+          </w:tcPr>
+          <w:p>
+            <w:r>
+              <w:lastRenderedPageBreak/>
+              <w:t>Robin Hackh</w:t>
+            </w:r>
+          </w:p>
+        </w:tc>
+        <w:tc>
+          <w:tcPr>
+            <w:tcW w:w="2552" w:type="dxa"/>
+          </w:tcPr>
+          <w:p>
+            <w:r>
+              <w:t>Frontend</w:t>
+            </w:r>
+            <w:r>
+              <w:t>-</w:t>
+            </w:r>
+            <w:r>
+              <w:t xml:space="preserve"> &amp; UX</w:t>
+            </w:r>
+            <w:r>
+              <w:t>-</w:t>
+            </w:r>
+            <w:r>
+              <w:t>Lead</w:t>
+            </w:r>
+          </w:p>
+          <w:p>
+            <w:proofErr w:type="spellStart"/>
+            <w:r>
+              <w:t>Full</w:t>
+            </w:r>
+            <w:proofErr w:type="spellEnd"/>
+            <w:r>
+              <w:t>-Stack-Entwickler</w:t>
+            </w:r>
+          </w:p>
+        </w:tc>
+        <w:tc>
+          <w:tcPr>
+            <w:tcW w:w="4247" w:type="dxa"/>
+          </w:tcPr>
+          <w:p>
+            <w:r>
+              <w:t>Trifft Entscheidungen über das Frontend und</w:t>
+            </w:r>
+            <w:r>
+              <w:t xml:space="preserve"> der Benutzererfahrung. </w:t>
+            </w:r>
+            <w:r>
+              <w:t>Arbeitet an allen Aspekten der Implementierung mit.</w:t>
+            </w:r>
+          </w:p>
+        </w:tc>
+      </w:tr>
+      <w:tr>
+        <w:tc>
+          <w:tcPr>
+            <w:tcW w:w="2263" w:type="dxa"/>
+          </w:tcPr>
+          <w:p>
+            <w:r>
+              <w:t>Mason Schönherr</w:t>
+            </w:r>
+          </w:p>
+        </w:tc>
+        <w:tc>
+          <w:tcPr>
+            <w:tcW w:w="2552" w:type="dxa"/>
+          </w:tcPr>
+          <w:p>
+            <w:proofErr w:type="spellStart"/>
+            <w:r>
+              <w:t>Do</w:t>
+            </w:r>
+            <w:r>
+              <w:t>c</w:t>
+            </w:r>
+            <w:r>
+              <w:t>umentation</w:t>
+            </w:r>
+            <w:proofErr w:type="spellEnd"/>
+            <w:r>
+              <w:t>-Lead</w:t>
+            </w:r>
+          </w:p>
+          <w:p>
+            <w:proofErr w:type="spellStart"/>
+            <w:r>
+              <w:t>Full</w:t>
+            </w:r>
+            <w:proofErr w:type="spellEnd"/>
+            <w:r>
+              <w:t>-Stack-Entwickler</w:t>
+            </w:r>
+          </w:p>
+        </w:tc>
+        <w:tc>
+          <w:tcPr>
+            <w:tcW w:w="4247" w:type="dxa"/>
+          </w:tcPr>
+          <w:p>
+            <w:r>
+              <w:t xml:space="preserve">Kümmert sich darum, dass </w:t>
+            </w:r>
+            <w:r>
+              <w:t xml:space="preserve">Implementierungen ausreichend dokumentiert werden. </w:t>
+            </w:r>
+            <w:r>
+              <w:t>Arbeitet an allen Aspekten der Implementierung mit.</w:t>
+            </w:r>
+          </w:p>
+        </w:tc>
+      </w:tr>
+      <w:tr>
+        <w:tc>
+          <w:tcPr>
+            <w:tcW w:w="2263" w:type="dxa"/>
+          </w:tcPr>
+          <w:p>
+            <w:r>
+              <w:t>Tom Nguyen</w:t>
+            </w:r>
+          </w:p>
+        </w:tc>
+        <w:tc>
+          <w:tcPr>
+            <w:tcW w:w="2552" w:type="dxa"/>
+          </w:tcPr>
+          <w:p>
+            <w:r>
+              <w:t>QA-Lead</w:t>
+            </w:r>
+          </w:p>
+          <w:p>
+            <w:proofErr w:type="spellStart"/>
+            <w:r>
+              <w:t>Full</w:t>
+            </w:r>
+            <w:proofErr w:type="spellEnd"/>
+            <w:r>
+              <w:t>-Stack-Entwickler</w:t>
+            </w:r>
+          </w:p>
+        </w:tc>
+        <w:tc>
+          <w:tcPr>
+            <w:tcW w:w="4247" w:type="dxa"/>
+          </w:tcPr>
+          <w:p>
+            <w:r>
+              <w:t>Prüft</w:t>
+            </w:r>
+            <w:r>
+              <w:t xml:space="preserve">, dass ausreichend </w:t>
+            </w:r>
+            <w:r>
+              <w:t xml:space="preserve">und richtig </w:t>
+            </w:r>
+            <w:r>
+              <w:t>getestet wird.</w:t>
+            </w:r>
+            <w:r>
+              <w:t xml:space="preserve"> </w:t>
+            </w:r>
+            <w:r>
+              <w:t>Arbeitet an allen Aspekten der Implementierung mit.</w:t>
+            </w:r>
+          </w:p>
+        </w:tc>
+      </w:tr>
+    </w:tbl>
     <w:p>
       <w:pPr>
         <w:pStyle w:val="berschrift3"/>
       </w:pPr>
-      <w:bookmarkStart w:id="11" w:name="_Toc131674036"/>
+      <w:bookmarkStart w:id="12" w:name="_Toc131948493"/>
       <w:r>
         <w:t>2.</w:t>
       </w:r>
@@ -5229,9 +5787,17 @@
         <w:tab/>
       </w:r>
       <w:r>
-        <w:t>Definition of Ready</w:t>
-      </w:r>
-      <w:bookmarkEnd w:id="11"/>
+        <w:t xml:space="preserve">Definition </w:t>
+      </w:r>
+      <w:proofErr w:type="spellStart"/>
+      <w:r>
+        <w:t>of</w:t>
+      </w:r>
+      <w:proofErr w:type="spellEnd"/>
+      <w:r>
+        <w:t xml:space="preserve"> Ready</w:t>
+      </w:r>
+      <w:bookmarkEnd w:id="12"/>
     </w:p>
     <w:p>
       <w:r>
@@ -5335,9 +5901,8 @@
       <w:pPr>
         <w:pStyle w:val="berschrift3"/>
       </w:pPr>
-      <w:bookmarkStart w:id="12" w:name="_Toc131674037"/>
-      <w:r>
-        <w:lastRenderedPageBreak/>
+      <w:bookmarkStart w:id="13" w:name="_Toc131948494"/>
+      <w:r>
         <w:t>2.1.</w:t>
       </w:r>
       <w:r>
@@ -5347,9 +5912,22 @@
         <w:tab/>
       </w:r>
       <w:r>
-        <w:t>Definition of Done</w:t>
-      </w:r>
-      <w:bookmarkEnd w:id="12"/>
+        <w:t xml:space="preserve">Definition </w:t>
+      </w:r>
+      <w:proofErr w:type="spellStart"/>
+      <w:r>
+        <w:t>of</w:t>
+      </w:r>
+      <w:proofErr w:type="spellEnd"/>
+      <w:r>
+        <w:t xml:space="preserve"> </w:t>
+      </w:r>
+      <w:proofErr w:type="spellStart"/>
+      <w:r>
+        <w:t>Done</w:t>
+      </w:r>
+      <w:bookmarkEnd w:id="13"/>
+      <w:proofErr w:type="spellEnd"/>
     </w:p>
     <w:p>
       <w:r>
@@ -5461,7 +6039,15 @@
         <w:t xml:space="preserve"> Tests waren erfolgreich</w:t>
       </w:r>
       <w:r>
-        <w:t xml:space="preserve"> und folgen der Testing Policy</w:t>
+        <w:t xml:space="preserve"> und folgen der </w:t>
+      </w:r>
+      <w:proofErr w:type="spellStart"/>
+      <w:r>
+        <w:t>Testing</w:t>
+      </w:r>
+      <w:proofErr w:type="spellEnd"/>
+      <w:r>
+        <w:t xml:space="preserve"> Policy</w:t>
       </w:r>
       <w:r>
         <w:t>.</w:t>
@@ -5471,7 +6057,7 @@
       <w:pPr>
         <w:pStyle w:val="berschrift2"/>
       </w:pPr>
-      <w:bookmarkStart w:id="13" w:name="_Toc131674038"/>
+      <w:bookmarkStart w:id="14" w:name="_Toc131948495"/>
       <w:r>
         <w:t>2.2</w:t>
       </w:r>
@@ -5479,11 +6065,19 @@
         <w:tab/>
         <w:t>Projektverwaltung</w:t>
       </w:r>
-      <w:bookmarkEnd w:id="13"/>
+      <w:bookmarkEnd w:id="14"/>
     </w:p>
     <w:p>
       <w:r>
-        <w:t>Zur Projektverwaltung verwenden wir Atlassian Jira. Dies ermöglicht uns an einem Ort unsere Epics und User Stories festzuhalten sowie unsere Sprints zu planen. Zudem erhalten wir so einen schnellen Überblick über den aktuellen Fortschritt und können</w:t>
+        <w:t xml:space="preserve">Zur Projektverwaltung verwenden wir Atlassian Jira. Dies ermöglicht uns an einem Ort unsere </w:t>
+      </w:r>
+      <w:proofErr w:type="spellStart"/>
+      <w:r>
+        <w:t>Epics</w:t>
+      </w:r>
+      <w:proofErr w:type="spellEnd"/>
+      <w:r>
+        <w:t xml:space="preserve"> und User Stories festzuhalten sowie unsere Sprints zu planen. Zudem erhalten wir so einen schnellen Überblick über den aktuellen Fortschritt und können</w:t>
       </w:r>
       <w:r>
         <w:t xml:space="preserve"> Probleme schneller identifizieren.</w:t>
@@ -5512,7 +6106,7 @@
       <w:pPr>
         <w:pStyle w:val="berschrift3"/>
       </w:pPr>
-      <w:bookmarkStart w:id="14" w:name="_Toc131674039"/>
+      <w:bookmarkStart w:id="15" w:name="_Toc131948496"/>
       <w:r>
         <w:t>2.2.1</w:t>
       </w:r>
@@ -5520,7 +6114,7 @@
         <w:tab/>
         <w:t>User Story Regeln</w:t>
       </w:r>
-      <w:bookmarkEnd w:id="14"/>
+      <w:bookmarkEnd w:id="15"/>
     </w:p>
     <w:p>
       <w:r>
@@ -5624,8 +6218,9 @@
       <w:pPr>
         <w:pStyle w:val="berschrift2"/>
       </w:pPr>
-      <w:bookmarkStart w:id="15" w:name="_Toc131674040"/>
-      <w:r>
+      <w:bookmarkStart w:id="16" w:name="_Toc131948497"/>
+      <w:r>
+        <w:lastRenderedPageBreak/>
         <w:t>2.</w:t>
       </w:r>
       <w:r>
@@ -5635,11 +6230,27 @@
         <w:tab/>
         <w:t>Versionsverwaltung</w:t>
       </w:r>
-      <w:bookmarkEnd w:id="15"/>
+      <w:bookmarkEnd w:id="16"/>
     </w:p>
     <w:p>
       <w:r>
-        <w:t xml:space="preserve">Zur Versionsverwaltung verwenden wir das interne GitLab der Hochschule Esslingen. Wir haben uns für GitLab entschieden, da wir </w:t>
+        <w:t xml:space="preserve">Zur Versionsverwaltung verwenden wir das interne </w:t>
+      </w:r>
+      <w:proofErr w:type="spellStart"/>
+      <w:r>
+        <w:t>GitLab</w:t>
+      </w:r>
+      <w:proofErr w:type="spellEnd"/>
+      <w:r>
+        <w:t xml:space="preserve"> der Hochschule Esslingen. Wir haben uns für </w:t>
+      </w:r>
+      <w:proofErr w:type="spellStart"/>
+      <w:r>
+        <w:t>GitLab</w:t>
+      </w:r>
+      <w:proofErr w:type="spellEnd"/>
+      <w:r>
+        <w:t xml:space="preserve"> entschieden, da wir </w:t>
       </w:r>
       <w:r>
         <w:t>dort e</w:t>
@@ -5654,7 +6265,23 @@
     <w:p/>
     <w:p>
       <w:r>
-        <w:t xml:space="preserve">Wir planen die Auto DevOps-Funktion von GitLab zu verwenden, um </w:t>
+        <w:t xml:space="preserve">Wir planen die Auto </w:t>
+      </w:r>
+      <w:proofErr w:type="spellStart"/>
+      <w:r>
+        <w:t>DevOps</w:t>
+      </w:r>
+      <w:proofErr w:type="spellEnd"/>
+      <w:r>
+        <w:t xml:space="preserve">-Funktion von </w:t>
+      </w:r>
+      <w:proofErr w:type="spellStart"/>
+      <w:r>
+        <w:t>GitLab</w:t>
+      </w:r>
+      <w:proofErr w:type="spellEnd"/>
+      <w:r>
+        <w:t xml:space="preserve"> zu verwenden, um </w:t>
       </w:r>
       <w:r>
         <w:t>Änderungen im Code automatisch zu testen, zu bauen und bereitzustellen.</w:t>
@@ -5663,7 +6290,15 @@
     <w:p/>
     <w:p>
       <w:r>
-        <w:t xml:space="preserve">Link zum GitLab: </w:t>
+        <w:t xml:space="preserve">Link zum </w:t>
+      </w:r>
+      <w:proofErr w:type="spellStart"/>
+      <w:r>
+        <w:t>GitLab</w:t>
+      </w:r>
+      <w:proofErr w:type="spellEnd"/>
+      <w:r>
+        <w:t xml:space="preserve">: </w:t>
       </w:r>
       <w:hyperlink r:id="rId10" w:history="1">
         <w:r>
@@ -5678,7 +6313,7 @@
       <w:pPr>
         <w:pStyle w:val="berschrift3"/>
       </w:pPr>
-      <w:bookmarkStart w:id="16" w:name="_Toc131674041"/>
+      <w:bookmarkStart w:id="17" w:name="_Toc131948498"/>
       <w:r>
         <w:t>2.</w:t>
       </w:r>
@@ -5692,14 +6327,38 @@
         <w:tab/>
         <w:t>Commit Regeln</w:t>
       </w:r>
-      <w:bookmarkEnd w:id="16"/>
+      <w:bookmarkEnd w:id="17"/>
     </w:p>
     <w:p>
       <w:r>
-        <w:t xml:space="preserve">Um Commits einheitlich </w:t>
-      </w:r>
-      <w:r>
-        <w:t>und übersichtlich zu halten, verwenden wir die Conventional Commits-Spezifikation</w:t>
+        <w:t xml:space="preserve">Um </w:t>
+      </w:r>
+      <w:proofErr w:type="spellStart"/>
+      <w:r>
+        <w:t>Commits</w:t>
+      </w:r>
+      <w:proofErr w:type="spellEnd"/>
+      <w:r>
+        <w:t xml:space="preserve"> einheitlich </w:t>
+      </w:r>
+      <w:r>
+        <w:t xml:space="preserve">und übersichtlich zu halten, verwenden wir die </w:t>
+      </w:r>
+      <w:proofErr w:type="spellStart"/>
+      <w:r>
+        <w:t>Conventional</w:t>
+      </w:r>
+      <w:proofErr w:type="spellEnd"/>
+      <w:r>
+        <w:t xml:space="preserve"> </w:t>
+      </w:r>
+      <w:proofErr w:type="spellStart"/>
+      <w:r>
+        <w:t>Commits</w:t>
+      </w:r>
+      <w:proofErr w:type="spellEnd"/>
+      <w:r>
+        <w:t>-Spezifikation</w:t>
       </w:r>
       <w:r>
         <w:rPr>
@@ -5713,11 +6372,40 @@
       <w:r>
         <w:t xml:space="preserve"> </w:t>
       </w:r>
-      <w:r>
-        <w:t>Commits sollten immer nur einem Typ zugehörig sein</w:t>
-      </w:r>
-      <w:r>
-        <w:t>, Commits sollten also regelmäßig gemacht werden, um übergroße Commits, die mehrere Typen haben, zu verhindern.</w:t>
+      <w:proofErr w:type="spellStart"/>
+      <w:r>
+        <w:t>Commits</w:t>
+      </w:r>
+      <w:proofErr w:type="spellEnd"/>
+      <w:r>
+        <w:t xml:space="preserve"> sollten immer nur einem Typ zugehörig sein</w:t>
+      </w:r>
+      <w:r>
+        <w:t xml:space="preserve">, </w:t>
+      </w:r>
+      <w:proofErr w:type="spellStart"/>
+      <w:r>
+        <w:t>Commits</w:t>
+      </w:r>
+      <w:proofErr w:type="spellEnd"/>
+      <w:r>
+        <w:t xml:space="preserve"> sollten also regelmäßig gemacht werden, um übergroße </w:t>
+      </w:r>
+      <w:proofErr w:type="spellStart"/>
+      <w:r>
+        <w:t>Commits</w:t>
+      </w:r>
+      <w:proofErr w:type="spellEnd"/>
+      <w:r>
+        <w:t xml:space="preserve">, </w:t>
+      </w:r>
+      <w:proofErr w:type="gramStart"/>
+      <w:r>
+        <w:t>die mehrere Typen</w:t>
+      </w:r>
+      <w:proofErr w:type="gramEnd"/>
+      <w:r>
+        <w:t xml:space="preserve"> haben, zu verhindern.</w:t>
       </w:r>
     </w:p>
     <w:p/>
@@ -5745,12 +6433,29 @@
         </w:rPr>
         <w:t xml:space="preserve">eines </w:t>
       </w:r>
+      <w:proofErr w:type="spellStart"/>
       <w:r>
         <w:rPr>
           <w:b/>
           <w:bCs/>
         </w:rPr>
-        <w:t>Conventional Commit</w:t>
+        <w:t>Conventional</w:t>
+      </w:r>
+      <w:proofErr w:type="spellEnd"/>
+      <w:r>
+        <w:rPr>
+          <w:b/>
+          <w:bCs/>
+        </w:rPr>
+        <w:t xml:space="preserve"> </w:t>
+      </w:r>
+      <w:proofErr w:type="spellStart"/>
+      <w:r>
+        <w:rPr>
+          <w:b/>
+          <w:bCs/>
+        </w:rPr>
+        <w:t>Commit</w:t>
       </w:r>
       <w:r>
         <w:rPr>
@@ -5759,6 +6464,7 @@
         </w:rPr>
         <w:t>s</w:t>
       </w:r>
+      <w:proofErr w:type="spellEnd"/>
       <w:r>
         <w:rPr>
           <w:b/>
@@ -5773,7 +6479,15 @@
         <w:t>&lt;Typ&gt;: Beschreibung</w:t>
       </w:r>
       <w:r>
-        <w:t xml:space="preserve"> (Titel des Commits)</w:t>
+        <w:t xml:space="preserve"> (Titel des </w:t>
+      </w:r>
+      <w:proofErr w:type="spellStart"/>
+      <w:r>
+        <w:t>Commits</w:t>
+      </w:r>
+      <w:proofErr w:type="spellEnd"/>
+      <w:r>
+        <w:t>)</w:t>
       </w:r>
       <w:r>
         <w:br/>
@@ -5854,7 +6568,6 @@
           </w:tcPr>
           <w:p>
             <w:r>
-              <w:lastRenderedPageBreak/>
               <w:t>fix</w:t>
             </w:r>
           </w:p>
@@ -5876,9 +6589,11 @@
             <w:tcW w:w="4531" w:type="dxa"/>
           </w:tcPr>
           <w:p>
+            <w:proofErr w:type="spellStart"/>
             <w:r>
               <w:t>feat</w:t>
             </w:r>
+            <w:proofErr w:type="spellEnd"/>
           </w:p>
         </w:tc>
         <w:tc>
@@ -5920,9 +6635,11 @@
             <w:tcW w:w="4531" w:type="dxa"/>
           </w:tcPr>
           <w:p>
+            <w:proofErr w:type="spellStart"/>
             <w:r>
               <w:t>docs</w:t>
             </w:r>
+            <w:proofErr w:type="spellEnd"/>
           </w:p>
         </w:tc>
         <w:tc>
@@ -5945,9 +6662,11 @@
             <w:tcW w:w="4531" w:type="dxa"/>
           </w:tcPr>
           <w:p>
+            <w:proofErr w:type="spellStart"/>
             <w:r>
               <w:t>test</w:t>
             </w:r>
+            <w:proofErr w:type="spellEnd"/>
           </w:p>
         </w:tc>
         <w:tc>
@@ -5967,9 +6686,11 @@
             <w:tcW w:w="4531" w:type="dxa"/>
           </w:tcPr>
           <w:p>
+            <w:proofErr w:type="spellStart"/>
             <w:r>
               <w:t>revert</w:t>
             </w:r>
+            <w:proofErr w:type="spellEnd"/>
           </w:p>
         </w:tc>
         <w:tc>
@@ -6082,13 +6803,21 @@
               <w:br/>
             </w:r>
             <w:r>
-              <w:t>Immer in Kombination mit einem</w:t>
+              <w:t xml:space="preserve">Immer in Kombination mit </w:t>
+            </w:r>
+            <w:proofErr w:type="gramStart"/>
+            <w:r>
+              <w:t>einem</w:t>
             </w:r>
             <w:r>
               <w:t xml:space="preserve"> </w:t>
             </w:r>
             <w:r>
-              <w:t>! beim Typ.</w:t>
+              <w:t>!</w:t>
+            </w:r>
+            <w:proofErr w:type="gramEnd"/>
+            <w:r>
+              <w:t xml:space="preserve"> beim Typ.</w:t>
             </w:r>
           </w:p>
         </w:tc>
@@ -6099,11 +6828,16 @@
             <w:tcW w:w="4531" w:type="dxa"/>
           </w:tcPr>
           <w:p>
+            <w:proofErr w:type="spellStart"/>
             <w:r>
               <w:t>R</w:t>
             </w:r>
             <w:r>
-              <w:t>efs: A, B, …</w:t>
+              <w:t>efs</w:t>
+            </w:r>
+            <w:proofErr w:type="spellEnd"/>
+            <w:r>
+              <w:t>: A, B, …</w:t>
             </w:r>
           </w:p>
         </w:tc>
@@ -6138,7 +6872,15 @@
           </w:tcPr>
           <w:p>
             <w:r>
-              <w:t>Die für die Umsetzung des Commits benötigte Zeit in Stunden.</w:t>
+              <w:t xml:space="preserve">Die für die Umsetzung des </w:t>
+            </w:r>
+            <w:proofErr w:type="spellStart"/>
+            <w:r>
+              <w:t>Commits</w:t>
+            </w:r>
+            <w:proofErr w:type="spellEnd"/>
+            <w:r>
+              <w:t xml:space="preserve"> benötigte Zeit in Stunden.</w:t>
             </w:r>
             <w:r>
               <w:br/>
@@ -6221,14 +6963,21 @@
         </w:pBdr>
         <w:shd w:val="clear" w:color="auto" w:fill="BFBFBF" w:themeFill="background1" w:themeFillShade="BF"/>
       </w:pPr>
+      <w:proofErr w:type="spellStart"/>
+      <w:proofErr w:type="gramStart"/>
       <w:r>
         <w:t>feat</w:t>
       </w:r>
+      <w:proofErr w:type="spellEnd"/>
       <w:r>
         <w:t>!</w:t>
       </w:r>
       <w:r>
-        <w:t>: Neues</w:t>
+        <w:t>:</w:t>
+      </w:r>
+      <w:proofErr w:type="gramEnd"/>
+      <w:r>
+        <w:t xml:space="preserve"> Neues</w:t>
       </w:r>
       <w:r>
         <w:t xml:space="preserve"> System zur Verwaltung von Nutzerdaten implementiert</w:t>
@@ -6240,7 +6989,11 @@
         <w:t>Nutzerdaten werden jetzt über das neue System verwaltet.</w:t>
       </w:r>
       <w:r>
-        <w:t xml:space="preserve"> Durch effizientere Nutzung der Datenbank, ist die Reaktionsgeschwindigkeit der Anwendung nun deutlich schneller.</w:t>
+        <w:t xml:space="preserve"> Durch effizientere Nutzung der </w:t>
+      </w:r>
+      <w:r>
+        <w:lastRenderedPageBreak/>
+        <w:t>Datenbank, ist die Reaktionsgeschwindigkeit der Anwendung nun deutlich schneller.</w:t>
       </w:r>
       <w:r>
         <w:br/>
@@ -6251,7 +7004,14 @@
       </w:r>
       <w:r>
         <w:br/>
-        <w:t xml:space="preserve">Refs: </w:t>
+      </w:r>
+      <w:proofErr w:type="spellStart"/>
+      <w:r>
+        <w:t>Refs</w:t>
+      </w:r>
+      <w:proofErr w:type="spellEnd"/>
+      <w:r>
+        <w:t xml:space="preserve">: </w:t>
       </w:r>
       <w:r>
         <w:t>SCP-</w:t>
@@ -6274,7 +7034,7 @@
       <w:pPr>
         <w:pStyle w:val="berschrift3"/>
       </w:pPr>
-      <w:bookmarkStart w:id="17" w:name="_Toc131674042"/>
+      <w:bookmarkStart w:id="18" w:name="_Toc131948499"/>
       <w:r>
         <w:t>2</w:t>
       </w:r>
@@ -6288,7 +7048,7 @@
         <w:tab/>
         <w:t>Branch Regeln</w:t>
       </w:r>
-      <w:bookmarkEnd w:id="17"/>
+      <w:bookmarkEnd w:id="18"/>
     </w:p>
     <w:p>
       <w:pPr>
@@ -6351,7 +7111,7 @@
       <w:pPr>
         <w:pStyle w:val="Beschriftung"/>
       </w:pPr>
-      <w:bookmarkStart w:id="18" w:name="_Toc131943920"/>
+      <w:bookmarkStart w:id="19" w:name="_Toc131948443"/>
       <w:r>
         <w:t xml:space="preserve">Abbildung </w:t>
       </w:r>
@@ -6364,13 +7124,20 @@
         </w:r>
       </w:fldSimple>
       <w:r>
-        <w:t>: Beispiel für Branches innerhalb eines einzelnen Sprints</w:t>
-      </w:r>
-      <w:bookmarkEnd w:id="18"/>
+        <w:t xml:space="preserve">: Beispiel für </w:t>
+      </w:r>
+      <w:proofErr w:type="spellStart"/>
+      <w:r>
+        <w:t>Branches</w:t>
+      </w:r>
+      <w:proofErr w:type="spellEnd"/>
+      <w:r>
+        <w:t xml:space="preserve"> innerhalb eines einzelnen Sprints</w:t>
+      </w:r>
+      <w:bookmarkEnd w:id="19"/>
     </w:p>
     <w:p>
       <w:r>
-        <w:lastRenderedPageBreak/>
         <w:t xml:space="preserve">Wir verwenden eine primäre Branch namens </w:t>
       </w:r>
       <w:r>
@@ -6437,14 +7204,27 @@
       <w:r>
         <w:t>-</w:t>
       </w:r>
-      <w:r>
-        <w:t>Branches abgeleitet</w:t>
+      <w:proofErr w:type="spellStart"/>
+      <w:r>
+        <w:t>Branches</w:t>
+      </w:r>
+      <w:proofErr w:type="spellEnd"/>
+      <w:r>
+        <w:t xml:space="preserve"> abgeleitet</w:t>
       </w:r>
       <w:r>
         <w:t>.</w:t>
       </w:r>
       <w:r>
-        <w:t xml:space="preserve"> Diese Branches werden </w:t>
+        <w:t xml:space="preserve"> Diese </w:t>
+      </w:r>
+      <w:proofErr w:type="spellStart"/>
+      <w:r>
+        <w:t>Branches</w:t>
+      </w:r>
+      <w:proofErr w:type="spellEnd"/>
+      <w:r>
+        <w:t xml:space="preserve"> werden </w:t>
       </w:r>
       <w:r>
         <w:rPr>
@@ -6529,6 +7309,7 @@
       <w:pPr>
         <w:pStyle w:val="Beschriftung"/>
       </w:pPr>
+      <w:bookmarkStart w:id="20" w:name="_Toc131948444"/>
       <w:r>
         <w:t xml:space="preserve">Abbildung </w:t>
       </w:r>
@@ -6541,15 +7322,26 @@
         </w:r>
       </w:fldSimple>
       <w:r>
-        <w:t>: Ausgefülltes Beispiel für die Verwendung von Branches</w:t>
-      </w:r>
+        <w:t xml:space="preserve">: Ausgefülltes Beispiel für die Verwendung von </w:t>
+      </w:r>
+      <w:proofErr w:type="spellStart"/>
+      <w:r>
+        <w:t>Branches</w:t>
+      </w:r>
+      <w:bookmarkEnd w:id="20"/>
+      <w:proofErr w:type="spellEnd"/>
     </w:p>
     <w:p>
       <w:r>
         <w:t xml:space="preserve">Wenn das Feature implementiert ist, wird ein </w:t>
       </w:r>
-      <w:r>
-        <w:t>Merge Request</w:t>
+      <w:proofErr w:type="spellStart"/>
+      <w:r>
+        <w:t>Merge</w:t>
+      </w:r>
+      <w:proofErr w:type="spellEnd"/>
+      <w:r>
+        <w:t xml:space="preserve"> Request</w:t>
       </w:r>
       <w:r>
         <w:t xml:space="preserve"> durchgeführt, der von mindestens einer weiteren Person überprüft werden muss</w:t>
@@ -6574,8 +7366,9 @@
       <w:pPr>
         <w:pStyle w:val="berschrift2"/>
       </w:pPr>
-      <w:bookmarkStart w:id="19" w:name="_Toc131674043"/>
-      <w:r>
+      <w:bookmarkStart w:id="21" w:name="_Toc131948500"/>
+      <w:r>
+        <w:lastRenderedPageBreak/>
         <w:t>2.</w:t>
       </w:r>
       <w:r>
@@ -6585,11 +7378,19 @@
         <w:tab/>
         <w:t>Teamkommunikation</w:t>
       </w:r>
-      <w:bookmarkEnd w:id="19"/>
+      <w:bookmarkEnd w:id="21"/>
     </w:p>
     <w:p>
       <w:r>
-        <w:t>Die teaminterne Kommunikation findet über eine Discord Gruppe und</w:t>
+        <w:t xml:space="preserve">Die teaminterne Kommunikation findet über eine </w:t>
+      </w:r>
+      <w:proofErr w:type="spellStart"/>
+      <w:r>
+        <w:t>Discord</w:t>
+      </w:r>
+      <w:proofErr w:type="spellEnd"/>
+      <w:r>
+        <w:t xml:space="preserve"> Gruppe und</w:t>
       </w:r>
       <w:r>
         <w:t xml:space="preserve"> persönliche Treffen statt</w:t>
@@ -6602,7 +7403,9 @@
       <w:pPr>
         <w:pStyle w:val="berschrift2"/>
       </w:pPr>
-      <w:bookmarkStart w:id="20" w:name="_Toc131674044"/>
+      <w:bookmarkStart w:id="22" w:name="_Toc131948501"/>
+      <w:bookmarkStart w:id="23" w:name="_2.5_Implementierung"/>
+      <w:bookmarkEnd w:id="23"/>
       <w:r>
         <w:t>2.</w:t>
       </w:r>
@@ -6615,7 +7418,7 @@
       <w:r>
         <w:t>Implementierung</w:t>
       </w:r>
-      <w:bookmarkEnd w:id="20"/>
+      <w:bookmarkEnd w:id="22"/>
     </w:p>
     <w:p>
       <w:r>
@@ -6731,7 +7534,15 @@
               <w:t>prachenspezifische Features</w:t>
             </w:r>
             <w:r>
-              <w:t>, wie JavaDoc, eingebunden werden.</w:t>
+              <w:t xml:space="preserve">, wie </w:t>
+            </w:r>
+            <w:proofErr w:type="spellStart"/>
+            <w:r>
+              <w:t>JavaDoc</w:t>
+            </w:r>
+            <w:proofErr w:type="spellEnd"/>
+            <w:r>
+              <w:t>, eingebunden werden.</w:t>
             </w:r>
           </w:p>
           <w:p/>
@@ -6791,7 +7602,7 @@
             <w:pPr>
               <w:pStyle w:val="Beschriftung"/>
             </w:pPr>
-            <w:bookmarkStart w:id="21" w:name="_Toc131943921"/>
+            <w:bookmarkStart w:id="24" w:name="_Toc131948445"/>
             <w:r>
               <w:t xml:space="preserve">Abbildung </w:t>
             </w:r>
@@ -6817,9 +7628,14 @@
               <w:t xml:space="preserve">: </w:t>
             </w:r>
             <w:r>
-              <w:t>Beispiel in Java mit JavaDoc</w:t>
-            </w:r>
-            <w:bookmarkEnd w:id="21"/>
+              <w:t xml:space="preserve">Beispiel in Java mit </w:t>
+            </w:r>
+            <w:proofErr w:type="spellStart"/>
+            <w:r>
+              <w:t>JavaDoc</w:t>
+            </w:r>
+            <w:bookmarkEnd w:id="24"/>
+            <w:proofErr w:type="spellEnd"/>
           </w:p>
         </w:tc>
       </w:tr>
@@ -6830,7 +7646,6 @@
           </w:tcPr>
           <w:p>
             <w:r>
-              <w:lastRenderedPageBreak/>
               <w:t xml:space="preserve">Einheitlichen </w:t>
             </w:r>
             <w:r>
@@ -6865,12 +7680,21 @@
             <w:r>
               <w:t xml:space="preserve"> oder </w:t>
             </w:r>
+            <w:proofErr w:type="spellStart"/>
             <w:r>
               <w:rPr>
                 <w:b/>
                 <w:bCs/>
               </w:rPr>
-              <w:t>Kernighan &amp; Ritchie</w:t>
+              <w:t>Kernighan</w:t>
+            </w:r>
+            <w:proofErr w:type="spellEnd"/>
+            <w:r>
+              <w:rPr>
+                <w:b/>
+                <w:bCs/>
+              </w:rPr>
+              <w:t xml:space="preserve"> &amp; Ritchie</w:t>
             </w:r>
             <w:r>
               <w:t xml:space="preserve"> Einrückungsstil </w:t>
@@ -6946,7 +7770,7 @@
             <w:pPr>
               <w:pStyle w:val="Beschriftung"/>
             </w:pPr>
-            <w:bookmarkStart w:id="22" w:name="_Toc131943922"/>
+            <w:bookmarkStart w:id="25" w:name="_Toc131948446"/>
             <w:r>
               <w:t xml:space="preserve">Abbildung </w:t>
             </w:r>
@@ -6997,7 +7821,7 @@
                 </w:r>
               </w:sdtContent>
             </w:sdt>
-            <w:bookmarkEnd w:id="22"/>
+            <w:bookmarkEnd w:id="25"/>
           </w:p>
         </w:tc>
       </w:tr>
@@ -7006,20 +7830,22 @@
       <w:pPr>
         <w:pStyle w:val="berschrift3"/>
       </w:pPr>
-      <w:bookmarkStart w:id="23" w:name="_Toc131674045"/>
+      <w:bookmarkStart w:id="26" w:name="_Toc131948502"/>
       <w:r>
         <w:t xml:space="preserve">2.5.1 </w:t>
       </w:r>
       <w:r>
         <w:tab/>
       </w:r>
+      <w:proofErr w:type="spellStart"/>
       <w:r>
         <w:t>Testing</w:t>
       </w:r>
+      <w:proofErr w:type="spellEnd"/>
       <w:r>
         <w:t xml:space="preserve"> Policy</w:t>
       </w:r>
-      <w:bookmarkEnd w:id="23"/>
+      <w:bookmarkEnd w:id="26"/>
     </w:p>
     <w:p>
       <w:pPr>
@@ -7035,7 +7861,21 @@
         <w:rPr>
           <w:lang w:val="en-US"/>
         </w:rPr>
-        <w:t>TODO – Testing so und so viel Coverage, so und so</w:t>
+        <w:t xml:space="preserve">TODO – Testing so und so </w:t>
+      </w:r>
+      <w:proofErr w:type="spellStart"/>
+      <w:r>
+        <w:rPr>
+          <w:lang w:val="en-US"/>
+        </w:rPr>
+        <w:t>viel</w:t>
+      </w:r>
+      <w:proofErr w:type="spellEnd"/>
+      <w:r>
+        <w:rPr>
+          <w:lang w:val="en-US"/>
+        </w:rPr>
+        <w:t xml:space="preserve"> Coverage, so und so</w:t>
       </w:r>
     </w:p>
     <w:p>
@@ -7059,7 +7899,7 @@
       <w:pPr>
         <w:pStyle w:val="berschrift1"/>
       </w:pPr>
-      <w:bookmarkStart w:id="24" w:name="_Toc131674046"/>
+      <w:bookmarkStart w:id="27" w:name="_Toc131948503"/>
       <w:r>
         <w:lastRenderedPageBreak/>
         <w:t>3</w:t>
@@ -7070,7 +7910,7 @@
       <w:r>
         <w:t>Funktionsumfang</w:t>
       </w:r>
-      <w:bookmarkEnd w:id="24"/>
+      <w:bookmarkEnd w:id="27"/>
     </w:p>
     <w:p>
       <w:r>
@@ -8648,8 +9488,13 @@
           </w:tcPr>
           <w:p>
             <w:r>
-              <w:t>Um an einer Challenge teilzunehmen, möchte ich als Benutzer ein Team erstellen können, das einer aktiven Challenge zugeordnet wird</w:t>
-            </w:r>
+              <w:t xml:space="preserve">Um an einer Challenge teilzunehmen, möchte ich als Benutzer ein Team erstellen können, das einer aktiven Challenge zugeordnet </w:t>
+            </w:r>
+            <w:proofErr w:type="gramStart"/>
+            <w:r>
+              <w:t>wird</w:t>
+            </w:r>
+            <w:proofErr w:type="gramEnd"/>
           </w:p>
         </w:tc>
       </w:tr>
@@ -9563,7 +10408,20 @@
           </w:tcPr>
           <w:p>
             <w:r>
-              <w:t>Um meine Kilometer nicht jedes mal von Hand eingeben zu müssen, möchte ich als Benutzer diese mit einem Bild meines Tachos eintragen können</w:t>
+              <w:t xml:space="preserve">Um meine Kilometer nicht </w:t>
+            </w:r>
+            <w:proofErr w:type="spellStart"/>
+            <w:r>
+              <w:t xml:space="preserve">jedes </w:t>
+            </w:r>
+            <w:proofErr w:type="gramStart"/>
+            <w:r>
+              <w:t>mal</w:t>
+            </w:r>
+            <w:proofErr w:type="spellEnd"/>
+            <w:proofErr w:type="gramEnd"/>
+            <w:r>
+              <w:t xml:space="preserve"> von Hand eingeben zu müssen, möchte ich als Benutzer diese mit einem Bild meines Tachos eintragen können</w:t>
             </w:r>
           </w:p>
         </w:tc>
@@ -9932,7 +10790,15 @@
           </w:tcPr>
           <w:p>
             <w:r>
-              <w:t>Um Ordnung bei den Challenges zu waren, möchte ich als Administrator, dass nur ausgewählte Benutzer berechtigt sind Spezifikationen der Challenge zu ändern</w:t>
+              <w:t xml:space="preserve">Um Ordnung bei den Challenges zu </w:t>
+            </w:r>
+            <w:proofErr w:type="spellStart"/>
+            <w:r>
+              <w:t>waren</w:t>
+            </w:r>
+            <w:proofErr w:type="spellEnd"/>
+            <w:r>
+              <w:t>, möchte ich als Administrator, dass nur ausgewählte Benutzer berechtigt sind Spezifikationen der Challenge zu ändern</w:t>
             </w:r>
           </w:p>
         </w:tc>
@@ -10301,7 +11167,15 @@
           </w:tcPr>
           <w:p>
             <w:r>
-              <w:t>Um mein Profil auf dem aktuellsten Stand zu halten, möchte ich als Benutzer meine Profildaten ändern können</w:t>
+              <w:t xml:space="preserve">Um mein Profil auf dem </w:t>
+            </w:r>
+            <w:proofErr w:type="gramStart"/>
+            <w:r>
+              <w:t>aktuellsten</w:t>
+            </w:r>
+            <w:proofErr w:type="gramEnd"/>
+            <w:r>
+              <w:t xml:space="preserve"> Stand zu halten, möchte ich als Benutzer meine Profildaten ändern können</w:t>
             </w:r>
           </w:p>
         </w:tc>
@@ -10662,7 +11536,15 @@
           </w:tcPr>
           <w:p>
             <w:r>
-              <w:t>Um die doppelte Datenerfassung zu ersparen, möchte ich als Benutzer meine Kilometerdaten aus der Strava-App importieren können</w:t>
+              <w:t xml:space="preserve">Um die doppelte Datenerfassung zu ersparen, möchte ich als Benutzer meine Kilometerdaten aus der </w:t>
+            </w:r>
+            <w:proofErr w:type="spellStart"/>
+            <w:r>
+              <w:t>Strava</w:t>
+            </w:r>
+            <w:proofErr w:type="spellEnd"/>
+            <w:r>
+              <w:t>-App importieren können</w:t>
             </w:r>
           </w:p>
         </w:tc>
@@ -12679,7 +13561,15 @@
           </w:tcPr>
           <w:p>
             <w:r>
-              <w:t>Um ein besseren Teamgeist zu fördern. möchte ich gerne das Team einem Namen geben können</w:t>
+              <w:t xml:space="preserve">Um </w:t>
+            </w:r>
+            <w:proofErr w:type="gramStart"/>
+            <w:r>
+              <w:t>ein besseren Teamgeist</w:t>
+            </w:r>
+            <w:proofErr w:type="gramEnd"/>
+            <w:r>
+              <w:t xml:space="preserve"> zu fördern. möchte ich gerne das Team einem Namen geben können</w:t>
             </w:r>
           </w:p>
         </w:tc>
@@ -13420,7 +14310,15 @@
               <w:t>öc</w:t>
             </w:r>
             <w:r>
-              <w:t>hte ich als Benutzer, dass man nicht während der Challenge</w:t>
+              <w:t xml:space="preserve">hte ich als Benutzer, dass man </w:t>
+            </w:r>
+            <w:proofErr w:type="gramStart"/>
+            <w:r>
+              <w:t>nicht</w:t>
+            </w:r>
+            <w:proofErr w:type="gramEnd"/>
+            <w:r>
+              <w:t xml:space="preserve"> während der Challenge</w:t>
             </w:r>
             <w:r>
               <w:t xml:space="preserve"> Teams</w:t>
@@ -13621,7 +14519,15 @@
               <w:t>E-Mail</w:t>
             </w:r>
             <w:r>
-              <w:t xml:space="preserve"> erhalten z.bsp neue Sportart wurde hinzugefügt</w:t>
+              <w:t xml:space="preserve"> erhalten </w:t>
+            </w:r>
+            <w:proofErr w:type="spellStart"/>
+            <w:r>
+              <w:t>z.bsp</w:t>
+            </w:r>
+            <w:proofErr w:type="spellEnd"/>
+            <w:r>
+              <w:t xml:space="preserve"> neue Sportart wurde hinzugefügt</w:t>
             </w:r>
           </w:p>
         </w:tc>
@@ -13983,8 +14889,13 @@
           </w:tcPr>
           <w:p>
             <w:r>
-              <w:t>Als User möchte ich in der Lage sein aus einer Challenge auszusteigen, sollte ich merken, dass ich doch mehr Leistung in einer anderen Challenge erbringen würde</w:t>
-            </w:r>
+              <w:t xml:space="preserve">Als User möchte ich in der Lage sein aus einer Challenge auszusteigen, sollte ich merken, dass ich doch mehr Leistung in einer anderen Challenge erbringen </w:t>
+            </w:r>
+            <w:proofErr w:type="gramStart"/>
+            <w:r>
+              <w:t>würde</w:t>
+            </w:r>
+            <w:proofErr w:type="gramEnd"/>
           </w:p>
         </w:tc>
       </w:tr>
@@ -14167,8 +15078,13 @@
           </w:tcPr>
           <w:p>
             <w:r>
-              <w:t>Als aktiver User möchte in der Lage sein meine Aktivitäten auf mehreren Seiten der Website eintragen zu können, um beim Hin- und Herklicken</w:t>
-            </w:r>
+              <w:t xml:space="preserve">Als aktiver User möchte in der Lage sein meine Aktivitäten auf mehreren Seiten der Website eintragen zu können, um beim Hin- und </w:t>
+            </w:r>
+            <w:proofErr w:type="spellStart"/>
+            <w:r>
+              <w:t>Herklicken</w:t>
+            </w:r>
+            <w:proofErr w:type="spellEnd"/>
             <w:r>
               <w:t xml:space="preserve"> Zeit zu sparen</w:t>
             </w:r>
@@ -14352,7 +15268,15 @@
           </w:tcPr>
           <w:p>
             <w:r>
-              <w:t>Als User möchte ich ein graphische History meiner Aktivitäten sehen können</w:t>
+              <w:t xml:space="preserve">Als User möchte ich ein graphische </w:t>
+            </w:r>
+            <w:proofErr w:type="spellStart"/>
+            <w:r>
+              <w:t>History</w:t>
+            </w:r>
+            <w:proofErr w:type="spellEnd"/>
+            <w:r>
+              <w:t xml:space="preserve"> meiner Aktivitäten sehen können</w:t>
             </w:r>
           </w:p>
         </w:tc>
@@ -14401,9 +15325,11 @@
             <w:tcW w:w="6962" w:type="dxa"/>
           </w:tcPr>
           <w:p>
+            <w:proofErr w:type="spellStart"/>
             <w:r>
               <w:t>niedirg</w:t>
             </w:r>
+            <w:proofErr w:type="spellEnd"/>
           </w:p>
         </w:tc>
       </w:tr>
@@ -14437,7 +15363,7 @@
       <w:pPr>
         <w:pStyle w:val="berschrift1"/>
       </w:pPr>
-      <w:bookmarkStart w:id="25" w:name="_Toc131674047"/>
+      <w:bookmarkStart w:id="28" w:name="_Toc131948504"/>
       <w:r>
         <w:t>4</w:t>
       </w:r>
@@ -14447,7 +15373,7 @@
       <w:r>
         <w:t>UI-Entwürfe</w:t>
       </w:r>
-      <w:bookmarkEnd w:id="25"/>
+      <w:bookmarkEnd w:id="28"/>
     </w:p>
     <w:p>
       <w:pPr>
@@ -14467,7 +15393,23 @@
           <w:b/>
           <w:bCs/>
         </w:rPr>
-        <w:t>Schreibt hier irgendwo zum Referenzieren die Farbcodes und ggf. eine kurze Erklärung, für was sie verwendet werden hin.</w:t>
+        <w:t xml:space="preserve">Schreibt hier irgendwo zum Referenzieren die Farbcodes und ggf. eine kurze Erklärung, für was sie </w:t>
+      </w:r>
+      <w:proofErr w:type="gramStart"/>
+      <w:r>
+        <w:rPr>
+          <w:b/>
+          <w:bCs/>
+        </w:rPr>
+        <w:t>verwendet</w:t>
+      </w:r>
+      <w:proofErr w:type="gramEnd"/>
+      <w:r>
+        <w:rPr>
+          <w:b/>
+          <w:bCs/>
+        </w:rPr>
+        <w:t xml:space="preserve"> werden hin.</w:t>
       </w:r>
     </w:p>
     <w:p>
@@ -14559,7 +15501,7 @@
       <w:pPr>
         <w:pStyle w:val="berschrift1"/>
       </w:pPr>
-      <w:bookmarkStart w:id="26" w:name="_Toc131674048"/>
+      <w:bookmarkStart w:id="29" w:name="_Toc131948505"/>
       <w:r>
         <w:lastRenderedPageBreak/>
         <w:t>5</w:t>
@@ -14570,7 +15512,7 @@
       <w:r>
         <w:t>Architektur</w:t>
       </w:r>
-      <w:bookmarkEnd w:id="26"/>
+      <w:bookmarkEnd w:id="29"/>
     </w:p>
     <w:p>
       <w:r>
@@ -14661,8 +15603,13 @@
       <w:r>
         <w:t xml:space="preserve">das </w:t>
       </w:r>
-      <w:r>
-        <w:t xml:space="preserve">React </w:t>
+      <w:proofErr w:type="spellStart"/>
+      <w:r>
+        <w:t>React</w:t>
+      </w:r>
+      <w:proofErr w:type="spellEnd"/>
+      <w:r>
+        <w:t xml:space="preserve"> </w:t>
       </w:r>
       <w:r>
         <w:t xml:space="preserve">Framework </w:t>
@@ -14731,7 +15678,15 @@
     <w:p/>
     <w:p>
       <w:r>
-        <w:t xml:space="preserve">Da nur Mitarbeiter des Kunden Zugriff auf das System haben dürfen, stellt die Authentifizierung von Benutzern einen wichtigen Punkt dar. Hier haben wir uns für Keycloak entschieden, da es </w:t>
+        <w:t xml:space="preserve">Da nur Mitarbeiter des Kunden Zugriff auf das System haben dürfen, stellt die Authentifizierung von Benutzern einen wichtigen Punkt dar. Hier haben wir uns für </w:t>
+      </w:r>
+      <w:proofErr w:type="spellStart"/>
+      <w:r>
+        <w:t>Keycloak</w:t>
+      </w:r>
+      <w:proofErr w:type="spellEnd"/>
+      <w:r>
+        <w:t xml:space="preserve"> entschieden, da es </w:t>
       </w:r>
       <w:r>
         <w:t>sich sehr gut mit der von den Kunden verwendeten SAML-Schnittstelle verbinden lässt.</w:t>
@@ -14833,13 +15788,13 @@
         </w:drawing>
       </w:r>
     </w:p>
-    <w:p/>
     <w:p>
       <w:pPr>
         <w:pStyle w:val="berschrift2"/>
       </w:pPr>
-      <w:bookmarkStart w:id="27" w:name="_Toc131674049"/>
-      <w:r>
+      <w:bookmarkStart w:id="30" w:name="_Toc131948506"/>
+      <w:r>
+        <w:lastRenderedPageBreak/>
         <w:t xml:space="preserve">5.1 </w:t>
       </w:r>
       <w:r>
@@ -14848,7 +15803,7 @@
       <w:r>
         <w:t>Lizenzen</w:t>
       </w:r>
-      <w:bookmarkEnd w:id="27"/>
+      <w:bookmarkEnd w:id="30"/>
     </w:p>
     <w:p>
       <w:pPr>
@@ -14871,7 +15826,7 @@
       <w:pPr>
         <w:pStyle w:val="berschrift3"/>
       </w:pPr>
-      <w:bookmarkStart w:id="28" w:name="_Toc131674050"/>
+      <w:bookmarkStart w:id="31" w:name="_Toc131948507"/>
       <w:r>
         <w:t xml:space="preserve">5.1.1 </w:t>
       </w:r>
@@ -14881,7 +15836,7 @@
       <w:r>
         <w:t>Projekt</w:t>
       </w:r>
-      <w:bookmarkEnd w:id="28"/>
+      <w:bookmarkEnd w:id="31"/>
     </w:p>
     <w:p>
       <w:r>
@@ -14945,7 +15900,7 @@
       <w:pPr>
         <w:pStyle w:val="berschrift3"/>
       </w:pPr>
-      <w:bookmarkStart w:id="29" w:name="_Toc131674051"/>
+      <w:bookmarkStart w:id="32" w:name="_Toc131948508"/>
       <w:r>
         <w:t>5.1.2</w:t>
       </w:r>
@@ -14955,14 +15910,21 @@
       <w:r>
         <w:tab/>
       </w:r>
+      <w:proofErr w:type="spellStart"/>
       <w:r>
         <w:t>React</w:t>
       </w:r>
-      <w:bookmarkEnd w:id="29"/>
+      <w:bookmarkEnd w:id="32"/>
+      <w:proofErr w:type="spellEnd"/>
     </w:p>
     <w:p>
-      <w:r>
-        <w:t xml:space="preserve">React wird </w:t>
+      <w:proofErr w:type="spellStart"/>
+      <w:r>
+        <w:t>React</w:t>
+      </w:r>
+      <w:proofErr w:type="spellEnd"/>
+      <w:r>
+        <w:t xml:space="preserve"> wird </w:t>
       </w:r>
       <w:r>
         <w:t xml:space="preserve">ebenfalls </w:t>
@@ -15037,7 +15999,7 @@
       <w:pPr>
         <w:pStyle w:val="berschrift3"/>
       </w:pPr>
-      <w:bookmarkStart w:id="30" w:name="_Toc131674052"/>
+      <w:bookmarkStart w:id="33" w:name="_Toc131948509"/>
       <w:r>
         <w:t xml:space="preserve">5.1.3 </w:t>
       </w:r>
@@ -15047,7 +16009,7 @@
       <w:r>
         <w:t>Java Spring Boot</w:t>
       </w:r>
-      <w:bookmarkEnd w:id="30"/>
+      <w:bookmarkEnd w:id="33"/>
     </w:p>
     <w:p>
       <w:r>
@@ -15132,21 +16094,31 @@
       <w:pPr>
         <w:pStyle w:val="berschrift3"/>
       </w:pPr>
-      <w:bookmarkStart w:id="31" w:name="_Toc131674053"/>
+      <w:bookmarkStart w:id="34" w:name="_Toc131948510"/>
       <w:r>
         <w:t xml:space="preserve">5.1.4 </w:t>
       </w:r>
       <w:r>
         <w:tab/>
       </w:r>
+      <w:proofErr w:type="spellStart"/>
       <w:r>
         <w:t>Keycloak</w:t>
       </w:r>
-      <w:bookmarkEnd w:id="31"/>
+      <w:bookmarkEnd w:id="34"/>
+      <w:proofErr w:type="spellEnd"/>
     </w:p>
     <w:p>
       <w:r>
-        <w:t xml:space="preserve">Bei Keycloak wird </w:t>
+        <w:t xml:space="preserve">Bei </w:t>
+      </w:r>
+      <w:proofErr w:type="spellStart"/>
+      <w:r>
+        <w:t>Keycloak</w:t>
+      </w:r>
+      <w:proofErr w:type="spellEnd"/>
+      <w:r>
+        <w:t xml:space="preserve"> wird </w:t>
       </w:r>
       <w:r>
         <w:t xml:space="preserve">ebenfalls </w:t>
@@ -15224,7 +16196,7 @@
       <w:pPr>
         <w:pStyle w:val="berschrift3"/>
       </w:pPr>
-      <w:bookmarkStart w:id="32" w:name="_Toc131674054"/>
+      <w:bookmarkStart w:id="35" w:name="_Toc131948511"/>
       <w:r>
         <w:t xml:space="preserve">5.1.5 </w:t>
       </w:r>
@@ -15234,7 +16206,7 @@
       <w:r>
         <w:t>PostgreSQL</w:t>
       </w:r>
-      <w:bookmarkEnd w:id="32"/>
+      <w:bookmarkEnd w:id="35"/>
     </w:p>
     <w:p>
       <w:r>
@@ -15304,7 +16276,7 @@
       <w:pPr>
         <w:pStyle w:val="berschrift1"/>
       </w:pPr>
-      <w:bookmarkStart w:id="33" w:name="_Toc131674055"/>
+      <w:bookmarkStart w:id="36" w:name="_Toc131948512"/>
       <w:r>
         <w:lastRenderedPageBreak/>
         <w:t>6</w:t>
@@ -15315,11 +16287,19 @@
       <w:r>
         <w:t>Aufwandschätzung</w:t>
       </w:r>
-      <w:bookmarkEnd w:id="33"/>
+      <w:bookmarkEnd w:id="36"/>
     </w:p>
     <w:p>
       <w:r>
-        <w:t>Hier kommt ein Graph der die Aufwandschätzung</w:t>
+        <w:t xml:space="preserve">Hier kommt ein </w:t>
+      </w:r>
+      <w:proofErr w:type="gramStart"/>
+      <w:r>
+        <w:t>Graph</w:t>
+      </w:r>
+      <w:proofErr w:type="gramEnd"/>
+      <w:r>
+        <w:t xml:space="preserve"> der die Aufwandschätzung</w:t>
       </w:r>
       <w:r>
         <w:t xml:space="preserve"> zeigt hin. Jira bietet dafür einige Tools an.</w:t>
@@ -15331,7 +16311,7 @@
         <w:br w:type="page"/>
       </w:r>
     </w:p>
-    <w:bookmarkStart w:id="34" w:name="_Toc131674056" w:displacedByCustomXml="next"/>
+    <w:bookmarkStart w:id="37" w:name="_Toc131948513" w:displacedByCustomXml="next"/>
     <w:sdt>
       <w:sdtPr>
         <w:rPr>
@@ -15355,7 +16335,7 @@
           <w:r>
             <w:t>Quellenverzeichnis</w:t>
           </w:r>
-          <w:bookmarkEnd w:id="34"/>
+          <w:bookmarkEnd w:id="37"/>
         </w:p>
         <w:sdt>
           <w:sdtPr>
@@ -15398,7 +16378,7 @@
               </w:tblGrid>
               <w:tr>
                 <w:trPr>
-                  <w:divId w:val="2046951816"/>
+                  <w:divId w:val="1179001845"/>
                   <w:tblCellSpacing w:w="15" w:type="dxa"/>
                 </w:trPr>
                 <w:tc>
@@ -15446,7 +16426,7 @@
               </w:tr>
               <w:tr>
                 <w:trPr>
-                  <w:divId w:val="2046951816"/>
+                  <w:divId w:val="1179001845"/>
                   <w:tblCellSpacing w:w="15" w:type="dxa"/>
                 </w:trPr>
                 <w:tc>
@@ -15499,7 +16479,7 @@
               </w:tr>
               <w:tr>
                 <w:trPr>
-                  <w:divId w:val="2046951816"/>
+                  <w:divId w:val="1179001845"/>
                   <w:tblCellSpacing w:w="15" w:type="dxa"/>
                 </w:trPr>
                 <w:tc>
@@ -15552,7 +16532,7 @@
               </w:tr>
               <w:tr>
                 <w:trPr>
-                  <w:divId w:val="2046951816"/>
+                  <w:divId w:val="1179001845"/>
                   <w:tblCellSpacing w:w="15" w:type="dxa"/>
                 </w:trPr>
                 <w:tc>
@@ -15598,7 +16578,7 @@
               </w:tr>
               <w:tr>
                 <w:trPr>
-                  <w:divId w:val="2046951816"/>
+                  <w:divId w:val="1179001845"/>
                   <w:tblCellSpacing w:w="15" w:type="dxa"/>
                 </w:trPr>
                 <w:tc>
@@ -15644,7 +16624,7 @@
               </w:tr>
               <w:tr>
                 <w:trPr>
-                  <w:divId w:val="2046951816"/>
+                  <w:divId w:val="1179001845"/>
                   <w:tblCellSpacing w:w="15" w:type="dxa"/>
                 </w:trPr>
                 <w:tc>
@@ -15697,7 +16677,7 @@
               </w:tr>
               <w:tr>
                 <w:trPr>
-                  <w:divId w:val="2046951816"/>
+                  <w:divId w:val="1179001845"/>
                   <w:tblCellSpacing w:w="15" w:type="dxa"/>
                 </w:trPr>
                 <w:tc>
@@ -15750,7 +16730,7 @@
               </w:tr>
               <w:tr>
                 <w:trPr>
-                  <w:divId w:val="2046951816"/>
+                  <w:divId w:val="1179001845"/>
                   <w:tblCellSpacing w:w="15" w:type="dxa"/>
                 </w:trPr>
                 <w:tc>
@@ -15804,7 +16784,7 @@
             </w:tbl>
             <w:p>
               <w:pPr>
-                <w:divId w:val="2046951816"/>
+                <w:divId w:val="1179001845"/>
                 <w:rPr>
                   <w:rFonts w:eastAsia="Times New Roman"/>
                   <w:noProof/>
@@ -15824,17 +16804,16 @@
         </w:sdt>
       </w:sdtContent>
     </w:sdt>
-    <w:p/>
     <w:p>
       <w:pPr>
         <w:pStyle w:val="berschrift1"/>
         <w:spacing w:before="0"/>
       </w:pPr>
-      <w:bookmarkStart w:id="35" w:name="_Toc131674057"/>
+      <w:bookmarkStart w:id="38" w:name="_Toc131948514"/>
       <w:r>
         <w:t>Abbildungsverzeichnis</w:t>
       </w:r>
-      <w:bookmarkEnd w:id="35"/>
+      <w:bookmarkEnd w:id="38"/>
     </w:p>
     <w:p>
       <w:pPr>
@@ -15856,7 +16835,7 @@
       <w:r>
         <w:fldChar w:fldCharType="separate"/>
       </w:r>
-      <w:hyperlink w:anchor="_Toc131943920" w:history="1">
+      <w:hyperlink w:anchor="_Toc131948443" w:history="1">
         <w:r>
           <w:rPr>
             <w:rStyle w:val="Hyperlink"/>
@@ -15883,7 +16862,7 @@
             <w:noProof/>
             <w:webHidden/>
           </w:rPr>
-          <w:instrText xml:space="preserve"> PAGEREF _Toc131943920 \h </w:instrText>
+          <w:instrText xml:space="preserve"> PAGEREF _Toc131948443 \h </w:instrText>
         </w:r>
         <w:r>
           <w:rPr>
@@ -15925,13 +16904,13 @@
           <w:noProof/>
         </w:rPr>
       </w:pPr>
-      <w:hyperlink w:anchor="_Toc131943921" w:history="1">
+      <w:hyperlink w:anchor="_Toc131948444" w:history="1">
         <w:r>
           <w:rPr>
             <w:rStyle w:val="Hyperlink"/>
             <w:noProof/>
           </w:rPr>
-          <w:t>Abbildung 2: Beispiel in Java mit JavaDoc</w:t>
+          <w:t>Abbildung 2: Ausgefülltes Beispiel für die Verwendung von Branches</w:t>
         </w:r>
         <w:r>
           <w:rPr>
@@ -15952,7 +16931,7 @@
             <w:noProof/>
             <w:webHidden/>
           </w:rPr>
-          <w:instrText xml:space="preserve"> PAGEREF _Toc131943921 \h </w:instrText>
+          <w:instrText xml:space="preserve"> PAGEREF _Toc131948444 \h </w:instrText>
         </w:r>
         <w:r>
           <w:rPr>
@@ -15994,13 +16973,13 @@
           <w:noProof/>
         </w:rPr>
       </w:pPr>
-      <w:hyperlink w:anchor="_Toc131943922" w:history="1">
+      <w:hyperlink w:anchor="_Toc131948445" w:history="1">
         <w:r>
           <w:rPr>
             <w:rStyle w:val="Hyperlink"/>
             <w:noProof/>
           </w:rPr>
-          <w:t>Abbildung 3: Verschiedene Einrückungsstile [1]</w:t>
+          <w:t>Abbildung 3: Beispiel in Java mit JavaDoc</w:t>
         </w:r>
         <w:r>
           <w:rPr>
@@ -16021,7 +17000,7 @@
             <w:noProof/>
             <w:webHidden/>
           </w:rPr>
-          <w:instrText xml:space="preserve"> PAGEREF _Toc131943922 \h </w:instrText>
+          <w:instrText xml:space="preserve"> PAGEREF _Toc131948445 \h </w:instrText>
         </w:r>
         <w:r>
           <w:rPr>
@@ -16042,6 +17021,75 @@
             <w:webHidden/>
           </w:rPr>
           <w:t>9</w:t>
+        </w:r>
+        <w:r>
+          <w:rPr>
+            <w:noProof/>
+            <w:webHidden/>
+          </w:rPr>
+          <w:fldChar w:fldCharType="end"/>
+        </w:r>
+      </w:hyperlink>
+    </w:p>
+    <w:p>
+      <w:pPr>
+        <w:pStyle w:val="Abbildungsverzeichnis"/>
+        <w:tabs>
+          <w:tab w:val="right" w:leader="dot" w:pos="9062"/>
+        </w:tabs>
+        <w:rPr>
+          <w:rFonts w:asciiTheme="minorHAnsi" w:hAnsiTheme="minorHAnsi"/>
+          <w:noProof/>
+        </w:rPr>
+      </w:pPr>
+      <w:hyperlink w:anchor="_Toc131948446" w:history="1">
+        <w:r>
+          <w:rPr>
+            <w:rStyle w:val="Hyperlink"/>
+            <w:noProof/>
+          </w:rPr>
+          <w:t>Abbildung 4: Verschiedene Einrückungsstile [1]</w:t>
+        </w:r>
+        <w:r>
+          <w:rPr>
+            <w:noProof/>
+            <w:webHidden/>
+          </w:rPr>
+          <w:tab/>
+        </w:r>
+        <w:r>
+          <w:rPr>
+            <w:noProof/>
+            <w:webHidden/>
+          </w:rPr>
+          <w:fldChar w:fldCharType="begin"/>
+        </w:r>
+        <w:r>
+          <w:rPr>
+            <w:noProof/>
+            <w:webHidden/>
+          </w:rPr>
+          <w:instrText xml:space="preserve"> PAGEREF _Toc131948446 \h </w:instrText>
+        </w:r>
+        <w:r>
+          <w:rPr>
+            <w:noProof/>
+            <w:webHidden/>
+          </w:rPr>
+        </w:r>
+        <w:r>
+          <w:rPr>
+            <w:noProof/>
+            <w:webHidden/>
+          </w:rPr>
+          <w:fldChar w:fldCharType="separate"/>
+        </w:r>
+        <w:r>
+          <w:rPr>
+            <w:noProof/>
+            <w:webHidden/>
+          </w:rPr>
+          <w:t>10</w:t>
         </w:r>
         <w:r>
           <w:rPr>
@@ -16312,7 +17360,23 @@
         </w:sdtContent>
       </w:sdt>
       <w:r>
-        <w:t xml:space="preserve"> Conventional Commits v1.0.0 Spezifikation</w:t>
+        <w:t xml:space="preserve"> </w:t>
+      </w:r>
+      <w:proofErr w:type="spellStart"/>
+      <w:r>
+        <w:t>Conventional</w:t>
+      </w:r>
+      <w:proofErr w:type="spellEnd"/>
+      <w:r>
+        <w:t xml:space="preserve"> </w:t>
+      </w:r>
+      <w:proofErr w:type="spellStart"/>
+      <w:r>
+        <w:t>Commits</w:t>
+      </w:r>
+      <w:proofErr w:type="spellEnd"/>
+      <w:r>
+        <w:t xml:space="preserve"> v1.0.0 Spezifikation</w:t>
       </w:r>
     </w:p>
   </w:footnote>

</xml_diff>

<commit_message>
docs: Einige Formulierungen in der Dokumentation verändert
Refs: SCP-75, SCP-76
Time: 0.5 h
</commit_message>
<xml_diff>
--- a/Dokumente/Dokumentation.docx
+++ b/Dokumente/Dokumentation.docx
@@ -382,7 +382,7 @@
           <w:r>
             <w:fldChar w:fldCharType="separate"/>
           </w:r>
-          <w:hyperlink w:anchor="_Toc132198271" w:history="1">
+          <w:hyperlink w:anchor="_Toc132202600" w:history="1">
             <w:r>
               <w:rPr>
                 <w:rStyle w:val="Hyperlink"/>
@@ -423,7 +423,7 @@
                 <w:noProof/>
                 <w:webHidden/>
               </w:rPr>
-              <w:instrText xml:space="preserve"> PAGEREF _Toc132198271 \h </w:instrText>
+              <w:instrText xml:space="preserve"> PAGEREF _Toc132202600 \h </w:instrText>
             </w:r>
             <w:r>
               <w:rPr>
@@ -466,7 +466,7 @@
               <w:noProof/>
             </w:rPr>
           </w:pPr>
-          <w:hyperlink w:anchor="_Toc132198272" w:history="1">
+          <w:hyperlink w:anchor="_Toc132202601" w:history="1">
             <w:r>
               <w:rPr>
                 <w:rStyle w:val="Hyperlink"/>
@@ -507,7 +507,7 @@
                 <w:noProof/>
                 <w:webHidden/>
               </w:rPr>
-              <w:instrText xml:space="preserve"> PAGEREF _Toc132198272 \h </w:instrText>
+              <w:instrText xml:space="preserve"> PAGEREF _Toc132202601 \h </w:instrText>
             </w:r>
             <w:r>
               <w:rPr>
@@ -550,7 +550,7 @@
               <w:noProof/>
             </w:rPr>
           </w:pPr>
-          <w:hyperlink w:anchor="_Toc132198273" w:history="1">
+          <w:hyperlink w:anchor="_Toc132202602" w:history="1">
             <w:r>
               <w:rPr>
                 <w:rStyle w:val="Hyperlink"/>
@@ -591,7 +591,7 @@
                 <w:noProof/>
                 <w:webHidden/>
               </w:rPr>
-              <w:instrText xml:space="preserve"> PAGEREF _Toc132198273 \h </w:instrText>
+              <w:instrText xml:space="preserve"> PAGEREF _Toc132202602 \h </w:instrText>
             </w:r>
             <w:r>
               <w:rPr>
@@ -634,7 +634,7 @@
               <w:noProof/>
             </w:rPr>
           </w:pPr>
-          <w:hyperlink w:anchor="_Toc132198274" w:history="1">
+          <w:hyperlink w:anchor="_Toc132202603" w:history="1">
             <w:r>
               <w:rPr>
                 <w:rStyle w:val="Hyperlink"/>
@@ -675,7 +675,7 @@
                 <w:noProof/>
                 <w:webHidden/>
               </w:rPr>
-              <w:instrText xml:space="preserve"> PAGEREF _Toc132198274 \h </w:instrText>
+              <w:instrText xml:space="preserve"> PAGEREF _Toc132202603 \h </w:instrText>
             </w:r>
             <w:r>
               <w:rPr>
@@ -718,7 +718,7 @@
               <w:noProof/>
             </w:rPr>
           </w:pPr>
-          <w:hyperlink w:anchor="_Toc132198275" w:history="1">
+          <w:hyperlink w:anchor="_Toc132202604" w:history="1">
             <w:r>
               <w:rPr>
                 <w:rStyle w:val="Hyperlink"/>
@@ -759,7 +759,7 @@
                 <w:noProof/>
                 <w:webHidden/>
               </w:rPr>
-              <w:instrText xml:space="preserve"> PAGEREF _Toc132198275 \h </w:instrText>
+              <w:instrText xml:space="preserve"> PAGEREF _Toc132202604 \h </w:instrText>
             </w:r>
             <w:r>
               <w:rPr>
@@ -802,7 +802,7 @@
               <w:noProof/>
             </w:rPr>
           </w:pPr>
-          <w:hyperlink w:anchor="_Toc132198276" w:history="1">
+          <w:hyperlink w:anchor="_Toc132202605" w:history="1">
             <w:r>
               <w:rPr>
                 <w:rStyle w:val="Hyperlink"/>
@@ -843,7 +843,7 @@
                 <w:noProof/>
                 <w:webHidden/>
               </w:rPr>
-              <w:instrText xml:space="preserve"> PAGEREF _Toc132198276 \h </w:instrText>
+              <w:instrText xml:space="preserve"> PAGEREF _Toc132202605 \h </w:instrText>
             </w:r>
             <w:r>
               <w:rPr>
@@ -886,7 +886,7 @@
               <w:noProof/>
             </w:rPr>
           </w:pPr>
-          <w:hyperlink w:anchor="_Toc132198277" w:history="1">
+          <w:hyperlink w:anchor="_Toc132202606" w:history="1">
             <w:r>
               <w:rPr>
                 <w:rStyle w:val="Hyperlink"/>
@@ -927,7 +927,7 @@
                 <w:noProof/>
                 <w:webHidden/>
               </w:rPr>
-              <w:instrText xml:space="preserve"> PAGEREF _Toc132198277 \h </w:instrText>
+              <w:instrText xml:space="preserve"> PAGEREF _Toc132202606 \h </w:instrText>
             </w:r>
             <w:r>
               <w:rPr>
@@ -970,7 +970,7 @@
               <w:noProof/>
             </w:rPr>
           </w:pPr>
-          <w:hyperlink w:anchor="_Toc132198278" w:history="1">
+          <w:hyperlink w:anchor="_Toc132202607" w:history="1">
             <w:r>
               <w:rPr>
                 <w:rStyle w:val="Hyperlink"/>
@@ -1011,7 +1011,7 @@
                 <w:noProof/>
                 <w:webHidden/>
               </w:rPr>
-              <w:instrText xml:space="preserve"> PAGEREF _Toc132198278 \h </w:instrText>
+              <w:instrText xml:space="preserve"> PAGEREF _Toc132202607 \h </w:instrText>
             </w:r>
             <w:r>
               <w:rPr>
@@ -1054,7 +1054,7 @@
               <w:noProof/>
             </w:rPr>
           </w:pPr>
-          <w:hyperlink w:anchor="_Toc132198279" w:history="1">
+          <w:hyperlink w:anchor="_Toc132202608" w:history="1">
             <w:r>
               <w:rPr>
                 <w:rStyle w:val="Hyperlink"/>
@@ -1095,7 +1095,7 @@
                 <w:noProof/>
                 <w:webHidden/>
               </w:rPr>
-              <w:instrText xml:space="preserve"> PAGEREF _Toc132198279 \h </w:instrText>
+              <w:instrText xml:space="preserve"> PAGEREF _Toc132202608 \h </w:instrText>
             </w:r>
             <w:r>
               <w:rPr>
@@ -1115,7 +1115,7 @@
                 <w:noProof/>
                 <w:webHidden/>
               </w:rPr>
-              <w:t>6</w:t>
+              <w:t>7</w:t>
             </w:r>
             <w:r>
               <w:rPr>
@@ -1138,7 +1138,7 @@
               <w:noProof/>
             </w:rPr>
           </w:pPr>
-          <w:hyperlink w:anchor="_Toc132198280" w:history="1">
+          <w:hyperlink w:anchor="_Toc132202609" w:history="1">
             <w:r>
               <w:rPr>
                 <w:rStyle w:val="Hyperlink"/>
@@ -1179,7 +1179,7 @@
                 <w:noProof/>
                 <w:webHidden/>
               </w:rPr>
-              <w:instrText xml:space="preserve"> PAGEREF _Toc132198280 \h </w:instrText>
+              <w:instrText xml:space="preserve"> PAGEREF _Toc132202609 \h </w:instrText>
             </w:r>
             <w:r>
               <w:rPr>
@@ -1199,7 +1199,7 @@
                 <w:noProof/>
                 <w:webHidden/>
               </w:rPr>
-              <w:t>6</w:t>
+              <w:t>7</w:t>
             </w:r>
             <w:r>
               <w:rPr>
@@ -1222,7 +1222,7 @@
               <w:noProof/>
             </w:rPr>
           </w:pPr>
-          <w:hyperlink w:anchor="_Toc132198281" w:history="1">
+          <w:hyperlink w:anchor="_Toc132202610" w:history="1">
             <w:r>
               <w:rPr>
                 <w:rStyle w:val="Hyperlink"/>
@@ -1263,7 +1263,7 @@
                 <w:noProof/>
                 <w:webHidden/>
               </w:rPr>
-              <w:instrText xml:space="preserve"> PAGEREF _Toc132198281 \h </w:instrText>
+              <w:instrText xml:space="preserve"> PAGEREF _Toc132202610 \h </w:instrText>
             </w:r>
             <w:r>
               <w:rPr>
@@ -1283,7 +1283,7 @@
                 <w:noProof/>
                 <w:webHidden/>
               </w:rPr>
-              <w:t>6</w:t>
+              <w:t>7</w:t>
             </w:r>
             <w:r>
               <w:rPr>
@@ -1306,7 +1306,7 @@
               <w:noProof/>
             </w:rPr>
           </w:pPr>
-          <w:hyperlink w:anchor="_Toc132198282" w:history="1">
+          <w:hyperlink w:anchor="_Toc132202611" w:history="1">
             <w:r>
               <w:rPr>
                 <w:rStyle w:val="Hyperlink"/>
@@ -1347,7 +1347,7 @@
                 <w:noProof/>
                 <w:webHidden/>
               </w:rPr>
-              <w:instrText xml:space="preserve"> PAGEREF _Toc132198282 \h </w:instrText>
+              <w:instrText xml:space="preserve"> PAGEREF _Toc132202611 \h </w:instrText>
             </w:r>
             <w:r>
               <w:rPr>
@@ -1367,7 +1367,7 @@
                 <w:noProof/>
                 <w:webHidden/>
               </w:rPr>
-              <w:t>6</w:t>
+              <w:t>7</w:t>
             </w:r>
             <w:r>
               <w:rPr>
@@ -1390,7 +1390,7 @@
               <w:noProof/>
             </w:rPr>
           </w:pPr>
-          <w:hyperlink w:anchor="_Toc132198283" w:history="1">
+          <w:hyperlink w:anchor="_Toc132202612" w:history="1">
             <w:r>
               <w:rPr>
                 <w:rStyle w:val="Hyperlink"/>
@@ -1431,7 +1431,7 @@
                 <w:noProof/>
                 <w:webHidden/>
               </w:rPr>
-              <w:instrText xml:space="preserve"> PAGEREF _Toc132198283 \h </w:instrText>
+              <w:instrText xml:space="preserve"> PAGEREF _Toc132202612 \h </w:instrText>
             </w:r>
             <w:r>
               <w:rPr>
@@ -1451,7 +1451,7 @@
                 <w:noProof/>
                 <w:webHidden/>
               </w:rPr>
-              <w:t>7</w:t>
+              <w:t>8</w:t>
             </w:r>
             <w:r>
               <w:rPr>
@@ -1474,7 +1474,7 @@
               <w:noProof/>
             </w:rPr>
           </w:pPr>
-          <w:hyperlink w:anchor="_Toc132198284" w:history="1">
+          <w:hyperlink w:anchor="_Toc132202613" w:history="1">
             <w:r>
               <w:rPr>
                 <w:rStyle w:val="Hyperlink"/>
@@ -1515,7 +1515,7 @@
                 <w:noProof/>
                 <w:webHidden/>
               </w:rPr>
-              <w:instrText xml:space="preserve"> PAGEREF _Toc132198284 \h </w:instrText>
+              <w:instrText xml:space="preserve"> PAGEREF _Toc132202613 \h </w:instrText>
             </w:r>
             <w:r>
               <w:rPr>
@@ -1535,7 +1535,7 @@
                 <w:noProof/>
                 <w:webHidden/>
               </w:rPr>
-              <w:t>7</w:t>
+              <w:t>8</w:t>
             </w:r>
             <w:r>
               <w:rPr>
@@ -1558,7 +1558,7 @@
               <w:noProof/>
             </w:rPr>
           </w:pPr>
-          <w:hyperlink w:anchor="_Toc132198285" w:history="1">
+          <w:hyperlink w:anchor="_Toc132202614" w:history="1">
             <w:r>
               <w:rPr>
                 <w:rStyle w:val="Hyperlink"/>
@@ -1599,7 +1599,7 @@
                 <w:noProof/>
                 <w:webHidden/>
               </w:rPr>
-              <w:instrText xml:space="preserve"> PAGEREF _Toc132198285 \h </w:instrText>
+              <w:instrText xml:space="preserve"> PAGEREF _Toc132202614 \h </w:instrText>
             </w:r>
             <w:r>
               <w:rPr>
@@ -1619,7 +1619,7 @@
                 <w:noProof/>
                 <w:webHidden/>
               </w:rPr>
-              <w:t>7</w:t>
+              <w:t>8</w:t>
             </w:r>
             <w:r>
               <w:rPr>
@@ -1642,7 +1642,7 @@
               <w:noProof/>
             </w:rPr>
           </w:pPr>
-          <w:hyperlink w:anchor="_Toc132198286" w:history="1">
+          <w:hyperlink w:anchor="_Toc132202615" w:history="1">
             <w:r>
               <w:rPr>
                 <w:rStyle w:val="Hyperlink"/>
@@ -1683,7 +1683,7 @@
                 <w:noProof/>
                 <w:webHidden/>
               </w:rPr>
-              <w:instrText xml:space="preserve"> PAGEREF _Toc132198286 \h </w:instrText>
+              <w:instrText xml:space="preserve"> PAGEREF _Toc132202615 \h </w:instrText>
             </w:r>
             <w:r>
               <w:rPr>
@@ -1703,7 +1703,7 @@
                 <w:noProof/>
                 <w:webHidden/>
               </w:rPr>
-              <w:t>7</w:t>
+              <w:t>8</w:t>
             </w:r>
             <w:r>
               <w:rPr>
@@ -1726,7 +1726,7 @@
               <w:noProof/>
             </w:rPr>
           </w:pPr>
-          <w:hyperlink w:anchor="_Toc132198287" w:history="1">
+          <w:hyperlink w:anchor="_Toc132202616" w:history="1">
             <w:r>
               <w:rPr>
                 <w:rStyle w:val="Hyperlink"/>
@@ -1767,7 +1767,7 @@
                 <w:noProof/>
                 <w:webHidden/>
               </w:rPr>
-              <w:instrText xml:space="preserve"> PAGEREF _Toc132198287 \h </w:instrText>
+              <w:instrText xml:space="preserve"> PAGEREF _Toc132202616 \h </w:instrText>
             </w:r>
             <w:r>
               <w:rPr>
@@ -1787,7 +1787,7 @@
                 <w:noProof/>
                 <w:webHidden/>
               </w:rPr>
-              <w:t>8</w:t>
+              <w:t>9</w:t>
             </w:r>
             <w:r>
               <w:rPr>
@@ -1810,7 +1810,7 @@
               <w:noProof/>
             </w:rPr>
           </w:pPr>
-          <w:hyperlink w:anchor="_Toc132198288" w:history="1">
+          <w:hyperlink w:anchor="_Toc132202617" w:history="1">
             <w:r>
               <w:rPr>
                 <w:rStyle w:val="Hyperlink"/>
@@ -1851,7 +1851,7 @@
                 <w:noProof/>
                 <w:webHidden/>
               </w:rPr>
-              <w:instrText xml:space="preserve"> PAGEREF _Toc132198288 \h </w:instrText>
+              <w:instrText xml:space="preserve"> PAGEREF _Toc132202617 \h </w:instrText>
             </w:r>
             <w:r>
               <w:rPr>
@@ -1871,7 +1871,7 @@
                 <w:noProof/>
                 <w:webHidden/>
               </w:rPr>
-              <w:t>8</w:t>
+              <w:t>9</w:t>
             </w:r>
             <w:r>
               <w:rPr>
@@ -1894,7 +1894,7 @@
               <w:noProof/>
             </w:rPr>
           </w:pPr>
-          <w:hyperlink w:anchor="_Toc132198289" w:history="1">
+          <w:hyperlink w:anchor="_Toc132202618" w:history="1">
             <w:r>
               <w:rPr>
                 <w:rStyle w:val="Hyperlink"/>
@@ -1935,7 +1935,7 @@
                 <w:noProof/>
                 <w:webHidden/>
               </w:rPr>
-              <w:instrText xml:space="preserve"> PAGEREF _Toc132198289 \h </w:instrText>
+              <w:instrText xml:space="preserve"> PAGEREF _Toc132202618 \h </w:instrText>
             </w:r>
             <w:r>
               <w:rPr>
@@ -1955,7 +1955,7 @@
                 <w:noProof/>
                 <w:webHidden/>
               </w:rPr>
-              <w:t>9</w:t>
+              <w:t>10</w:t>
             </w:r>
             <w:r>
               <w:rPr>
@@ -1978,7 +1978,7 @@
               <w:noProof/>
             </w:rPr>
           </w:pPr>
-          <w:hyperlink w:anchor="_Toc132198290" w:history="1">
+          <w:hyperlink w:anchor="_Toc132202619" w:history="1">
             <w:r>
               <w:rPr>
                 <w:rStyle w:val="Hyperlink"/>
@@ -2019,7 +2019,7 @@
                 <w:noProof/>
                 <w:webHidden/>
               </w:rPr>
-              <w:instrText xml:space="preserve"> PAGEREF _Toc132198290 \h </w:instrText>
+              <w:instrText xml:space="preserve"> PAGEREF _Toc132202619 \h </w:instrText>
             </w:r>
             <w:r>
               <w:rPr>
@@ -2039,7 +2039,7 @@
                 <w:noProof/>
                 <w:webHidden/>
               </w:rPr>
-              <w:t>10</w:t>
+              <w:t>11</w:t>
             </w:r>
             <w:r>
               <w:rPr>
@@ -2062,7 +2062,7 @@
               <w:noProof/>
             </w:rPr>
           </w:pPr>
-          <w:hyperlink w:anchor="_Toc132198291" w:history="1">
+          <w:hyperlink w:anchor="_Toc132202620" w:history="1">
             <w:r>
               <w:rPr>
                 <w:rStyle w:val="Hyperlink"/>
@@ -2103,7 +2103,7 @@
                 <w:noProof/>
                 <w:webHidden/>
               </w:rPr>
-              <w:instrText xml:space="preserve"> PAGEREF _Toc132198291 \h </w:instrText>
+              <w:instrText xml:space="preserve"> PAGEREF _Toc132202620 \h </w:instrText>
             </w:r>
             <w:r>
               <w:rPr>
@@ -2123,7 +2123,7 @@
                 <w:noProof/>
                 <w:webHidden/>
               </w:rPr>
-              <w:t>10</w:t>
+              <w:t>11</w:t>
             </w:r>
             <w:r>
               <w:rPr>
@@ -2146,7 +2146,7 @@
               <w:noProof/>
             </w:rPr>
           </w:pPr>
-          <w:hyperlink w:anchor="_Toc132198292" w:history="1">
+          <w:hyperlink w:anchor="_Toc132202621" w:history="1">
             <w:r>
               <w:rPr>
                 <w:rStyle w:val="Hyperlink"/>
@@ -2166,7 +2166,7 @@
                 <w:rStyle w:val="Hyperlink"/>
                 <w:noProof/>
               </w:rPr>
-              <w:t>Testing</w:t>
+              <w:t>Testing Policy</w:t>
             </w:r>
             <w:r>
               <w:rPr>
@@ -2187,7 +2187,7 @@
                 <w:noProof/>
                 <w:webHidden/>
               </w:rPr>
-              <w:instrText xml:space="preserve"> PAGEREF _Toc132198292 \h </w:instrText>
+              <w:instrText xml:space="preserve"> PAGEREF _Toc132202621 \h </w:instrText>
             </w:r>
             <w:r>
               <w:rPr>
@@ -2207,7 +2207,7 @@
                 <w:noProof/>
                 <w:webHidden/>
               </w:rPr>
-              <w:t>10</w:t>
+              <w:t>11</w:t>
             </w:r>
             <w:r>
               <w:rPr>
@@ -2230,7 +2230,7 @@
               <w:noProof/>
             </w:rPr>
           </w:pPr>
-          <w:hyperlink w:anchor="_Toc132198293" w:history="1">
+          <w:hyperlink w:anchor="_Toc132202622" w:history="1">
             <w:r>
               <w:rPr>
                 <w:rStyle w:val="Hyperlink"/>
@@ -2271,7 +2271,7 @@
                 <w:noProof/>
                 <w:webHidden/>
               </w:rPr>
-              <w:instrText xml:space="preserve"> PAGEREF _Toc132198293 \h </w:instrText>
+              <w:instrText xml:space="preserve"> PAGEREF _Toc132202622 \h </w:instrText>
             </w:r>
             <w:r>
               <w:rPr>
@@ -2291,7 +2291,7 @@
                 <w:noProof/>
                 <w:webHidden/>
               </w:rPr>
-              <w:t>11</w:t>
+              <w:t>12</w:t>
             </w:r>
             <w:r>
               <w:rPr>
@@ -2314,7 +2314,7 @@
               <w:noProof/>
             </w:rPr>
           </w:pPr>
-          <w:hyperlink w:anchor="_Toc132198294" w:history="1">
+          <w:hyperlink w:anchor="_Toc132202623" w:history="1">
             <w:r>
               <w:rPr>
                 <w:rStyle w:val="Hyperlink"/>
@@ -2355,7 +2355,7 @@
                 <w:noProof/>
                 <w:webHidden/>
               </w:rPr>
-              <w:instrText xml:space="preserve"> PAGEREF _Toc132198294 \h </w:instrText>
+              <w:instrText xml:space="preserve"> PAGEREF _Toc132202623 \h </w:instrText>
             </w:r>
             <w:r>
               <w:rPr>
@@ -2375,7 +2375,7 @@
                 <w:noProof/>
                 <w:webHidden/>
               </w:rPr>
-              <w:t>11</w:t>
+              <w:t>12</w:t>
             </w:r>
             <w:r>
               <w:rPr>
@@ -2398,7 +2398,7 @@
               <w:noProof/>
             </w:rPr>
           </w:pPr>
-          <w:hyperlink w:anchor="_Toc132198295" w:history="1">
+          <w:hyperlink w:anchor="_Toc132202624" w:history="1">
             <w:r>
               <w:rPr>
                 <w:rStyle w:val="Hyperlink"/>
@@ -2439,7 +2439,7 @@
                 <w:noProof/>
                 <w:webHidden/>
               </w:rPr>
-              <w:instrText xml:space="preserve"> PAGEREF _Toc132198295 \h </w:instrText>
+              <w:instrText xml:space="preserve"> PAGEREF _Toc132202624 \h </w:instrText>
             </w:r>
             <w:r>
               <w:rPr>
@@ -2459,7 +2459,7 @@
                 <w:noProof/>
                 <w:webHidden/>
               </w:rPr>
-              <w:t>19</w:t>
+              <w:t>20</w:t>
             </w:r>
             <w:r>
               <w:rPr>
@@ -2482,7 +2482,7 @@
               <w:noProof/>
             </w:rPr>
           </w:pPr>
-          <w:hyperlink w:anchor="_Toc132198296" w:history="1">
+          <w:hyperlink w:anchor="_Toc132202625" w:history="1">
             <w:r>
               <w:rPr>
                 <w:rStyle w:val="Hyperlink"/>
@@ -2523,7 +2523,7 @@
                 <w:noProof/>
                 <w:webHidden/>
               </w:rPr>
-              <w:instrText xml:space="preserve"> PAGEREF _Toc132198296 \h </w:instrText>
+              <w:instrText xml:space="preserve"> PAGEREF _Toc132202625 \h </w:instrText>
             </w:r>
             <w:r>
               <w:rPr>
@@ -2543,7 +2543,7 @@
                 <w:noProof/>
                 <w:webHidden/>
               </w:rPr>
-              <w:t>20</w:t>
+              <w:t>21</w:t>
             </w:r>
             <w:r>
               <w:rPr>
@@ -2566,7 +2566,7 @@
               <w:noProof/>
             </w:rPr>
           </w:pPr>
-          <w:hyperlink w:anchor="_Toc132198297" w:history="1">
+          <w:hyperlink w:anchor="_Toc132202626" w:history="1">
             <w:r>
               <w:rPr>
                 <w:rStyle w:val="Hyperlink"/>
@@ -2607,7 +2607,7 @@
                 <w:noProof/>
                 <w:webHidden/>
               </w:rPr>
-              <w:instrText xml:space="preserve"> PAGEREF _Toc132198297 \h </w:instrText>
+              <w:instrText xml:space="preserve"> PAGEREF _Toc132202626 \h </w:instrText>
             </w:r>
             <w:r>
               <w:rPr>
@@ -2627,7 +2627,7 @@
                 <w:noProof/>
                 <w:webHidden/>
               </w:rPr>
-              <w:t>21</w:t>
+              <w:t>22</w:t>
             </w:r>
             <w:r>
               <w:rPr>
@@ -2650,7 +2650,7 @@
               <w:noProof/>
             </w:rPr>
           </w:pPr>
-          <w:hyperlink w:anchor="_Toc132198298" w:history="1">
+          <w:hyperlink w:anchor="_Toc132202627" w:history="1">
             <w:r>
               <w:rPr>
                 <w:rStyle w:val="Hyperlink"/>
@@ -2691,7 +2691,7 @@
                 <w:noProof/>
                 <w:webHidden/>
               </w:rPr>
-              <w:instrText xml:space="preserve"> PAGEREF _Toc132198298 \h </w:instrText>
+              <w:instrText xml:space="preserve"> PAGEREF _Toc132202627 \h </w:instrText>
             </w:r>
             <w:r>
               <w:rPr>
@@ -2711,7 +2711,7 @@
                 <w:noProof/>
                 <w:webHidden/>
               </w:rPr>
-              <w:t>21</w:t>
+              <w:t>22</w:t>
             </w:r>
             <w:r>
               <w:rPr>
@@ -2734,7 +2734,7 @@
               <w:noProof/>
             </w:rPr>
           </w:pPr>
-          <w:hyperlink w:anchor="_Toc132198299" w:history="1">
+          <w:hyperlink w:anchor="_Toc132202628" w:history="1">
             <w:r>
               <w:rPr>
                 <w:rStyle w:val="Hyperlink"/>
@@ -2775,7 +2775,7 @@
                 <w:noProof/>
                 <w:webHidden/>
               </w:rPr>
-              <w:instrText xml:space="preserve"> PAGEREF _Toc132198299 \h </w:instrText>
+              <w:instrText xml:space="preserve"> PAGEREF _Toc132202628 \h </w:instrText>
             </w:r>
             <w:r>
               <w:rPr>
@@ -2795,7 +2795,7 @@
                 <w:noProof/>
                 <w:webHidden/>
               </w:rPr>
-              <w:t>21</w:t>
+              <w:t>22</w:t>
             </w:r>
             <w:r>
               <w:rPr>
@@ -2818,7 +2818,7 @@
               <w:noProof/>
             </w:rPr>
           </w:pPr>
-          <w:hyperlink w:anchor="_Toc132198300" w:history="1">
+          <w:hyperlink w:anchor="_Toc132202629" w:history="1">
             <w:r>
               <w:rPr>
                 <w:rStyle w:val="Hyperlink"/>
@@ -2859,7 +2859,7 @@
                 <w:noProof/>
                 <w:webHidden/>
               </w:rPr>
-              <w:instrText xml:space="preserve"> PAGEREF _Toc132198300 \h </w:instrText>
+              <w:instrText xml:space="preserve"> PAGEREF _Toc132202629 \h </w:instrText>
             </w:r>
             <w:r>
               <w:rPr>
@@ -2879,7 +2879,7 @@
                 <w:noProof/>
                 <w:webHidden/>
               </w:rPr>
-              <w:t>21</w:t>
+              <w:t>22</w:t>
             </w:r>
             <w:r>
               <w:rPr>
@@ -2902,7 +2902,7 @@
               <w:noProof/>
             </w:rPr>
           </w:pPr>
-          <w:hyperlink w:anchor="_Toc132198301" w:history="1">
+          <w:hyperlink w:anchor="_Toc132202630" w:history="1">
             <w:r>
               <w:rPr>
                 <w:rStyle w:val="Hyperlink"/>
@@ -2943,7 +2943,7 @@
                 <w:noProof/>
                 <w:webHidden/>
               </w:rPr>
-              <w:instrText xml:space="preserve"> PAGEREF _Toc132198301 \h </w:instrText>
+              <w:instrText xml:space="preserve"> PAGEREF _Toc132202630 \h </w:instrText>
             </w:r>
             <w:r>
               <w:rPr>
@@ -2963,7 +2963,7 @@
                 <w:noProof/>
                 <w:webHidden/>
               </w:rPr>
-              <w:t>21</w:t>
+              <w:t>22</w:t>
             </w:r>
             <w:r>
               <w:rPr>
@@ -2986,7 +2986,7 @@
               <w:noProof/>
             </w:rPr>
           </w:pPr>
-          <w:hyperlink w:anchor="_Toc132198302" w:history="1">
+          <w:hyperlink w:anchor="_Toc132202631" w:history="1">
             <w:r>
               <w:rPr>
                 <w:rStyle w:val="Hyperlink"/>
@@ -3027,7 +3027,7 @@
                 <w:noProof/>
                 <w:webHidden/>
               </w:rPr>
-              <w:instrText xml:space="preserve"> PAGEREF _Toc132198302 \h </w:instrText>
+              <w:instrText xml:space="preserve"> PAGEREF _Toc132202631 \h </w:instrText>
             </w:r>
             <w:r>
               <w:rPr>
@@ -3047,7 +3047,7 @@
                 <w:noProof/>
                 <w:webHidden/>
               </w:rPr>
-              <w:t>21</w:t>
+              <w:t>22</w:t>
             </w:r>
             <w:r>
               <w:rPr>
@@ -3070,7 +3070,7 @@
               <w:noProof/>
             </w:rPr>
           </w:pPr>
-          <w:hyperlink w:anchor="_Toc132198303" w:history="1">
+          <w:hyperlink w:anchor="_Toc132202632" w:history="1">
             <w:r>
               <w:rPr>
                 <w:rStyle w:val="Hyperlink"/>
@@ -3111,7 +3111,7 @@
                 <w:noProof/>
                 <w:webHidden/>
               </w:rPr>
-              <w:instrText xml:space="preserve"> PAGEREF _Toc132198303 \h </w:instrText>
+              <w:instrText xml:space="preserve"> PAGEREF _Toc132202632 \h </w:instrText>
             </w:r>
             <w:r>
               <w:rPr>
@@ -3131,7 +3131,7 @@
                 <w:noProof/>
                 <w:webHidden/>
               </w:rPr>
-              <w:t>22</w:t>
+              <w:t>23</w:t>
             </w:r>
             <w:r>
               <w:rPr>
@@ -3153,7 +3153,7 @@
               <w:noProof/>
             </w:rPr>
           </w:pPr>
-          <w:hyperlink w:anchor="_Toc132198304" w:history="1">
+          <w:hyperlink w:anchor="_Toc132202633" w:history="1">
             <w:r>
               <w:rPr>
                 <w:rStyle w:val="Hyperlink"/>
@@ -3180,7 +3180,7 @@
                 <w:noProof/>
                 <w:webHidden/>
               </w:rPr>
-              <w:instrText xml:space="preserve"> PAGEREF _Toc132198304 \h </w:instrText>
+              <w:instrText xml:space="preserve"> PAGEREF _Toc132202633 \h </w:instrText>
             </w:r>
             <w:r>
               <w:rPr>
@@ -3200,7 +3200,7 @@
                 <w:noProof/>
                 <w:webHidden/>
               </w:rPr>
-              <w:t>23</w:t>
+              <w:t>24</w:t>
             </w:r>
             <w:r>
               <w:rPr>
@@ -3222,7 +3222,7 @@
               <w:noProof/>
             </w:rPr>
           </w:pPr>
-          <w:hyperlink w:anchor="_Toc132198305" w:history="1">
+          <w:hyperlink w:anchor="_Toc132202634" w:history="1">
             <w:r>
               <w:rPr>
                 <w:rStyle w:val="Hyperlink"/>
@@ -3249,7 +3249,7 @@
                 <w:noProof/>
                 <w:webHidden/>
               </w:rPr>
-              <w:instrText xml:space="preserve"> PAGEREF _Toc132198305 \h </w:instrText>
+              <w:instrText xml:space="preserve"> PAGEREF _Toc132202634 \h </w:instrText>
             </w:r>
             <w:r>
               <w:rPr>
@@ -3269,7 +3269,7 @@
                 <w:noProof/>
                 <w:webHidden/>
               </w:rPr>
-              <w:t>23</w:t>
+              <w:t>24</w:t>
             </w:r>
             <w:r>
               <w:rPr>
@@ -3300,7 +3300,7 @@
       <w:pPr>
         <w:pStyle w:val="berschrift1"/>
       </w:pPr>
-      <w:bookmarkStart w:id="0" w:name="_Toc132198271"/>
+      <w:bookmarkStart w:id="0" w:name="_Toc132202600"/>
       <w:r>
         <w:lastRenderedPageBreak/>
         <w:t>1</w:t>
@@ -3338,7 +3338,7 @@
       <w:pPr>
         <w:pStyle w:val="berschrift2"/>
       </w:pPr>
-      <w:bookmarkStart w:id="1" w:name="_Toc132198272"/>
+      <w:bookmarkStart w:id="1" w:name="_Toc132202601"/>
       <w:r>
         <w:t>1.1</w:t>
       </w:r>
@@ -3474,11 +3474,33 @@
           <w:lang w:val="en-US"/>
         </w:rPr>
       </w:pPr>
+      <w:proofErr w:type="spellStart"/>
       <w:r>
         <w:rPr>
           <w:lang w:val="en-US"/>
         </w:rPr>
-        <w:t>Folgende Features sind „nice to hav</w:t>
+        <w:t>Folgende</w:t>
+      </w:r>
+      <w:proofErr w:type="spellEnd"/>
+      <w:r>
+        <w:rPr>
+          <w:lang w:val="en-US"/>
+        </w:rPr>
+        <w:t xml:space="preserve"> Features </w:t>
+      </w:r>
+      <w:proofErr w:type="spellStart"/>
+      <w:r>
+        <w:rPr>
+          <w:lang w:val="en-US"/>
+        </w:rPr>
+        <w:t>sind</w:t>
+      </w:r>
+      <w:proofErr w:type="spellEnd"/>
+      <w:r>
+        <w:rPr>
+          <w:lang w:val="en-US"/>
+        </w:rPr>
+        <w:t xml:space="preserve"> „nice to hav</w:t>
       </w:r>
       <w:r>
         <w:rPr>
@@ -3499,8 +3521,13 @@
         <w:t>API-Endpunkte zum Anbinden e</w:t>
       </w:r>
       <w:r>
-        <w:t>ines Datenimporters</w:t>
-      </w:r>
+        <w:t xml:space="preserve">ines </w:t>
+      </w:r>
+      <w:proofErr w:type="spellStart"/>
+      <w:r>
+        <w:t>Datenimporters</w:t>
+      </w:r>
+      <w:proofErr w:type="spellEnd"/>
     </w:p>
     <w:p>
       <w:pPr>
@@ -3511,7 +3538,15 @@
         </w:numPr>
       </w:pPr>
       <w:r>
-        <w:t>Einbindung der Strava-API</w:t>
+        <w:t xml:space="preserve">Einbindung der </w:t>
+      </w:r>
+      <w:proofErr w:type="spellStart"/>
+      <w:r>
+        <w:t>Strava</w:t>
+      </w:r>
+      <w:proofErr w:type="spellEnd"/>
+      <w:r>
+        <w:t>-API</w:t>
       </w:r>
     </w:p>
     <w:p>
@@ -3529,14 +3564,22 @@
     <w:p/>
     <w:p>
       <w:r>
-        <w:t>Ziel ist es, eine neue Full-Stack-Anwendung zum Koordinieren der firmeninternen Rad- und Laufaktionen umzusetzen und die zuvor verwendete Excel-Tabelle abzulösen.</w:t>
+        <w:t xml:space="preserve">Ziel ist es, eine neue </w:t>
+      </w:r>
+      <w:proofErr w:type="spellStart"/>
+      <w:r>
+        <w:t>Full</w:t>
+      </w:r>
+      <w:proofErr w:type="spellEnd"/>
+      <w:r>
+        <w:t>-Stack-Anwendung zum Koordinieren der firmeninternen Rad- und Laufaktionen umzusetzen und die zuvor verwendete Excel-Tabelle abzulösen.</w:t>
       </w:r>
     </w:p>
     <w:p>
       <w:pPr>
         <w:pStyle w:val="berschrift2"/>
       </w:pPr>
-      <w:bookmarkStart w:id="2" w:name="_Toc132198273"/>
+      <w:bookmarkStart w:id="2" w:name="_Toc132202602"/>
       <w:r>
         <w:t>1.2</w:t>
       </w:r>
@@ -3752,9 +3795,11 @@
             <w:tcW w:w="3119" w:type="dxa"/>
           </w:tcPr>
           <w:p>
+            <w:proofErr w:type="spellStart"/>
             <w:r>
               <w:t>Containerized</w:t>
             </w:r>
+            <w:proofErr w:type="spellEnd"/>
           </w:p>
         </w:tc>
         <w:tc>
@@ -3809,7 +3854,7 @@
       <w:pPr>
         <w:pStyle w:val="berschrift3"/>
       </w:pPr>
-      <w:bookmarkStart w:id="3" w:name="_Toc132198274"/>
+      <w:bookmarkStart w:id="3" w:name="_Toc132202603"/>
       <w:r>
         <w:t>1.2.1</w:t>
       </w:r>
@@ -3870,7 +3915,7 @@
       <w:pPr>
         <w:pStyle w:val="berschrift2"/>
       </w:pPr>
-      <w:bookmarkStart w:id="4" w:name="_Toc132198275"/>
+      <w:bookmarkStart w:id="4" w:name="_Toc132202604"/>
       <w:r>
         <w:t>1.3</w:t>
       </w:r>
@@ -3999,9 +4044,11 @@
             <w:tcW w:w="2264" w:type="dxa"/>
           </w:tcPr>
           <w:p>
+            <w:proofErr w:type="spellStart"/>
             <w:r>
               <w:t>Compatibility</w:t>
             </w:r>
+            <w:proofErr w:type="spellEnd"/>
           </w:p>
         </w:tc>
         <w:tc>
@@ -4009,9 +4056,11 @@
             <w:tcW w:w="2264" w:type="dxa"/>
           </w:tcPr>
           <w:p>
+            <w:proofErr w:type="spellStart"/>
             <w:r>
               <w:t>Interoperability</w:t>
             </w:r>
+            <w:proofErr w:type="spellEnd"/>
           </w:p>
         </w:tc>
         <w:tc>
@@ -4054,9 +4103,11 @@
             <w:tcW w:w="2264" w:type="dxa"/>
           </w:tcPr>
           <w:p>
+            <w:proofErr w:type="spellStart"/>
             <w:r>
               <w:t>Learnability</w:t>
             </w:r>
+            <w:proofErr w:type="spellEnd"/>
           </w:p>
         </w:tc>
         <w:tc>
@@ -4099,9 +4150,11 @@
             <w:tcW w:w="2264" w:type="dxa"/>
           </w:tcPr>
           <w:p>
+            <w:proofErr w:type="spellStart"/>
             <w:r>
               <w:t>Operability</w:t>
             </w:r>
+            <w:proofErr w:type="spellEnd"/>
           </w:p>
         </w:tc>
         <w:tc>
@@ -4173,9 +4226,11 @@
             <w:tcW w:w="2264" w:type="dxa"/>
           </w:tcPr>
           <w:p>
+            <w:proofErr w:type="spellStart"/>
             <w:r>
               <w:t>Maintainability</w:t>
             </w:r>
+            <w:proofErr w:type="spellEnd"/>
           </w:p>
         </w:tc>
         <w:tc>
@@ -4183,9 +4238,11 @@
             <w:tcW w:w="2264" w:type="dxa"/>
           </w:tcPr>
           <w:p>
+            <w:proofErr w:type="spellStart"/>
             <w:r>
               <w:t>Modularity</w:t>
             </w:r>
+            <w:proofErr w:type="spellEnd"/>
           </w:p>
         </w:tc>
         <w:tc>
@@ -4218,9 +4275,11 @@
             <w:tcW w:w="2264" w:type="dxa"/>
           </w:tcPr>
           <w:p>
+            <w:proofErr w:type="spellStart"/>
             <w:r>
               <w:t>Portability</w:t>
             </w:r>
+            <w:proofErr w:type="spellEnd"/>
           </w:p>
         </w:tc>
         <w:tc>
@@ -4228,9 +4287,11 @@
             <w:tcW w:w="2264" w:type="dxa"/>
           </w:tcPr>
           <w:p>
+            <w:proofErr w:type="spellStart"/>
             <w:r>
               <w:t>Installability</w:t>
             </w:r>
+            <w:proofErr w:type="spellEnd"/>
           </w:p>
         </w:tc>
         <w:tc>
@@ -4405,7 +4466,7 @@
       <w:pPr>
         <w:pStyle w:val="berschrift2"/>
       </w:pPr>
-      <w:bookmarkStart w:id="5" w:name="_Toc132198276"/>
+      <w:bookmarkStart w:id="5" w:name="_Toc132202605"/>
       <w:r>
         <w:t>1.4</w:t>
       </w:r>
@@ -4636,7 +4697,7 @@
       <w:pPr>
         <w:pStyle w:val="berschrift2"/>
       </w:pPr>
-      <w:bookmarkStart w:id="6" w:name="_Toc132198277"/>
+      <w:bookmarkStart w:id="6" w:name="_Toc132202606"/>
       <w:r>
         <w:t>1.5</w:t>
       </w:r>
@@ -4655,7 +4716,7 @@
       <w:pPr>
         <w:pStyle w:val="berschrift2"/>
       </w:pPr>
-      <w:bookmarkStart w:id="7" w:name="_Toc132198278"/>
+      <w:bookmarkStart w:id="7" w:name="_Toc132202607"/>
       <w:r>
         <w:t>1.6</w:t>
       </w:r>
@@ -4788,7 +4849,7 @@
       <w:pPr>
         <w:pStyle w:val="berschrift1"/>
       </w:pPr>
-      <w:bookmarkStart w:id="8" w:name="_Toc132198279"/>
+      <w:bookmarkStart w:id="8" w:name="_Toc132202608"/>
       <w:r>
         <w:lastRenderedPageBreak/>
         <w:t>2</w:t>
@@ -4808,7 +4869,7 @@
       <w:pPr>
         <w:pStyle w:val="berschrift2"/>
       </w:pPr>
-      <w:bookmarkStart w:id="9" w:name="_Toc132198280"/>
+      <w:bookmarkStart w:id="9" w:name="_Toc132202609"/>
       <w:r>
         <w:t>2.1</w:t>
       </w:r>
@@ -4820,13 +4881,21 @@
     </w:p>
     <w:p>
       <w:r>
-        <w:t xml:space="preserve">Eine der Anforderungen an das Projekt, ist die Verwendung agiler Methoden für das Projektmanagement. </w:t>
+        <w:t xml:space="preserve">Eine der Anforderungen an das Projekt ist die Verwendung agiler Methoden für das Projektmanagement. </w:t>
       </w:r>
       <w:r>
         <w:t>Hier</w:t>
       </w:r>
       <w:r>
-        <w:t xml:space="preserve"> haben wir uns für das Scrum Framework entschieden, da es uns eine gute Zusammenarbeit mit dem Kunden</w:t>
+        <w:t xml:space="preserve"> haben wir uns für das </w:t>
+      </w:r>
+      <w:proofErr w:type="spellStart"/>
+      <w:r>
+        <w:t>Scrum</w:t>
+      </w:r>
+      <w:proofErr w:type="spellEnd"/>
+      <w:r>
+        <w:t xml:space="preserve"> Framework entschieden, da es uns eine gute Zusammenarbeit mit dem Kunden</w:t>
       </w:r>
       <w:r>
         <w:t xml:space="preserve"> und</w:t>
@@ -4837,8 +4906,13 @@
     </w:p>
     <w:p/>
     <w:p>
-      <w:r>
-        <w:t>Scrum-</w:t>
+      <w:proofErr w:type="spellStart"/>
+      <w:r>
+        <w:t>Scrum</w:t>
+      </w:r>
+      <w:proofErr w:type="spellEnd"/>
+      <w:r>
+        <w:t>-</w:t>
       </w:r>
       <w:r>
         <w:t>Rollenverteilung:</w:t>
@@ -4876,8 +4950,13 @@
           <w:numId w:val="14"/>
         </w:numPr>
       </w:pPr>
-      <w:r>
-        <w:t>Scrum Master: Jason Patrick Duffy</w:t>
+      <w:proofErr w:type="spellStart"/>
+      <w:r>
+        <w:t>Scrum</w:t>
+      </w:r>
+      <w:proofErr w:type="spellEnd"/>
+      <w:r>
+        <w:t xml:space="preserve"> Master: Jason Patrick Duffy</w:t>
       </w:r>
     </w:p>
     <w:p>
@@ -4905,7 +4984,7 @@
       <w:pPr>
         <w:pStyle w:val="berschrift3"/>
       </w:pPr>
-      <w:bookmarkStart w:id="10" w:name="_Toc132198281"/>
+      <w:bookmarkStart w:id="10" w:name="_Toc132202610"/>
       <w:r>
         <w:t>2.1.1</w:t>
       </w:r>
@@ -5021,12 +5100,14 @@
       <w:r>
         <w:t>Stand-</w:t>
       </w:r>
+      <w:proofErr w:type="spellStart"/>
       <w:r>
         <w:t>u</w:t>
       </w:r>
       <w:r>
         <w:t>p</w:t>
       </w:r>
+      <w:proofErr w:type="spellEnd"/>
       <w:r>
         <w:t>-</w:t>
       </w:r>
@@ -5041,7 +5122,7 @@
       <w:pPr>
         <w:pStyle w:val="berschrift3"/>
       </w:pPr>
-      <w:bookmarkStart w:id="11" w:name="_Toc132198282"/>
+      <w:bookmarkStart w:id="11" w:name="_Toc132202611"/>
       <w:r>
         <w:t>2.1.2</w:t>
       </w:r>
@@ -5061,16 +5142,14 @@
       <w:r>
         <w:t xml:space="preserve"> bei Unstimmigkeiten über die Umsetzung eines Features im Team das letzte Wort – und kümmern sich um das Einhalten von Best Practices und den definierten </w:t>
       </w:r>
-      <w:hyperlink w:anchor="_2.5_Implementierung">
-        <w:r>
-          <w:rPr>
-            <w:rStyle w:val="Hyperlink"/>
-          </w:rPr>
-          <w:t>Implementierungsregeln</w:t>
-        </w:r>
-      </w:hyperlink>
+      <w:r>
+        <w:t>Implementierungsregeln</w:t>
+      </w:r>
       <w:r>
         <w:t>. Die meisten Entscheidungen werden trotzdem versucht im Gesamtteam getroffen zu werden. Zudem bedeutet es nicht, dass der Frontend-Lead nicht auch im Backend arbeiten kann.</w:t>
+      </w:r>
+      <w:r>
+        <w:t xml:space="preserve"> Die Rollen wurden möglichst nach Menge der Erfahrung im jeweiligen Bereich verteilt.</w:t>
       </w:r>
     </w:p>
     <w:p/>
@@ -5205,8 +5284,13 @@
             </w:r>
           </w:p>
           <w:p>
-            <w:r>
-              <w:t>Full-Stack-Entwickler</w:t>
+            <w:proofErr w:type="spellStart"/>
+            <w:r>
+              <w:t>Full</w:t>
+            </w:r>
+            <w:proofErr w:type="spellEnd"/>
+            <w:r>
+              <w:t>-Stack-Entwickler</w:t>
             </w:r>
           </w:p>
         </w:tc>
@@ -5216,7 +5300,15 @@
           </w:tcPr>
           <w:p>
             <w:r>
-              <w:t>Leitet das Projekt und kümmert sich um die Einhaltung der Scrum-Regeln. Ist der Entscheidungsträger bei Entscheidungen im Bezug zum Backend und der Datenbank. Arbeitet an allen Aspekten der Implementierung mit.</w:t>
+              <w:t xml:space="preserve">Leitet das Projekt und kümmert sich um die Einhaltung der </w:t>
+            </w:r>
+            <w:proofErr w:type="spellStart"/>
+            <w:r>
+              <w:t>Scrum</w:t>
+            </w:r>
+            <w:proofErr w:type="spellEnd"/>
+            <w:r>
+              <w:t>-Regeln. Ist der Entscheidungsträger bei Entscheidungen im Bezug zum Backend und der Datenbank. Arbeitet an allen Aspekten der Implementierung mit.</w:t>
             </w:r>
           </w:p>
         </w:tc>
@@ -5260,8 +5352,16 @@
               <w:rPr>
                 <w:lang w:val="en-US"/>
               </w:rPr>
-              <w:t>Full-Stack-Entwickler</w:t>
-            </w:r>
+              <w:t>Full-Stack-</w:t>
+            </w:r>
+            <w:proofErr w:type="spellStart"/>
+            <w:r>
+              <w:rPr>
+                <w:lang w:val="en-US"/>
+              </w:rPr>
+              <w:t>Entwickler</w:t>
+            </w:r>
+            <w:proofErr w:type="spellEnd"/>
           </w:p>
         </w:tc>
         <w:tc>
@@ -5309,12 +5409,14 @@
                 <w:lang w:val="en-US"/>
               </w:rPr>
             </w:pPr>
+            <w:proofErr w:type="spellStart"/>
             <w:r>
               <w:rPr>
                 <w:lang w:val="en-US"/>
               </w:rPr>
               <w:t>Teamsprecher</w:t>
             </w:r>
+            <w:proofErr w:type="spellEnd"/>
           </w:p>
           <w:p>
             <w:pPr>
@@ -5326,8 +5428,16 @@
               <w:rPr>
                 <w:lang w:val="en-US"/>
               </w:rPr>
-              <w:t>Full-Stack-Entwickler</w:t>
-            </w:r>
+              <w:t>Full-Stack-</w:t>
+            </w:r>
+            <w:proofErr w:type="spellStart"/>
+            <w:r>
+              <w:rPr>
+                <w:lang w:val="en-US"/>
+              </w:rPr>
+              <w:t>Entwickler</w:t>
+            </w:r>
+            <w:proofErr w:type="spellEnd"/>
           </w:p>
         </w:tc>
         <w:tc>
@@ -5382,8 +5492,16 @@
               <w:rPr>
                 <w:lang w:val="en-US"/>
               </w:rPr>
-              <w:t>Full-Stack-Entwickler</w:t>
-            </w:r>
+              <w:t>Full-Stack-</w:t>
+            </w:r>
+            <w:proofErr w:type="spellStart"/>
+            <w:r>
+              <w:rPr>
+                <w:lang w:val="en-US"/>
+              </w:rPr>
+              <w:t>Entwickler</w:t>
+            </w:r>
+            <w:proofErr w:type="spellEnd"/>
           </w:p>
         </w:tc>
         <w:tc>
@@ -5402,7 +5520,7 @@
       <w:pPr>
         <w:pStyle w:val="berschrift3"/>
       </w:pPr>
-      <w:bookmarkStart w:id="12" w:name="_Toc132198283"/>
+      <w:bookmarkStart w:id="12" w:name="_Toc132202612"/>
       <w:r>
         <w:t>2.1.</w:t>
       </w:r>
@@ -5411,7 +5529,15 @@
       </w:r>
       <w:r>
         <w:tab/>
-        <w:t>Definition of Ready</w:t>
+        <w:t xml:space="preserve">Definition </w:t>
+      </w:r>
+      <w:proofErr w:type="spellStart"/>
+      <w:r>
+        <w:t>of</w:t>
+      </w:r>
+      <w:proofErr w:type="spellEnd"/>
+      <w:r>
+        <w:t xml:space="preserve"> Ready</w:t>
       </w:r>
       <w:bookmarkEnd w:id="12"/>
     </w:p>
@@ -5444,7 +5570,13 @@
         </w:numPr>
       </w:pPr>
       <w:r>
-        <w:t>Der Aufwand für die User Story ist vom Projektteam geschätzt.</w:t>
+        <w:t xml:space="preserve">Der Aufwand für die User Story </w:t>
+      </w:r>
+      <w:r>
+        <w:t>wurde</w:t>
+      </w:r>
+      <w:r>
+        <w:t xml:space="preserve"> vom Projektteam geschätzt.</w:t>
       </w:r>
     </w:p>
     <w:p>
@@ -5485,21 +5617,9 @@
     </w:p>
     <w:p>
       <w:pPr>
-        <w:pStyle w:val="Listenabsatz"/>
-        <w:numPr>
-          <w:ilvl w:val="0"/>
-          <w:numId w:val="16"/>
-        </w:numPr>
-      </w:pPr>
-      <w:r>
-        <w:t>Der Aufwand für die User Story wurde geschätzt.</w:t>
-      </w:r>
-    </w:p>
-    <w:p>
-      <w:pPr>
         <w:pStyle w:val="berschrift3"/>
       </w:pPr>
-      <w:bookmarkStart w:id="13" w:name="_Toc132198284"/>
+      <w:bookmarkStart w:id="13" w:name="_Toc132202613"/>
       <w:r>
         <w:t>2.1.</w:t>
       </w:r>
@@ -5508,9 +5628,22 @@
       </w:r>
       <w:r>
         <w:tab/>
-        <w:t>Definition of Done</w:t>
+        <w:t xml:space="preserve">Definition </w:t>
+      </w:r>
+      <w:proofErr w:type="spellStart"/>
+      <w:r>
+        <w:t>of</w:t>
+      </w:r>
+      <w:proofErr w:type="spellEnd"/>
+      <w:r>
+        <w:t xml:space="preserve"> </w:t>
+      </w:r>
+      <w:proofErr w:type="spellStart"/>
+      <w:r>
+        <w:t>Done</w:t>
       </w:r>
       <w:bookmarkEnd w:id="13"/>
+      <w:proofErr w:type="spellEnd"/>
     </w:p>
     <w:p>
       <w:r>
@@ -5553,7 +5686,10 @@
         </w:numPr>
       </w:pPr>
       <w:r>
-        <w:t>Eine Code Review wurde durchgeführt.</w:t>
+        <w:t>Eine Code Review wurde durchgeführt</w:t>
+      </w:r>
+      <w:r>
+        <w:t xml:space="preserve"> </w:t>
       </w:r>
     </w:p>
     <w:p>
@@ -5565,7 +5701,10 @@
         </w:numPr>
       </w:pPr>
       <w:r>
-        <w:t>Implementierungsregeln wurden eingehalten.</w:t>
+        <w:t>Die Branch wurde mit der Sprint-Branch zusammengefügt</w:t>
+      </w:r>
+      <w:r>
+        <w:t>.</w:t>
       </w:r>
     </w:p>
     <w:p>
@@ -5577,7 +5716,7 @@
         </w:numPr>
       </w:pPr>
       <w:r>
-        <w:t>Der Code steht in der Versionsverwaltung zur Verfügung.</w:t>
+        <w:t>Implementierungsregeln wurden eingehalten.</w:t>
       </w:r>
     </w:p>
     <w:p>
@@ -5589,7 +5728,7 @@
         </w:numPr>
       </w:pPr>
       <w:r>
-        <w:t>Die Implementierung der User Story hat keine kritischen Fehler.</w:t>
+        <w:t>Der Code steht in der Versionsverwaltung zur Verfügung.</w:t>
       </w:r>
     </w:p>
     <w:p>
@@ -5601,14 +5740,34 @@
         </w:numPr>
       </w:pPr>
       <w:r>
-        <w:t>Alle Tests waren erfolgreich und folgen der Testing Policy.</w:t>
+        <w:t>Die Implementierung der User Story hat keine kritischen Fehler.</w:t>
       </w:r>
     </w:p>
     <w:p>
       <w:pPr>
+        <w:pStyle w:val="Listenabsatz"/>
+        <w:numPr>
+          <w:ilvl w:val="0"/>
+          <w:numId w:val="17"/>
+        </w:numPr>
+      </w:pPr>
+      <w:r>
+        <w:t xml:space="preserve">Alle Tests waren erfolgreich und folgen der </w:t>
+      </w:r>
+      <w:proofErr w:type="spellStart"/>
+      <w:r>
+        <w:t>Testing</w:t>
+      </w:r>
+      <w:proofErr w:type="spellEnd"/>
+      <w:r>
+        <w:t xml:space="preserve"> Policy.</w:t>
+      </w:r>
+    </w:p>
+    <w:p>
+      <w:pPr>
         <w:pStyle w:val="berschrift2"/>
       </w:pPr>
-      <w:bookmarkStart w:id="14" w:name="_Toc132198285"/>
+      <w:bookmarkStart w:id="14" w:name="_Toc132202614"/>
       <w:r>
         <w:t>2.2</w:t>
       </w:r>
@@ -5620,7 +5779,15 @@
     </w:p>
     <w:p>
       <w:r>
-        <w:t>Zur Projektverwaltung verwenden wir Atlassian Jira. Dies ermöglicht uns an einem Ort unsere Epics und User Stories festzuhalten sowie unsere Sprints zu planen. Zudem erhalten wir so einen schnellen Überblick über den aktuellen Fortschritt und können Probleme schneller identifizieren.</w:t>
+        <w:t xml:space="preserve">Zur Projektverwaltung verwenden wir Atlassian Jira. Dies ermöglicht uns an einem Ort unsere </w:t>
+      </w:r>
+      <w:proofErr w:type="spellStart"/>
+      <w:r>
+        <w:t>Epics</w:t>
+      </w:r>
+      <w:proofErr w:type="spellEnd"/>
+      <w:r>
+        <w:t xml:space="preserve"> und User Stories festzuhalten sowie unsere Sprints zu planen. Zudem erhalten wir so einen schnellen Überblick über den aktuellen Fortschritt und können Probleme schneller identifizieren.</w:t>
       </w:r>
     </w:p>
     <w:p/>
@@ -5646,7 +5813,9 @@
       <w:pPr>
         <w:pStyle w:val="berschrift3"/>
       </w:pPr>
-      <w:bookmarkStart w:id="15" w:name="_Toc132198286"/>
+      <w:bookmarkStart w:id="15" w:name="_2.2.1_User_Story"/>
+      <w:bookmarkStart w:id="16" w:name="_Toc132202615"/>
+      <w:bookmarkEnd w:id="15"/>
       <w:r>
         <w:t>2.2.1</w:t>
       </w:r>
@@ -5654,7 +5823,7 @@
         <w:tab/>
         <w:t>User Story Regeln</w:t>
       </w:r>
-      <w:bookmarkEnd w:id="15"/>
+      <w:bookmarkEnd w:id="16"/>
     </w:p>
     <w:p>
       <w:r>
@@ -5734,7 +5903,7 @@
       <w:pPr>
         <w:pStyle w:val="berschrift2"/>
       </w:pPr>
-      <w:bookmarkStart w:id="16" w:name="_Toc132198287"/>
+      <w:bookmarkStart w:id="17" w:name="_Toc132202616"/>
       <w:r>
         <w:lastRenderedPageBreak/>
         <w:t>2.3</w:t>
@@ -5743,23 +5912,89 @@
         <w:tab/>
         <w:t>Versionsverwaltung</w:t>
       </w:r>
-      <w:bookmarkEnd w:id="16"/>
+      <w:bookmarkEnd w:id="17"/>
     </w:p>
     <w:p>
       <w:r>
-        <w:t>Zur Versionsverwaltung verwenden wir das interne GitLab der Hochschule Esslingen. Wir haben uns für GitLab entschieden, da wir dort einen Code Runner zur Verfügung haben, der uns das Umsetzen von CI/CD ermöglicht, was mit GitHub nicht möglich gewesen wäre.</w:t>
+        <w:t xml:space="preserve">Zur Versionsverwaltung verwenden wir das interne </w:t>
+      </w:r>
+      <w:proofErr w:type="spellStart"/>
+      <w:r>
+        <w:t>GitLab</w:t>
+      </w:r>
+      <w:proofErr w:type="spellEnd"/>
+      <w:r>
+        <w:t xml:space="preserve"> der Hochschule Esslingen. Wir haben uns für </w:t>
+      </w:r>
+      <w:proofErr w:type="spellStart"/>
+      <w:r>
+        <w:t>GitLab</w:t>
+      </w:r>
+      <w:proofErr w:type="spellEnd"/>
+      <w:r>
+        <w:t xml:space="preserve"> entschieden, da wir dort einen Code Runner zur Verfügung haben, der uns das Umsetzen von CI/CD ermöglicht, was mit GitHub nicht möglich gewesen wäre.</w:t>
+      </w:r>
+      <w:r>
+        <w:t xml:space="preserve"> Zudem benutzen wir das hochschulinterne </w:t>
+      </w:r>
+      <w:proofErr w:type="spellStart"/>
+      <w:r>
+        <w:t>GitLab</w:t>
+      </w:r>
+      <w:proofErr w:type="spellEnd"/>
+      <w:r>
+        <w:t xml:space="preserve">, </w:t>
+      </w:r>
+      <w:r>
+        <w:t xml:space="preserve">da wir ansonsten auf die </w:t>
+      </w:r>
+      <w:r>
+        <w:t>Begrenzung der CI/CD Minuten achten müssten.</w:t>
+      </w:r>
+      <w:r>
+        <w:t xml:space="preserve"> </w:t>
       </w:r>
     </w:p>
     <w:p/>
     <w:p>
       <w:r>
-        <w:t>Wir planen die Auto DevOps-Funktion von GitLab zu verwenden, um Änderungen im Code automatisch zu testen, zu bauen und bereitzustellen.</w:t>
+        <w:t xml:space="preserve">Wir planen die Auto </w:t>
+      </w:r>
+      <w:proofErr w:type="spellStart"/>
+      <w:r>
+        <w:t>DevOps</w:t>
+      </w:r>
+      <w:proofErr w:type="spellEnd"/>
+      <w:r>
+        <w:t xml:space="preserve">-Funktion von </w:t>
+      </w:r>
+      <w:proofErr w:type="spellStart"/>
+      <w:r>
+        <w:t>GitLab</w:t>
+      </w:r>
+      <w:proofErr w:type="spellEnd"/>
+      <w:r>
+        <w:t xml:space="preserve"> zu verwenden, um Änderungen im Code automatisch zu testen, zu bauen und bereitzustellen.</w:t>
       </w:r>
     </w:p>
     <w:p/>
     <w:p>
       <w:r>
-        <w:t xml:space="preserve">Link zum GitLab: </w:t>
+        <w:t xml:space="preserve">Link zum </w:t>
+      </w:r>
+      <w:proofErr w:type="spellStart"/>
+      <w:r>
+        <w:t>GitLab</w:t>
+      </w:r>
+      <w:proofErr w:type="spellEnd"/>
+      <w:r>
+        <w:t xml:space="preserve"> (nur aus dem HS Esslingen-VPN erreichbar)</w:t>
+      </w:r>
+      <w:r>
+        <w:t xml:space="preserve">: </w:t>
+      </w:r>
+      <w:r>
+        <w:br/>
       </w:r>
       <w:hyperlink r:id="rId12" w:history="1">
         <w:r>
@@ -5774,7 +6009,7 @@
       <w:pPr>
         <w:pStyle w:val="berschrift3"/>
       </w:pPr>
-      <w:bookmarkStart w:id="17" w:name="_Toc132198288"/>
+      <w:bookmarkStart w:id="18" w:name="_Toc132202617"/>
       <w:r>
         <w:t>2.3.1</w:t>
       </w:r>
@@ -5782,11 +6017,35 @@
         <w:tab/>
         <w:t>Commit Regeln</w:t>
       </w:r>
-      <w:bookmarkEnd w:id="17"/>
+      <w:bookmarkEnd w:id="18"/>
     </w:p>
     <w:p>
       <w:r>
-        <w:t>Um Commits einheitlich und übersichtlich zu halten, verwenden wir die Conventional Commits-Spezifikation</w:t>
+        <w:t xml:space="preserve">Um </w:t>
+      </w:r>
+      <w:proofErr w:type="spellStart"/>
+      <w:r>
+        <w:t>Commits</w:t>
+      </w:r>
+      <w:proofErr w:type="spellEnd"/>
+      <w:r>
+        <w:t xml:space="preserve"> einheitlich und übersichtlich zu halten, verwenden wir die </w:t>
+      </w:r>
+      <w:proofErr w:type="spellStart"/>
+      <w:r>
+        <w:t>Conventional</w:t>
+      </w:r>
+      <w:proofErr w:type="spellEnd"/>
+      <w:r>
+        <w:t xml:space="preserve"> </w:t>
+      </w:r>
+      <w:proofErr w:type="spellStart"/>
+      <w:r>
+        <w:t>Commits</w:t>
+      </w:r>
+      <w:proofErr w:type="spellEnd"/>
+      <w:r>
+        <w:t>-Spezifikation</w:t>
       </w:r>
       <w:r>
         <w:rPr>
@@ -5795,7 +6054,52 @@
         <w:footnoteReference w:id="3"/>
       </w:r>
       <w:r>
-        <w:t>. Commits sollten immer nur einem Typ zugehörig sein, Commits sollten also regelmäßig gemacht werden, um übergroße Commits, die mehrere Typen haben, zu verhindern.</w:t>
+        <w:t xml:space="preserve"> mit einem kleinen Zusatz</w:t>
+      </w:r>
+      <w:r>
+        <w:t xml:space="preserve">. </w:t>
+      </w:r>
+      <w:proofErr w:type="spellStart"/>
+      <w:r>
+        <w:t>Commits</w:t>
+      </w:r>
+      <w:proofErr w:type="spellEnd"/>
+      <w:r>
+        <w:t xml:space="preserve"> sollten immer nur einem Typ zugehörig sein</w:t>
+      </w:r>
+      <w:r>
+        <w:t>.</w:t>
+      </w:r>
+      <w:r>
+        <w:t xml:space="preserve"> </w:t>
+      </w:r>
+      <w:proofErr w:type="spellStart"/>
+      <w:r>
+        <w:t>Commits</w:t>
+      </w:r>
+      <w:proofErr w:type="spellEnd"/>
+      <w:r>
+        <w:t xml:space="preserve"> sollten also regelmäßig gemacht werden, um übergroße </w:t>
+      </w:r>
+      <w:proofErr w:type="spellStart"/>
+      <w:r>
+        <w:t>Commits</w:t>
+      </w:r>
+      <w:proofErr w:type="spellEnd"/>
+      <w:r>
+        <w:t xml:space="preserve">, </w:t>
+      </w:r>
+      <w:r>
+        <w:t>der mehrere Typen</w:t>
+      </w:r>
+      <w:r>
+        <w:t xml:space="preserve"> </w:t>
+      </w:r>
+      <w:r>
+        <w:t>angehören</w:t>
+      </w:r>
+      <w:r>
+        <w:t>, zu verhindern.</w:t>
       </w:r>
     </w:p>
     <w:p/>
@@ -5823,12 +6127,29 @@
         </w:rPr>
         <w:t xml:space="preserve">eines </w:t>
       </w:r>
+      <w:proofErr w:type="spellStart"/>
       <w:r>
         <w:rPr>
           <w:b/>
           <w:bCs/>
         </w:rPr>
-        <w:t>Conventional Commit</w:t>
+        <w:t>Conventional</w:t>
+      </w:r>
+      <w:proofErr w:type="spellEnd"/>
+      <w:r>
+        <w:rPr>
+          <w:b/>
+          <w:bCs/>
+        </w:rPr>
+        <w:t xml:space="preserve"> </w:t>
+      </w:r>
+      <w:proofErr w:type="spellStart"/>
+      <w:r>
+        <w:rPr>
+          <w:b/>
+          <w:bCs/>
+        </w:rPr>
+        <w:t>Commit</w:t>
       </w:r>
       <w:r>
         <w:rPr>
@@ -5837,6 +6158,7 @@
         </w:rPr>
         <w:t>s</w:t>
       </w:r>
+      <w:proofErr w:type="spellEnd"/>
       <w:r>
         <w:rPr>
           <w:b/>
@@ -5846,7 +6168,15 @@
       </w:r>
       <w:r>
         <w:br/>
-        <w:t>&lt;Typ&gt;: Beschreibung (Titel des Commits)</w:t>
+        <w:t xml:space="preserve">&lt;Typ&gt;: Beschreibung (Titel des </w:t>
+      </w:r>
+      <w:proofErr w:type="spellStart"/>
+      <w:r>
+        <w:t>Commits</w:t>
+      </w:r>
+      <w:proofErr w:type="spellEnd"/>
+      <w:r>
+        <w:t>)</w:t>
       </w:r>
       <w:r>
         <w:br/>
@@ -5854,7 +6184,28 @@
       </w:r>
       <w:r>
         <w:br/>
-        <w:t>Optionale Fußzeile</w:t>
+      </w:r>
+      <w:proofErr w:type="spellStart"/>
+      <w:r>
+        <w:t>Refs</w:t>
+      </w:r>
+      <w:proofErr w:type="spellEnd"/>
+      <w:r>
+        <w:t>: SCP-0</w:t>
+      </w:r>
+    </w:p>
+    <w:p>
+      <w:pPr>
+        <w:pBdr>
+          <w:top w:val="single" w:sz="4" w:space="1" w:color="auto"/>
+          <w:left w:val="single" w:sz="4" w:space="4" w:color="auto"/>
+          <w:bottom w:val="single" w:sz="4" w:space="1" w:color="auto"/>
+          <w:right w:val="single" w:sz="4" w:space="4" w:color="auto"/>
+        </w:pBdr>
+        <w:shd w:val="clear" w:color="auto" w:fill="BFBFBF" w:themeFill="background1" w:themeFillShade="BF"/>
+      </w:pPr>
+      <w:r>
+        <w:t>Time: X h</w:t>
       </w:r>
     </w:p>
     <w:p/>
@@ -5945,9 +6296,11 @@
             <w:tcW w:w="4531" w:type="dxa"/>
           </w:tcPr>
           <w:p>
+            <w:proofErr w:type="spellStart"/>
             <w:r>
               <w:t>feat</w:t>
             </w:r>
+            <w:proofErr w:type="spellEnd"/>
           </w:p>
         </w:tc>
         <w:tc>
@@ -5989,9 +6342,11 @@
             <w:tcW w:w="4531" w:type="dxa"/>
           </w:tcPr>
           <w:p>
+            <w:proofErr w:type="spellStart"/>
             <w:r>
               <w:t>docs</w:t>
             </w:r>
+            <w:proofErr w:type="spellEnd"/>
           </w:p>
         </w:tc>
         <w:tc>
@@ -6011,9 +6366,11 @@
             <w:tcW w:w="4531" w:type="dxa"/>
           </w:tcPr>
           <w:p>
+            <w:proofErr w:type="spellStart"/>
             <w:r>
               <w:t>test</w:t>
             </w:r>
+            <w:proofErr w:type="spellEnd"/>
           </w:p>
         </w:tc>
         <w:tc>
@@ -6033,9 +6390,11 @@
             <w:tcW w:w="4531" w:type="dxa"/>
           </w:tcPr>
           <w:p>
+            <w:proofErr w:type="spellStart"/>
             <w:r>
               <w:t>revert</w:t>
             </w:r>
+            <w:proofErr w:type="spellEnd"/>
           </w:p>
         </w:tc>
         <w:tc>
@@ -6134,7 +6493,15 @@
             </w:r>
             <w:r>
               <w:br/>
-              <w:t>Immer in Kombination mit einem ! beim Typ.</w:t>
+              <w:t xml:space="preserve">Immer in Kombination mit </w:t>
+            </w:r>
+            <w:proofErr w:type="gramStart"/>
+            <w:r>
+              <w:t>einem !</w:t>
+            </w:r>
+            <w:proofErr w:type="gramEnd"/>
+            <w:r>
+              <w:t xml:space="preserve"> beim Typ.</w:t>
             </w:r>
           </w:p>
         </w:tc>
@@ -6145,8 +6512,25 @@
             <w:tcW w:w="4531" w:type="dxa"/>
           </w:tcPr>
           <w:p>
-            <w:r>
-              <w:t>Refs: A, B, …</w:t>
+            <w:proofErr w:type="spellStart"/>
+            <w:r>
+              <w:t>Refs</w:t>
+            </w:r>
+            <w:proofErr w:type="spellEnd"/>
+            <w:r>
+              <w:t xml:space="preserve">: </w:t>
+            </w:r>
+            <w:r>
+              <w:t>SCP-0</w:t>
+            </w:r>
+            <w:r>
+              <w:t xml:space="preserve">, </w:t>
+            </w:r>
+            <w:r>
+              <w:t xml:space="preserve">SCP-1, </w:t>
+            </w:r>
+            <w:r>
+              <w:t>…</w:t>
             </w:r>
           </w:p>
         </w:tc>
@@ -6178,14 +6562,44 @@
           </w:tcPr>
           <w:p>
             <w:r>
-              <w:t>Die für die Umsetzung des Commits benötigte Zeit in Stunden.</w:t>
+              <w:t xml:space="preserve">Die für die Umsetzung des </w:t>
+            </w:r>
+            <w:proofErr w:type="spellStart"/>
+            <w:r>
+              <w:t>Commits</w:t>
+            </w:r>
+            <w:proofErr w:type="spellEnd"/>
+            <w:r>
+              <w:t xml:space="preserve"> benötigte Zeit in Stunden.</w:t>
             </w:r>
             <w:r>
               <w:br/>
             </w:r>
             <w:r>
               <w:br/>
-              <w:t>Zur Verbesserung der Lesbarkeit, ist die kleinste mögliche Angabe „0.1 h“ und kann von dort in 0.1-Schritten erhöht werden. Hat ein Commit also nur eine Minute gebraucht, gibt man dennoch „0.1 h“, statt „0.0166 h“, an.</w:t>
+              <w:t>Zur Verbesserung der Lesbarkeit, ist die kleinste mögliche Angabe „0.1 h“ und kann von dort in 0.1-Schritten erhöht werden.</w:t>
+            </w:r>
+          </w:p>
+          <w:p/>
+          <w:p>
+            <w:r>
+              <w:t xml:space="preserve">Dies ist nicht Teil der </w:t>
+            </w:r>
+            <w:proofErr w:type="spellStart"/>
+            <w:r>
+              <w:t>Conventional</w:t>
+            </w:r>
+            <w:proofErr w:type="spellEnd"/>
+            <w:r>
+              <w:t xml:space="preserve"> </w:t>
+            </w:r>
+            <w:proofErr w:type="spellStart"/>
+            <w:r>
+              <w:t>Commits</w:t>
+            </w:r>
+            <w:proofErr w:type="spellEnd"/>
+            <w:r>
+              <w:t xml:space="preserve"> Spezifikation.</w:t>
             </w:r>
           </w:p>
         </w:tc>
@@ -6217,16 +6631,22 @@
         </w:pBdr>
         <w:shd w:val="clear" w:color="auto" w:fill="BFBFBF" w:themeFill="background1" w:themeFillShade="BF"/>
       </w:pPr>
-      <w:r>
-        <w:t>feat!: Neues System zur Verwaltung von Nutzerdaten implementiert</w:t>
+      <w:proofErr w:type="spellStart"/>
+      <w:proofErr w:type="gramStart"/>
+      <w:r>
+        <w:t>feat</w:t>
+      </w:r>
+      <w:proofErr w:type="spellEnd"/>
+      <w:r>
+        <w:t>!:</w:t>
+      </w:r>
+      <w:proofErr w:type="gramEnd"/>
+      <w:r>
+        <w:t xml:space="preserve"> Neues System zur Verwaltung von Nutzerdaten implementiert</w:t>
       </w:r>
       <w:r>
         <w:br/>
-        <w:t xml:space="preserve">Nutzerdaten werden jetzt über das neue System verwaltet. Durch effizientere Nutzung der </w:t>
-      </w:r>
-      <w:r>
-        <w:lastRenderedPageBreak/>
-        <w:t>Datenbank, ist die Reaktionsgeschwindigkeit der Anwendung nun deutlich schneller.</w:t>
+        <w:t>Nutzerdaten werden jetzt über das neue System verwaltet. Durch effizientere Nutzung der Datenbank, ist die Reaktionsgeschwindigkeit der Anwendung nun deutlich schneller.</w:t>
       </w:r>
       <w:r>
         <w:br/>
@@ -6234,7 +6654,14 @@
       </w:r>
       <w:r>
         <w:br/>
-        <w:t>Refs: SCP-12</w:t>
+      </w:r>
+      <w:proofErr w:type="spellStart"/>
+      <w:r>
+        <w:t>Refs</w:t>
+      </w:r>
+      <w:proofErr w:type="spellEnd"/>
+      <w:r>
+        <w:t>: SCP-12</w:t>
       </w:r>
       <w:r>
         <w:br/>
@@ -6245,7 +6672,7 @@
       <w:pPr>
         <w:pStyle w:val="berschrift3"/>
       </w:pPr>
-      <w:bookmarkStart w:id="18" w:name="_Toc132198289"/>
+      <w:bookmarkStart w:id="19" w:name="_Toc132202618"/>
       <w:r>
         <w:t>2.3.2</w:t>
       </w:r>
@@ -6253,7 +6680,7 @@
         <w:tab/>
         <w:t>Branch Regeln</w:t>
       </w:r>
-      <w:bookmarkEnd w:id="18"/>
+      <w:bookmarkEnd w:id="19"/>
     </w:p>
     <w:p>
       <w:pPr>
@@ -6316,22 +6743,43 @@
       <w:pPr>
         <w:pStyle w:val="Beschriftung"/>
       </w:pPr>
-      <w:bookmarkStart w:id="19" w:name="_Toc132198252"/>
+      <w:bookmarkStart w:id="20" w:name="_Toc132202635"/>
       <w:r>
         <w:t xml:space="preserve">Abbildung </w:t>
       </w:r>
-      <w:fldSimple w:instr=" SEQ Abbildung \* ARABIC ">
-        <w:r>
-          <w:rPr>
-            <w:noProof/>
-          </w:rPr>
-          <w:t>1</w:t>
-        </w:r>
-      </w:fldSimple>
-      <w:r>
-        <w:t>: Beispiel für Branches innerhalb eines einzelnen Sprints</w:t>
-      </w:r>
-      <w:bookmarkEnd w:id="19"/>
+      <w:r>
+        <w:fldChar w:fldCharType="begin"/>
+      </w:r>
+      <w:r>
+        <w:instrText xml:space="preserve"> SEQ Abbildung \* ARABIC </w:instrText>
+      </w:r>
+      <w:r>
+        <w:fldChar w:fldCharType="separate"/>
+      </w:r>
+      <w:r>
+        <w:rPr>
+          <w:noProof/>
+        </w:rPr>
+        <w:t>1</w:t>
+      </w:r>
+      <w:r>
+        <w:rPr>
+          <w:noProof/>
+        </w:rPr>
+        <w:fldChar w:fldCharType="end"/>
+      </w:r>
+      <w:r>
+        <w:t xml:space="preserve">: Beispiel für </w:t>
+      </w:r>
+      <w:proofErr w:type="spellStart"/>
+      <w:r>
+        <w:t>Branches</w:t>
+      </w:r>
+      <w:proofErr w:type="spellEnd"/>
+      <w:r>
+        <w:t xml:space="preserve"> innerhalb eines einzelnen Sprints</w:t>
+      </w:r>
+      <w:bookmarkEnd w:id="20"/>
     </w:p>
     <w:p>
       <w:r>
@@ -6350,7 +6798,10 @@
     </w:p>
     <w:p>
       <w:r>
-        <w:t xml:space="preserve">Beim Anfang eines Sprints wird von Main eine Branch abgeleitet, die </w:t>
+        <w:t>Am</w:t>
+      </w:r>
+      <w:r>
+        <w:t xml:space="preserve"> Anfang eines Sprints wird von Main eine Branch abgeleitet, die </w:t>
       </w:r>
       <w:r>
         <w:rPr>
@@ -6375,7 +6826,23 @@
     </w:p>
     <w:p>
       <w:r>
-        <w:t xml:space="preserve">Innerhalb des Sprints werden für das Implementieren von Features von der Sprint-Branch Feature-Branches abgeleitet. Diese Branches werden </w:t>
+        <w:t>Innerhalb des Sprints werden für das Implementieren von Features von der Sprint-Branch Feature-</w:t>
+      </w:r>
+      <w:proofErr w:type="spellStart"/>
+      <w:r>
+        <w:t>Branches</w:t>
+      </w:r>
+      <w:proofErr w:type="spellEnd"/>
+      <w:r>
+        <w:t xml:space="preserve"> abgeleitet. Diese </w:t>
+      </w:r>
+      <w:proofErr w:type="spellStart"/>
+      <w:r>
+        <w:t>Branches</w:t>
+      </w:r>
+      <w:proofErr w:type="spellEnd"/>
+      <w:r>
+        <w:t xml:space="preserve"> werden </w:t>
       </w:r>
       <w:r>
         <w:rPr>
@@ -6460,55 +6927,99 @@
       <w:pPr>
         <w:pStyle w:val="Beschriftung"/>
       </w:pPr>
-      <w:bookmarkStart w:id="20" w:name="_Toc132198253"/>
+      <w:bookmarkStart w:id="21" w:name="_Toc132202636"/>
       <w:r>
         <w:t xml:space="preserve">Abbildung </w:t>
       </w:r>
-      <w:fldSimple w:instr=" SEQ Abbildung \* ARABIC ">
-        <w:r>
-          <w:rPr>
-            <w:noProof/>
-          </w:rPr>
-          <w:t>2</w:t>
-        </w:r>
-      </w:fldSimple>
-      <w:r>
-        <w:t>: Ausgefülltes Beispiel für die Verwendung von Branches</w:t>
-      </w:r>
-      <w:bookmarkEnd w:id="20"/>
+      <w:r>
+        <w:fldChar w:fldCharType="begin"/>
+      </w:r>
+      <w:r>
+        <w:instrText xml:space="preserve"> SEQ Abbildung \* ARABIC </w:instrText>
+      </w:r>
+      <w:r>
+        <w:fldChar w:fldCharType="separate"/>
+      </w:r>
+      <w:r>
+        <w:rPr>
+          <w:noProof/>
+        </w:rPr>
+        <w:t>2</w:t>
+      </w:r>
+      <w:r>
+        <w:rPr>
+          <w:noProof/>
+        </w:rPr>
+        <w:fldChar w:fldCharType="end"/>
+      </w:r>
+      <w:r>
+        <w:t xml:space="preserve">: Ausgefülltes Beispiel für die Verwendung von </w:t>
+      </w:r>
+      <w:proofErr w:type="spellStart"/>
+      <w:r>
+        <w:t>Branches</w:t>
+      </w:r>
+      <w:bookmarkEnd w:id="21"/>
+      <w:proofErr w:type="spellEnd"/>
     </w:p>
     <w:p>
       <w:r>
-        <w:t>Wenn das Feature implementiert ist, wird ein Merge Request durchgeführt, der von mindestens einer weiteren Person überprüft werden muss. Am Ende des Sprints wird die Sprint-Branch wieder mit der Main-Branch zusammengeführt, sodass nur noch die Main-Branch existiert.</w:t>
+        <w:lastRenderedPageBreak/>
+        <w:t xml:space="preserve">Wenn das Feature implementiert ist, wird ein </w:t>
+      </w:r>
+      <w:proofErr w:type="spellStart"/>
+      <w:r>
+        <w:t>Merge</w:t>
+      </w:r>
+      <w:proofErr w:type="spellEnd"/>
+      <w:r>
+        <w:t xml:space="preserve"> Request durchgeführt, der von mindestens einer weiteren Person überprüft werden </w:t>
+      </w:r>
+      <w:r>
+        <w:rPr>
+          <w:b/>
+          <w:bCs/>
+        </w:rPr>
+        <w:t>muss</w:t>
+      </w:r>
+      <w:r>
+        <w:t>. Am Ende des Sprints wird die Sprint-Branch wieder mit der Main-Branch zusammengeführt, sodass nur noch die Main-Branch existiert.</w:t>
       </w:r>
     </w:p>
     <w:p>
       <w:pPr>
         <w:pStyle w:val="berschrift2"/>
       </w:pPr>
-      <w:bookmarkStart w:id="21" w:name="_Toc132198290"/>
-      <w:r>
-        <w:lastRenderedPageBreak/>
+      <w:bookmarkStart w:id="22" w:name="_Toc132202619"/>
+      <w:r>
         <w:t>2.4</w:t>
       </w:r>
       <w:r>
         <w:tab/>
         <w:t>Teamkommunikation</w:t>
       </w:r>
-      <w:bookmarkEnd w:id="21"/>
+      <w:bookmarkEnd w:id="22"/>
     </w:p>
     <w:p>
       <w:r>
-        <w:t>Die teaminterne Kommunikation findet über eine Discord Gruppe und persönliche Treffen statt.</w:t>
+        <w:t xml:space="preserve">Die teaminterne Kommunikation findet über eine </w:t>
+      </w:r>
+      <w:proofErr w:type="spellStart"/>
+      <w:r>
+        <w:t>Discord</w:t>
+      </w:r>
+      <w:proofErr w:type="spellEnd"/>
+      <w:r>
+        <w:t xml:space="preserve"> Gruppe und persönliche Treffen statt.</w:t>
       </w:r>
     </w:p>
     <w:p>
       <w:pPr>
         <w:pStyle w:val="berschrift2"/>
       </w:pPr>
-      <w:bookmarkStart w:id="22" w:name="_2.5_Implementierung"/>
-      <w:bookmarkStart w:id="23" w:name="_Toc132198291"/>
-      <w:bookmarkEnd w:id="22"/>
+      <w:bookmarkStart w:id="23" w:name="_2.5_Implementierung"/>
+      <w:bookmarkStart w:id="24" w:name="_Toc132202620"/>
+      <w:bookmarkEnd w:id="23"/>
       <w:r>
         <w:t>2.5</w:t>
       </w:r>
@@ -6516,7 +7027,7 @@
         <w:tab/>
         <w:t>Implementierung</w:t>
       </w:r>
-      <w:bookmarkEnd w:id="23"/>
+      <w:bookmarkEnd w:id="24"/>
     </w:p>
     <w:p>
       <w:r>
@@ -6617,7 +7128,15 @@
           </w:tcPr>
           <w:p>
             <w:r>
-              <w:t>Code, der nicht selbsterklärend ist, sollte immer eine kurze Beschreibung, sowie den Autor beinhalten. Wenn möglich sollten sprachenspezifische Features, wie JavaDoc, eingebunden werden.</w:t>
+              <w:t xml:space="preserve">Code, der nicht selbsterklärend ist, sollte immer eine kurze Beschreibung, sowie den Autor beinhalten. Wenn möglich sollten sprachenspezifische Features, wie </w:t>
+            </w:r>
+            <w:proofErr w:type="spellStart"/>
+            <w:r>
+              <w:t>JavaDoc</w:t>
+            </w:r>
+            <w:proofErr w:type="spellEnd"/>
+            <w:r>
+              <w:t>, eingebunden werden.</w:t>
             </w:r>
           </w:p>
           <w:p/>
@@ -6677,7 +7196,7 @@
             <w:pPr>
               <w:pStyle w:val="Beschriftung"/>
             </w:pPr>
-            <w:bookmarkStart w:id="24" w:name="_Toc132198254"/>
+            <w:bookmarkStart w:id="25" w:name="_Toc132202637"/>
             <w:r>
               <w:t xml:space="preserve">Abbildung </w:t>
             </w:r>
@@ -6703,9 +7222,14 @@
               <w:t xml:space="preserve">: </w:t>
             </w:r>
             <w:r>
-              <w:t>Beispiel in Java mit JavaDoc</w:t>
-            </w:r>
-            <w:bookmarkEnd w:id="24"/>
+              <w:t xml:space="preserve">Beispiel in Java mit </w:t>
+            </w:r>
+            <w:proofErr w:type="spellStart"/>
+            <w:r>
+              <w:t>JavaDoc</w:t>
+            </w:r>
+            <w:bookmarkEnd w:id="25"/>
+            <w:proofErr w:type="spellEnd"/>
           </w:p>
         </w:tc>
       </w:tr>
@@ -6738,15 +7262,24 @@
             <w:r>
               <w:t xml:space="preserve"> oder </w:t>
             </w:r>
+            <w:proofErr w:type="spellStart"/>
             <w:r>
               <w:rPr>
                 <w:b/>
                 <w:bCs/>
               </w:rPr>
-              <w:t>Kernighan &amp; Ritchie</w:t>
-            </w:r>
-            <w:r>
-              <w:t xml:space="preserve"> Einrückungsstil konsistent verwendet werden.</w:t>
+              <w:t>Kernighan</w:t>
+            </w:r>
+            <w:proofErr w:type="spellEnd"/>
+            <w:r>
+              <w:rPr>
+                <w:b/>
+                <w:bCs/>
+              </w:rPr>
+              <w:t xml:space="preserve"> &amp; Ritchie</w:t>
+            </w:r>
+            <w:r>
+              <w:t xml:space="preserve"> Einrückungsstil verwendet werden.</w:t>
             </w:r>
           </w:p>
         </w:tc>
@@ -6813,7 +7346,7 @@
             <w:pPr>
               <w:pStyle w:val="Beschriftung"/>
             </w:pPr>
-            <w:bookmarkStart w:id="25" w:name="_Toc132198255"/>
+            <w:bookmarkStart w:id="26" w:name="_Toc132202638"/>
             <w:r>
               <w:t xml:space="preserve">Abbildung </w:t>
             </w:r>
@@ -6865,7 +7398,7 @@
                 </w:r>
               </w:sdtContent>
             </w:sdt>
-            <w:bookmarkEnd w:id="25"/>
+            <w:bookmarkEnd w:id="26"/>
           </w:p>
         </w:tc>
       </w:tr>
@@ -6874,19 +7407,34 @@
       <w:pPr>
         <w:pStyle w:val="berschrift3"/>
       </w:pPr>
-      <w:bookmarkStart w:id="26" w:name="_Toc132198292"/>
+      <w:bookmarkStart w:id="27" w:name="_Toc132202621"/>
       <w:r>
         <w:t xml:space="preserve">2.5.1 </w:t>
       </w:r>
       <w:r>
         <w:tab/>
+      </w:r>
+      <w:proofErr w:type="spellStart"/>
+      <w:r>
         <w:t>Testing</w:t>
       </w:r>
-      <w:bookmarkEnd w:id="26"/>
+      <w:proofErr w:type="spellEnd"/>
+      <w:r>
+        <w:t xml:space="preserve"> Policy</w:t>
+      </w:r>
+      <w:bookmarkEnd w:id="27"/>
     </w:p>
     <w:p>
       <w:r>
-        <w:t xml:space="preserve">Die Testing Policy hat </w:t>
+        <w:t xml:space="preserve">Die </w:t>
+      </w:r>
+      <w:proofErr w:type="spellStart"/>
+      <w:r>
+        <w:t>Testing</w:t>
+      </w:r>
+      <w:proofErr w:type="spellEnd"/>
+      <w:r>
+        <w:t xml:space="preserve"> Policy hat </w:t>
       </w:r>
       <w:r>
         <w:t xml:space="preserve">das Ziel, sicherzustellen, dass die Implementierung </w:t>
@@ -6900,6 +7448,7 @@
       <w:r>
         <w:t xml:space="preserve">Für das Frontend verwenden wir die </w:t>
       </w:r>
+      <w:proofErr w:type="spellStart"/>
       <w:r>
         <w:rPr>
           <w:i/>
@@ -6907,11 +7456,28 @@
         </w:rPr>
         <w:t>Jest</w:t>
       </w:r>
-      <w:r>
-        <w:t xml:space="preserve"> Testing-Bibliothek, </w:t>
-      </w:r>
-      <w:r>
-        <w:t>da es bereits in React integriert ist und empfohlen wird</w:t>
+      <w:proofErr w:type="spellEnd"/>
+      <w:r>
+        <w:t xml:space="preserve"> </w:t>
+      </w:r>
+      <w:proofErr w:type="spellStart"/>
+      <w:r>
+        <w:t>Testing</w:t>
+      </w:r>
+      <w:proofErr w:type="spellEnd"/>
+      <w:r>
+        <w:t xml:space="preserve">-Bibliothek, </w:t>
+      </w:r>
+      <w:r>
+        <w:t xml:space="preserve">da es bereits in </w:t>
+      </w:r>
+      <w:proofErr w:type="spellStart"/>
+      <w:r>
+        <w:t>React</w:t>
+      </w:r>
+      <w:proofErr w:type="spellEnd"/>
+      <w:r>
+        <w:t xml:space="preserve"> integriert ist und empfohlen wird</w:t>
       </w:r>
       <w:sdt>
         <w:sdtPr>
@@ -6950,7 +7516,15 @@
         <w:t xml:space="preserve">. </w:t>
       </w:r>
       <w:r>
-        <w:t>Außerdem beinhaltet Jest alle für das Projekt benötigten Funktionen.</w:t>
+        <w:t xml:space="preserve">Außerdem beinhaltet </w:t>
+      </w:r>
+      <w:proofErr w:type="spellStart"/>
+      <w:r>
+        <w:t>Jest</w:t>
+      </w:r>
+      <w:proofErr w:type="spellEnd"/>
+      <w:r>
+        <w:t xml:space="preserve"> alle für das Projekt benötigten Funktionen.</w:t>
       </w:r>
     </w:p>
     <w:p/>
@@ -6978,7 +7552,13 @@
         <w:t>e</w:t>
       </w:r>
       <w:r>
-        <w:t xml:space="preserve"> für uns nötigen Funktionen und kann sehr gut mit Spring Boot integriert werden.</w:t>
+        <w:t xml:space="preserve"> für uns nötigen Funktionen und </w:t>
+      </w:r>
+      <w:r>
+        <w:t>ist sehr gut mit</w:t>
+      </w:r>
+      <w:r>
+        <w:t xml:space="preserve"> Spring Boot integriert.</w:t>
       </w:r>
     </w:p>
     <w:p/>
@@ -7004,7 +7584,7 @@
       <w:pPr>
         <w:pStyle w:val="berschrift1"/>
       </w:pPr>
-      <w:bookmarkStart w:id="27" w:name="_Toc132198293"/>
+      <w:bookmarkStart w:id="28" w:name="_Toc132202622"/>
       <w:r>
         <w:lastRenderedPageBreak/>
         <w:t>3</w:t>
@@ -7013,14 +7593,25 @@
         <w:tab/>
         <w:t>Funktionsumfang</w:t>
       </w:r>
-      <w:bookmarkEnd w:id="27"/>
+      <w:bookmarkEnd w:id="28"/>
     </w:p>
     <w:p>
       <w:r>
         <w:t>In diesem Abschnitt werden unsere User Stories</w:t>
       </w:r>
       <w:r>
-        <w:t xml:space="preserve"> aufgelistet und mit der in Abschnitt 2.2.1 angesprochenen Priorität versehen.</w:t>
+        <w:t xml:space="preserve"> aufgelistet und mit der in </w:t>
+      </w:r>
+      <w:hyperlink w:anchor="_2.2.1_User_Story" w:history="1">
+        <w:r>
+          <w:rPr>
+            <w:rStyle w:val="Hyperlink"/>
+          </w:rPr>
+          <w:t>Abschnitt 2.2.1</w:t>
+        </w:r>
+      </w:hyperlink>
+      <w:r>
+        <w:t xml:space="preserve"> angesprochenen Priorität versehen.</w:t>
       </w:r>
       <w:r>
         <w:t xml:space="preserve"> Die Ticket ID wird dabei automatisch von Jira generiert.</w:t>
@@ -7035,7 +7626,15 @@
         <w:t>werden</w:t>
       </w:r>
       <w:r>
-        <w:t xml:space="preserve"> in folgende Epics eingeteilt:</w:t>
+        <w:t xml:space="preserve"> in folgende </w:t>
+      </w:r>
+      <w:proofErr w:type="spellStart"/>
+      <w:r>
+        <w:t>Epics</w:t>
+      </w:r>
+      <w:proofErr w:type="spellEnd"/>
+      <w:r>
+        <w:t xml:space="preserve"> eingeteilt:</w:t>
       </w:r>
     </w:p>
     <w:tbl>
@@ -7378,9 +7977,9 @@
           <w:u w:val="none"/>
         </w:rPr>
       </w:pPr>
-      <w:bookmarkStart w:id="28" w:name="_3.1_User_Stories"/>
-      <w:bookmarkStart w:id="29" w:name="_Toc132198294"/>
-      <w:bookmarkEnd w:id="28"/>
+      <w:bookmarkStart w:id="29" w:name="_3.1_User_Stories"/>
+      <w:bookmarkStart w:id="30" w:name="_Toc132202623"/>
+      <w:bookmarkEnd w:id="29"/>
       <w:r>
         <w:rPr>
           <w:rStyle w:val="Hyperlink"/>
@@ -7398,7 +7997,7 @@
         <w:tab/>
         <w:t>User Stories</w:t>
       </w:r>
-      <w:bookmarkEnd w:id="29"/>
+      <w:bookmarkEnd w:id="30"/>
     </w:p>
     <w:tbl>
       <w:tblPr>
@@ -9870,7 +10469,20 @@
           </w:tcPr>
           <w:p>
             <w:r>
-              <w:t>Um meine Kilometer nicht jedes mal von Hand eingeben zu müssen, möchte ich als Benutzer diese mit einem Bild meines Tachos eintragen können</w:t>
+              <w:t xml:space="preserve">Um meine Kilometer nicht </w:t>
+            </w:r>
+            <w:proofErr w:type="spellStart"/>
+            <w:r>
+              <w:t xml:space="preserve">jedes </w:t>
+            </w:r>
+            <w:proofErr w:type="gramStart"/>
+            <w:r>
+              <w:t>mal</w:t>
+            </w:r>
+            <w:proofErr w:type="spellEnd"/>
+            <w:proofErr w:type="gramEnd"/>
+            <w:r>
+              <w:t xml:space="preserve"> von Hand eingeben zu müssen, möchte ich als Benutzer diese mit einem Bild meines Tachos eintragen können</w:t>
             </w:r>
             <w:r>
               <w:t>.</w:t>
@@ -10233,7 +10845,15 @@
           </w:tcPr>
           <w:p>
             <w:r>
-              <w:t>Um Ordnung bei den Challenges zu waren, möchte ich als Administrator, dass nur ausgewählte Benutzer berechtigt sind Spezifikationen der Challenge zu ändern</w:t>
+              <w:t xml:space="preserve">Um Ordnung bei den Challenges zu </w:t>
+            </w:r>
+            <w:proofErr w:type="spellStart"/>
+            <w:r>
+              <w:t>waren</w:t>
+            </w:r>
+            <w:proofErr w:type="spellEnd"/>
+            <w:r>
+              <w:t>, möchte ich als Administrator, dass nur ausgewählte Benutzer berechtigt sind Spezifikationen der Challenge zu ändern</w:t>
             </w:r>
             <w:r>
               <w:t>.</w:t>
@@ -10595,7 +11215,15 @@
           </w:tcPr>
           <w:p>
             <w:r>
-              <w:t>Um mein Profil auf dem aktuellsten Stand zu halten, möchte ich als Benutzer meine Profildaten ändern können</w:t>
+              <w:t xml:space="preserve">Um mein Profil auf dem </w:t>
+            </w:r>
+            <w:proofErr w:type="gramStart"/>
+            <w:r>
+              <w:t>aktuellsten</w:t>
+            </w:r>
+            <w:proofErr w:type="gramEnd"/>
+            <w:r>
+              <w:t xml:space="preserve"> Stand zu halten, möchte ich als Benutzer meine Profildaten ändern können</w:t>
             </w:r>
             <w:r>
               <w:t>.</w:t>
@@ -10963,7 +11591,15 @@
           </w:tcPr>
           <w:p>
             <w:r>
-              <w:t>Um die doppelte Datenerfassung zu ersparen, möchte ich als Benutzer meine Kilometerdaten aus der Strava-App importieren können</w:t>
+              <w:t xml:space="preserve">Um die doppelte Datenerfassung zu ersparen, möchte ich als Benutzer meine Kilometerdaten aus der </w:t>
+            </w:r>
+            <w:proofErr w:type="spellStart"/>
+            <w:r>
+              <w:t>Strava</w:t>
+            </w:r>
+            <w:proofErr w:type="spellEnd"/>
+            <w:r>
+              <w:t>-App importieren können</w:t>
             </w:r>
             <w:r>
               <w:t>.</w:t>
@@ -13510,7 +14146,15 @@
           </w:tcPr>
           <w:p>
             <w:r>
-              <w:t>Um eine faire Challenge zwischen den Teams zu haben, möchte ich als Administrator, dass Teilnehmer ihr Team nicht während einer laufenden Challenge wechseln können.</w:t>
+              <w:t xml:space="preserve">Um eine faire Challenge zwischen den Teams zu haben, möchte ich als Administrator, dass Teilnehmer ihr Team </w:t>
+            </w:r>
+            <w:proofErr w:type="gramStart"/>
+            <w:r>
+              <w:t>nicht</w:t>
+            </w:r>
+            <w:proofErr w:type="gramEnd"/>
+            <w:r>
+              <w:t xml:space="preserve"> während einer laufenden Challenge wechseln können.</w:t>
             </w:r>
           </w:p>
         </w:tc>
@@ -14041,7 +14685,15 @@
           </w:tcPr>
           <w:p>
             <w:r>
-              <w:t>Als aktiver User möchte in der Lage sein meine Aktivitäten auf mehreren Seiten der Website eintragen zu können, um beim Hin- und Herklicken Zeit zu sparen</w:t>
+              <w:t xml:space="preserve">Als aktiver User möchte in der Lage sein meine Aktivitäten auf mehreren Seiten der Website eintragen zu können, um beim Hin- und </w:t>
+            </w:r>
+            <w:proofErr w:type="spellStart"/>
+            <w:r>
+              <w:t>Herklicken</w:t>
+            </w:r>
+            <w:proofErr w:type="spellEnd"/>
+            <w:r>
+              <w:t xml:space="preserve"> Zeit zu sparen</w:t>
             </w:r>
             <w:r>
               <w:t>.</w:t>
@@ -14597,7 +15249,15 @@
           </w:tcPr>
           <w:p>
             <w:r>
-              <w:t>Um Fehler zu korrigieren möchte ich als Benutzer in der Lage sein, meine gutgeschriebenen Kilometer zu widerrufen oder zu ändern</w:t>
+              <w:t xml:space="preserve">Um Fehler zu </w:t>
+            </w:r>
+            <w:proofErr w:type="gramStart"/>
+            <w:r>
+              <w:t>korrigieren</w:t>
+            </w:r>
+            <w:proofErr w:type="gramEnd"/>
+            <w:r>
+              <w:t xml:space="preserve"> möchte ich als Benutzer in der Lage sein, meine gutgeschriebenen Kilometer zu widerrufen oder zu ändern</w:t>
             </w:r>
             <w:r>
               <w:t>.</w:t>
@@ -14900,7 +15560,7 @@
       <w:pPr>
         <w:pStyle w:val="berschrift1"/>
       </w:pPr>
-      <w:bookmarkStart w:id="30" w:name="_Toc132198295"/>
+      <w:bookmarkStart w:id="31" w:name="_Toc132202624"/>
       <w:r>
         <w:lastRenderedPageBreak/>
         <w:t>4</w:t>
@@ -14909,7 +15569,7 @@
         <w:tab/>
         <w:t>UI-Entwürfe</w:t>
       </w:r>
-      <w:bookmarkEnd w:id="30"/>
+      <w:bookmarkEnd w:id="31"/>
     </w:p>
     <w:p>
       <w:pPr>
@@ -14919,7 +15579,13 @@
         </w:rPr>
       </w:pPr>
       <w:r>
-        <w:t>In diesem Abschnitt wird unser Prototyp vorgestellt. Außerdem findet sich hier eine Tabelle der vom Kunden gewünschten Farben.</w:t>
+        <w:t xml:space="preserve">In diesem Abschnitt wird unser Prototyp vorgestellt. Außerdem findet sich hier eine Tabelle der vom Kunden </w:t>
+      </w:r>
+      <w:r>
+        <w:t>verwendeten</w:t>
+      </w:r>
+      <w:r>
+        <w:t xml:space="preserve"> Farben.</w:t>
       </w:r>
     </w:p>
     <w:p>
@@ -15105,7 +15771,7 @@
                     </wp:anchor>
                   </w:drawing>
                 </mc:Choice>
-                <mc:Fallback xmlns:arto="http://schemas.microsoft.com/office/word/2006/arto" xmlns:a14="http://schemas.microsoft.com/office/drawing/2010/main" xmlns:pic="http://schemas.openxmlformats.org/drawingml/2006/picture" xmlns:a="http://schemas.openxmlformats.org/drawingml/2006/main">
+                <mc:Fallback xmlns:a="http://schemas.openxmlformats.org/drawingml/2006/main" xmlns:pic="http://schemas.openxmlformats.org/drawingml/2006/picture" xmlns:a14="http://schemas.microsoft.com/office/drawing/2010/main" xmlns:arto="http://schemas.microsoft.com/office/word/2006/arto">
                   <w:pict w14:anchorId="214AA88F">
                     <v:rect id="Rechteck 325073643" style="position:absolute;margin-left:.65pt;margin-top:3.65pt;width:213.5pt;height:13pt;z-index:251662336;visibility:visible;mso-wrap-style:square;mso-width-percent:0;mso-height-percent:0;mso-wrap-distance-left:9pt;mso-wrap-distance-top:0;mso-wrap-distance-right:9pt;mso-wrap-distance-bottom:0;mso-position-horizontal:absolute;mso-position-horizontal-relative:text;mso-position-vertical:absolute;mso-position-vertical-relative:text;mso-width-percent:0;mso-height-percent:0;mso-width-relative:margin;mso-height-relative:margin;v-text-anchor:middle" o:spid="_x0000_s1026" fillcolor="#00a5e1" stroked="f" strokeweight="1pt" w14:anchorId="422D0BA3" o:gfxdata="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"/>
                   </w:pict>
@@ -15221,7 +15887,7 @@
                     </wp:anchor>
                   </w:drawing>
                 </mc:Choice>
-                <mc:Fallback xmlns:arto="http://schemas.microsoft.com/office/word/2006/arto" xmlns:a14="http://schemas.microsoft.com/office/drawing/2010/main" xmlns:pic="http://schemas.openxmlformats.org/drawingml/2006/picture" xmlns:a="http://schemas.openxmlformats.org/drawingml/2006/main">
+                <mc:Fallback xmlns:a="http://schemas.openxmlformats.org/drawingml/2006/main" xmlns:pic="http://schemas.openxmlformats.org/drawingml/2006/picture" xmlns:a14="http://schemas.microsoft.com/office/drawing/2010/main" xmlns:arto="http://schemas.microsoft.com/office/word/2006/arto">
                   <w:pict w14:anchorId="294EF2A1">
                     <v:rect id="Rechteck 537985196" style="position:absolute;margin-left:.65pt;margin-top:3.65pt;width:213.5pt;height:13pt;z-index:251653120;visibility:visible;mso-wrap-style:square;mso-width-percent:0;mso-height-percent:0;mso-wrap-distance-left:9pt;mso-wrap-distance-top:0;mso-wrap-distance-right:9pt;mso-wrap-distance-bottom:0;mso-position-horizontal:absolute;mso-position-horizontal-relative:text;mso-position-vertical:absolute;mso-position-vertical-relative:text;mso-width-percent:0;mso-height-percent:0;mso-width-relative:margin;mso-height-relative:margin;v-text-anchor:middle" o:spid="_x0000_s1026" fillcolor="#d7e9f4" stroked="f" strokeweight="1pt" w14:anchorId="5A6EAD97" o:gfxdata="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"/>
                   </w:pict>
@@ -15242,8 +15908,13 @@
             <w:hideMark/>
           </w:tcPr>
           <w:p>
-            <w:r>
-              <w:t>Sekundär Unternehmensfarbe: #D7E9F4</w:t>
+            <w:proofErr w:type="gramStart"/>
+            <w:r>
+              <w:t>Sekundär Unternehmensfarbe</w:t>
+            </w:r>
+            <w:proofErr w:type="gramEnd"/>
+            <w:r>
+              <w:t>: #D7E9F4</w:t>
             </w:r>
           </w:p>
         </w:tc>
@@ -15337,7 +16008,7 @@
                     </wp:anchor>
                   </w:drawing>
                 </mc:Choice>
-                <mc:Fallback xmlns:arto="http://schemas.microsoft.com/office/word/2006/arto" xmlns:a14="http://schemas.microsoft.com/office/drawing/2010/main" xmlns:pic="http://schemas.openxmlformats.org/drawingml/2006/picture" xmlns:a="http://schemas.openxmlformats.org/drawingml/2006/main">
+                <mc:Fallback xmlns:a="http://schemas.openxmlformats.org/drawingml/2006/main" xmlns:pic="http://schemas.openxmlformats.org/drawingml/2006/picture" xmlns:a14="http://schemas.microsoft.com/office/drawing/2010/main" xmlns:arto="http://schemas.microsoft.com/office/word/2006/arto">
                   <w:pict w14:anchorId="7367BAB1">
                     <v:rect id="Rechteck 595579984" style="position:absolute;margin-left:.65pt;margin-top:3.65pt;width:213.5pt;height:13pt;z-index:251654144;visibility:visible;mso-wrap-style:square;mso-width-percent:0;mso-height-percent:0;mso-wrap-distance-left:9pt;mso-wrap-distance-top:0;mso-wrap-distance-right:9pt;mso-wrap-distance-bottom:0;mso-position-horizontal:absolute;mso-position-horizontal-relative:text;mso-position-vertical:absolute;mso-position-vertical-relative:text;mso-width-percent:0;mso-height-percent:0;mso-width-relative:margin;mso-height-relative:margin;v-text-anchor:middle" o:spid="_x0000_s1026" fillcolor="#ff9f00" stroked="f" strokeweight="1pt" w14:anchorId="3A35905A" o:gfxdata="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"/>
                   </w:pict>
@@ -15359,7 +16030,15 @@
           </w:tcPr>
           <w:p>
             <w:r>
-              <w:t>Sekundär Orange: #ff9f00</w:t>
+              <w:t xml:space="preserve">Sekundär </w:t>
+            </w:r>
+            <w:proofErr w:type="gramStart"/>
+            <w:r>
+              <w:t>Orange</w:t>
+            </w:r>
+            <w:proofErr w:type="gramEnd"/>
+            <w:r>
+              <w:t>: #ff9f00</w:t>
             </w:r>
           </w:p>
         </w:tc>
@@ -15453,7 +16132,7 @@
                     </wp:anchor>
                   </w:drawing>
                 </mc:Choice>
-                <mc:Fallback xmlns:arto="http://schemas.microsoft.com/office/word/2006/arto" xmlns:a14="http://schemas.microsoft.com/office/drawing/2010/main" xmlns:pic="http://schemas.openxmlformats.org/drawingml/2006/picture" xmlns:a="http://schemas.openxmlformats.org/drawingml/2006/main">
+                <mc:Fallback xmlns:a="http://schemas.openxmlformats.org/drawingml/2006/main" xmlns:pic="http://schemas.openxmlformats.org/drawingml/2006/picture" xmlns:a14="http://schemas.microsoft.com/office/drawing/2010/main" xmlns:arto="http://schemas.microsoft.com/office/word/2006/arto">
                   <w:pict w14:anchorId="153E96DE">
                     <v:rect id="Rechteck 1968867103" style="position:absolute;margin-left:.65pt;margin-top:3.65pt;width:213.5pt;height:13pt;z-index:251655168;visibility:visible;mso-wrap-style:square;mso-width-percent:0;mso-height-percent:0;mso-wrap-distance-left:9pt;mso-wrap-distance-top:0;mso-wrap-distance-right:9pt;mso-wrap-distance-bottom:0;mso-position-horizontal:absolute;mso-position-horizontal-relative:text;mso-position-vertical:absolute;mso-position-vertical-relative:text;mso-width-percent:0;mso-height-percent:0;mso-width-relative:margin;mso-height-relative:margin;v-text-anchor:middle" o:spid="_x0000_s1026" fillcolor="#515151" stroked="f" strokeweight="1pt" w14:anchorId="3A4479D3" o:gfxdata="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"/>
                   </w:pict>
@@ -15569,7 +16248,7 @@
                     </wp:anchor>
                   </w:drawing>
                 </mc:Choice>
-                <mc:Fallback xmlns:arto="http://schemas.microsoft.com/office/word/2006/arto" xmlns:a14="http://schemas.microsoft.com/office/drawing/2010/main" xmlns:pic="http://schemas.openxmlformats.org/drawingml/2006/picture" xmlns:a="http://schemas.openxmlformats.org/drawingml/2006/main">
+                <mc:Fallback xmlns:a="http://schemas.openxmlformats.org/drawingml/2006/main" xmlns:pic="http://schemas.openxmlformats.org/drawingml/2006/picture" xmlns:a14="http://schemas.microsoft.com/office/drawing/2010/main" xmlns:arto="http://schemas.microsoft.com/office/word/2006/arto">
                   <w:pict w14:anchorId="77198D8D">
                     <v:rect id="Rechteck 641899969" style="position:absolute;margin-left:.65pt;margin-top:3.65pt;width:213.5pt;height:13pt;z-index:251656192;visibility:visible;mso-wrap-style:square;mso-width-percent:0;mso-height-percent:0;mso-wrap-distance-left:9pt;mso-wrap-distance-top:0;mso-wrap-distance-right:9pt;mso-wrap-distance-bottom:0;mso-position-horizontal:absolute;mso-position-horizontal-relative:text;mso-position-vertical:absolute;mso-position-vertical-relative:text;mso-width-percent:0;mso-height-percent:0;mso-width-relative:margin;mso-height-relative:margin;v-text-anchor:middle" o:spid="_x0000_s1026" fillcolor="#7a7a7a" stroked="f" strokeweight="1pt" w14:anchorId="3B285438" o:gfxdata="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"/>
                   </w:pict>
@@ -15590,8 +16269,13 @@
             <w:hideMark/>
           </w:tcPr>
           <w:p>
-            <w:r>
-              <w:t>Sekundär Dunkelgrau: #7A7A7A</w:t>
+            <w:proofErr w:type="gramStart"/>
+            <w:r>
+              <w:t>Sekundär Dunkelgrau</w:t>
+            </w:r>
+            <w:proofErr w:type="gramEnd"/>
+            <w:r>
+              <w:t>: #7A7A7A</w:t>
             </w:r>
           </w:p>
         </w:tc>
@@ -15685,7 +16369,7 @@
                     </wp:anchor>
                   </w:drawing>
                 </mc:Choice>
-                <mc:Fallback xmlns:arto="http://schemas.microsoft.com/office/word/2006/arto" xmlns:a14="http://schemas.microsoft.com/office/drawing/2010/main" xmlns:pic="http://schemas.openxmlformats.org/drawingml/2006/picture" xmlns:a="http://schemas.openxmlformats.org/drawingml/2006/main">
+                <mc:Fallback xmlns:a="http://schemas.openxmlformats.org/drawingml/2006/main" xmlns:pic="http://schemas.openxmlformats.org/drawingml/2006/picture" xmlns:a14="http://schemas.microsoft.com/office/drawing/2010/main" xmlns:arto="http://schemas.microsoft.com/office/word/2006/arto">
                   <w:pict w14:anchorId="5A3E04FB">
                     <v:rect id="Rechteck 1878581776" style="position:absolute;margin-left:.65pt;margin-top:3.65pt;width:213.5pt;height:13pt;z-index:251657216;visibility:visible;mso-wrap-style:square;mso-width-percent:0;mso-height-percent:0;mso-wrap-distance-left:9pt;mso-wrap-distance-top:0;mso-wrap-distance-right:9pt;mso-wrap-distance-bottom:0;mso-position-horizontal:absolute;mso-position-horizontal-relative:text;mso-position-vertical:absolute;mso-position-vertical-relative:text;mso-width-percent:0;mso-height-percent:0;mso-width-relative:margin;mso-height-relative:margin;v-text-anchor:middle" o:spid="_x0000_s1026" fillcolor="#c6c6c6" stroked="f" strokeweight="1pt" w14:anchorId="2B968BF1" o:gfxdata="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"/>
                   </w:pict>
@@ -15706,8 +16390,13 @@
             <w:hideMark/>
           </w:tcPr>
           <w:p>
-            <w:r>
-              <w:t>Sekundär Hellgrau: #C6C6C6</w:t>
+            <w:proofErr w:type="gramStart"/>
+            <w:r>
+              <w:t>Sekundär Hellgrau</w:t>
+            </w:r>
+            <w:proofErr w:type="gramEnd"/>
+            <w:r>
+              <w:t>: #C6C6C6</w:t>
             </w:r>
           </w:p>
         </w:tc>
@@ -15801,7 +16490,7 @@
                     </wp:anchor>
                   </w:drawing>
                 </mc:Choice>
-                <mc:Fallback xmlns:arto="http://schemas.microsoft.com/office/word/2006/arto" xmlns:a14="http://schemas.microsoft.com/office/drawing/2010/main" xmlns:pic="http://schemas.openxmlformats.org/drawingml/2006/picture" xmlns:a="http://schemas.openxmlformats.org/drawingml/2006/main">
+                <mc:Fallback xmlns:a="http://schemas.openxmlformats.org/drawingml/2006/main" xmlns:pic="http://schemas.openxmlformats.org/drawingml/2006/picture" xmlns:a14="http://schemas.microsoft.com/office/drawing/2010/main" xmlns:arto="http://schemas.microsoft.com/office/word/2006/arto">
                   <w:pict w14:anchorId="4DE739E9">
                     <v:rect id="Rechteck 299813611" style="position:absolute;margin-left:.65pt;margin-top:3.65pt;width:213.5pt;height:13pt;z-index:251658240;visibility:visible;mso-wrap-style:square;mso-width-percent:0;mso-height-percent:0;mso-wrap-distance-left:9pt;mso-wrap-distance-top:0;mso-wrap-distance-right:9pt;mso-wrap-distance-bottom:0;mso-position-horizontal:absolute;mso-position-horizontal-relative:text;mso-position-vertical:absolute;mso-position-vertical-relative:text;mso-width-percent:0;mso-height-percent:0;mso-width-relative:margin;mso-height-relative:margin;v-text-anchor:middle" o:spid="_x0000_s1026" fillcolor="#32547b" stroked="f" strokeweight="1pt" w14:anchorId="6D498370" o:gfxdata="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"/>
                   </w:pict>
@@ -15917,7 +16606,7 @@
                     </wp:anchor>
                   </w:drawing>
                 </mc:Choice>
-                <mc:Fallback xmlns:arto="http://schemas.microsoft.com/office/word/2006/arto" xmlns:a14="http://schemas.microsoft.com/office/drawing/2010/main" xmlns:pic="http://schemas.openxmlformats.org/drawingml/2006/picture" xmlns:a="http://schemas.openxmlformats.org/drawingml/2006/main">
+                <mc:Fallback xmlns:a="http://schemas.openxmlformats.org/drawingml/2006/main" xmlns:pic="http://schemas.openxmlformats.org/drawingml/2006/picture" xmlns:a14="http://schemas.microsoft.com/office/drawing/2010/main" xmlns:arto="http://schemas.microsoft.com/office/word/2006/arto">
                   <w:pict w14:anchorId="16E60C99">
                     <v:rect id="Rechteck 1971435824" style="position:absolute;margin-left:.65pt;margin-top:3.65pt;width:213.5pt;height:13pt;z-index:251659264;visibility:visible;mso-wrap-style:square;mso-width-percent:0;mso-height-percent:0;mso-wrap-distance-left:9pt;mso-wrap-distance-top:0;mso-wrap-distance-right:9pt;mso-wrap-distance-bottom:0;mso-position-horizontal:absolute;mso-position-horizontal-relative:text;mso-position-vertical:absolute;mso-position-vertical-relative:text;mso-width-percent:0;mso-height-percent:0;mso-width-relative:margin;mso-height-relative:margin;v-text-anchor:middle" o:spid="_x0000_s1026" fillcolor="#b9d478" stroked="f" strokeweight="1pt" w14:anchorId="4608FBBD" o:gfxdata="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"/>
                   </w:pict>
@@ -16033,7 +16722,7 @@
                     </wp:anchor>
                   </w:drawing>
                 </mc:Choice>
-                <mc:Fallback xmlns:arto="http://schemas.microsoft.com/office/word/2006/arto" xmlns:a14="http://schemas.microsoft.com/office/drawing/2010/main" xmlns:pic="http://schemas.openxmlformats.org/drawingml/2006/picture" xmlns:a="http://schemas.openxmlformats.org/drawingml/2006/main">
+                <mc:Fallback xmlns:a="http://schemas.openxmlformats.org/drawingml/2006/main" xmlns:pic="http://schemas.openxmlformats.org/drawingml/2006/picture" xmlns:a14="http://schemas.microsoft.com/office/drawing/2010/main" xmlns:arto="http://schemas.microsoft.com/office/word/2006/arto">
                   <w:pict w14:anchorId="48FCEDB0">
                     <v:rect id="Rechteck 124117412" style="position:absolute;margin-left:.65pt;margin-top:3.65pt;width:213.5pt;height:13pt;z-index:251660288;visibility:visible;mso-wrap-style:square;mso-width-percent:0;mso-height-percent:0;mso-wrap-distance-left:9pt;mso-wrap-distance-top:0;mso-wrap-distance-right:9pt;mso-wrap-distance-bottom:0;mso-position-horizontal:absolute;mso-position-horizontal-relative:text;mso-position-vertical:absolute;mso-position-vertical-relative:text;mso-width-percent:0;mso-height-percent:0;mso-width-relative:margin;mso-height-relative:margin;v-text-anchor:middle" o:spid="_x0000_s1026" fillcolor="#8b593e" stroked="f" strokeweight="1pt" w14:anchorId="15545CE1" o:gfxdata="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"/>
                   </w:pict>
@@ -16149,7 +16838,7 @@
                     </wp:anchor>
                   </w:drawing>
                 </mc:Choice>
-                <mc:Fallback xmlns:arto="http://schemas.microsoft.com/office/word/2006/arto" xmlns:a14="http://schemas.microsoft.com/office/drawing/2010/main" xmlns:pic="http://schemas.openxmlformats.org/drawingml/2006/picture" xmlns:a="http://schemas.openxmlformats.org/drawingml/2006/main">
+                <mc:Fallback xmlns:a="http://schemas.openxmlformats.org/drawingml/2006/main" xmlns:pic="http://schemas.openxmlformats.org/drawingml/2006/picture" xmlns:a14="http://schemas.microsoft.com/office/drawing/2010/main" xmlns:arto="http://schemas.microsoft.com/office/word/2006/arto">
                   <w:pict w14:anchorId="143878BB">
                     <v:rect id="Rechteck 118864720" style="position:absolute;margin-left:.65pt;margin-top:3.65pt;width:213.5pt;height:13pt;z-index:251661312;visibility:visible;mso-wrap-style:square;mso-width-percent:0;mso-height-percent:0;mso-wrap-distance-left:9pt;mso-wrap-distance-top:0;mso-wrap-distance-right:9pt;mso-wrap-distance-bottom:0;mso-position-horizontal:absolute;mso-position-horizontal-relative:text;mso-position-vertical:absolute;mso-position-vertical-relative:text;mso-width-percent:0;mso-height-percent:0;mso-width-relative:margin;mso-height-relative:margin;v-text-anchor:middle" o:spid="_x0000_s1026" fillcolor="#c63328" stroked="f" strokeweight="1pt" w14:anchorId="43405379" o:gfxdata="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"/>
                   </w:pict>
@@ -16197,7 +16886,7 @@
       <w:pPr>
         <w:pStyle w:val="berschrift1"/>
       </w:pPr>
-      <w:bookmarkStart w:id="31" w:name="_Toc132198296"/>
+      <w:bookmarkStart w:id="32" w:name="_Toc132202625"/>
       <w:r>
         <w:lastRenderedPageBreak/>
         <w:t>5</w:t>
@@ -16206,17 +16895,20 @@
         <w:tab/>
         <w:t>Architektur</w:t>
       </w:r>
-      <w:bookmarkEnd w:id="31"/>
+      <w:bookmarkEnd w:id="32"/>
     </w:p>
     <w:p>
+      <w:pPr>
+        <w:keepNext/>
+      </w:pPr>
       <w:r>
         <w:rPr>
           <w:noProof/>
         </w:rPr>
         <w:drawing>
-          <wp:inline distT="0" distB="0" distL="0" distR="0" wp14:anchorId="5C5B810A" wp14:editId="3D72387F">
-            <wp:extent cx="2799010" cy="2320846"/>
-            <wp:effectExtent l="0" t="0" r="0" b="0"/>
+          <wp:inline distT="0" distB="0" distL="0" distR="0" wp14:anchorId="5C5B810A" wp14:editId="4344FD99">
+            <wp:extent cx="2605025" cy="2160000"/>
+            <wp:effectExtent l="0" t="0" r="5080" b="0"/>
             <wp:docPr id="111452096" name="Picture 111452096" descr="Ein Bild, das Diagramm enthält.&#10;&#10;Automatisch generierte Beschreibung"/>
             <wp:cNvGraphicFramePr>
               <a:graphicFrameLocks xmlns:a="http://schemas.openxmlformats.org/drawingml/2006/main" noChangeAspect="1"/>
@@ -16243,7 +16935,7 @@
                   <pic:spPr>
                     <a:xfrm>
                       <a:off x="0" y="0"/>
-                      <a:ext cx="2799010" cy="2320846"/>
+                      <a:ext cx="2605025" cy="2160000"/>
                     </a:xfrm>
                     <a:prstGeom prst="rect">
                       <a:avLst/>
@@ -16256,7 +16948,27 @@
         </w:drawing>
       </w:r>
     </w:p>
-    <w:p/>
+    <w:p>
+      <w:pPr>
+        <w:pStyle w:val="Beschriftung"/>
+      </w:pPr>
+      <w:bookmarkStart w:id="33" w:name="_Toc132202639"/>
+      <w:r>
+        <w:t xml:space="preserve">Abbildung </w:t>
+      </w:r>
+      <w:fldSimple w:instr=" SEQ Abbildung \* ARABIC ">
+        <w:r>
+          <w:rPr>
+            <w:noProof/>
+          </w:rPr>
+          <w:t>5</w:t>
+        </w:r>
+      </w:fldSimple>
+      <w:r>
+        <w:t>: Grundlegende Architektur</w:t>
+      </w:r>
+      <w:bookmarkEnd w:id="33"/>
+    </w:p>
     <w:p>
       <w:r>
         <w:t>Bei der Wahl der Architektur war es besonders wichtig, dass die Teammitglieder bereits grundlegende Kenntnisse in den zugrundeliegenden Programmiersprachen haben und die kommerzielle Nutzung der Frameworks erlaubt ist. Wenn möglich wollten wir zudem Open Source Frameworks verwenden.</w:t>
@@ -16265,7 +16977,21 @@
     <w:p/>
     <w:p>
       <w:r>
-        <w:t>Für das Frontend haben wir uns auf das React Framework geeinigt, da jedes Teammitglied bereits Erfahrung bei der Arbeit mit JavaScript hat und die hohe Verbreitung des Frameworks uns bei Fragen und Problemen helfen sollte.</w:t>
+        <w:t>Für das Frontend haben wir uns</w:t>
+      </w:r>
+      <w:r>
+        <w:t xml:space="preserve"> daher</w:t>
+      </w:r>
+      <w:r>
+        <w:t xml:space="preserve"> auf das </w:t>
+      </w:r>
+      <w:proofErr w:type="spellStart"/>
+      <w:r>
+        <w:t>React</w:t>
+      </w:r>
+      <w:proofErr w:type="spellEnd"/>
+      <w:r>
+        <w:t xml:space="preserve"> Framework geeinigt, da jedes Teammitglied bereits Erfahrung bei der Arbeit mit JavaScript hat und die hohe Verbreitung des Frameworks uns bei Fragen und Problemen helfen sollte.</w:t>
       </w:r>
     </w:p>
     <w:p/>
@@ -16277,13 +17003,27 @@
     <w:p/>
     <w:p>
       <w:r>
-        <w:t>Da nur Mitarbeiter des Kunden Zugriff auf das System haben dürfen, stellt die Authentifizierung von Benutzern einen wichtigen Punkt dar. Hier haben wir uns für Keycloak entschieden, da es sich sehr gut mit der von den Kunden verwendeten SAML-Schnittstelle verbinden lässt.</w:t>
+        <w:t xml:space="preserve">Da nur Mitarbeiter des Kunden Zugriff auf das System haben dürfen, stellt die Authentifizierung von Benutzern einen wichtigen Punkt dar. Hier haben wir uns für </w:t>
+      </w:r>
+      <w:proofErr w:type="spellStart"/>
+      <w:r>
+        <w:t>Keycloak</w:t>
+      </w:r>
+      <w:proofErr w:type="spellEnd"/>
+      <w:r>
+        <w:t xml:space="preserve"> entschieden, da es sich sehr gut mit der von den Kunden verwendeten SAML-Schnittstelle verbinden lässt.</w:t>
       </w:r>
     </w:p>
     <w:p/>
     <w:p>
       <w:r>
-        <w:t>Schließlich entschieden wir uns beim Datenbanksystem für PostgreSQL. Auch hier sollte der hohe Verbreitungsgrad bei der Problemlösung helfen. Zudem ermöglicht die Funktionseinheit von PostgreSQL die spätere Erweiterung der Anwendung mit komplexeren Aufgabenstellungen – es ist also zukunftsorientiert.</w:t>
+        <w:t>Schließlich entschieden wir uns beim Datenbanksystem für PostgreSQL. Auch hier sollte der hohe Verbreitungsgrad bei der Problemlösung helfen. Zudem ermöglicht die Funktion</w:t>
+      </w:r>
+      <w:r>
+        <w:t>svielfalt</w:t>
+      </w:r>
+      <w:r>
+        <w:t xml:space="preserve"> von PostgreSQL die spätere Erweiterung der Anwendung mit komplexeren Aufgabenstellungen – es ist also zukunftsorientiert.</w:t>
       </w:r>
     </w:p>
     <w:p/>
@@ -16293,13 +17033,16 @@
       </w:r>
     </w:p>
     <w:p>
+      <w:pPr>
+        <w:keepNext/>
+      </w:pPr>
       <w:r>
         <w:rPr>
           <w:noProof/>
         </w:rPr>
         <w:drawing>
-          <wp:inline distT="0" distB="0" distL="0" distR="0" wp14:anchorId="61EE2E23" wp14:editId="096CD1EE">
-            <wp:extent cx="2670743" cy="2208927"/>
+          <wp:inline distT="0" distB="0" distL="0" distR="0" wp14:anchorId="61EE2E23" wp14:editId="4797680E">
+            <wp:extent cx="2611587" cy="2160000"/>
             <wp:effectExtent l="0" t="0" r="0" b="0"/>
             <wp:docPr id="1213053118" name="Picture 1213053118" descr="Ein Bild, das Diagramm enthält.&#10;&#10;Automatisch generierte Beschreibung"/>
             <wp:cNvGraphicFramePr>
@@ -16327,7 +17070,7 @@
                   <pic:spPr>
                     <a:xfrm>
                       <a:off x="0" y="0"/>
-                      <a:ext cx="2670743" cy="2208927"/>
+                      <a:ext cx="2611587" cy="2160000"/>
                     </a:xfrm>
                     <a:prstGeom prst="rect">
                       <a:avLst/>
@@ -16342,9 +17085,30 @@
     </w:p>
     <w:p>
       <w:pPr>
+        <w:pStyle w:val="Beschriftung"/>
+      </w:pPr>
+      <w:bookmarkStart w:id="34" w:name="_Toc132202640"/>
+      <w:r>
+        <w:t xml:space="preserve">Abbildung </w:t>
+      </w:r>
+      <w:fldSimple w:instr=" SEQ Abbildung \* ARABIC ">
+        <w:r>
+          <w:rPr>
+            <w:noProof/>
+          </w:rPr>
+          <w:t>6</w:t>
+        </w:r>
+      </w:fldSimple>
+      <w:r>
+        <w:t>: Architektur mit den von uns gewählten Frameworks</w:t>
+      </w:r>
+      <w:bookmarkEnd w:id="34"/>
+    </w:p>
+    <w:p>
+      <w:pPr>
         <w:pStyle w:val="berschrift2"/>
       </w:pPr>
-      <w:bookmarkStart w:id="32" w:name="_Toc132198297"/>
+      <w:bookmarkStart w:id="35" w:name="_Toc132202626"/>
       <w:r>
         <w:lastRenderedPageBreak/>
         <w:t xml:space="preserve">5.1 </w:t>
@@ -16353,7 +17117,7 @@
         <w:tab/>
         <w:t>Lizenzen</w:t>
       </w:r>
-      <w:bookmarkEnd w:id="32"/>
+      <w:bookmarkEnd w:id="35"/>
     </w:p>
     <w:p>
       <w:pPr>
@@ -16367,7 +17131,7 @@
       <w:pPr>
         <w:pStyle w:val="berschrift3"/>
       </w:pPr>
-      <w:bookmarkStart w:id="33" w:name="_Toc132198298"/>
+      <w:bookmarkStart w:id="36" w:name="_Toc132202627"/>
       <w:r>
         <w:t xml:space="preserve">5.1.1 </w:t>
       </w:r>
@@ -16375,7 +17139,7 @@
         <w:tab/>
         <w:t>Projekt</w:t>
       </w:r>
-      <w:bookmarkEnd w:id="33"/>
+      <w:bookmarkEnd w:id="36"/>
     </w:p>
     <w:p>
       <w:r>
@@ -16428,19 +17192,28 @@
       <w:pPr>
         <w:pStyle w:val="berschrift3"/>
       </w:pPr>
-      <w:bookmarkStart w:id="34" w:name="_Toc132198299"/>
+      <w:bookmarkStart w:id="37" w:name="_Toc132202628"/>
       <w:r>
         <w:t xml:space="preserve">5.1.2 </w:t>
       </w:r>
       <w:r>
         <w:tab/>
+      </w:r>
+      <w:proofErr w:type="spellStart"/>
+      <w:r>
         <w:t>React</w:t>
       </w:r>
-      <w:bookmarkEnd w:id="34"/>
+      <w:bookmarkEnd w:id="37"/>
+      <w:proofErr w:type="spellEnd"/>
     </w:p>
     <w:p>
-      <w:r>
-        <w:t>React wird ebenfalls mit der MIT Lizenz ausgeliefert</w:t>
+      <w:proofErr w:type="spellStart"/>
+      <w:r>
+        <w:t>React</w:t>
+      </w:r>
+      <w:proofErr w:type="spellEnd"/>
+      <w:r>
+        <w:t xml:space="preserve"> wird ebenfalls mit der MIT Lizenz ausgeliefert</w:t>
       </w:r>
       <w:sdt>
         <w:sdtPr>
@@ -16483,7 +17256,7 @@
       <w:pPr>
         <w:pStyle w:val="berschrift3"/>
       </w:pPr>
-      <w:bookmarkStart w:id="35" w:name="_Toc132198300"/>
+      <w:bookmarkStart w:id="38" w:name="_Toc132202629"/>
       <w:r>
         <w:t xml:space="preserve">5.1.3 </w:t>
       </w:r>
@@ -16491,7 +17264,7 @@
         <w:tab/>
         <w:t>Java Spring Boot</w:t>
       </w:r>
-      <w:bookmarkEnd w:id="35"/>
+      <w:bookmarkEnd w:id="38"/>
     </w:p>
     <w:p>
       <w:r>
@@ -16538,19 +17311,31 @@
       <w:pPr>
         <w:pStyle w:val="berschrift3"/>
       </w:pPr>
-      <w:bookmarkStart w:id="36" w:name="_Toc132198301"/>
+      <w:bookmarkStart w:id="39" w:name="_Toc132202630"/>
       <w:r>
         <w:t xml:space="preserve">5.1.4 </w:t>
       </w:r>
       <w:r>
         <w:tab/>
+      </w:r>
+      <w:proofErr w:type="spellStart"/>
+      <w:r>
         <w:t>Keycloak</w:t>
       </w:r>
-      <w:bookmarkEnd w:id="36"/>
+      <w:bookmarkEnd w:id="39"/>
+      <w:proofErr w:type="spellEnd"/>
     </w:p>
     <w:p>
       <w:r>
-        <w:t>Bei Keycloak wird ebenfalls die Apache Lizenz 2.0 verwendet</w:t>
+        <w:t xml:space="preserve">Bei </w:t>
+      </w:r>
+      <w:proofErr w:type="spellStart"/>
+      <w:r>
+        <w:t>Keycloak</w:t>
+      </w:r>
+      <w:proofErr w:type="spellEnd"/>
+      <w:r>
+        <w:t xml:space="preserve"> wird ebenfalls die Apache Lizenz 2.0 verwendet</w:t>
       </w:r>
       <w:sdt>
         <w:sdtPr>
@@ -16593,7 +17378,7 @@
       <w:pPr>
         <w:pStyle w:val="berschrift3"/>
       </w:pPr>
-      <w:bookmarkStart w:id="37" w:name="_Toc132198302"/>
+      <w:bookmarkStart w:id="40" w:name="_Toc132202631"/>
       <w:r>
         <w:t xml:space="preserve">5.1.5 </w:t>
       </w:r>
@@ -16601,7 +17386,7 @@
         <w:tab/>
         <w:t>PostgreSQL</w:t>
       </w:r>
-      <w:bookmarkEnd w:id="37"/>
+      <w:bookmarkEnd w:id="40"/>
     </w:p>
     <w:p>
       <w:r>
@@ -16651,7 +17436,7 @@
       <w:pPr>
         <w:pStyle w:val="berschrift1"/>
       </w:pPr>
-      <w:bookmarkStart w:id="38" w:name="_Toc132198303"/>
+      <w:bookmarkStart w:id="41" w:name="_Toc132202632"/>
       <w:r>
         <w:lastRenderedPageBreak/>
         <w:t>6</w:t>
@@ -16660,7 +17445,7 @@
         <w:tab/>
         <w:t>Aufwandschätzung</w:t>
       </w:r>
-      <w:bookmarkEnd w:id="38"/>
+      <w:bookmarkEnd w:id="41"/>
     </w:p>
     <w:p>
       <w:r>
@@ -16748,18 +17533,31 @@
       <w:pPr>
         <w:pStyle w:val="Beschriftung"/>
       </w:pPr>
-      <w:bookmarkStart w:id="39" w:name="_Toc132198256"/>
+      <w:bookmarkStart w:id="42" w:name="_Toc132202641"/>
       <w:r>
         <w:t xml:space="preserve">Abbildung </w:t>
       </w:r>
-      <w:fldSimple w:instr=" SEQ Abbildung \* ARABIC ">
-        <w:r>
-          <w:rPr>
-            <w:noProof/>
-          </w:rPr>
-          <w:t>5</w:t>
-        </w:r>
-      </w:fldSimple>
+      <w:r>
+        <w:fldChar w:fldCharType="begin"/>
+      </w:r>
+      <w:r>
+        <w:instrText xml:space="preserve"> SEQ Abbildung \* ARABIC </w:instrText>
+      </w:r>
+      <w:r>
+        <w:fldChar w:fldCharType="separate"/>
+      </w:r>
+      <w:r>
+        <w:rPr>
+          <w:noProof/>
+        </w:rPr>
+        <w:t>7</w:t>
+      </w:r>
+      <w:r>
+        <w:rPr>
+          <w:noProof/>
+        </w:rPr>
+        <w:fldChar w:fldCharType="end"/>
+      </w:r>
       <w:r>
         <w:t>: Vorläufige Sprintplanung zum Stand 12.</w:t>
       </w:r>
@@ -16769,7 +17567,7 @@
       <w:r>
         <w:t>2023</w:t>
       </w:r>
-      <w:bookmarkEnd w:id="39"/>
+      <w:bookmarkEnd w:id="42"/>
     </w:p>
     <w:p>
       <w:r>
@@ -16783,7 +17581,13 @@
           <w:rPr>
             <w:rStyle w:val="Hyperlink"/>
           </w:rPr>
-          <w:t>User</w:t>
+          <w:t>Use</w:t>
+        </w:r>
+        <w:r>
+          <w:rPr>
+            <w:rStyle w:val="Hyperlink"/>
+          </w:rPr>
+          <w:t>r</w:t>
         </w:r>
         <w:r>
           <w:rPr>
@@ -16795,19 +17599,7 @@
           <w:rPr>
             <w:rStyle w:val="Hyperlink"/>
           </w:rPr>
-          <w:t>t</w:t>
-        </w:r>
-        <w:r>
-          <w:rPr>
-            <w:rStyle w:val="Hyperlink"/>
-          </w:rPr>
-          <w:t>o</w:t>
-        </w:r>
-        <w:r>
-          <w:rPr>
-            <w:rStyle w:val="Hyperlink"/>
-          </w:rPr>
-          <w:t>ries</w:t>
+          <w:t>tories</w:t>
         </w:r>
       </w:hyperlink>
       <w:r>
@@ -16890,7 +17682,17 @@
         </w:numPr>
       </w:pPr>
       <w:r>
-        <w:t>Treffen mit dem Betreuer: 0.75 Stunden</w:t>
+        <w:t xml:space="preserve">Treffen mit dem Betreuer: </w:t>
+      </w:r>
+      <w:r>
+        <w:rPr>
+          <w:i/>
+          <w:iCs/>
+        </w:rPr>
+        <w:t>0.75</w:t>
+      </w:r>
+      <w:r>
+        <w:t xml:space="preserve"> Stunden</w:t>
       </w:r>
     </w:p>
     <w:p>
@@ -16905,7 +17707,17 @@
         <w:t>Sprint Review</w:t>
       </w:r>
       <w:r>
-        <w:t>: 1 Stunde</w:t>
+        <w:t xml:space="preserve">: </w:t>
+      </w:r>
+      <w:r>
+        <w:rPr>
+          <w:i/>
+          <w:iCs/>
+        </w:rPr>
+        <w:t>1</w:t>
+      </w:r>
+      <w:r>
+        <w:t xml:space="preserve"> Stunde</w:t>
       </w:r>
     </w:p>
     <w:p>
@@ -16917,7 +17729,17 @@
         </w:numPr>
       </w:pPr>
       <w:r>
-        <w:t>Sprint Retrospektive: 0.75 Stunden</w:t>
+        <w:t xml:space="preserve">Sprint Retrospektive: </w:t>
+      </w:r>
+      <w:r>
+        <w:rPr>
+          <w:i/>
+          <w:iCs/>
+        </w:rPr>
+        <w:t>0.75</w:t>
+      </w:r>
+      <w:r>
+        <w:t xml:space="preserve"> Stunden</w:t>
       </w:r>
     </w:p>
     <w:p>
@@ -16935,7 +17757,17 @@
         <w:t>Planung</w:t>
       </w:r>
       <w:r>
-        <w:t>: 1 Stunde</w:t>
+        <w:t xml:space="preserve">: </w:t>
+      </w:r>
+      <w:r>
+        <w:rPr>
+          <w:i/>
+          <w:iCs/>
+        </w:rPr>
+        <w:t>1</w:t>
+      </w:r>
+      <w:r>
+        <w:t xml:space="preserve"> Stunde</w:t>
       </w:r>
     </w:p>
     <w:p>
@@ -16947,7 +17779,25 @@
         </w:numPr>
       </w:pPr>
       <w:r>
-        <w:t>Stand-up-Meetings: 2 * 0.5 Stunden</w:t>
+        <w:t>Stand-</w:t>
+      </w:r>
+      <w:proofErr w:type="spellStart"/>
+      <w:r>
+        <w:t>up</w:t>
+      </w:r>
+      <w:proofErr w:type="spellEnd"/>
+      <w:r>
+        <w:t xml:space="preserve">-Meetings: </w:t>
+      </w:r>
+      <w:r>
+        <w:rPr>
+          <w:i/>
+          <w:iCs/>
+        </w:rPr>
+        <w:t>2 * 0.5</w:t>
+      </w:r>
+      <w:r>
+        <w:t xml:space="preserve"> Stunden</w:t>
       </w:r>
     </w:p>
     <w:p/>
@@ -16971,9 +17821,20 @@
         <w:t xml:space="preserve">wöchentlicher Arbeitsaufwand von </w:t>
       </w:r>
       <w:r>
-        <w:t>etwa 1</w:t>
-      </w:r>
-      <w:r>
+        <w:t xml:space="preserve">etwa </w:t>
+      </w:r>
+      <w:r>
+        <w:rPr>
+          <w:i/>
+          <w:iCs/>
+        </w:rPr>
+        <w:t>1</w:t>
+      </w:r>
+      <w:r>
+        <w:rPr>
+          <w:i/>
+          <w:iCs/>
+        </w:rPr>
         <w:t>2</w:t>
       </w:r>
       <w:r>
@@ -16985,7 +17846,7 @@
         <w:br w:type="page"/>
       </w:r>
     </w:p>
-    <w:bookmarkStart w:id="40" w:name="_Toc132198304" w:displacedByCustomXml="next"/>
+    <w:bookmarkStart w:id="43" w:name="_Toc132202633" w:displacedByCustomXml="next"/>
     <w:sdt>
       <w:sdtPr>
         <w:rPr>
@@ -17010,7 +17871,7 @@
           <w:r>
             <w:t>Quellenverzeichnis</w:t>
           </w:r>
-          <w:bookmarkEnd w:id="40"/>
+          <w:bookmarkEnd w:id="43"/>
         </w:p>
         <w:sdt>
           <w:sdtPr>
@@ -17054,7 +17915,7 @@
               </w:tblGrid>
               <w:tr>
                 <w:trPr>
-                  <w:divId w:val="625887963"/>
+                  <w:divId w:val="1156654359"/>
                   <w:tblCellSpacing w:w="15" w:type="dxa"/>
                 </w:trPr>
                 <w:tc>
@@ -17102,7 +17963,7 @@
               </w:tr>
               <w:tr>
                 <w:trPr>
-                  <w:divId w:val="625887963"/>
+                  <w:divId w:val="1156654359"/>
                   <w:tblCellSpacing w:w="15" w:type="dxa"/>
                 </w:trPr>
                 <w:tc>
@@ -17155,7 +18016,7 @@
               </w:tr>
               <w:tr>
                 <w:trPr>
-                  <w:divId w:val="625887963"/>
+                  <w:divId w:val="1156654359"/>
                   <w:tblCellSpacing w:w="15" w:type="dxa"/>
                 </w:trPr>
                 <w:tc>
@@ -17208,7 +18069,7 @@
               </w:tr>
               <w:tr>
                 <w:trPr>
-                  <w:divId w:val="625887963"/>
+                  <w:divId w:val="1156654359"/>
                   <w:tblCellSpacing w:w="15" w:type="dxa"/>
                 </w:trPr>
                 <w:tc>
@@ -17261,7 +18122,7 @@
               </w:tr>
               <w:tr>
                 <w:trPr>
-                  <w:divId w:val="625887963"/>
+                  <w:divId w:val="1156654359"/>
                   <w:tblCellSpacing w:w="15" w:type="dxa"/>
                 </w:trPr>
                 <w:tc>
@@ -17307,7 +18168,7 @@
               </w:tr>
               <w:tr>
                 <w:trPr>
-                  <w:divId w:val="625887963"/>
+                  <w:divId w:val="1156654359"/>
                   <w:tblCellSpacing w:w="15" w:type="dxa"/>
                 </w:trPr>
                 <w:tc>
@@ -17353,7 +18214,7 @@
               </w:tr>
               <w:tr>
                 <w:trPr>
-                  <w:divId w:val="625887963"/>
+                  <w:divId w:val="1156654359"/>
                   <w:tblCellSpacing w:w="15" w:type="dxa"/>
                 </w:trPr>
                 <w:tc>
@@ -17406,7 +18267,7 @@
               </w:tr>
               <w:tr>
                 <w:trPr>
-                  <w:divId w:val="625887963"/>
+                  <w:divId w:val="1156654359"/>
                   <w:tblCellSpacing w:w="15" w:type="dxa"/>
                 </w:trPr>
                 <w:tc>
@@ -17459,7 +18320,7 @@
               </w:tr>
               <w:tr>
                 <w:trPr>
-                  <w:divId w:val="625887963"/>
+                  <w:divId w:val="1156654359"/>
                   <w:tblCellSpacing w:w="15" w:type="dxa"/>
                 </w:trPr>
                 <w:tc>
@@ -17513,7 +18374,7 @@
             </w:tbl>
             <w:p>
               <w:pPr>
-                <w:divId w:val="625887963"/>
+                <w:divId w:val="1156654359"/>
                 <w:rPr>
                   <w:rFonts w:eastAsia="Times New Roman"/>
                   <w:noProof/>
@@ -17538,11 +18399,11 @@
         <w:pStyle w:val="berschrift1"/>
         <w:spacing w:before="0"/>
       </w:pPr>
-      <w:bookmarkStart w:id="41" w:name="_Toc132198305"/>
+      <w:bookmarkStart w:id="44" w:name="_Toc132202634"/>
       <w:r>
         <w:t>Abbildungsverzeichnis</w:t>
       </w:r>
-      <w:bookmarkEnd w:id="41"/>
+      <w:bookmarkEnd w:id="44"/>
     </w:p>
     <w:p>
       <w:pPr>
@@ -17564,7 +18425,7 @@
       <w:r>
         <w:fldChar w:fldCharType="separate"/>
       </w:r>
-      <w:hyperlink w:anchor="_Toc132198252" w:history="1">
+      <w:hyperlink w:anchor="_Toc132202635" w:history="1">
         <w:r>
           <w:rPr>
             <w:rStyle w:val="Hyperlink"/>
@@ -17591,145 +18452,7 @@
             <w:noProof/>
             <w:webHidden/>
           </w:rPr>
-          <w:instrText xml:space="preserve"> PAGEREF _Toc132198252 \h </w:instrText>
-        </w:r>
-        <w:r>
-          <w:rPr>
-            <w:noProof/>
-            <w:webHidden/>
-          </w:rPr>
-        </w:r>
-        <w:r>
-          <w:rPr>
-            <w:noProof/>
-            <w:webHidden/>
-          </w:rPr>
-          <w:fldChar w:fldCharType="separate"/>
-        </w:r>
-        <w:r>
-          <w:rPr>
-            <w:noProof/>
-            <w:webHidden/>
-          </w:rPr>
-          <w:t>9</w:t>
-        </w:r>
-        <w:r>
-          <w:rPr>
-            <w:noProof/>
-            <w:webHidden/>
-          </w:rPr>
-          <w:fldChar w:fldCharType="end"/>
-        </w:r>
-      </w:hyperlink>
-    </w:p>
-    <w:p>
-      <w:pPr>
-        <w:pStyle w:val="Abbildungsverzeichnis"/>
-        <w:tabs>
-          <w:tab w:val="right" w:leader="dot" w:pos="9062"/>
-        </w:tabs>
-        <w:rPr>
-          <w:rFonts w:asciiTheme="minorHAnsi" w:hAnsiTheme="minorHAnsi"/>
-          <w:noProof/>
-        </w:rPr>
-      </w:pPr>
-      <w:hyperlink w:anchor="_Toc132198253" w:history="1">
-        <w:r>
-          <w:rPr>
-            <w:rStyle w:val="Hyperlink"/>
-            <w:noProof/>
-          </w:rPr>
-          <w:t>Abbildung 2: Ausgefülltes Beispiel für die Verwendung von Branches</w:t>
-        </w:r>
-        <w:r>
-          <w:rPr>
-            <w:noProof/>
-            <w:webHidden/>
-          </w:rPr>
-          <w:tab/>
-        </w:r>
-        <w:r>
-          <w:rPr>
-            <w:noProof/>
-            <w:webHidden/>
-          </w:rPr>
-          <w:fldChar w:fldCharType="begin"/>
-        </w:r>
-        <w:r>
-          <w:rPr>
-            <w:noProof/>
-            <w:webHidden/>
-          </w:rPr>
-          <w:instrText xml:space="preserve"> PAGEREF _Toc132198253 \h </w:instrText>
-        </w:r>
-        <w:r>
-          <w:rPr>
-            <w:noProof/>
-            <w:webHidden/>
-          </w:rPr>
-        </w:r>
-        <w:r>
-          <w:rPr>
-            <w:noProof/>
-            <w:webHidden/>
-          </w:rPr>
-          <w:fldChar w:fldCharType="separate"/>
-        </w:r>
-        <w:r>
-          <w:rPr>
-            <w:noProof/>
-            <w:webHidden/>
-          </w:rPr>
-          <w:t>9</w:t>
-        </w:r>
-        <w:r>
-          <w:rPr>
-            <w:noProof/>
-            <w:webHidden/>
-          </w:rPr>
-          <w:fldChar w:fldCharType="end"/>
-        </w:r>
-      </w:hyperlink>
-    </w:p>
-    <w:p>
-      <w:pPr>
-        <w:pStyle w:val="Abbildungsverzeichnis"/>
-        <w:tabs>
-          <w:tab w:val="right" w:leader="dot" w:pos="9062"/>
-        </w:tabs>
-        <w:rPr>
-          <w:rFonts w:asciiTheme="minorHAnsi" w:hAnsiTheme="minorHAnsi"/>
-          <w:noProof/>
-        </w:rPr>
-      </w:pPr>
-      <w:hyperlink w:anchor="_Toc132198254" w:history="1">
-        <w:r>
-          <w:rPr>
-            <w:rStyle w:val="Hyperlink"/>
-            <w:noProof/>
-          </w:rPr>
-          <w:t>Abbildung 3: Beispiel in Java mit JavaDoc</w:t>
-        </w:r>
-        <w:r>
-          <w:rPr>
-            <w:noProof/>
-            <w:webHidden/>
-          </w:rPr>
-          <w:tab/>
-        </w:r>
-        <w:r>
-          <w:rPr>
-            <w:noProof/>
-            <w:webHidden/>
-          </w:rPr>
-          <w:fldChar w:fldCharType="begin"/>
-        </w:r>
-        <w:r>
-          <w:rPr>
-            <w:noProof/>
-            <w:webHidden/>
-          </w:rPr>
-          <w:instrText xml:space="preserve"> PAGEREF _Toc132198254 \h </w:instrText>
+          <w:instrText xml:space="preserve"> PAGEREF _Toc132202635 \h </w:instrText>
         </w:r>
         <w:r>
           <w:rPr>
@@ -17771,13 +18494,13 @@
           <w:noProof/>
         </w:rPr>
       </w:pPr>
-      <w:hyperlink w:anchor="_Toc132198255" w:history="1">
+      <w:hyperlink w:anchor="_Toc132202636" w:history="1">
         <w:r>
           <w:rPr>
             <w:rStyle w:val="Hyperlink"/>
             <w:noProof/>
           </w:rPr>
-          <w:t>Abbildung 4: Verschiedene Einrückungsstile [1]</w:t>
+          <w:t>Abbildung 2: Ausgefülltes Beispiel für die Verwendung von Branches</w:t>
         </w:r>
         <w:r>
           <w:rPr>
@@ -17798,7 +18521,7 @@
             <w:noProof/>
             <w:webHidden/>
           </w:rPr>
-          <w:instrText xml:space="preserve"> PAGEREF _Toc132198255 \h </w:instrText>
+          <w:instrText xml:space="preserve"> PAGEREF _Toc132202636 \h </w:instrText>
         </w:r>
         <w:r>
           <w:rPr>
@@ -17840,13 +18563,13 @@
           <w:noProof/>
         </w:rPr>
       </w:pPr>
-      <w:hyperlink w:anchor="_Toc132198256" w:history="1">
+      <w:hyperlink w:anchor="_Toc132202637" w:history="1">
         <w:r>
           <w:rPr>
             <w:rStyle w:val="Hyperlink"/>
             <w:noProof/>
           </w:rPr>
-          <w:t>Abbildung 5: Vorläufige Sprintplanung zum Stand 12. April 2023</w:t>
+          <w:t>Abbildung 3: Beispiel in Java mit JavaDoc</w:t>
         </w:r>
         <w:r>
           <w:rPr>
@@ -17867,7 +18590,7 @@
             <w:noProof/>
             <w:webHidden/>
           </w:rPr>
-          <w:instrText xml:space="preserve"> PAGEREF _Toc132198256 \h </w:instrText>
+          <w:instrText xml:space="preserve"> PAGEREF _Toc132202637 \h </w:instrText>
         </w:r>
         <w:r>
           <w:rPr>
@@ -17887,7 +18610,283 @@
             <w:noProof/>
             <w:webHidden/>
           </w:rPr>
-          <w:t>22</w:t>
+          <w:t>11</w:t>
+        </w:r>
+        <w:r>
+          <w:rPr>
+            <w:noProof/>
+            <w:webHidden/>
+          </w:rPr>
+          <w:fldChar w:fldCharType="end"/>
+        </w:r>
+      </w:hyperlink>
+    </w:p>
+    <w:p>
+      <w:pPr>
+        <w:pStyle w:val="Abbildungsverzeichnis"/>
+        <w:tabs>
+          <w:tab w:val="right" w:leader="dot" w:pos="9062"/>
+        </w:tabs>
+        <w:rPr>
+          <w:rFonts w:asciiTheme="minorHAnsi" w:hAnsiTheme="minorHAnsi"/>
+          <w:noProof/>
+        </w:rPr>
+      </w:pPr>
+      <w:hyperlink w:anchor="_Toc132202638" w:history="1">
+        <w:r>
+          <w:rPr>
+            <w:rStyle w:val="Hyperlink"/>
+            <w:noProof/>
+          </w:rPr>
+          <w:t>Abbildung 4: Verschiedene Einrückungsstile [1]</w:t>
+        </w:r>
+        <w:r>
+          <w:rPr>
+            <w:noProof/>
+            <w:webHidden/>
+          </w:rPr>
+          <w:tab/>
+        </w:r>
+        <w:r>
+          <w:rPr>
+            <w:noProof/>
+            <w:webHidden/>
+          </w:rPr>
+          <w:fldChar w:fldCharType="begin"/>
+        </w:r>
+        <w:r>
+          <w:rPr>
+            <w:noProof/>
+            <w:webHidden/>
+          </w:rPr>
+          <w:instrText xml:space="preserve"> PAGEREF _Toc132202638 \h </w:instrText>
+        </w:r>
+        <w:r>
+          <w:rPr>
+            <w:noProof/>
+            <w:webHidden/>
+          </w:rPr>
+        </w:r>
+        <w:r>
+          <w:rPr>
+            <w:noProof/>
+            <w:webHidden/>
+          </w:rPr>
+          <w:fldChar w:fldCharType="separate"/>
+        </w:r>
+        <w:r>
+          <w:rPr>
+            <w:noProof/>
+            <w:webHidden/>
+          </w:rPr>
+          <w:t>11</w:t>
+        </w:r>
+        <w:r>
+          <w:rPr>
+            <w:noProof/>
+            <w:webHidden/>
+          </w:rPr>
+          <w:fldChar w:fldCharType="end"/>
+        </w:r>
+      </w:hyperlink>
+    </w:p>
+    <w:p>
+      <w:pPr>
+        <w:pStyle w:val="Abbildungsverzeichnis"/>
+        <w:tabs>
+          <w:tab w:val="right" w:leader="dot" w:pos="9062"/>
+        </w:tabs>
+        <w:rPr>
+          <w:rFonts w:asciiTheme="minorHAnsi" w:hAnsiTheme="minorHAnsi"/>
+          <w:noProof/>
+        </w:rPr>
+      </w:pPr>
+      <w:hyperlink w:anchor="_Toc132202639" w:history="1">
+        <w:r>
+          <w:rPr>
+            <w:rStyle w:val="Hyperlink"/>
+            <w:noProof/>
+          </w:rPr>
+          <w:t>Abbildung 5: Grundlegende Architektur</w:t>
+        </w:r>
+        <w:r>
+          <w:rPr>
+            <w:noProof/>
+            <w:webHidden/>
+          </w:rPr>
+          <w:tab/>
+        </w:r>
+        <w:r>
+          <w:rPr>
+            <w:noProof/>
+            <w:webHidden/>
+          </w:rPr>
+          <w:fldChar w:fldCharType="begin"/>
+        </w:r>
+        <w:r>
+          <w:rPr>
+            <w:noProof/>
+            <w:webHidden/>
+          </w:rPr>
+          <w:instrText xml:space="preserve"> PAGEREF _Toc132202639 \h </w:instrText>
+        </w:r>
+        <w:r>
+          <w:rPr>
+            <w:noProof/>
+            <w:webHidden/>
+          </w:rPr>
+        </w:r>
+        <w:r>
+          <w:rPr>
+            <w:noProof/>
+            <w:webHidden/>
+          </w:rPr>
+          <w:fldChar w:fldCharType="separate"/>
+        </w:r>
+        <w:r>
+          <w:rPr>
+            <w:noProof/>
+            <w:webHidden/>
+          </w:rPr>
+          <w:t>21</w:t>
+        </w:r>
+        <w:r>
+          <w:rPr>
+            <w:noProof/>
+            <w:webHidden/>
+          </w:rPr>
+          <w:fldChar w:fldCharType="end"/>
+        </w:r>
+      </w:hyperlink>
+    </w:p>
+    <w:p>
+      <w:pPr>
+        <w:pStyle w:val="Abbildungsverzeichnis"/>
+        <w:tabs>
+          <w:tab w:val="right" w:leader="dot" w:pos="9062"/>
+        </w:tabs>
+        <w:rPr>
+          <w:rFonts w:asciiTheme="minorHAnsi" w:hAnsiTheme="minorHAnsi"/>
+          <w:noProof/>
+        </w:rPr>
+      </w:pPr>
+      <w:hyperlink w:anchor="_Toc132202640" w:history="1">
+        <w:r>
+          <w:rPr>
+            <w:rStyle w:val="Hyperlink"/>
+            <w:noProof/>
+          </w:rPr>
+          <w:t>Abbildung 6: Architektur mit den von uns gewählten Frameworks</w:t>
+        </w:r>
+        <w:r>
+          <w:rPr>
+            <w:noProof/>
+            <w:webHidden/>
+          </w:rPr>
+          <w:tab/>
+        </w:r>
+        <w:r>
+          <w:rPr>
+            <w:noProof/>
+            <w:webHidden/>
+          </w:rPr>
+          <w:fldChar w:fldCharType="begin"/>
+        </w:r>
+        <w:r>
+          <w:rPr>
+            <w:noProof/>
+            <w:webHidden/>
+          </w:rPr>
+          <w:instrText xml:space="preserve"> PAGEREF _Toc132202640 \h </w:instrText>
+        </w:r>
+        <w:r>
+          <w:rPr>
+            <w:noProof/>
+            <w:webHidden/>
+          </w:rPr>
+        </w:r>
+        <w:r>
+          <w:rPr>
+            <w:noProof/>
+            <w:webHidden/>
+          </w:rPr>
+          <w:fldChar w:fldCharType="separate"/>
+        </w:r>
+        <w:r>
+          <w:rPr>
+            <w:noProof/>
+            <w:webHidden/>
+          </w:rPr>
+          <w:t>21</w:t>
+        </w:r>
+        <w:r>
+          <w:rPr>
+            <w:noProof/>
+            <w:webHidden/>
+          </w:rPr>
+          <w:fldChar w:fldCharType="end"/>
+        </w:r>
+      </w:hyperlink>
+    </w:p>
+    <w:p>
+      <w:pPr>
+        <w:pStyle w:val="Abbildungsverzeichnis"/>
+        <w:tabs>
+          <w:tab w:val="right" w:leader="dot" w:pos="9062"/>
+        </w:tabs>
+        <w:rPr>
+          <w:rFonts w:asciiTheme="minorHAnsi" w:hAnsiTheme="minorHAnsi"/>
+          <w:noProof/>
+        </w:rPr>
+      </w:pPr>
+      <w:hyperlink w:anchor="_Toc132202641" w:history="1">
+        <w:r>
+          <w:rPr>
+            <w:rStyle w:val="Hyperlink"/>
+            <w:noProof/>
+          </w:rPr>
+          <w:t>Abbildung 7: Vorläufige Sprintplanung zum Stand 12. April 2023</w:t>
+        </w:r>
+        <w:r>
+          <w:rPr>
+            <w:noProof/>
+            <w:webHidden/>
+          </w:rPr>
+          <w:tab/>
+        </w:r>
+        <w:r>
+          <w:rPr>
+            <w:noProof/>
+            <w:webHidden/>
+          </w:rPr>
+          <w:fldChar w:fldCharType="begin"/>
+        </w:r>
+        <w:r>
+          <w:rPr>
+            <w:noProof/>
+            <w:webHidden/>
+          </w:rPr>
+          <w:instrText xml:space="preserve"> PAGEREF _Toc132202641 \h </w:instrText>
+        </w:r>
+        <w:r>
+          <w:rPr>
+            <w:noProof/>
+            <w:webHidden/>
+          </w:rPr>
+        </w:r>
+        <w:r>
+          <w:rPr>
+            <w:noProof/>
+            <w:webHidden/>
+          </w:rPr>
+          <w:fldChar w:fldCharType="separate"/>
+        </w:r>
+        <w:r>
+          <w:rPr>
+            <w:noProof/>
+            <w:webHidden/>
+          </w:rPr>
+          <w:t>23</w:t>
         </w:r>
         <w:r>
           <w:rPr>
@@ -18147,7 +19146,23 @@
         </w:sdtContent>
       </w:sdt>
       <w:r>
-        <w:t xml:space="preserve"> Conventional Commits v1.0.0 Spezifikation</w:t>
+        <w:t xml:space="preserve"> </w:t>
+      </w:r>
+      <w:proofErr w:type="spellStart"/>
+      <w:r>
+        <w:t>Conventional</w:t>
+      </w:r>
+      <w:proofErr w:type="spellEnd"/>
+      <w:r>
+        <w:t xml:space="preserve"> </w:t>
+      </w:r>
+      <w:proofErr w:type="spellStart"/>
+      <w:r>
+        <w:t>Commits</w:t>
+      </w:r>
+      <w:proofErr w:type="spellEnd"/>
+      <w:r>
+        <w:t xml:space="preserve"> v1.0.0 Spezifikation</w:t>
       </w:r>
     </w:p>
   </w:footnote>

</xml_diff>

<commit_message>
docs: Letzte Persona hinzugefügt und zur Dokumentation hinzugefügt
Außerdem kleine Änderungen bei den vorhandenen Personas.
Refs: SCP-64, SCP-66
Time: 0.7 h
</commit_message>
<xml_diff>
--- a/Dokumente/Dokumentation.docx
+++ b/Dokumente/Dokumentation.docx
@@ -4737,8 +4737,8 @@
           <w:noProof/>
         </w:rPr>
         <w:drawing>
-          <wp:inline distT="0" distB="0" distL="0" distR="0" wp14:anchorId="68925E3B" wp14:editId="295DEDC5">
-            <wp:extent cx="5747385" cy="4311015"/>
+          <wp:inline distT="0" distB="0" distL="0" distR="0" wp14:anchorId="68925E3B" wp14:editId="74ABC37A">
+            <wp:extent cx="5747385" cy="4310538"/>
             <wp:effectExtent l="0" t="0" r="5715" b="0"/>
             <wp:docPr id="7" name="Grafik 7"/>
             <wp:cNvGraphicFramePr>
@@ -4748,13 +4748,122 @@
               <a:graphicData uri="http://schemas.openxmlformats.org/drawingml/2006/picture">
                 <pic:pic xmlns:pic="http://schemas.openxmlformats.org/drawingml/2006/picture">
                   <pic:nvPicPr>
-                    <pic:cNvPr id="0" name="Picture 2"/>
+                    <pic:cNvPr id="7" name="Grafik 7"/>
                     <pic:cNvPicPr>
                       <a:picLocks noChangeAspect="1" noChangeArrowheads="1"/>
                     </pic:cNvPicPr>
                   </pic:nvPicPr>
                   <pic:blipFill>
                     <a:blip r:embed="rId9" cstate="print">
+                      <a:extLst>
+                        <a:ext uri="{28A0092B-C50C-407E-A947-70E740481C1C}">
+                          <a14:useLocalDpi xmlns:a14="http://schemas.microsoft.com/office/drawing/2010/main" val="0"/>
+                        </a:ext>
+                      </a:extLst>
+                    </a:blip>
+                    <a:stretch>
+                      <a:fillRect/>
+                    </a:stretch>
+                  </pic:blipFill>
+                  <pic:spPr bwMode="auto">
+                    <a:xfrm>
+                      <a:off x="0" y="0"/>
+                      <a:ext cx="5747385" cy="4310538"/>
+                    </a:xfrm>
+                    <a:prstGeom prst="rect">
+                      <a:avLst/>
+                    </a:prstGeom>
+                    <a:noFill/>
+                    <a:ln>
+                      <a:noFill/>
+                    </a:ln>
+                  </pic:spPr>
+                </pic:pic>
+              </a:graphicData>
+            </a:graphic>
+          </wp:inline>
+        </w:drawing>
+      </w:r>
+    </w:p>
+    <w:p>
+      <w:r>
+        <w:rPr>
+          <w:noProof/>
+        </w:rPr>
+        <w:lastRenderedPageBreak/>
+        <w:drawing>
+          <wp:inline distT="0" distB="0" distL="0" distR="0" wp14:anchorId="49D7123F" wp14:editId="7F719B53">
+            <wp:extent cx="5747385" cy="4310538"/>
+            <wp:effectExtent l="0" t="0" r="5715" b="0"/>
+            <wp:docPr id="8" name="Grafik 8"/>
+            <wp:cNvGraphicFramePr>
+              <a:graphicFrameLocks xmlns:a="http://schemas.openxmlformats.org/drawingml/2006/main" noChangeAspect="1"/>
+            </wp:cNvGraphicFramePr>
+            <a:graphic xmlns:a="http://schemas.openxmlformats.org/drawingml/2006/main">
+              <a:graphicData uri="http://schemas.openxmlformats.org/drawingml/2006/picture">
+                <pic:pic xmlns:pic="http://schemas.openxmlformats.org/drawingml/2006/picture">
+                  <pic:nvPicPr>
+                    <pic:cNvPr id="8" name="Grafik 8"/>
+                    <pic:cNvPicPr>
+                      <a:picLocks noChangeAspect="1" noChangeArrowheads="1"/>
+                    </pic:cNvPicPr>
+                  </pic:nvPicPr>
+                  <pic:blipFill>
+                    <a:blip r:embed="rId10" cstate="print">
+                      <a:extLst>
+                        <a:ext uri="{28A0092B-C50C-407E-A947-70E740481C1C}">
+                          <a14:useLocalDpi xmlns:a14="http://schemas.microsoft.com/office/drawing/2010/main" val="0"/>
+                        </a:ext>
+                      </a:extLst>
+                    </a:blip>
+                    <a:stretch>
+                      <a:fillRect/>
+                    </a:stretch>
+                  </pic:blipFill>
+                  <pic:spPr bwMode="auto">
+                    <a:xfrm>
+                      <a:off x="0" y="0"/>
+                      <a:ext cx="5747385" cy="4310538"/>
+                    </a:xfrm>
+                    <a:prstGeom prst="rect">
+                      <a:avLst/>
+                    </a:prstGeom>
+                    <a:noFill/>
+                    <a:ln>
+                      <a:noFill/>
+                    </a:ln>
+                  </pic:spPr>
+                </pic:pic>
+              </a:graphicData>
+            </a:graphic>
+          </wp:inline>
+        </w:drawing>
+      </w:r>
+    </w:p>
+    <w:p>
+      <w:r>
+        <w:rPr>
+          <w:noProof/>
+        </w:rPr>
+        <w:drawing>
+          <wp:inline distT="0" distB="0" distL="0" distR="0" wp14:anchorId="69458671" wp14:editId="0EE73DDF">
+            <wp:extent cx="5747385" cy="4311015"/>
+            <wp:effectExtent l="0" t="0" r="5715" b="0"/>
+            <wp:docPr id="9" name="Grafik 9"/>
+            <wp:cNvGraphicFramePr>
+              <a:graphicFrameLocks xmlns:a="http://schemas.openxmlformats.org/drawingml/2006/main" noChangeAspect="1"/>
+            </wp:cNvGraphicFramePr>
+            <a:graphic xmlns:a="http://schemas.openxmlformats.org/drawingml/2006/main">
+              <a:graphicData uri="http://schemas.openxmlformats.org/drawingml/2006/picture">
+                <pic:pic xmlns:pic="http://schemas.openxmlformats.org/drawingml/2006/picture">
+                  <pic:nvPicPr>
+                    <pic:cNvPr id="0" name="Picture 1"/>
+                    <pic:cNvPicPr>
+                      <a:picLocks noChangeAspect="1" noChangeArrowheads="1"/>
+                    </pic:cNvPicPr>
+                  </pic:nvPicPr>
+                  <pic:blipFill>
+                    <a:blip r:embed="rId11" cstate="print">
                       <a:extLst>
                         <a:ext uri="{28A0092B-C50C-407E-A947-70E740481C1C}">
                           <a14:useLocalDpi xmlns:a14="http://schemas.microsoft.com/office/drawing/2010/main" val="0"/>
@@ -4785,62 +4894,6 @@
           </wp:inline>
         </w:drawing>
       </w:r>
-    </w:p>
-    <w:p>
-      <w:r>
-        <w:rPr>
-          <w:noProof/>
-        </w:rPr>
-        <w:lastRenderedPageBreak/>
-        <w:drawing>
-          <wp:inline distT="0" distB="0" distL="0" distR="0" wp14:anchorId="49D7123F" wp14:editId="6630594A">
-            <wp:extent cx="5747385" cy="4311015"/>
-            <wp:effectExtent l="0" t="0" r="5715" b="0"/>
-            <wp:docPr id="8" name="Grafik 8"/>
-            <wp:cNvGraphicFramePr>
-              <a:graphicFrameLocks xmlns:a="http://schemas.openxmlformats.org/drawingml/2006/main" noChangeAspect="1"/>
-            </wp:cNvGraphicFramePr>
-            <a:graphic xmlns:a="http://schemas.openxmlformats.org/drawingml/2006/main">
-              <a:graphicData uri="http://schemas.openxmlformats.org/drawingml/2006/picture">
-                <pic:pic xmlns:pic="http://schemas.openxmlformats.org/drawingml/2006/picture">
-                  <pic:nvPicPr>
-                    <pic:cNvPr id="0" name="Picture 3"/>
-                    <pic:cNvPicPr>
-                      <a:picLocks noChangeAspect="1" noChangeArrowheads="1"/>
-                    </pic:cNvPicPr>
-                  </pic:nvPicPr>
-                  <pic:blipFill>
-                    <a:blip r:embed="rId10" cstate="print">
-                      <a:extLst>
-                        <a:ext uri="{28A0092B-C50C-407E-A947-70E740481C1C}">
-                          <a14:useLocalDpi xmlns:a14="http://schemas.microsoft.com/office/drawing/2010/main" val="0"/>
-                        </a:ext>
-                      </a:extLst>
-                    </a:blip>
-                    <a:srcRect/>
-                    <a:stretch>
-                      <a:fillRect/>
-                    </a:stretch>
-                  </pic:blipFill>
-                  <pic:spPr bwMode="auto">
-                    <a:xfrm>
-                      <a:off x="0" y="0"/>
-                      <a:ext cx="5747385" cy="4311015"/>
-                    </a:xfrm>
-                    <a:prstGeom prst="rect">
-                      <a:avLst/>
-                    </a:prstGeom>
-                    <a:noFill/>
-                    <a:ln>
-                      <a:noFill/>
-                    </a:ln>
-                  </pic:spPr>
-                </pic:pic>
-              </a:graphicData>
-            </a:graphic>
-          </wp:inline>
-        </w:drawing>
-      </w:r>
       <w:r>
         <w:br w:type="page"/>
       </w:r>
@@ -5813,7 +5866,7 @@
       <w:r>
         <w:t xml:space="preserve">Link zum Jira-Board: </w:t>
       </w:r>
-      <w:hyperlink r:id="rId11" w:history="1">
+      <w:hyperlink r:id="rId12" w:history="1">
         <w:r>
           <w:rPr>
             <w:rStyle w:val="Hyperlink"/>
@@ -5993,7 +6046,7 @@
       <w:r>
         <w:br/>
       </w:r>
-      <w:hyperlink r:id="rId12" w:history="1">
+      <w:hyperlink r:id="rId13" w:history="1">
         <w:r>
           <w:rPr>
             <w:rStyle w:val="Hyperlink"/>
@@ -6706,7 +6759,7 @@
                     </pic:cNvPicPr>
                   </pic:nvPicPr>
                   <pic:blipFill>
-                    <a:blip r:embed="rId13" cstate="print">
+                    <a:blip r:embed="rId14" cstate="print">
                       <a:extLst>
                         <a:ext uri="{28A0092B-C50C-407E-A947-70E740481C1C}">
                           <a14:useLocalDpi xmlns:a14="http://schemas.microsoft.com/office/drawing/2010/main" val="0"/>
@@ -6745,27 +6798,14 @@
       <w:r>
         <w:t xml:space="preserve">Abbildung </w:t>
       </w:r>
-      <w:r>
-        <w:fldChar w:fldCharType="begin"/>
-      </w:r>
-      <w:r>
-        <w:instrText xml:space="preserve"> SEQ Abbildung \* ARABIC </w:instrText>
-      </w:r>
-      <w:r>
-        <w:fldChar w:fldCharType="separate"/>
-      </w:r>
-      <w:r>
-        <w:rPr>
-          <w:noProof/>
-        </w:rPr>
-        <w:t>1</w:t>
-      </w:r>
-      <w:r>
-        <w:rPr>
-          <w:noProof/>
-        </w:rPr>
-        <w:fldChar w:fldCharType="end"/>
-      </w:r>
+      <w:fldSimple w:instr=" SEQ Abbildung \* ARABIC ">
+        <w:r>
+          <w:rPr>
+            <w:noProof/>
+          </w:rPr>
+          <w:t>1</w:t>
+        </w:r>
+      </w:fldSimple>
       <w:r>
         <w:t xml:space="preserve">: Beispiel für </w:t>
       </w:r>
@@ -6891,7 +6931,7 @@
                     </pic:cNvPicPr>
                   </pic:nvPicPr>
                   <pic:blipFill>
-                    <a:blip r:embed="rId14" cstate="print">
+                    <a:blip r:embed="rId15" cstate="print">
                       <a:extLst>
                         <a:ext uri="{28A0092B-C50C-407E-A947-70E740481C1C}">
                           <a14:useLocalDpi xmlns:a14="http://schemas.microsoft.com/office/drawing/2010/main" val="0"/>
@@ -6930,27 +6970,14 @@
       <w:r>
         <w:t xml:space="preserve">Abbildung </w:t>
       </w:r>
-      <w:r>
-        <w:fldChar w:fldCharType="begin"/>
-      </w:r>
-      <w:r>
-        <w:instrText xml:space="preserve"> SEQ Abbildung \* ARABIC </w:instrText>
-      </w:r>
-      <w:r>
-        <w:fldChar w:fldCharType="separate"/>
-      </w:r>
-      <w:r>
-        <w:rPr>
-          <w:noProof/>
-        </w:rPr>
-        <w:t>2</w:t>
-      </w:r>
-      <w:r>
-        <w:rPr>
-          <w:noProof/>
-        </w:rPr>
-        <w:fldChar w:fldCharType="end"/>
-      </w:r>
+      <w:fldSimple w:instr=" SEQ Abbildung \* ARABIC ">
+        <w:r>
+          <w:rPr>
+            <w:noProof/>
+          </w:rPr>
+          <w:t>2</w:t>
+        </w:r>
+      </w:fldSimple>
       <w:r>
         <w:t xml:space="preserve">: Ausgefülltes Beispiel für die Verwendung von </w:t>
       </w:r>
@@ -7169,7 +7196,7 @@
                           <pic:cNvPicPr/>
                         </pic:nvPicPr>
                         <pic:blipFill>
-                          <a:blip r:embed="rId15"/>
+                          <a:blip r:embed="rId16"/>
                           <a:stretch>
                             <a:fillRect/>
                           </a:stretch>
@@ -7308,7 +7335,7 @@
                           </pic:cNvPicPr>
                         </pic:nvPicPr>
                         <pic:blipFill>
-                          <a:blip r:embed="rId16" cstate="print">
+                          <a:blip r:embed="rId17" cstate="print">
                             <a:extLst>
                               <a:ext uri="{28A0092B-C50C-407E-A947-70E740481C1C}">
                                 <a14:useLocalDpi xmlns:a14="http://schemas.microsoft.com/office/drawing/2010/main" val="0"/>
@@ -7374,7 +7401,6 @@
                 <w:id w:val="825249841"/>
                 <w:citation/>
               </w:sdtPr>
-              <w:sdtEndPr/>
               <w:sdtContent>
                 <w:r>
                   <w:fldChar w:fldCharType="begin"/>
@@ -7483,7 +7509,6 @@
           <w:id w:val="-482161535"/>
           <w:citation/>
         </w:sdtPr>
-        <w:sdtEndPr/>
         <w:sdtContent>
           <w:r>
             <w:fldChar w:fldCharType="begin"/>
@@ -19647,7 +19672,7 @@
                     </wp:anchor>
                   </w:drawing>
                 </mc:Choice>
-                <mc:Fallback xmlns:a="http://schemas.openxmlformats.org/drawingml/2006/main" xmlns:pic="http://schemas.openxmlformats.org/drawingml/2006/picture" xmlns:a14="http://schemas.microsoft.com/office/drawing/2010/main" xmlns:arto="http://schemas.microsoft.com/office/word/2006/arto">
+                <mc:Fallback xmlns:arto="http://schemas.microsoft.com/office/word/2006/arto" xmlns:a14="http://schemas.microsoft.com/office/drawing/2010/main" xmlns:pic="http://schemas.openxmlformats.org/drawingml/2006/picture" xmlns:a="http://schemas.openxmlformats.org/drawingml/2006/main">
                   <w:pict w14:anchorId="214AA88F">
                     <v:rect id="Rechteck 325073643" style="position:absolute;margin-left:.65pt;margin-top:3.65pt;width:213.5pt;height:13pt;z-index:251662336;visibility:visible;mso-wrap-style:square;mso-width-percent:0;mso-height-percent:0;mso-wrap-distance-left:9pt;mso-wrap-distance-top:0;mso-wrap-distance-right:9pt;mso-wrap-distance-bottom:0;mso-position-horizontal:absolute;mso-position-horizontal-relative:text;mso-position-vertical:absolute;mso-position-vertical-relative:text;mso-width-percent:0;mso-height-percent:0;mso-width-relative:margin;mso-height-relative:margin;v-text-anchor:middle" o:spid="_x0000_s1026" fillcolor="#00a5e1" stroked="f" strokeweight="1pt" w14:anchorId="422D0BA3" o:gfxdata="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"/>
                   </w:pict>
@@ -19763,7 +19788,7 @@
                     </wp:anchor>
                   </w:drawing>
                 </mc:Choice>
-                <mc:Fallback xmlns:a="http://schemas.openxmlformats.org/drawingml/2006/main" xmlns:pic="http://schemas.openxmlformats.org/drawingml/2006/picture" xmlns:a14="http://schemas.microsoft.com/office/drawing/2010/main" xmlns:arto="http://schemas.microsoft.com/office/word/2006/arto">
+                <mc:Fallback xmlns:arto="http://schemas.microsoft.com/office/word/2006/arto" xmlns:a14="http://schemas.microsoft.com/office/drawing/2010/main" xmlns:pic="http://schemas.openxmlformats.org/drawingml/2006/picture" xmlns:a="http://schemas.openxmlformats.org/drawingml/2006/main">
                   <w:pict w14:anchorId="294EF2A1">
                     <v:rect id="Rechteck 537985196" style="position:absolute;margin-left:.65pt;margin-top:3.65pt;width:213.5pt;height:13pt;z-index:251653120;visibility:visible;mso-wrap-style:square;mso-width-percent:0;mso-height-percent:0;mso-wrap-distance-left:9pt;mso-wrap-distance-top:0;mso-wrap-distance-right:9pt;mso-wrap-distance-bottom:0;mso-position-horizontal:absolute;mso-position-horizontal-relative:text;mso-position-vertical:absolute;mso-position-vertical-relative:text;mso-width-percent:0;mso-height-percent:0;mso-width-relative:margin;mso-height-relative:margin;v-text-anchor:middle" o:spid="_x0000_s1026" fillcolor="#d7e9f4" stroked="f" strokeweight="1pt" w14:anchorId="5A6EAD97" o:gfxdata="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"/>
                   </w:pict>
@@ -19884,7 +19909,7 @@
                     </wp:anchor>
                   </w:drawing>
                 </mc:Choice>
-                <mc:Fallback xmlns:a="http://schemas.openxmlformats.org/drawingml/2006/main" xmlns:pic="http://schemas.openxmlformats.org/drawingml/2006/picture" xmlns:a14="http://schemas.microsoft.com/office/drawing/2010/main" xmlns:arto="http://schemas.microsoft.com/office/word/2006/arto">
+                <mc:Fallback xmlns:arto="http://schemas.microsoft.com/office/word/2006/arto" xmlns:a14="http://schemas.microsoft.com/office/drawing/2010/main" xmlns:pic="http://schemas.openxmlformats.org/drawingml/2006/picture" xmlns:a="http://schemas.openxmlformats.org/drawingml/2006/main">
                   <w:pict w14:anchorId="7367BAB1">
                     <v:rect id="Rechteck 595579984" style="position:absolute;margin-left:.65pt;margin-top:3.65pt;width:213.5pt;height:13pt;z-index:251654144;visibility:visible;mso-wrap-style:square;mso-width-percent:0;mso-height-percent:0;mso-wrap-distance-left:9pt;mso-wrap-distance-top:0;mso-wrap-distance-right:9pt;mso-wrap-distance-bottom:0;mso-position-horizontal:absolute;mso-position-horizontal-relative:text;mso-position-vertical:absolute;mso-position-vertical-relative:text;mso-width-percent:0;mso-height-percent:0;mso-width-relative:margin;mso-height-relative:margin;v-text-anchor:middle" o:spid="_x0000_s1026" fillcolor="#ff9f00" stroked="f" strokeweight="1pt" w14:anchorId="3A35905A" o:gfxdata="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"/>
                   </w:pict>
@@ -20008,7 +20033,7 @@
                     </wp:anchor>
                   </w:drawing>
                 </mc:Choice>
-                <mc:Fallback xmlns:a="http://schemas.openxmlformats.org/drawingml/2006/main" xmlns:pic="http://schemas.openxmlformats.org/drawingml/2006/picture" xmlns:a14="http://schemas.microsoft.com/office/drawing/2010/main" xmlns:arto="http://schemas.microsoft.com/office/word/2006/arto">
+                <mc:Fallback xmlns:arto="http://schemas.microsoft.com/office/word/2006/arto" xmlns:a14="http://schemas.microsoft.com/office/drawing/2010/main" xmlns:pic="http://schemas.openxmlformats.org/drawingml/2006/picture" xmlns:a="http://schemas.openxmlformats.org/drawingml/2006/main">
                   <w:pict w14:anchorId="153E96DE">
                     <v:rect id="Rechteck 1968867103" style="position:absolute;margin-left:.65pt;margin-top:3.65pt;width:213.5pt;height:13pt;z-index:251655168;visibility:visible;mso-wrap-style:square;mso-width-percent:0;mso-height-percent:0;mso-wrap-distance-left:9pt;mso-wrap-distance-top:0;mso-wrap-distance-right:9pt;mso-wrap-distance-bottom:0;mso-position-horizontal:absolute;mso-position-horizontal-relative:text;mso-position-vertical:absolute;mso-position-vertical-relative:text;mso-width-percent:0;mso-height-percent:0;mso-width-relative:margin;mso-height-relative:margin;v-text-anchor:middle" o:spid="_x0000_s1026" fillcolor="#515151" stroked="f" strokeweight="1pt" w14:anchorId="3A4479D3" o:gfxdata="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"/>
                   </w:pict>
@@ -20124,7 +20149,7 @@
                     </wp:anchor>
                   </w:drawing>
                 </mc:Choice>
-                <mc:Fallback xmlns:a="http://schemas.openxmlformats.org/drawingml/2006/main" xmlns:pic="http://schemas.openxmlformats.org/drawingml/2006/picture" xmlns:a14="http://schemas.microsoft.com/office/drawing/2010/main" xmlns:arto="http://schemas.microsoft.com/office/word/2006/arto">
+                <mc:Fallback xmlns:arto="http://schemas.microsoft.com/office/word/2006/arto" xmlns:a14="http://schemas.microsoft.com/office/drawing/2010/main" xmlns:pic="http://schemas.openxmlformats.org/drawingml/2006/picture" xmlns:a="http://schemas.openxmlformats.org/drawingml/2006/main">
                   <w:pict w14:anchorId="77198D8D">
                     <v:rect id="Rechteck 641899969" style="position:absolute;margin-left:.65pt;margin-top:3.65pt;width:213.5pt;height:13pt;z-index:251656192;visibility:visible;mso-wrap-style:square;mso-width-percent:0;mso-height-percent:0;mso-wrap-distance-left:9pt;mso-wrap-distance-top:0;mso-wrap-distance-right:9pt;mso-wrap-distance-bottom:0;mso-position-horizontal:absolute;mso-position-horizontal-relative:text;mso-position-vertical:absolute;mso-position-vertical-relative:text;mso-width-percent:0;mso-height-percent:0;mso-width-relative:margin;mso-height-relative:margin;v-text-anchor:middle" o:spid="_x0000_s1026" fillcolor="#7a7a7a" stroked="f" strokeweight="1pt" w14:anchorId="3B285438" o:gfxdata="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"/>
                   </w:pict>
@@ -20245,7 +20270,7 @@
                     </wp:anchor>
                   </w:drawing>
                 </mc:Choice>
-                <mc:Fallback xmlns:a="http://schemas.openxmlformats.org/drawingml/2006/main" xmlns:pic="http://schemas.openxmlformats.org/drawingml/2006/picture" xmlns:a14="http://schemas.microsoft.com/office/drawing/2010/main" xmlns:arto="http://schemas.microsoft.com/office/word/2006/arto">
+                <mc:Fallback xmlns:arto="http://schemas.microsoft.com/office/word/2006/arto" xmlns:a14="http://schemas.microsoft.com/office/drawing/2010/main" xmlns:pic="http://schemas.openxmlformats.org/drawingml/2006/picture" xmlns:a="http://schemas.openxmlformats.org/drawingml/2006/main">
                   <w:pict w14:anchorId="5A3E04FB">
                     <v:rect id="Rechteck 1878581776" style="position:absolute;margin-left:.65pt;margin-top:3.65pt;width:213.5pt;height:13pt;z-index:251657216;visibility:visible;mso-wrap-style:square;mso-width-percent:0;mso-height-percent:0;mso-wrap-distance-left:9pt;mso-wrap-distance-top:0;mso-wrap-distance-right:9pt;mso-wrap-distance-bottom:0;mso-position-horizontal:absolute;mso-position-horizontal-relative:text;mso-position-vertical:absolute;mso-position-vertical-relative:text;mso-width-percent:0;mso-height-percent:0;mso-width-relative:margin;mso-height-relative:margin;v-text-anchor:middle" o:spid="_x0000_s1026" fillcolor="#c6c6c6" stroked="f" strokeweight="1pt" w14:anchorId="2B968BF1" o:gfxdata="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"/>
                   </w:pict>
@@ -20366,7 +20391,7 @@
                     </wp:anchor>
                   </w:drawing>
                 </mc:Choice>
-                <mc:Fallback xmlns:a="http://schemas.openxmlformats.org/drawingml/2006/main" xmlns:pic="http://schemas.openxmlformats.org/drawingml/2006/picture" xmlns:a14="http://schemas.microsoft.com/office/drawing/2010/main" xmlns:arto="http://schemas.microsoft.com/office/word/2006/arto">
+                <mc:Fallback xmlns:arto="http://schemas.microsoft.com/office/word/2006/arto" xmlns:a14="http://schemas.microsoft.com/office/drawing/2010/main" xmlns:pic="http://schemas.openxmlformats.org/drawingml/2006/picture" xmlns:a="http://schemas.openxmlformats.org/drawingml/2006/main">
                   <w:pict w14:anchorId="4DE739E9">
                     <v:rect id="Rechteck 299813611" style="position:absolute;margin-left:.65pt;margin-top:3.65pt;width:213.5pt;height:13pt;z-index:251658240;visibility:visible;mso-wrap-style:square;mso-width-percent:0;mso-height-percent:0;mso-wrap-distance-left:9pt;mso-wrap-distance-top:0;mso-wrap-distance-right:9pt;mso-wrap-distance-bottom:0;mso-position-horizontal:absolute;mso-position-horizontal-relative:text;mso-position-vertical:absolute;mso-position-vertical-relative:text;mso-width-percent:0;mso-height-percent:0;mso-width-relative:margin;mso-height-relative:margin;v-text-anchor:middle" o:spid="_x0000_s1026" fillcolor="#32547b" stroked="f" strokeweight="1pt" w14:anchorId="6D498370" o:gfxdata="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"/>
                   </w:pict>
@@ -20482,7 +20507,7 @@
                     </wp:anchor>
                   </w:drawing>
                 </mc:Choice>
-                <mc:Fallback xmlns:a="http://schemas.openxmlformats.org/drawingml/2006/main" xmlns:pic="http://schemas.openxmlformats.org/drawingml/2006/picture" xmlns:a14="http://schemas.microsoft.com/office/drawing/2010/main" xmlns:arto="http://schemas.microsoft.com/office/word/2006/arto">
+                <mc:Fallback xmlns:arto="http://schemas.microsoft.com/office/word/2006/arto" xmlns:a14="http://schemas.microsoft.com/office/drawing/2010/main" xmlns:pic="http://schemas.openxmlformats.org/drawingml/2006/picture" xmlns:a="http://schemas.openxmlformats.org/drawingml/2006/main">
                   <w:pict w14:anchorId="16E60C99">
                     <v:rect id="Rechteck 1971435824" style="position:absolute;margin-left:.65pt;margin-top:3.65pt;width:213.5pt;height:13pt;z-index:251659264;visibility:visible;mso-wrap-style:square;mso-width-percent:0;mso-height-percent:0;mso-wrap-distance-left:9pt;mso-wrap-distance-top:0;mso-wrap-distance-right:9pt;mso-wrap-distance-bottom:0;mso-position-horizontal:absolute;mso-position-horizontal-relative:text;mso-position-vertical:absolute;mso-position-vertical-relative:text;mso-width-percent:0;mso-height-percent:0;mso-width-relative:margin;mso-height-relative:margin;v-text-anchor:middle" o:spid="_x0000_s1026" fillcolor="#b9d478" stroked="f" strokeweight="1pt" w14:anchorId="4608FBBD" o:gfxdata="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"/>
                   </w:pict>
@@ -20598,7 +20623,7 @@
                     </wp:anchor>
                   </w:drawing>
                 </mc:Choice>
-                <mc:Fallback xmlns:a="http://schemas.openxmlformats.org/drawingml/2006/main" xmlns:pic="http://schemas.openxmlformats.org/drawingml/2006/picture" xmlns:a14="http://schemas.microsoft.com/office/drawing/2010/main" xmlns:arto="http://schemas.microsoft.com/office/word/2006/arto">
+                <mc:Fallback xmlns:arto="http://schemas.microsoft.com/office/word/2006/arto" xmlns:a14="http://schemas.microsoft.com/office/drawing/2010/main" xmlns:pic="http://schemas.openxmlformats.org/drawingml/2006/picture" xmlns:a="http://schemas.openxmlformats.org/drawingml/2006/main">
                   <w:pict w14:anchorId="48FCEDB0">
                     <v:rect id="Rechteck 124117412" style="position:absolute;margin-left:.65pt;margin-top:3.65pt;width:213.5pt;height:13pt;z-index:251660288;visibility:visible;mso-wrap-style:square;mso-width-percent:0;mso-height-percent:0;mso-wrap-distance-left:9pt;mso-wrap-distance-top:0;mso-wrap-distance-right:9pt;mso-wrap-distance-bottom:0;mso-position-horizontal:absolute;mso-position-horizontal-relative:text;mso-position-vertical:absolute;mso-position-vertical-relative:text;mso-width-percent:0;mso-height-percent:0;mso-width-relative:margin;mso-height-relative:margin;v-text-anchor:middle" o:spid="_x0000_s1026" fillcolor="#8b593e" stroked="f" strokeweight="1pt" w14:anchorId="15545CE1" o:gfxdata="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"/>
                   </w:pict>
@@ -20714,7 +20739,7 @@
                     </wp:anchor>
                   </w:drawing>
                 </mc:Choice>
-                <mc:Fallback xmlns:a="http://schemas.openxmlformats.org/drawingml/2006/main" xmlns:pic="http://schemas.openxmlformats.org/drawingml/2006/picture" xmlns:a14="http://schemas.microsoft.com/office/drawing/2010/main" xmlns:arto="http://schemas.microsoft.com/office/word/2006/arto">
+                <mc:Fallback xmlns:arto="http://schemas.microsoft.com/office/word/2006/arto" xmlns:a14="http://schemas.microsoft.com/office/drawing/2010/main" xmlns:pic="http://schemas.openxmlformats.org/drawingml/2006/picture" xmlns:a="http://schemas.openxmlformats.org/drawingml/2006/main">
                   <w:pict w14:anchorId="143878BB">
                     <v:rect id="Rechteck 118864720" style="position:absolute;margin-left:.65pt;margin-top:3.65pt;width:213.5pt;height:13pt;z-index:251661312;visibility:visible;mso-wrap-style:square;mso-width-percent:0;mso-height-percent:0;mso-wrap-distance-left:9pt;mso-wrap-distance-top:0;mso-wrap-distance-right:9pt;mso-wrap-distance-bottom:0;mso-position-horizontal:absolute;mso-position-horizontal-relative:text;mso-position-vertical:absolute;mso-position-vertical-relative:text;mso-width-percent:0;mso-height-percent:0;mso-width-relative:margin;mso-height-relative:margin;v-text-anchor:middle" o:spid="_x0000_s1026" fillcolor="#c63328" stroked="f" strokeweight="1pt" w14:anchorId="43405379" o:gfxdata="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"/>
                   </w:pict>
@@ -20794,154 +20819,6 @@
                 <pic:pic xmlns:pic="http://schemas.openxmlformats.org/drawingml/2006/picture">
                   <pic:nvPicPr>
                     <pic:cNvPr id="111452096" name="Picture 111452096"/>
-                    <pic:cNvPicPr/>
-                  </pic:nvPicPr>
-                  <pic:blipFill>
-                    <a:blip r:embed="rId17" cstate="print">
-                      <a:extLst>
-                        <a:ext uri="{28A0092B-C50C-407E-A947-70E740481C1C}">
-                          <a14:useLocalDpi xmlns:a14="http://schemas.microsoft.com/office/drawing/2010/main" val="0"/>
-                        </a:ext>
-                      </a:extLst>
-                    </a:blip>
-                    <a:stretch>
-                      <a:fillRect/>
-                    </a:stretch>
-                  </pic:blipFill>
-                  <pic:spPr>
-                    <a:xfrm>
-                      <a:off x="0" y="0"/>
-                      <a:ext cx="3840000" cy="2160000"/>
-                    </a:xfrm>
-                    <a:prstGeom prst="rect">
-                      <a:avLst/>
-                    </a:prstGeom>
-                  </pic:spPr>
-                </pic:pic>
-              </a:graphicData>
-            </a:graphic>
-          </wp:inline>
-        </w:drawing>
-      </w:r>
-    </w:p>
-    <w:p>
-      <w:pPr>
-        <w:pStyle w:val="Beschriftung"/>
-      </w:pPr>
-      <w:bookmarkStart w:id="33" w:name="_Toc132209354"/>
-      <w:r>
-        <w:t xml:space="preserve">Abbildung </w:t>
-      </w:r>
-      <w:r>
-        <w:fldChar w:fldCharType="begin"/>
-      </w:r>
-      <w:r>
-        <w:instrText xml:space="preserve"> SEQ Abbildung \* ARABIC </w:instrText>
-      </w:r>
-      <w:r>
-        <w:fldChar w:fldCharType="separate"/>
-      </w:r>
-      <w:r>
-        <w:rPr>
-          <w:noProof/>
-        </w:rPr>
-        <w:t>5</w:t>
-      </w:r>
-      <w:r>
-        <w:rPr>
-          <w:noProof/>
-        </w:rPr>
-        <w:fldChar w:fldCharType="end"/>
-      </w:r>
-      <w:r>
-        <w:t>: Grundlegende Architektur</w:t>
-      </w:r>
-      <w:bookmarkEnd w:id="33"/>
-    </w:p>
-    <w:p>
-      <w:r>
-        <w:t>Bei der Wahl der Architektur war es besonders wichtig, dass die Teammitglieder bereits grundlegende Kenntnisse in den zugrundeliegenden Programmiersprachen haben und die kommerzielle Nutzung der Frameworks erlaubt ist. Wenn möglich wollten wir zudem Open Source Frameworks verwenden.</w:t>
-      </w:r>
-    </w:p>
-    <w:p/>
-    <w:p>
-      <w:r>
-        <w:t>Für das Frontend haben wir uns</w:t>
-      </w:r>
-      <w:r>
-        <w:t xml:space="preserve"> daher</w:t>
-      </w:r>
-      <w:r>
-        <w:t xml:space="preserve"> auf das </w:t>
-      </w:r>
-      <w:proofErr w:type="spellStart"/>
-      <w:r>
-        <w:t>React</w:t>
-      </w:r>
-      <w:proofErr w:type="spellEnd"/>
-      <w:r>
-        <w:t xml:space="preserve"> Framework geeinigt, da jedes Teammitglied bereits Erfahrung bei der Arbeit mit JavaScript hat und die hohe Verbreitung des Frameworks uns bei Fragen und Problemen helfen sollte.</w:t>
-      </w:r>
-    </w:p>
-    <w:p/>
-    <w:p>
-      <w:r>
-        <w:t>Beim Backend fiel die Wahl auf das Spring Boot Framework, da das Team ebenfalls bereits Erfahrung bei der Entwicklung mit Java hat und auch hier der hohe Grad der Verbreitung das Problemlösen erleichtern sollte. Das Spring Boot Framework eignet sich zudem ideal zum Aufbau einer REST-Schnittstelle.</w:t>
-      </w:r>
-    </w:p>
-    <w:p/>
-    <w:p>
-      <w:r>
-        <w:t xml:space="preserve">Da nur Mitarbeiter des Kunden Zugriff auf das System haben dürfen, stellt die Authentifizierung von Benutzern einen wichtigen Punkt dar. Hier haben wir uns für </w:t>
-      </w:r>
-      <w:proofErr w:type="spellStart"/>
-      <w:r>
-        <w:t>Keycloak</w:t>
-      </w:r>
-      <w:proofErr w:type="spellEnd"/>
-      <w:r>
-        <w:t xml:space="preserve"> entschieden, da es sich sehr gut mit der von den Kunden verwendeten SAML-Schnittstelle verbinden lässt.</w:t>
-      </w:r>
-    </w:p>
-    <w:p/>
-    <w:p>
-      <w:r>
-        <w:t>Schließlich entschieden wir uns beim Datenbanksystem für PostgreSQL. Auch hier sollte der hohe Verbreitungsgrad bei der Problemlösung helfen. Zudem ermöglicht die Funktion</w:t>
-      </w:r>
-      <w:r>
-        <w:t>svielfalt</w:t>
-      </w:r>
-      <w:r>
-        <w:t xml:space="preserve"> von PostgreSQL die spätere Erweiterung der Anwendung mit komplexeren Aufgabenstellungen – es ist also zukunftsorientiert.</w:t>
-      </w:r>
-    </w:p>
-    <w:p/>
-    <w:p>
-      <w:r>
-        <w:t>Daraus ergibt sich folgende Architektur:</w:t>
-      </w:r>
-    </w:p>
-    <w:p>
-      <w:pPr>
-        <w:keepNext/>
-      </w:pPr>
-      <w:r>
-        <w:rPr>
-          <w:noProof/>
-        </w:rPr>
-        <w:drawing>
-          <wp:inline distT="0" distB="0" distL="0" distR="0" wp14:anchorId="61EE2E23" wp14:editId="0F724D05">
-            <wp:extent cx="3840000" cy="2160000"/>
-            <wp:effectExtent l="0" t="0" r="8255" b="0"/>
-            <wp:docPr id="1213053118" name="Picture 1213053118"/>
-            <wp:cNvGraphicFramePr>
-              <a:graphicFrameLocks xmlns:a="http://schemas.openxmlformats.org/drawingml/2006/main" noChangeAspect="1"/>
-            </wp:cNvGraphicFramePr>
-            <a:graphic xmlns:a="http://schemas.openxmlformats.org/drawingml/2006/main">
-              <a:graphicData uri="http://schemas.openxmlformats.org/drawingml/2006/picture">
-                <pic:pic xmlns:pic="http://schemas.openxmlformats.org/drawingml/2006/picture">
-                  <pic:nvPicPr>
-                    <pic:cNvPr id="1213053118" name="Picture 1213053118"/>
                     <pic:cNvPicPr/>
                   </pic:nvPicPr>
                   <pic:blipFill>
@@ -20976,31 +20853,153 @@
       <w:pPr>
         <w:pStyle w:val="Beschriftung"/>
       </w:pPr>
-      <w:bookmarkStart w:id="34" w:name="_Toc132209355"/>
+      <w:bookmarkStart w:id="33" w:name="_Toc132209354"/>
       <w:r>
         <w:t xml:space="preserve">Abbildung </w:t>
       </w:r>
-      <w:r>
-        <w:fldChar w:fldCharType="begin"/>
-      </w:r>
-      <w:r>
-        <w:instrText xml:space="preserve"> SEQ Abbildung \* ARABIC </w:instrText>
-      </w:r>
-      <w:r>
-        <w:fldChar w:fldCharType="separate"/>
-      </w:r>
+      <w:fldSimple w:instr=" SEQ Abbildung \* ARABIC ">
+        <w:r>
+          <w:rPr>
+            <w:noProof/>
+          </w:rPr>
+          <w:t>5</w:t>
+        </w:r>
+      </w:fldSimple>
+      <w:r>
+        <w:t>: Grundlegende Architektur</w:t>
+      </w:r>
+      <w:bookmarkEnd w:id="33"/>
+    </w:p>
+    <w:p>
+      <w:r>
+        <w:t>Bei der Wahl der Architektur war es besonders wichtig, dass die Teammitglieder bereits grundlegende Kenntnisse in den zugrundeliegenden Programmiersprachen haben und die kommerzielle Nutzung der Frameworks erlaubt ist. Wenn möglich wollten wir zudem Open Source Frameworks verwenden.</w:t>
+      </w:r>
+    </w:p>
+    <w:p/>
+    <w:p>
+      <w:r>
+        <w:t>Für das Frontend haben wir uns</w:t>
+      </w:r>
+      <w:r>
+        <w:t xml:space="preserve"> daher</w:t>
+      </w:r>
+      <w:r>
+        <w:t xml:space="preserve"> auf das </w:t>
+      </w:r>
+      <w:proofErr w:type="spellStart"/>
+      <w:r>
+        <w:t>React</w:t>
+      </w:r>
+      <w:proofErr w:type="spellEnd"/>
+      <w:r>
+        <w:t xml:space="preserve"> Framework geeinigt, da jedes Teammitglied bereits Erfahrung bei der Arbeit mit JavaScript hat und die hohe Verbreitung des Frameworks uns bei Fragen und Problemen helfen sollte.</w:t>
+      </w:r>
+    </w:p>
+    <w:p/>
+    <w:p>
+      <w:r>
+        <w:t>Beim Backend fiel die Wahl auf das Spring Boot Framework, da das Team ebenfalls bereits Erfahrung bei der Entwicklung mit Java hat und auch hier der hohe Grad der Verbreitung das Problemlösen erleichtern sollte. Das Spring Boot Framework eignet sich zudem ideal zum Aufbau einer REST-Schnittstelle.</w:t>
+      </w:r>
+    </w:p>
+    <w:p/>
+    <w:p>
+      <w:r>
+        <w:t xml:space="preserve">Da nur Mitarbeiter des Kunden Zugriff auf das System haben dürfen, stellt die Authentifizierung von Benutzern einen wichtigen Punkt dar. Hier haben wir uns für </w:t>
+      </w:r>
+      <w:proofErr w:type="spellStart"/>
+      <w:r>
+        <w:t>Keycloak</w:t>
+      </w:r>
+      <w:proofErr w:type="spellEnd"/>
+      <w:r>
+        <w:t xml:space="preserve"> entschieden, da es sich sehr gut mit der von den Kunden verwendeten SAML-Schnittstelle verbinden lässt.</w:t>
+      </w:r>
+    </w:p>
+    <w:p/>
+    <w:p>
+      <w:r>
+        <w:t>Schließlich entschieden wir uns beim Datenbanksystem für PostgreSQL. Auch hier sollte der hohe Verbreitungsgrad bei der Problemlösung helfen. Zudem ermöglicht die Funktion</w:t>
+      </w:r>
+      <w:r>
+        <w:t>svielfalt</w:t>
+      </w:r>
+      <w:r>
+        <w:t xml:space="preserve"> von PostgreSQL die spätere Erweiterung der Anwendung mit komplexeren Aufgabenstellungen – es ist also zukunftsorientiert.</w:t>
+      </w:r>
+    </w:p>
+    <w:p/>
+    <w:p>
+      <w:r>
+        <w:t>Daraus ergibt sich folgende Architektur:</w:t>
+      </w:r>
+    </w:p>
+    <w:p>
+      <w:pPr>
+        <w:keepNext/>
+      </w:pPr>
       <w:r>
         <w:rPr>
           <w:noProof/>
         </w:rPr>
-        <w:t>6</w:t>
-      </w:r>
-      <w:r>
-        <w:rPr>
-          <w:noProof/>
-        </w:rPr>
-        <w:fldChar w:fldCharType="end"/>
-      </w:r>
+        <w:drawing>
+          <wp:inline distT="0" distB="0" distL="0" distR="0" wp14:anchorId="61EE2E23" wp14:editId="0F724D05">
+            <wp:extent cx="3840000" cy="2160000"/>
+            <wp:effectExtent l="0" t="0" r="8255" b="0"/>
+            <wp:docPr id="1213053118" name="Picture 1213053118"/>
+            <wp:cNvGraphicFramePr>
+              <a:graphicFrameLocks xmlns:a="http://schemas.openxmlformats.org/drawingml/2006/main" noChangeAspect="1"/>
+            </wp:cNvGraphicFramePr>
+            <a:graphic xmlns:a="http://schemas.openxmlformats.org/drawingml/2006/main">
+              <a:graphicData uri="http://schemas.openxmlformats.org/drawingml/2006/picture">
+                <pic:pic xmlns:pic="http://schemas.openxmlformats.org/drawingml/2006/picture">
+                  <pic:nvPicPr>
+                    <pic:cNvPr id="1213053118" name="Picture 1213053118"/>
+                    <pic:cNvPicPr/>
+                  </pic:nvPicPr>
+                  <pic:blipFill>
+                    <a:blip r:embed="rId19" cstate="print">
+                      <a:extLst>
+                        <a:ext uri="{28A0092B-C50C-407E-A947-70E740481C1C}">
+                          <a14:useLocalDpi xmlns:a14="http://schemas.microsoft.com/office/drawing/2010/main" val="0"/>
+                        </a:ext>
+                      </a:extLst>
+                    </a:blip>
+                    <a:stretch>
+                      <a:fillRect/>
+                    </a:stretch>
+                  </pic:blipFill>
+                  <pic:spPr>
+                    <a:xfrm>
+                      <a:off x="0" y="0"/>
+                      <a:ext cx="3840000" cy="2160000"/>
+                    </a:xfrm>
+                    <a:prstGeom prst="rect">
+                      <a:avLst/>
+                    </a:prstGeom>
+                  </pic:spPr>
+                </pic:pic>
+              </a:graphicData>
+            </a:graphic>
+          </wp:inline>
+        </w:drawing>
+      </w:r>
+    </w:p>
+    <w:p>
+      <w:pPr>
+        <w:pStyle w:val="Beschriftung"/>
+      </w:pPr>
+      <w:bookmarkStart w:id="34" w:name="_Toc132209355"/>
+      <w:r>
+        <w:t xml:space="preserve">Abbildung </w:t>
+      </w:r>
+      <w:fldSimple w:instr=" SEQ Abbildung \* ARABIC ">
+        <w:r>
+          <w:rPr>
+            <w:noProof/>
+          </w:rPr>
+          <w:t>6</w:t>
+        </w:r>
+      </w:fldSimple>
       <w:r>
         <w:t>: Architektur mit den von uns gewählten Frameworks</w:t>
       </w:r>
@@ -21052,7 +21051,6 @@
           <w:id w:val="-944532642"/>
           <w:citation/>
         </w:sdtPr>
-        <w:sdtEndPr/>
         <w:sdtContent>
           <w:r>
             <w:fldChar w:fldCharType="begin"/>
@@ -21122,7 +21120,6 @@
           <w:id w:val="-586536262"/>
           <w:citation/>
         </w:sdtPr>
-        <w:sdtEndPr/>
         <w:sdtContent>
           <w:r>
             <w:fldChar w:fldCharType="begin"/>
@@ -21177,7 +21174,6 @@
           <w:id w:val="659052126"/>
           <w:citation/>
         </w:sdtPr>
-        <w:sdtEndPr/>
         <w:sdtContent>
           <w:r>
             <w:fldChar w:fldCharType="begin"/>
@@ -21244,7 +21240,6 @@
           <w:id w:val="-1374458088"/>
           <w:citation/>
         </w:sdtPr>
-        <w:sdtEndPr/>
         <w:sdtContent>
           <w:r>
             <w:fldChar w:fldCharType="begin"/>
@@ -21299,7 +21294,6 @@
           <w:id w:val="-361438772"/>
           <w:citation/>
         </w:sdtPr>
-        <w:sdtEndPr/>
         <w:sdtContent>
           <w:r>
             <w:fldChar w:fldCharType="begin"/>
@@ -21400,7 +21394,7 @@
                     </pic:cNvPicPr>
                   </pic:nvPicPr>
                   <pic:blipFill>
-                    <a:blip r:embed="rId19" cstate="print">
+                    <a:blip r:embed="rId20" cstate="print">
                       <a:extLst>
                         <a:ext uri="{28A0092B-C50C-407E-A947-70E740481C1C}">
                           <a14:useLocalDpi xmlns:a14="http://schemas.microsoft.com/office/drawing/2010/main" val="0"/>
@@ -21439,27 +21433,14 @@
       <w:r>
         <w:t xml:space="preserve">Abbildung </w:t>
       </w:r>
-      <w:r>
-        <w:fldChar w:fldCharType="begin"/>
-      </w:r>
-      <w:r>
-        <w:instrText xml:space="preserve"> SEQ Abbildung \* ARABIC </w:instrText>
-      </w:r>
-      <w:r>
-        <w:fldChar w:fldCharType="separate"/>
-      </w:r>
-      <w:r>
-        <w:rPr>
-          <w:noProof/>
-        </w:rPr>
-        <w:t>7</w:t>
-      </w:r>
-      <w:r>
-        <w:rPr>
-          <w:noProof/>
-        </w:rPr>
-        <w:fldChar w:fldCharType="end"/>
-      </w:r>
+      <w:fldSimple w:instr=" SEQ Abbildung \* ARABIC ">
+        <w:r>
+          <w:rPr>
+            <w:noProof/>
+          </w:rPr>
+          <w:t>7</w:t>
+        </w:r>
+      </w:fldSimple>
       <w:r>
         <w:t>: Vorläufige Sprintplanung zum Stand 12.</w:t>
       </w:r>
@@ -21757,7 +21738,6 @@
           <w:docPartUnique/>
         </w:docPartObj>
       </w:sdtPr>
-      <w:sdtEndPr/>
       <w:sdtContent>
         <w:p>
           <w:pPr>
@@ -21774,7 +21754,6 @@
             <w:id w:val="111145805"/>
             <w:bibliography/>
           </w:sdtPr>
-          <w:sdtEndPr/>
           <w:sdtContent>
             <w:p>
               <w:pPr>
@@ -22800,10 +22779,10 @@
     </w:p>
     <w:p/>
     <w:sectPr>
-      <w:headerReference w:type="default" r:id="rId20"/>
-      <w:footerReference w:type="default" r:id="rId21"/>
-      <w:headerReference w:type="first" r:id="rId22"/>
-      <w:footerReference w:type="first" r:id="rId23"/>
+      <w:headerReference w:type="default" r:id="rId21"/>
+      <w:footerReference w:type="default" r:id="rId22"/>
+      <w:headerReference w:type="first" r:id="rId23"/>
+      <w:footerReference w:type="first" r:id="rId24"/>
       <w:pgSz w:w="11906" w:h="16838"/>
       <w:pgMar w:top="1417" w:right="1417" w:bottom="1134" w:left="1417" w:header="708" w:footer="708" w:gutter="0"/>
       <w:cols w:space="708"/>
@@ -22846,7 +22825,6 @@
         <w:docPartUnique/>
       </w:docPartObj>
     </w:sdtPr>
-    <w:sdtEndPr/>
     <w:sdtContent>
       <w:p>
         <w:pPr>
@@ -22973,7 +22951,6 @@
           <w:id w:val="941724082"/>
           <w:citation/>
         </w:sdtPr>
-        <w:sdtEndPr/>
         <w:sdtContent>
           <w:r>
             <w:fldChar w:fldCharType="begin"/>
@@ -23019,7 +22996,6 @@
           <w:id w:val="555823042"/>
           <w:citation/>
         </w:sdtPr>
-        <w:sdtEndPr/>
         <w:sdtContent>
           <w:r>
             <w:fldChar w:fldCharType="begin"/>
@@ -23042,10 +23018,7 @@
         </w:sdtContent>
       </w:sdt>
       <w:r>
-        <w:t xml:space="preserve"> </w:t>
-      </w:r>
-      <w:r>
-        <w:t>Conventional Commits v1.0.0 Spezifikation</w:t>
+        <w:t xml:space="preserve"> Conventional Commits v1.0.0 Spezifikation</w:t>
       </w:r>
     </w:p>
   </w:footnote>

</xml_diff>

<commit_message>
feat: Basisprojekt für die Implementierung erstellt
Refs: SCP-104
Time: 1.0 h
</commit_message>
<xml_diff>
--- a/Dokumente/Dokumentation.docx
+++ b/Dokumente/Dokumentation.docx
@@ -111,7 +111,27 @@
           <w:sz w:val="36"/>
           <w:szCs w:val="36"/>
         </w:rPr>
-        <w:t>Projekt Sport Challenge</w:t>
+        <w:t>Sport Challenge</w:t>
+      </w:r>
+      <w:r>
+        <w:rPr>
+          <w:rFonts w:cs="Arial"/>
+          <w:b/>
+          <w:bCs/>
+          <w:sz w:val="36"/>
+          <w:szCs w:val="36"/>
+        </w:rPr>
+        <w:t xml:space="preserve"> </w:t>
+      </w:r>
+      <w:r>
+        <w:rPr>
+          <w:rFonts w:cs="Arial"/>
+          <w:b/>
+          <w:bCs/>
+          <w:sz w:val="36"/>
+          <w:szCs w:val="36"/>
+        </w:rPr>
+        <w:t>Projekt</w:t>
       </w:r>
       <w:r>
         <w:br/>
@@ -4748,33 +4768,11 @@
           <w:lang w:val="en-US"/>
         </w:rPr>
       </w:pPr>
-      <w:proofErr w:type="spellStart"/>
       <w:r>
         <w:rPr>
           <w:lang w:val="en-US"/>
         </w:rPr>
-        <w:t>Folgende</w:t>
-      </w:r>
-      <w:proofErr w:type="spellEnd"/>
-      <w:r>
-        <w:rPr>
-          <w:lang w:val="en-US"/>
-        </w:rPr>
-        <w:t xml:space="preserve"> Features </w:t>
-      </w:r>
-      <w:proofErr w:type="spellStart"/>
-      <w:r>
-        <w:rPr>
-          <w:lang w:val="en-US"/>
-        </w:rPr>
-        <w:t>sind</w:t>
-      </w:r>
-      <w:proofErr w:type="spellEnd"/>
-      <w:r>
-        <w:rPr>
-          <w:lang w:val="en-US"/>
-        </w:rPr>
-        <w:t xml:space="preserve"> „nice to hav</w:t>
+        <w:t>Folgende Features sind „nice to hav</w:t>
       </w:r>
       <w:r>
         <w:rPr>
@@ -4795,13 +4793,8 @@
         <w:t>API-Endpunkte zum Anbinden e</w:t>
       </w:r>
       <w:r>
-        <w:t xml:space="preserve">ines </w:t>
-      </w:r>
-      <w:proofErr w:type="spellStart"/>
-      <w:r>
-        <w:t>Datenimporters</w:t>
-      </w:r>
-      <w:proofErr w:type="spellEnd"/>
+        <w:t>ines Datenimporters</w:t>
+      </w:r>
     </w:p>
     <w:p>
       <w:pPr>
@@ -4812,15 +4805,7 @@
         </w:numPr>
       </w:pPr>
       <w:r>
-        <w:t xml:space="preserve">Einbindung der </w:t>
-      </w:r>
-      <w:proofErr w:type="spellStart"/>
-      <w:r>
-        <w:t>Strava</w:t>
-      </w:r>
-      <w:proofErr w:type="spellEnd"/>
-      <w:r>
-        <w:t>-API</w:t>
+        <w:t>Einbindung der Strava-API</w:t>
       </w:r>
     </w:p>
     <w:p>
@@ -4838,15 +4823,7 @@
     <w:p/>
     <w:p>
       <w:r>
-        <w:t xml:space="preserve">Ziel ist es, eine neue </w:t>
-      </w:r>
-      <w:proofErr w:type="spellStart"/>
-      <w:r>
-        <w:t>Full</w:t>
-      </w:r>
-      <w:proofErr w:type="spellEnd"/>
-      <w:r>
-        <w:t>-Stack-Anwendung zum Koordinieren der firmeninternen Rad- und Laufaktionen umzusetzen und die zuvor verwendete Excel-Tabelle abzulösen.</w:t>
+        <w:t>Ziel ist es, eine neue Full-Stack-Anwendung zum Koordinieren der firmeninternen Rad- und Laufaktionen umzusetzen und die zuvor verwendete Excel-Tabelle abzulösen.</w:t>
       </w:r>
     </w:p>
     <w:p>
@@ -5069,11 +5046,9 @@
             <w:tcW w:w="3119" w:type="dxa"/>
           </w:tcPr>
           <w:p>
-            <w:proofErr w:type="spellStart"/>
             <w:r>
               <w:t>Containerized</w:t>
             </w:r>
-            <w:proofErr w:type="spellEnd"/>
           </w:p>
         </w:tc>
         <w:tc>
@@ -5318,11 +5293,9 @@
             <w:tcW w:w="2264" w:type="dxa"/>
           </w:tcPr>
           <w:p>
-            <w:proofErr w:type="spellStart"/>
             <w:r>
               <w:t>Compatibility</w:t>
             </w:r>
-            <w:proofErr w:type="spellEnd"/>
           </w:p>
         </w:tc>
         <w:tc>
@@ -5330,11 +5303,9 @@
             <w:tcW w:w="2264" w:type="dxa"/>
           </w:tcPr>
           <w:p>
-            <w:proofErr w:type="spellStart"/>
             <w:r>
               <w:t>Interoperability</w:t>
             </w:r>
-            <w:proofErr w:type="spellEnd"/>
           </w:p>
         </w:tc>
         <w:tc>
@@ -5377,11 +5348,9 @@
             <w:tcW w:w="2264" w:type="dxa"/>
           </w:tcPr>
           <w:p>
-            <w:proofErr w:type="spellStart"/>
             <w:r>
               <w:t>Learnability</w:t>
             </w:r>
-            <w:proofErr w:type="spellEnd"/>
           </w:p>
         </w:tc>
         <w:tc>
@@ -5424,11 +5393,9 @@
             <w:tcW w:w="2264" w:type="dxa"/>
           </w:tcPr>
           <w:p>
-            <w:proofErr w:type="spellStart"/>
             <w:r>
               <w:t>Operability</w:t>
             </w:r>
-            <w:proofErr w:type="spellEnd"/>
           </w:p>
         </w:tc>
         <w:tc>
@@ -5500,11 +5467,9 @@
             <w:tcW w:w="2264" w:type="dxa"/>
           </w:tcPr>
           <w:p>
-            <w:proofErr w:type="spellStart"/>
             <w:r>
               <w:t>Maintainability</w:t>
             </w:r>
-            <w:proofErr w:type="spellEnd"/>
           </w:p>
         </w:tc>
         <w:tc>
@@ -5512,11 +5477,9 @@
             <w:tcW w:w="2264" w:type="dxa"/>
           </w:tcPr>
           <w:p>
-            <w:proofErr w:type="spellStart"/>
             <w:r>
               <w:t>Modularity</w:t>
             </w:r>
-            <w:proofErr w:type="spellEnd"/>
           </w:p>
         </w:tc>
         <w:tc>
@@ -5549,11 +5512,9 @@
             <w:tcW w:w="2264" w:type="dxa"/>
           </w:tcPr>
           <w:p>
-            <w:proofErr w:type="spellStart"/>
             <w:r>
               <w:t>Portability</w:t>
             </w:r>
-            <w:proofErr w:type="spellEnd"/>
           </w:p>
         </w:tc>
         <w:tc>
@@ -5561,11 +5522,9 @@
             <w:tcW w:w="2264" w:type="dxa"/>
           </w:tcPr>
           <w:p>
-            <w:proofErr w:type="spellStart"/>
             <w:r>
               <w:t>Installability</w:t>
             </w:r>
-            <w:proofErr w:type="spellEnd"/>
           </w:p>
         </w:tc>
         <w:tc>
@@ -6074,14 +6033,27 @@
       <w:r>
         <w:t xml:space="preserve">Abbildung </w:t>
       </w:r>
-      <w:fldSimple w:instr=" SEQ Abbildung \* ARABIC ">
-        <w:r>
-          <w:rPr>
-            <w:noProof/>
-          </w:rPr>
-          <w:t>1</w:t>
-        </w:r>
-      </w:fldSimple>
+      <w:r>
+        <w:fldChar w:fldCharType="begin"/>
+      </w:r>
+      <w:r>
+        <w:instrText xml:space="preserve"> SEQ Abbildung \* ARABIC </w:instrText>
+      </w:r>
+      <w:r>
+        <w:fldChar w:fldCharType="separate"/>
+      </w:r>
+      <w:r>
+        <w:rPr>
+          <w:noProof/>
+        </w:rPr>
+        <w:t>1</w:t>
+      </w:r>
+      <w:r>
+        <w:rPr>
+          <w:noProof/>
+        </w:rPr>
+        <w:fldChar w:fldCharType="end"/>
+      </w:r>
       <w:r>
         <w:t>: Persona einer Sekretärin</w:t>
       </w:r>
@@ -6154,14 +6126,27 @@
       <w:r>
         <w:t xml:space="preserve">Abbildung </w:t>
       </w:r>
-      <w:fldSimple w:instr=" SEQ Abbildung \* ARABIC ">
-        <w:r>
-          <w:rPr>
-            <w:noProof/>
-          </w:rPr>
-          <w:t>2</w:t>
-        </w:r>
-      </w:fldSimple>
+      <w:r>
+        <w:fldChar w:fldCharType="begin"/>
+      </w:r>
+      <w:r>
+        <w:instrText xml:space="preserve"> SEQ Abbildung \* ARABIC </w:instrText>
+      </w:r>
+      <w:r>
+        <w:fldChar w:fldCharType="separate"/>
+      </w:r>
+      <w:r>
+        <w:rPr>
+          <w:noProof/>
+        </w:rPr>
+        <w:t>2</w:t>
+      </w:r>
+      <w:r>
+        <w:rPr>
+          <w:noProof/>
+        </w:rPr>
+        <w:fldChar w:fldCharType="end"/>
+      </w:r>
       <w:r>
         <w:t>: Persona eines Geschäftsleiters</w:t>
       </w:r>
@@ -6236,14 +6221,27 @@
       <w:r>
         <w:t xml:space="preserve">Abbildung </w:t>
       </w:r>
-      <w:fldSimple w:instr=" SEQ Abbildung \* ARABIC ">
-        <w:r>
-          <w:rPr>
-            <w:noProof/>
-          </w:rPr>
-          <w:t>3</w:t>
-        </w:r>
-      </w:fldSimple>
+      <w:r>
+        <w:fldChar w:fldCharType="begin"/>
+      </w:r>
+      <w:r>
+        <w:instrText xml:space="preserve"> SEQ Abbildung \* ARABIC </w:instrText>
+      </w:r>
+      <w:r>
+        <w:fldChar w:fldCharType="separate"/>
+      </w:r>
+      <w:r>
+        <w:rPr>
+          <w:noProof/>
+        </w:rPr>
+        <w:t>3</w:t>
+      </w:r>
+      <w:r>
+        <w:rPr>
+          <w:noProof/>
+        </w:rPr>
+        <w:fldChar w:fldCharType="end"/>
+      </w:r>
       <w:r>
         <w:t>: Persona eines Softwaretechnikers</w:t>
       </w:r>
@@ -6299,15 +6297,7 @@
         <w:t>Hier</w:t>
       </w:r>
       <w:r>
-        <w:t xml:space="preserve"> haben wir uns für das </w:t>
-      </w:r>
-      <w:proofErr w:type="spellStart"/>
-      <w:r>
-        <w:t>Scrum</w:t>
-      </w:r>
-      <w:proofErr w:type="spellEnd"/>
-      <w:r>
-        <w:t xml:space="preserve"> Framework entschieden, da es uns eine gute Zusammenarbeit mit dem Kunden</w:t>
+        <w:t xml:space="preserve"> haben wir uns für das Scrum Framework entschieden, da es uns eine gute Zusammenarbeit mit dem Kunden</w:t>
       </w:r>
       <w:r>
         <w:t xml:space="preserve"> und</w:t>
@@ -6318,13 +6308,8 @@
     </w:p>
     <w:p/>
     <w:p>
-      <w:proofErr w:type="spellStart"/>
-      <w:r>
-        <w:t>Scrum</w:t>
-      </w:r>
-      <w:proofErr w:type="spellEnd"/>
-      <w:r>
-        <w:t>-</w:t>
+      <w:r>
+        <w:t>Scrum-</w:t>
       </w:r>
       <w:r>
         <w:t>Rollenverteilung:</w:t>
@@ -6362,13 +6347,8 @@
           <w:numId w:val="14"/>
         </w:numPr>
       </w:pPr>
-      <w:proofErr w:type="spellStart"/>
-      <w:r>
-        <w:t>Scrum</w:t>
-      </w:r>
-      <w:proofErr w:type="spellEnd"/>
-      <w:r>
-        <w:t xml:space="preserve"> Master: Jason Patrick Duffy</w:t>
+      <w:r>
+        <w:t>Scrum Master: Jason Patrick Duffy</w:t>
       </w:r>
     </w:p>
     <w:p>
@@ -6512,14 +6492,12 @@
       <w:r>
         <w:t>Stand-</w:t>
       </w:r>
-      <w:proofErr w:type="spellStart"/>
       <w:r>
         <w:t>u</w:t>
       </w:r>
       <w:r>
         <w:t>p</w:t>
       </w:r>
-      <w:proofErr w:type="spellEnd"/>
       <w:r>
         <w:t>-</w:t>
       </w:r>
@@ -6705,13 +6683,8 @@
             </w:r>
           </w:p>
           <w:p>
-            <w:proofErr w:type="spellStart"/>
-            <w:r>
-              <w:t>Full</w:t>
-            </w:r>
-            <w:proofErr w:type="spellEnd"/>
-            <w:r>
-              <w:t>-Stack-Entwickler</w:t>
+            <w:r>
+              <w:t>Full-Stack-Entwickler</w:t>
             </w:r>
           </w:p>
         </w:tc>
@@ -6721,15 +6694,7 @@
           </w:tcPr>
           <w:p>
             <w:r>
-              <w:t xml:space="preserve">Leitet das Projekt und kümmert sich um die Einhaltung der </w:t>
-            </w:r>
-            <w:proofErr w:type="spellStart"/>
-            <w:r>
-              <w:t>Scrum</w:t>
-            </w:r>
-            <w:proofErr w:type="spellEnd"/>
-            <w:r>
-              <w:t xml:space="preserve">-Regeln. Ist der Entscheidungsträger bei Entscheidungen im Bezug zum Backend und der </w:t>
+              <w:t xml:space="preserve">Leitet das Projekt und kümmert sich um die Einhaltung der Scrum-Regeln. Ist der Entscheidungsträger bei Entscheidungen im Bezug zum Backend und der </w:t>
             </w:r>
             <w:r>
               <w:lastRenderedPageBreak/>
@@ -6777,16 +6742,74 @@
               <w:rPr>
                 <w:lang w:val="en-US"/>
               </w:rPr>
-              <w:t>Full-Stack-</w:t>
-            </w:r>
-            <w:proofErr w:type="spellStart"/>
-            <w:r>
+              <w:t>Full-Stack-Entwickler</w:t>
+            </w:r>
+          </w:p>
+        </w:tc>
+        <w:tc>
+          <w:tcPr>
+            <w:tcW w:w="4247" w:type="dxa"/>
+          </w:tcPr>
+          <w:p>
+            <w:r>
+              <w:t>Trifft Entscheidungen über das Frontend und der Benutzererfahrung. Arbeitet an allen Aspekten der Implementierung mit.</w:t>
+            </w:r>
+          </w:p>
+        </w:tc>
+      </w:tr>
+      <w:tr>
+        <w:tc>
+          <w:tcPr>
+            <w:tcW w:w="2263" w:type="dxa"/>
+          </w:tcPr>
+          <w:p>
+            <w:r>
+              <w:t>Mason Schönherr</w:t>
+            </w:r>
+          </w:p>
+        </w:tc>
+        <w:tc>
+          <w:tcPr>
+            <w:tcW w:w="2552" w:type="dxa"/>
+          </w:tcPr>
+          <w:p>
+            <w:pPr>
               <w:rPr>
                 <w:lang w:val="en-US"/>
               </w:rPr>
-              <w:t>Entwickler</w:t>
-            </w:r>
-            <w:proofErr w:type="spellEnd"/>
+            </w:pPr>
+            <w:r>
+              <w:rPr>
+                <w:lang w:val="en-US"/>
+              </w:rPr>
+              <w:t>Documentation-Lead</w:t>
+            </w:r>
+          </w:p>
+          <w:p>
+            <w:pPr>
+              <w:rPr>
+                <w:lang w:val="en-US"/>
+              </w:rPr>
+            </w:pPr>
+            <w:r>
+              <w:rPr>
+                <w:lang w:val="en-US"/>
+              </w:rPr>
+              <w:t>Teamsprecher</w:t>
+            </w:r>
+          </w:p>
+          <w:p>
+            <w:pPr>
+              <w:rPr>
+                <w:lang w:val="en-US"/>
+              </w:rPr>
+            </w:pPr>
+            <w:r>
+              <w:rPr>
+                <w:lang w:val="en-US"/>
+              </w:rPr>
+              <w:t>Full-Stack-Entwickler</w:t>
+            </w:r>
           </w:p>
         </w:tc>
         <w:tc>
@@ -6795,7 +6818,7 @@
           </w:tcPr>
           <w:p>
             <w:r>
-              <w:t>Trifft Entscheidungen über das Frontend und der Benutzererfahrung. Arbeitet an allen Aspekten der Implementierung mit.</w:t>
+              <w:t>Kümmert sich darum, dass Implementierungen ausreichend dokumentiert werden. Spricht in der Öffentlichkeit für das Team. Arbeitet an allen Aspekten der Implementierung mit.</w:t>
             </w:r>
           </w:p>
         </w:tc>
@@ -6807,7 +6830,10 @@
           </w:tcPr>
           <w:p>
             <w:r>
-              <w:t>Mason Schönherr</w:t>
+              <w:t>Tom Nguyen</w:t>
+            </w:r>
+            <w:r>
+              <w:t xml:space="preserve"> Dinh</w:t>
             </w:r>
           </w:p>
         </w:tc>
@@ -6825,7 +6851,7 @@
               <w:rPr>
                 <w:lang w:val="en-US"/>
               </w:rPr>
-              <w:t>Documentation-Lead</w:t>
+              <w:t>QA-Lead</w:t>
             </w:r>
           </w:p>
           <w:p>
@@ -6834,99 +6860,12 @@
                 <w:lang w:val="en-US"/>
               </w:rPr>
             </w:pPr>
-            <w:proofErr w:type="spellStart"/>
             <w:r>
               <w:rPr>
                 <w:lang w:val="en-US"/>
               </w:rPr>
-              <w:t>Teamsprecher</w:t>
-            </w:r>
-            <w:proofErr w:type="spellEnd"/>
-          </w:p>
-          <w:p>
-            <w:pPr>
-              <w:rPr>
-                <w:lang w:val="en-US"/>
-              </w:rPr>
-            </w:pPr>
-            <w:r>
-              <w:rPr>
-                <w:lang w:val="en-US"/>
-              </w:rPr>
-              <w:t>Full-Stack-</w:t>
-            </w:r>
-            <w:proofErr w:type="spellStart"/>
-            <w:r>
-              <w:rPr>
-                <w:lang w:val="en-US"/>
-              </w:rPr>
-              <w:t>Entwickler</w:t>
-            </w:r>
-            <w:proofErr w:type="spellEnd"/>
-          </w:p>
-        </w:tc>
-        <w:tc>
-          <w:tcPr>
-            <w:tcW w:w="4247" w:type="dxa"/>
-          </w:tcPr>
-          <w:p>
-            <w:r>
-              <w:t>Kümmert sich darum, dass Implementierungen ausreichend dokumentiert werden. Spricht in der Öffentlichkeit für das Team. Arbeitet an allen Aspekten der Implementierung mit.</w:t>
-            </w:r>
-          </w:p>
-        </w:tc>
-      </w:tr>
-      <w:tr>
-        <w:tc>
-          <w:tcPr>
-            <w:tcW w:w="2263" w:type="dxa"/>
-          </w:tcPr>
-          <w:p>
-            <w:r>
-              <w:t>Tom Nguyen</w:t>
-            </w:r>
-            <w:r>
-              <w:t xml:space="preserve"> Dinh</w:t>
-            </w:r>
-          </w:p>
-        </w:tc>
-        <w:tc>
-          <w:tcPr>
-            <w:tcW w:w="2552" w:type="dxa"/>
-          </w:tcPr>
-          <w:p>
-            <w:pPr>
-              <w:rPr>
-                <w:lang w:val="en-US"/>
-              </w:rPr>
-            </w:pPr>
-            <w:r>
-              <w:rPr>
-                <w:lang w:val="en-US"/>
-              </w:rPr>
-              <w:t>QA-Lead</w:t>
-            </w:r>
-          </w:p>
-          <w:p>
-            <w:pPr>
-              <w:rPr>
-                <w:lang w:val="en-US"/>
-              </w:rPr>
-            </w:pPr>
-            <w:r>
-              <w:rPr>
-                <w:lang w:val="en-US"/>
-              </w:rPr>
-              <w:t>Full-Stack-</w:t>
-            </w:r>
-            <w:proofErr w:type="spellStart"/>
-            <w:r>
-              <w:rPr>
-                <w:lang w:val="en-US"/>
-              </w:rPr>
-              <w:t>Entwickler</w:t>
-            </w:r>
-            <w:proofErr w:type="spellEnd"/>
+              <w:t>Full-Stack-Entwickler</w:t>
+            </w:r>
           </w:p>
         </w:tc>
         <w:tc>
@@ -6954,15 +6893,7 @@
       </w:r>
       <w:r>
         <w:tab/>
-        <w:t xml:space="preserve">Definition </w:t>
-      </w:r>
-      <w:proofErr w:type="spellStart"/>
-      <w:r>
-        <w:t>of</w:t>
-      </w:r>
-      <w:proofErr w:type="spellEnd"/>
-      <w:r>
-        <w:t xml:space="preserve"> Ready</w:t>
+        <w:t>Definition of Ready</w:t>
       </w:r>
       <w:bookmarkEnd w:id="16"/>
     </w:p>
@@ -7053,22 +6984,9 @@
       </w:r>
       <w:r>
         <w:tab/>
-        <w:t xml:space="preserve">Definition </w:t>
-      </w:r>
-      <w:proofErr w:type="spellStart"/>
-      <w:r>
-        <w:t>of</w:t>
-      </w:r>
-      <w:proofErr w:type="spellEnd"/>
-      <w:r>
-        <w:t xml:space="preserve"> </w:t>
-      </w:r>
-      <w:proofErr w:type="spellStart"/>
-      <w:r>
-        <w:t>Done</w:t>
+        <w:t>Definition of Done</w:t>
       </w:r>
       <w:bookmarkEnd w:id="17"/>
-      <w:proofErr w:type="spellEnd"/>
     </w:p>
     <w:p>
       <w:r>
@@ -7177,15 +7095,7 @@
         </w:numPr>
       </w:pPr>
       <w:r>
-        <w:t xml:space="preserve">Alle Tests waren erfolgreich und folgen der </w:t>
-      </w:r>
-      <w:proofErr w:type="spellStart"/>
-      <w:r>
-        <w:t>Testing</w:t>
-      </w:r>
-      <w:proofErr w:type="spellEnd"/>
-      <w:r>
-        <w:t xml:space="preserve"> Policy.</w:t>
+        <w:t>Alle Tests waren erfolgreich und folgen der Testing Policy.</w:t>
       </w:r>
     </w:p>
     <w:p>
@@ -7204,15 +7114,7 @@
     </w:p>
     <w:p>
       <w:r>
-        <w:t xml:space="preserve">Zur Projektverwaltung verwenden wir Atlassian Jira. Dies ermöglicht uns an einem Ort unsere </w:t>
-      </w:r>
-      <w:proofErr w:type="spellStart"/>
-      <w:r>
-        <w:t>Epics</w:t>
-      </w:r>
-      <w:proofErr w:type="spellEnd"/>
-      <w:r>
-        <w:t xml:space="preserve"> und User Stories festzuhalten sowie unsere Sprints zu planen. Zudem erhalten wir so einen schnellen Überblick über den aktuellen Fortschritt und können Probleme schneller identifizieren.</w:t>
+        <w:t>Zur Projektverwaltung verwenden wir Atlassian Jira. Dies ermöglicht uns an einem Ort unsere Epics und User Stories festzuhalten sowie unsere Sprints zu planen. Zudem erhalten wir so einen schnellen Überblick über den aktuellen Fortschritt und können Probleme schneller identifizieren.</w:t>
       </w:r>
     </w:p>
     <w:p/>
@@ -7341,40 +7243,16 @@
     </w:p>
     <w:p>
       <w:r>
-        <w:t xml:space="preserve">Zur Versionsverwaltung verwenden wir das interne </w:t>
-      </w:r>
-      <w:proofErr w:type="spellStart"/>
-      <w:r>
-        <w:t>GitLab</w:t>
-      </w:r>
-      <w:proofErr w:type="spellEnd"/>
-      <w:r>
-        <w:t xml:space="preserve"> der Hochschule Esslingen. </w:t>
+        <w:t xml:space="preserve">Zur Versionsverwaltung verwenden wir das interne GitLab der Hochschule Esslingen. </w:t>
       </w:r>
     </w:p>
     <w:p/>
     <w:p>
       <w:r>
-        <w:t xml:space="preserve">Wir haben uns für </w:t>
-      </w:r>
-      <w:proofErr w:type="spellStart"/>
-      <w:r>
-        <w:t>GitLab</w:t>
-      </w:r>
-      <w:proofErr w:type="spellEnd"/>
-      <w:r>
-        <w:t xml:space="preserve"> entschieden, da wir dort einen Code Runner zur Verfügung haben, der uns das Umsetzen von CI/CD ermöglicht, was mit GitHub nicht möglich gewesen wäre.</w:t>
-      </w:r>
-      <w:r>
-        <w:t xml:space="preserve"> Zudem benutzen wir das hochschulinterne </w:t>
-      </w:r>
-      <w:proofErr w:type="spellStart"/>
-      <w:r>
-        <w:t>GitLab</w:t>
-      </w:r>
-      <w:proofErr w:type="spellEnd"/>
-      <w:r>
-        <w:t xml:space="preserve">, </w:t>
+        <w:t>Wir haben uns für GitLab entschieden, da wir dort einen Code Runner zur Verfügung haben, der uns das Umsetzen von CI/CD ermöglicht, was mit GitHub nicht möglich gewesen wäre.</w:t>
+      </w:r>
+      <w:r>
+        <w:t xml:space="preserve"> Zudem benutzen wir das hochschulinterne GitLab, </w:t>
       </w:r>
       <w:r>
         <w:t xml:space="preserve">da wir ansonsten auf die </w:t>
@@ -7389,13 +7267,8 @@
     <w:p/>
     <w:p>
       <w:r>
-        <w:t xml:space="preserve">Link zum </w:t>
-      </w:r>
-      <w:proofErr w:type="spellStart"/>
-      <w:r>
-        <w:t>GitLab</w:t>
-      </w:r>
-      <w:proofErr w:type="spellEnd"/>
+        <w:t>Link zum GitLab</w:t>
+      </w:r>
       <w:r>
         <w:t xml:space="preserve"> (nur aus dem HS Esslingen-VPN erreichbar)</w:t>
       </w:r>
@@ -7430,31 +7303,7 @@
     </w:p>
     <w:p>
       <w:r>
-        <w:t xml:space="preserve">Um </w:t>
-      </w:r>
-      <w:proofErr w:type="spellStart"/>
-      <w:r>
-        <w:t>Commits</w:t>
-      </w:r>
-      <w:proofErr w:type="spellEnd"/>
-      <w:r>
-        <w:t xml:space="preserve"> einheitlich und übersichtlich zu halten, verwenden wir die </w:t>
-      </w:r>
-      <w:proofErr w:type="spellStart"/>
-      <w:r>
-        <w:t>Conventional</w:t>
-      </w:r>
-      <w:proofErr w:type="spellEnd"/>
-      <w:r>
-        <w:t xml:space="preserve"> </w:t>
-      </w:r>
-      <w:proofErr w:type="spellStart"/>
-      <w:r>
-        <w:t>Commits</w:t>
-      </w:r>
-      <w:proofErr w:type="spellEnd"/>
-      <w:r>
-        <w:t>-Spezifikation</w:t>
+        <w:t>Um Commits einheitlich und übersichtlich zu halten, verwenden wir die Conventional Commits-Spezifikation</w:t>
       </w:r>
       <w:r>
         <w:rPr>
@@ -7466,37 +7315,13 @@
         <w:t xml:space="preserve"> mit einem kleinen Zusatz</w:t>
       </w:r>
       <w:r>
-        <w:t xml:space="preserve">. </w:t>
-      </w:r>
-      <w:proofErr w:type="spellStart"/>
-      <w:r>
-        <w:t>Commits</w:t>
-      </w:r>
-      <w:proofErr w:type="spellEnd"/>
-      <w:r>
-        <w:t xml:space="preserve"> sollten immer nur einem Typ zugehörig sein</w:t>
+        <w:t>. Commits sollten immer nur einem Typ zugehörig sein</w:t>
       </w:r>
       <w:r>
         <w:t>.</w:t>
       </w:r>
       <w:r>
-        <w:t xml:space="preserve"> </w:t>
-      </w:r>
-      <w:proofErr w:type="spellStart"/>
-      <w:r>
-        <w:t>Commits</w:t>
-      </w:r>
-      <w:proofErr w:type="spellEnd"/>
-      <w:r>
-        <w:t xml:space="preserve"> sollten also regelmäßig gemacht werden, um übergroße </w:t>
-      </w:r>
-      <w:proofErr w:type="spellStart"/>
-      <w:r>
-        <w:t>Commits</w:t>
-      </w:r>
-      <w:proofErr w:type="spellEnd"/>
-      <w:r>
-        <w:t xml:space="preserve">, </w:t>
+        <w:t xml:space="preserve"> Commits sollten also regelmäßig gemacht werden, um übergroße Commits, </w:t>
       </w:r>
       <w:r>
         <w:t>der mehrere Typen</w:t>
@@ -7536,29 +7361,12 @@
         </w:rPr>
         <w:t xml:space="preserve">eines </w:t>
       </w:r>
-      <w:proofErr w:type="spellStart"/>
       <w:r>
         <w:rPr>
           <w:b/>
           <w:bCs/>
         </w:rPr>
-        <w:t>Conventional</w:t>
-      </w:r>
-      <w:proofErr w:type="spellEnd"/>
-      <w:r>
-        <w:rPr>
-          <w:b/>
-          <w:bCs/>
-        </w:rPr>
-        <w:t xml:space="preserve"> </w:t>
-      </w:r>
-      <w:proofErr w:type="spellStart"/>
-      <w:r>
-        <w:rPr>
-          <w:b/>
-          <w:bCs/>
-        </w:rPr>
-        <w:t>Commit</w:t>
+        <w:t>Conventional Commit</w:t>
       </w:r>
       <w:r>
         <w:rPr>
@@ -7567,7 +7375,6 @@
         </w:rPr>
         <w:t>s</w:t>
       </w:r>
-      <w:proofErr w:type="spellEnd"/>
       <w:r>
         <w:rPr>
           <w:b/>
@@ -7577,15 +7384,7 @@
       </w:r>
       <w:r>
         <w:br/>
-        <w:t xml:space="preserve">&lt;Typ&gt;: Beschreibung (Titel des </w:t>
-      </w:r>
-      <w:proofErr w:type="spellStart"/>
-      <w:r>
-        <w:t>Commits</w:t>
-      </w:r>
-      <w:proofErr w:type="spellEnd"/>
-      <w:r>
-        <w:t>)</w:t>
+        <w:t>&lt;Typ&gt;: Beschreibung (Titel des Commits)</w:t>
       </w:r>
       <w:r>
         <w:br/>
@@ -7594,13 +7393,8 @@
       <w:r>
         <w:br/>
       </w:r>
-      <w:proofErr w:type="spellStart"/>
-      <w:r>
-        <w:t>Refs</w:t>
-      </w:r>
-      <w:proofErr w:type="spellEnd"/>
-      <w:r>
-        <w:t>: SCP-0</w:t>
+      <w:r>
+        <w:t>Refs: SCP-0</w:t>
       </w:r>
     </w:p>
     <w:p>
@@ -7705,11 +7499,9 @@
             <w:tcW w:w="4531" w:type="dxa"/>
           </w:tcPr>
           <w:p>
-            <w:proofErr w:type="spellStart"/>
             <w:r>
               <w:t>feat</w:t>
             </w:r>
-            <w:proofErr w:type="spellEnd"/>
           </w:p>
         </w:tc>
         <w:tc>
@@ -7751,11 +7543,9 @@
             <w:tcW w:w="4531" w:type="dxa"/>
           </w:tcPr>
           <w:p>
-            <w:proofErr w:type="spellStart"/>
             <w:r>
               <w:t>docs</w:t>
             </w:r>
-            <w:proofErr w:type="spellEnd"/>
           </w:p>
         </w:tc>
         <w:tc>
@@ -7775,11 +7565,9 @@
             <w:tcW w:w="4531" w:type="dxa"/>
           </w:tcPr>
           <w:p>
-            <w:proofErr w:type="spellStart"/>
             <w:r>
               <w:t>test</w:t>
             </w:r>
-            <w:proofErr w:type="spellEnd"/>
           </w:p>
         </w:tc>
         <w:tc>
@@ -7799,11 +7587,9 @@
             <w:tcW w:w="4531" w:type="dxa"/>
           </w:tcPr>
           <w:p>
-            <w:proofErr w:type="spellStart"/>
             <w:r>
               <w:t>revert</w:t>
             </w:r>
-            <w:proofErr w:type="spellEnd"/>
           </w:p>
         </w:tc>
         <w:tc>
@@ -7902,15 +7688,7 @@
             </w:r>
             <w:r>
               <w:br/>
-              <w:t xml:space="preserve">Immer in Kombination mit </w:t>
-            </w:r>
-            <w:proofErr w:type="gramStart"/>
-            <w:r>
-              <w:t>einem !</w:t>
-            </w:r>
-            <w:proofErr w:type="gramEnd"/>
-            <w:r>
-              <w:t xml:space="preserve"> beim Typ.</w:t>
+              <w:t>Immer in Kombination mit einem ! beim Typ.</w:t>
             </w:r>
           </w:p>
         </w:tc>
@@ -7921,13 +7699,8 @@
             <w:tcW w:w="4531" w:type="dxa"/>
           </w:tcPr>
           <w:p>
-            <w:proofErr w:type="spellStart"/>
-            <w:r>
-              <w:t>Refs</w:t>
-            </w:r>
-            <w:proofErr w:type="spellEnd"/>
-            <w:r>
-              <w:t xml:space="preserve">: </w:t>
+            <w:r>
+              <w:t xml:space="preserve">Refs: </w:t>
             </w:r>
             <w:r>
               <w:t>SCP-0</w:t>
@@ -7971,15 +7744,7 @@
           </w:tcPr>
           <w:p>
             <w:r>
-              <w:t xml:space="preserve">Die für die Umsetzung des </w:t>
-            </w:r>
-            <w:proofErr w:type="spellStart"/>
-            <w:r>
-              <w:t>Commits</w:t>
-            </w:r>
-            <w:proofErr w:type="spellEnd"/>
-            <w:r>
-              <w:t xml:space="preserve"> benötigte Zeit in Stunden.</w:t>
+              <w:t>Die für die Umsetzung des Commits benötigte Zeit in Stunden.</w:t>
             </w:r>
             <w:r>
               <w:br/>
@@ -7993,23 +7758,7 @@
           <w:p>
             <w:r>
               <w:lastRenderedPageBreak/>
-              <w:t xml:space="preserve">Dies ist nicht Teil der </w:t>
-            </w:r>
-            <w:proofErr w:type="spellStart"/>
-            <w:r>
-              <w:t>Conventional</w:t>
-            </w:r>
-            <w:proofErr w:type="spellEnd"/>
-            <w:r>
-              <w:t xml:space="preserve"> </w:t>
-            </w:r>
-            <w:proofErr w:type="spellStart"/>
-            <w:r>
-              <w:t>Commits</w:t>
-            </w:r>
-            <w:proofErr w:type="spellEnd"/>
-            <w:r>
-              <w:t xml:space="preserve"> Spezifikation.</w:t>
+              <w:t>Dies ist nicht Teil der Conventional Commits Spezifikation.</w:t>
             </w:r>
           </w:p>
         </w:tc>
@@ -8041,18 +7790,8 @@
         </w:pBdr>
         <w:shd w:val="clear" w:color="auto" w:fill="BFBFBF" w:themeFill="background1" w:themeFillShade="BF"/>
       </w:pPr>
-      <w:proofErr w:type="spellStart"/>
-      <w:proofErr w:type="gramStart"/>
-      <w:r>
-        <w:t>feat</w:t>
-      </w:r>
-      <w:proofErr w:type="spellEnd"/>
-      <w:r>
-        <w:t>!:</w:t>
-      </w:r>
-      <w:proofErr w:type="gramEnd"/>
-      <w:r>
-        <w:t xml:space="preserve"> Neues System zur Verwaltung von Nutzerdaten implementiert</w:t>
+      <w:r>
+        <w:t>feat!: Neues System zur Verwaltung von Nutzerdaten implementiert</w:t>
       </w:r>
       <w:r>
         <w:br/>
@@ -8064,14 +7803,7 @@
       </w:r>
       <w:r>
         <w:br/>
-      </w:r>
-      <w:proofErr w:type="spellStart"/>
-      <w:r>
-        <w:t>Refs</w:t>
-      </w:r>
-      <w:proofErr w:type="spellEnd"/>
-      <w:r>
-        <w:t>: SCP-12</w:t>
+        <w:t>Refs: SCP-12</w:t>
       </w:r>
       <w:r>
         <w:br/>
@@ -8181,14 +7913,9 @@
         <w:t xml:space="preserve">: Beispiel für </w:t>
       </w:r>
       <w:r>
-        <w:t>den Aufbau mit zwei laufenden Feature-</w:t>
-      </w:r>
-      <w:proofErr w:type="spellStart"/>
-      <w:r>
-        <w:t>Branches</w:t>
+        <w:t>den Aufbau mit zwei laufenden Feature-Branches</w:t>
       </w:r>
       <w:bookmarkEnd w:id="24"/>
-      <w:proofErr w:type="spellEnd"/>
     </w:p>
     <w:p>
       <w:r>
@@ -8213,15 +7940,7 @@
         <w:t>wird für</w:t>
       </w:r>
       <w:r>
-        <w:t xml:space="preserve"> das Implementieren eine Feature-Branch abgeleitet. Diese </w:t>
-      </w:r>
-      <w:proofErr w:type="spellStart"/>
-      <w:r>
-        <w:t>Branches</w:t>
-      </w:r>
-      <w:proofErr w:type="spellEnd"/>
-      <w:r>
-        <w:t xml:space="preserve"> werden Feature </w:t>
+        <w:t xml:space="preserve"> das Implementieren eine Feature-Branch abgeleitet. Diese Branches werden Feature </w:t>
       </w:r>
       <w:r>
         <w:rPr>
@@ -8333,26 +8052,13 @@
         <w:fldChar w:fldCharType="end"/>
       </w:r>
       <w:r>
-        <w:t xml:space="preserve">: Ausgefülltes Beispiel für die Verwendung von </w:t>
-      </w:r>
-      <w:proofErr w:type="spellStart"/>
-      <w:r>
-        <w:t>Branches</w:t>
+        <w:t>: Ausgefülltes Beispiel für die Verwendung von Branches</w:t>
       </w:r>
       <w:bookmarkEnd w:id="25"/>
-      <w:proofErr w:type="spellEnd"/>
     </w:p>
     <w:p>
       <w:r>
-        <w:t xml:space="preserve">Wenn das Feature implementiert ist, wird ein </w:t>
-      </w:r>
-      <w:proofErr w:type="spellStart"/>
-      <w:r>
-        <w:t>Merge</w:t>
-      </w:r>
-      <w:proofErr w:type="spellEnd"/>
-      <w:r>
-        <w:t xml:space="preserve"> Request durchgeführt, der von mindestens </w:t>
+        <w:t xml:space="preserve">Wenn das Feature implementiert ist, wird ein Merge Request durchgeführt, der von mindestens </w:t>
       </w:r>
       <w:r>
         <w:t>einem weiteren Teammitglied</w:t>
@@ -8370,21 +8076,6 @@
       <w:r>
         <w:t>.</w:t>
       </w:r>
-      <w:r>
-        <w:t xml:space="preserve"> Die Main Branch wird also als </w:t>
-      </w:r>
-      <w:proofErr w:type="spellStart"/>
-      <w:r>
-        <w:rPr>
-          <w:i/>
-          <w:iCs/>
-        </w:rPr>
-        <w:t>Protected</w:t>
-      </w:r>
-      <w:proofErr w:type="spellEnd"/>
-      <w:r>
-        <w:t xml:space="preserve"> angesehen.</w:t>
-      </w:r>
     </w:p>
     <w:p>
       <w:pPr>
@@ -8403,15 +8094,7 @@
     </w:p>
     <w:p>
       <w:r>
-        <w:t xml:space="preserve">Die teaminterne Kommunikation findet über eine </w:t>
-      </w:r>
-      <w:proofErr w:type="spellStart"/>
-      <w:r>
-        <w:t>Discord</w:t>
-      </w:r>
-      <w:proofErr w:type="spellEnd"/>
-      <w:r>
-        <w:t xml:space="preserve"> Gruppe und persönliche Treffen statt.</w:t>
+        <w:t>Die teaminterne Kommunikation findet über eine Discord Gruppe und persönliche Treffen statt.</w:t>
       </w:r>
     </w:p>
     <w:p>
@@ -8529,15 +8212,7 @@
           </w:tcPr>
           <w:p>
             <w:r>
-              <w:t xml:space="preserve">Code, der nicht selbsterklärend ist, sollte immer eine kurze Beschreibung, sowie den Autor beinhalten. Wenn möglich sollten sprachenspezifische Features, wie </w:t>
-            </w:r>
-            <w:proofErr w:type="spellStart"/>
-            <w:r>
-              <w:t>JavaDoc</w:t>
-            </w:r>
-            <w:proofErr w:type="spellEnd"/>
-            <w:r>
-              <w:t>, eingebunden werden.</w:t>
+              <w:t>Code, der nicht selbsterklärend ist, sollte immer eine kurze Beschreibung, sowie den Autor beinhalten. Wenn möglich sollten sprachenspezifische Features, wie JavaDoc, eingebunden werden.</w:t>
             </w:r>
           </w:p>
           <w:p/>
@@ -8627,14 +8302,9 @@
               <w:t xml:space="preserve">: </w:t>
             </w:r>
             <w:r>
-              <w:t xml:space="preserve">Beispiel in Java mit </w:t>
-            </w:r>
-            <w:proofErr w:type="spellStart"/>
-            <w:r>
-              <w:t>JavaDoc</w:t>
+              <w:t>Beispiel in Java mit JavaDoc</w:t>
             </w:r>
             <w:bookmarkEnd w:id="29"/>
-            <w:proofErr w:type="spellEnd"/>
           </w:p>
         </w:tc>
       </w:tr>
@@ -8663,21 +8333,12 @@
             <w:r>
               <w:t xml:space="preserve"> der </w:t>
             </w:r>
-            <w:proofErr w:type="spellStart"/>
             <w:r>
               <w:rPr>
                 <w:b/>
                 <w:bCs/>
               </w:rPr>
-              <w:t>Kernighan</w:t>
-            </w:r>
-            <w:proofErr w:type="spellEnd"/>
-            <w:r>
-              <w:rPr>
-                <w:b/>
-                <w:bCs/>
-              </w:rPr>
-              <w:t xml:space="preserve"> &amp; Ritchie</w:t>
+              <w:t>Kernighan &amp; Ritchie</w:t>
             </w:r>
             <w:r>
               <w:t xml:space="preserve"> Einrückungsstil verwendet werden.</w:t>
@@ -8781,6 +8442,7 @@
                 <w:id w:val="825249841"/>
                 <w:citation/>
               </w:sdtPr>
+              <w:sdtEndPr/>
               <w:sdtContent>
                 <w:r>
                   <w:fldChar w:fldCharType="begin"/>
@@ -8817,12 +8479,8 @@
       </w:r>
       <w:r>
         <w:tab/>
-      </w:r>
-      <w:proofErr w:type="spellStart"/>
-      <w:r>
         <w:t>Testing</w:t>
       </w:r>
-      <w:proofErr w:type="spellEnd"/>
       <w:r>
         <w:t xml:space="preserve"> Policy</w:t>
       </w:r>
@@ -8830,15 +8488,7 @@
     </w:p>
     <w:p>
       <w:r>
-        <w:t xml:space="preserve">Die </w:t>
-      </w:r>
-      <w:proofErr w:type="spellStart"/>
-      <w:r>
-        <w:t>Testing</w:t>
-      </w:r>
-      <w:proofErr w:type="spellEnd"/>
-      <w:r>
-        <w:t xml:space="preserve"> Policy hat </w:t>
+        <w:t xml:space="preserve">Die Testing Policy hat </w:t>
       </w:r>
       <w:r>
         <w:t xml:space="preserve">das Ziel, sicherzustellen, dass die Implementierung </w:t>
@@ -8852,7 +8502,6 @@
       <w:r>
         <w:t xml:space="preserve">Für das Frontend verwenden wir die </w:t>
       </w:r>
-      <w:proofErr w:type="spellStart"/>
       <w:r>
         <w:rPr>
           <w:i/>
@@ -8860,34 +8509,18 @@
         </w:rPr>
         <w:t>Jest</w:t>
       </w:r>
-      <w:proofErr w:type="spellEnd"/>
-      <w:r>
-        <w:t xml:space="preserve"> </w:t>
-      </w:r>
-      <w:proofErr w:type="spellStart"/>
-      <w:r>
-        <w:t>Testing</w:t>
-      </w:r>
-      <w:proofErr w:type="spellEnd"/>
-      <w:r>
-        <w:t xml:space="preserve">-Bibliothek, </w:t>
-      </w:r>
-      <w:r>
-        <w:t xml:space="preserve">da es bereits in </w:t>
-      </w:r>
-      <w:proofErr w:type="spellStart"/>
-      <w:r>
-        <w:t>React</w:t>
-      </w:r>
-      <w:proofErr w:type="spellEnd"/>
-      <w:r>
-        <w:t xml:space="preserve"> integriert ist und empfohlen wird</w:t>
+      <w:r>
+        <w:t xml:space="preserve"> Testing-Bibliothek, </w:t>
+      </w:r>
+      <w:r>
+        <w:t>da es bereits in React integriert ist und empfohlen wird</w:t>
       </w:r>
       <w:sdt>
         <w:sdtPr>
           <w:id w:val="-482161535"/>
           <w:citation/>
         </w:sdtPr>
+        <w:sdtEndPr/>
         <w:sdtContent>
           <w:r>
             <w:fldChar w:fldCharType="begin"/>
@@ -8919,15 +8552,7 @@
         <w:t xml:space="preserve">. </w:t>
       </w:r>
       <w:r>
-        <w:t xml:space="preserve">Außerdem beinhaltet </w:t>
-      </w:r>
-      <w:proofErr w:type="spellStart"/>
-      <w:r>
-        <w:t>Jest</w:t>
-      </w:r>
-      <w:proofErr w:type="spellEnd"/>
-      <w:r>
-        <w:t xml:space="preserve"> alle für das Projekt benötigten Funktionen.</w:t>
+        <w:t>Außerdem beinhaltet Jest alle für das Projekt benötigten Funktionen.</w:t>
       </w:r>
     </w:p>
     <w:p/>
@@ -9035,15 +8660,7 @@
         <w:t>werden</w:t>
       </w:r>
       <w:r>
-        <w:t xml:space="preserve"> in folgende </w:t>
-      </w:r>
-      <w:proofErr w:type="spellStart"/>
-      <w:r>
-        <w:t>Epics</w:t>
-      </w:r>
-      <w:proofErr w:type="spellEnd"/>
-      <w:r>
-        <w:t xml:space="preserve"> eingeteilt:</w:t>
+        <w:t xml:space="preserve"> in folgende Epics eingeteilt:</w:t>
       </w:r>
     </w:p>
     <w:tbl>
@@ -13159,29 +12776,7 @@
               <w:rPr>
                 <w:rFonts w:cs="Arial"/>
               </w:rPr>
-              <w:t xml:space="preserve">Um meine Kilometer nicht </w:t>
-            </w:r>
-            <w:proofErr w:type="spellStart"/>
-            <w:r>
-              <w:rPr>
-                <w:rFonts w:cs="Arial"/>
-              </w:rPr>
-              <w:t xml:space="preserve">jedes </w:t>
-            </w:r>
-            <w:proofErr w:type="gramStart"/>
-            <w:r>
-              <w:rPr>
-                <w:rFonts w:cs="Arial"/>
-              </w:rPr>
-              <w:t>mal</w:t>
-            </w:r>
-            <w:proofErr w:type="spellEnd"/>
-            <w:proofErr w:type="gramEnd"/>
-            <w:r>
-              <w:rPr>
-                <w:rFonts w:cs="Arial"/>
-              </w:rPr>
-              <w:t xml:space="preserve"> von Hand eingeben zu müssen, möchte ich als Benutzer diese mit einem Bild meines Tachos eintragen können</w:t>
+              <w:t>Um meine Kilometer nicht jedes mal von Hand eingeben zu müssen, möchte ich als Benutzer diese mit einem Bild meines Tachos eintragen können</w:t>
             </w:r>
             <w:r>
               <w:rPr>
@@ -13730,21 +13325,7 @@
               <w:rPr>
                 <w:rFonts w:cs="Arial"/>
               </w:rPr>
-              <w:t xml:space="preserve">Um Ordnung bei den Challenges zu </w:t>
-            </w:r>
-            <w:proofErr w:type="spellStart"/>
-            <w:r>
-              <w:rPr>
-                <w:rFonts w:cs="Arial"/>
-              </w:rPr>
-              <w:t>waren</w:t>
-            </w:r>
-            <w:proofErr w:type="spellEnd"/>
-            <w:r>
-              <w:rPr>
-                <w:rFonts w:cs="Arial"/>
-              </w:rPr>
-              <w:t>, möchte ich als Administrator, dass nur ausgewählte Benutzer berechtigt sind Spezifikationen der Challenge zu ändern</w:t>
+              <w:t>Um Ordnung bei den Challenges zu waren, möchte ich als Administrator, dass nur ausgewählte Benutzer berechtigt sind Spezifikationen der Challenge zu ändern</w:t>
             </w:r>
             <w:r>
               <w:rPr>
@@ -14292,21 +13873,7 @@
               <w:rPr>
                 <w:rFonts w:cs="Arial"/>
               </w:rPr>
-              <w:t xml:space="preserve">Um mein Profil auf dem </w:t>
-            </w:r>
-            <w:proofErr w:type="gramStart"/>
-            <w:r>
-              <w:rPr>
-                <w:rFonts w:cs="Arial"/>
-              </w:rPr>
-              <w:t>aktuellsten</w:t>
-            </w:r>
-            <w:proofErr w:type="gramEnd"/>
-            <w:r>
-              <w:rPr>
-                <w:rFonts w:cs="Arial"/>
-              </w:rPr>
-              <w:t xml:space="preserve"> Stand zu halten, möchte ich als Benutzer meine Profildaten ändern können</w:t>
+              <w:t>Um mein Profil auf dem aktuellsten Stand zu halten, möchte ich als Benutzer meine Profildaten ändern können</w:t>
             </w:r>
             <w:r>
               <w:rPr>
@@ -14866,21 +14433,7 @@
               <w:rPr>
                 <w:rFonts w:cs="Arial"/>
               </w:rPr>
-              <w:t xml:space="preserve">Um die doppelte Datenerfassung zu ersparen, möchte ich als Benutzer meine Kilometerdaten aus der </w:t>
-            </w:r>
-            <w:proofErr w:type="spellStart"/>
-            <w:r>
-              <w:rPr>
-                <w:rFonts w:cs="Arial"/>
-              </w:rPr>
-              <w:t>Strava</w:t>
-            </w:r>
-            <w:proofErr w:type="spellEnd"/>
-            <w:r>
-              <w:rPr>
-                <w:rFonts w:cs="Arial"/>
-              </w:rPr>
-              <w:t>-App importieren können</w:t>
+              <w:t>Um die doppelte Datenerfassung zu ersparen, möchte ich als Benutzer meine Kilometerdaten aus der Strava-App importieren können</w:t>
             </w:r>
             <w:r>
               <w:rPr>
@@ -18766,21 +18319,7 @@
               <w:rPr>
                 <w:rFonts w:cs="Arial"/>
               </w:rPr>
-              <w:t xml:space="preserve">Um eine faire Challenge zwischen den Teams zu haben, möchte ich als Administrator, dass Teilnehmer ihr Team </w:t>
-            </w:r>
-            <w:proofErr w:type="gramStart"/>
-            <w:r>
-              <w:rPr>
-                <w:rFonts w:cs="Arial"/>
-              </w:rPr>
-              <w:t>nicht</w:t>
-            </w:r>
-            <w:proofErr w:type="gramEnd"/>
-            <w:r>
-              <w:rPr>
-                <w:rFonts w:cs="Arial"/>
-              </w:rPr>
-              <w:t xml:space="preserve"> während einer laufenden Challenge wechseln können.</w:t>
+              <w:t>Um eine faire Challenge zwischen den Teams zu haben, möchte ich als Administrator, dass Teilnehmer ihr Team nicht während einer laufenden Challenge wechseln können.</w:t>
             </w:r>
           </w:p>
         </w:tc>
@@ -19596,21 +19135,7 @@
               <w:rPr>
                 <w:rFonts w:cs="Arial"/>
               </w:rPr>
-              <w:t xml:space="preserve">Als aktiver User möchte in der Lage sein meine Aktivitäten auf mehreren Seiten der Website eintragen zu können, um beim Hin- und </w:t>
-            </w:r>
-            <w:proofErr w:type="spellStart"/>
-            <w:r>
-              <w:rPr>
-                <w:rFonts w:cs="Arial"/>
-              </w:rPr>
-              <w:t>Herklicken</w:t>
-            </w:r>
-            <w:proofErr w:type="spellEnd"/>
-            <w:r>
-              <w:rPr>
-                <w:rFonts w:cs="Arial"/>
-              </w:rPr>
-              <w:t xml:space="preserve"> Zeit zu sparen</w:t>
+              <w:t>Als aktiver User möchte in der Lage sein meine Aktivitäten auf mehreren Seiten der Website eintragen zu können, um beim Hin- und Herklicken Zeit zu sparen</w:t>
             </w:r>
             <w:r>
               <w:rPr>
@@ -21116,7 +20641,7 @@
                     </wp:anchor>
                   </w:drawing>
                 </mc:Choice>
-                <mc:Fallback xmlns:arto="http://schemas.microsoft.com/office/word/2006/arto" xmlns:a14="http://schemas.microsoft.com/office/drawing/2010/main" xmlns:pic="http://schemas.openxmlformats.org/drawingml/2006/picture" xmlns:a="http://schemas.openxmlformats.org/drawingml/2006/main">
+                <mc:Fallback xmlns:a="http://schemas.openxmlformats.org/drawingml/2006/main" xmlns:pic="http://schemas.openxmlformats.org/drawingml/2006/picture" xmlns:a14="http://schemas.microsoft.com/office/drawing/2010/main" xmlns:arto="http://schemas.microsoft.com/office/word/2006/arto">
                   <w:pict w14:anchorId="214AA88F">
                     <v:rect id="Rechteck 325073643" style="position:absolute;margin-left:.65pt;margin-top:3.65pt;width:213.5pt;height:13pt;z-index:251662336;visibility:visible;mso-wrap-style:square;mso-width-percent:0;mso-height-percent:0;mso-wrap-distance-left:9pt;mso-wrap-distance-top:0;mso-wrap-distance-right:9pt;mso-wrap-distance-bottom:0;mso-position-horizontal:absolute;mso-position-horizontal-relative:text;mso-position-vertical:absolute;mso-position-vertical-relative:text;mso-width-percent:0;mso-height-percent:0;mso-width-relative:margin;mso-height-relative:margin;v-text-anchor:middle" o:spid="_x0000_s1026" fillcolor="#00a5e1" stroked="f" strokeweight="1pt" w14:anchorId="422D0BA3" o:gfxdata="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"/>
                   </w:pict>
@@ -21232,7 +20757,7 @@
                     </wp:anchor>
                   </w:drawing>
                 </mc:Choice>
-                <mc:Fallback xmlns:arto="http://schemas.microsoft.com/office/word/2006/arto" xmlns:a14="http://schemas.microsoft.com/office/drawing/2010/main" xmlns:pic="http://schemas.openxmlformats.org/drawingml/2006/picture" xmlns:a="http://schemas.openxmlformats.org/drawingml/2006/main">
+                <mc:Fallback xmlns:a="http://schemas.openxmlformats.org/drawingml/2006/main" xmlns:pic="http://schemas.openxmlformats.org/drawingml/2006/picture" xmlns:a14="http://schemas.microsoft.com/office/drawing/2010/main" xmlns:arto="http://schemas.microsoft.com/office/word/2006/arto">
                   <w:pict w14:anchorId="294EF2A1">
                     <v:rect id="Rechteck 537985196" style="position:absolute;margin-left:.65pt;margin-top:3.65pt;width:213.5pt;height:13pt;z-index:251653120;visibility:visible;mso-wrap-style:square;mso-width-percent:0;mso-height-percent:0;mso-wrap-distance-left:9pt;mso-wrap-distance-top:0;mso-wrap-distance-right:9pt;mso-wrap-distance-bottom:0;mso-position-horizontal:absolute;mso-position-horizontal-relative:text;mso-position-vertical:absolute;mso-position-vertical-relative:text;mso-width-percent:0;mso-height-percent:0;mso-width-relative:margin;mso-height-relative:margin;v-text-anchor:middle" o:spid="_x0000_s1026" fillcolor="#d7e9f4" stroked="f" strokeweight="1pt" w14:anchorId="5A6EAD97" o:gfxdata="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"/>
                   </w:pict>
@@ -21253,13 +20778,8 @@
             <w:hideMark/>
           </w:tcPr>
           <w:p>
-            <w:proofErr w:type="gramStart"/>
-            <w:r>
-              <w:t>Sekundär Unternehmensfarbe</w:t>
-            </w:r>
-            <w:proofErr w:type="gramEnd"/>
-            <w:r>
-              <w:t>: #D7E9F4</w:t>
+            <w:r>
+              <w:t>Sekundär Unternehmensfarbe: #D7E9F4</w:t>
             </w:r>
           </w:p>
         </w:tc>
@@ -21353,7 +20873,7 @@
                     </wp:anchor>
                   </w:drawing>
                 </mc:Choice>
-                <mc:Fallback xmlns:arto="http://schemas.microsoft.com/office/word/2006/arto" xmlns:a14="http://schemas.microsoft.com/office/drawing/2010/main" xmlns:pic="http://schemas.openxmlformats.org/drawingml/2006/picture" xmlns:a="http://schemas.openxmlformats.org/drawingml/2006/main">
+                <mc:Fallback xmlns:a="http://schemas.openxmlformats.org/drawingml/2006/main" xmlns:pic="http://schemas.openxmlformats.org/drawingml/2006/picture" xmlns:a14="http://schemas.microsoft.com/office/drawing/2010/main" xmlns:arto="http://schemas.microsoft.com/office/word/2006/arto">
                   <w:pict w14:anchorId="7367BAB1">
                     <v:rect id="Rechteck 595579984" style="position:absolute;margin-left:.65pt;margin-top:3.65pt;width:213.5pt;height:13pt;z-index:251654144;visibility:visible;mso-wrap-style:square;mso-width-percent:0;mso-height-percent:0;mso-wrap-distance-left:9pt;mso-wrap-distance-top:0;mso-wrap-distance-right:9pt;mso-wrap-distance-bottom:0;mso-position-horizontal:absolute;mso-position-horizontal-relative:text;mso-position-vertical:absolute;mso-position-vertical-relative:text;mso-width-percent:0;mso-height-percent:0;mso-width-relative:margin;mso-height-relative:margin;v-text-anchor:middle" o:spid="_x0000_s1026" fillcolor="#ff9f00" stroked="f" strokeweight="1pt" w14:anchorId="3A35905A" o:gfxdata="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"/>
                   </w:pict>
@@ -21375,15 +20895,7 @@
           </w:tcPr>
           <w:p>
             <w:r>
-              <w:t xml:space="preserve">Sekundär </w:t>
-            </w:r>
-            <w:proofErr w:type="gramStart"/>
-            <w:r>
-              <w:t>Orange</w:t>
-            </w:r>
-            <w:proofErr w:type="gramEnd"/>
-            <w:r>
-              <w:t>: #ff9f00</w:t>
+              <w:t>Sekundär Orange: #ff9f00</w:t>
             </w:r>
           </w:p>
         </w:tc>
@@ -21477,7 +20989,7 @@
                     </wp:anchor>
                   </w:drawing>
                 </mc:Choice>
-                <mc:Fallback xmlns:arto="http://schemas.microsoft.com/office/word/2006/arto" xmlns:a14="http://schemas.microsoft.com/office/drawing/2010/main" xmlns:pic="http://schemas.openxmlformats.org/drawingml/2006/picture" xmlns:a="http://schemas.openxmlformats.org/drawingml/2006/main">
+                <mc:Fallback xmlns:a="http://schemas.openxmlformats.org/drawingml/2006/main" xmlns:pic="http://schemas.openxmlformats.org/drawingml/2006/picture" xmlns:a14="http://schemas.microsoft.com/office/drawing/2010/main" xmlns:arto="http://schemas.microsoft.com/office/word/2006/arto">
                   <w:pict w14:anchorId="153E96DE">
                     <v:rect id="Rechteck 1968867103" style="position:absolute;margin-left:.65pt;margin-top:3.65pt;width:213.5pt;height:13pt;z-index:251655168;visibility:visible;mso-wrap-style:square;mso-width-percent:0;mso-height-percent:0;mso-wrap-distance-left:9pt;mso-wrap-distance-top:0;mso-wrap-distance-right:9pt;mso-wrap-distance-bottom:0;mso-position-horizontal:absolute;mso-position-horizontal-relative:text;mso-position-vertical:absolute;mso-position-vertical-relative:text;mso-width-percent:0;mso-height-percent:0;mso-width-relative:margin;mso-height-relative:margin;v-text-anchor:middle" o:spid="_x0000_s1026" fillcolor="#515151" stroked="f" strokeweight="1pt" w14:anchorId="3A4479D3" o:gfxdata="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"/>
                   </w:pict>
@@ -21593,7 +21105,7 @@
                     </wp:anchor>
                   </w:drawing>
                 </mc:Choice>
-                <mc:Fallback xmlns:arto="http://schemas.microsoft.com/office/word/2006/arto" xmlns:a14="http://schemas.microsoft.com/office/drawing/2010/main" xmlns:pic="http://schemas.openxmlformats.org/drawingml/2006/picture" xmlns:a="http://schemas.openxmlformats.org/drawingml/2006/main">
+                <mc:Fallback xmlns:a="http://schemas.openxmlformats.org/drawingml/2006/main" xmlns:pic="http://schemas.openxmlformats.org/drawingml/2006/picture" xmlns:a14="http://schemas.microsoft.com/office/drawing/2010/main" xmlns:arto="http://schemas.microsoft.com/office/word/2006/arto">
                   <w:pict w14:anchorId="77198D8D">
                     <v:rect id="Rechteck 641899969" style="position:absolute;margin-left:.65pt;margin-top:3.65pt;width:213.5pt;height:13pt;z-index:251656192;visibility:visible;mso-wrap-style:square;mso-width-percent:0;mso-height-percent:0;mso-wrap-distance-left:9pt;mso-wrap-distance-top:0;mso-wrap-distance-right:9pt;mso-wrap-distance-bottom:0;mso-position-horizontal:absolute;mso-position-horizontal-relative:text;mso-position-vertical:absolute;mso-position-vertical-relative:text;mso-width-percent:0;mso-height-percent:0;mso-width-relative:margin;mso-height-relative:margin;v-text-anchor:middle" o:spid="_x0000_s1026" fillcolor="#7a7a7a" stroked="f" strokeweight="1pt" w14:anchorId="3B285438" o:gfxdata="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"/>
                   </w:pict>
@@ -21614,13 +21126,8 @@
             <w:hideMark/>
           </w:tcPr>
           <w:p>
-            <w:proofErr w:type="gramStart"/>
-            <w:r>
-              <w:t>Sekundär Dunkelgrau</w:t>
-            </w:r>
-            <w:proofErr w:type="gramEnd"/>
-            <w:r>
-              <w:t>: #7A7A7A</w:t>
+            <w:r>
+              <w:t>Sekundär Dunkelgrau: #7A7A7A</w:t>
             </w:r>
           </w:p>
         </w:tc>
@@ -21714,7 +21221,7 @@
                     </wp:anchor>
                   </w:drawing>
                 </mc:Choice>
-                <mc:Fallback xmlns:arto="http://schemas.microsoft.com/office/word/2006/arto" xmlns:a14="http://schemas.microsoft.com/office/drawing/2010/main" xmlns:pic="http://schemas.openxmlformats.org/drawingml/2006/picture" xmlns:a="http://schemas.openxmlformats.org/drawingml/2006/main">
+                <mc:Fallback xmlns:a="http://schemas.openxmlformats.org/drawingml/2006/main" xmlns:pic="http://schemas.openxmlformats.org/drawingml/2006/picture" xmlns:a14="http://schemas.microsoft.com/office/drawing/2010/main" xmlns:arto="http://schemas.microsoft.com/office/word/2006/arto">
                   <w:pict w14:anchorId="5A3E04FB">
                     <v:rect id="Rechteck 1878581776" style="position:absolute;margin-left:.65pt;margin-top:3.65pt;width:213.5pt;height:13pt;z-index:251657216;visibility:visible;mso-wrap-style:square;mso-width-percent:0;mso-height-percent:0;mso-wrap-distance-left:9pt;mso-wrap-distance-top:0;mso-wrap-distance-right:9pt;mso-wrap-distance-bottom:0;mso-position-horizontal:absolute;mso-position-horizontal-relative:text;mso-position-vertical:absolute;mso-position-vertical-relative:text;mso-width-percent:0;mso-height-percent:0;mso-width-relative:margin;mso-height-relative:margin;v-text-anchor:middle" o:spid="_x0000_s1026" fillcolor="#c6c6c6" stroked="f" strokeweight="1pt" w14:anchorId="2B968BF1" o:gfxdata="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"/>
                   </w:pict>
@@ -21735,13 +21242,8 @@
             <w:hideMark/>
           </w:tcPr>
           <w:p>
-            <w:proofErr w:type="gramStart"/>
-            <w:r>
-              <w:t>Sekundär Hellgrau</w:t>
-            </w:r>
-            <w:proofErr w:type="gramEnd"/>
-            <w:r>
-              <w:t>: #C6C6C6</w:t>
+            <w:r>
+              <w:t>Sekundär Hellgrau: #C6C6C6</w:t>
             </w:r>
           </w:p>
         </w:tc>
@@ -21835,7 +21337,7 @@
                     </wp:anchor>
                   </w:drawing>
                 </mc:Choice>
-                <mc:Fallback xmlns:arto="http://schemas.microsoft.com/office/word/2006/arto" xmlns:a14="http://schemas.microsoft.com/office/drawing/2010/main" xmlns:pic="http://schemas.openxmlformats.org/drawingml/2006/picture" xmlns:a="http://schemas.openxmlformats.org/drawingml/2006/main">
+                <mc:Fallback xmlns:a="http://schemas.openxmlformats.org/drawingml/2006/main" xmlns:pic="http://schemas.openxmlformats.org/drawingml/2006/picture" xmlns:a14="http://schemas.microsoft.com/office/drawing/2010/main" xmlns:arto="http://schemas.microsoft.com/office/word/2006/arto">
                   <w:pict w14:anchorId="4DE739E9">
                     <v:rect id="Rechteck 299813611" style="position:absolute;margin-left:.65pt;margin-top:3.65pt;width:213.5pt;height:13pt;z-index:251658240;visibility:visible;mso-wrap-style:square;mso-width-percent:0;mso-height-percent:0;mso-wrap-distance-left:9pt;mso-wrap-distance-top:0;mso-wrap-distance-right:9pt;mso-wrap-distance-bottom:0;mso-position-horizontal:absolute;mso-position-horizontal-relative:text;mso-position-vertical:absolute;mso-position-vertical-relative:text;mso-width-percent:0;mso-height-percent:0;mso-width-relative:margin;mso-height-relative:margin;v-text-anchor:middle" o:spid="_x0000_s1026" fillcolor="#32547b" stroked="f" strokeweight="1pt" w14:anchorId="6D498370" o:gfxdata="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"/>
                   </w:pict>
@@ -21951,7 +21453,7 @@
                     </wp:anchor>
                   </w:drawing>
                 </mc:Choice>
-                <mc:Fallback xmlns:arto="http://schemas.microsoft.com/office/word/2006/arto" xmlns:a14="http://schemas.microsoft.com/office/drawing/2010/main" xmlns:pic="http://schemas.openxmlformats.org/drawingml/2006/picture" xmlns:a="http://schemas.openxmlformats.org/drawingml/2006/main">
+                <mc:Fallback xmlns:a="http://schemas.openxmlformats.org/drawingml/2006/main" xmlns:pic="http://schemas.openxmlformats.org/drawingml/2006/picture" xmlns:a14="http://schemas.microsoft.com/office/drawing/2010/main" xmlns:arto="http://schemas.microsoft.com/office/word/2006/arto">
                   <w:pict w14:anchorId="16E60C99">
                     <v:rect id="Rechteck 1971435824" style="position:absolute;margin-left:.65pt;margin-top:3.65pt;width:213.5pt;height:13pt;z-index:251659264;visibility:visible;mso-wrap-style:square;mso-width-percent:0;mso-height-percent:0;mso-wrap-distance-left:9pt;mso-wrap-distance-top:0;mso-wrap-distance-right:9pt;mso-wrap-distance-bottom:0;mso-position-horizontal:absolute;mso-position-horizontal-relative:text;mso-position-vertical:absolute;mso-position-vertical-relative:text;mso-width-percent:0;mso-height-percent:0;mso-width-relative:margin;mso-height-relative:margin;v-text-anchor:middle" o:spid="_x0000_s1026" fillcolor="#b9d478" stroked="f" strokeweight="1pt" w14:anchorId="4608FBBD" o:gfxdata="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"/>
                   </w:pict>
@@ -22067,7 +21569,7 @@
                     </wp:anchor>
                   </w:drawing>
                 </mc:Choice>
-                <mc:Fallback xmlns:arto="http://schemas.microsoft.com/office/word/2006/arto" xmlns:a14="http://schemas.microsoft.com/office/drawing/2010/main" xmlns:pic="http://schemas.openxmlformats.org/drawingml/2006/picture" xmlns:a="http://schemas.openxmlformats.org/drawingml/2006/main">
+                <mc:Fallback xmlns:a="http://schemas.openxmlformats.org/drawingml/2006/main" xmlns:pic="http://schemas.openxmlformats.org/drawingml/2006/picture" xmlns:a14="http://schemas.microsoft.com/office/drawing/2010/main" xmlns:arto="http://schemas.microsoft.com/office/word/2006/arto">
                   <w:pict w14:anchorId="48FCEDB0">
                     <v:rect id="Rechteck 124117412" style="position:absolute;margin-left:.65pt;margin-top:3.65pt;width:213.5pt;height:13pt;z-index:251660288;visibility:visible;mso-wrap-style:square;mso-width-percent:0;mso-height-percent:0;mso-wrap-distance-left:9pt;mso-wrap-distance-top:0;mso-wrap-distance-right:9pt;mso-wrap-distance-bottom:0;mso-position-horizontal:absolute;mso-position-horizontal-relative:text;mso-position-vertical:absolute;mso-position-vertical-relative:text;mso-width-percent:0;mso-height-percent:0;mso-width-relative:margin;mso-height-relative:margin;v-text-anchor:middle" o:spid="_x0000_s1026" fillcolor="#8b593e" stroked="f" strokeweight="1pt" w14:anchorId="15545CE1" o:gfxdata="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"/>
                   </w:pict>
@@ -22183,7 +21685,7 @@
                     </wp:anchor>
                   </w:drawing>
                 </mc:Choice>
-                <mc:Fallback xmlns:arto="http://schemas.microsoft.com/office/word/2006/arto" xmlns:a14="http://schemas.microsoft.com/office/drawing/2010/main" xmlns:pic="http://schemas.openxmlformats.org/drawingml/2006/picture" xmlns:a="http://schemas.openxmlformats.org/drawingml/2006/main">
+                <mc:Fallback xmlns:a="http://schemas.openxmlformats.org/drawingml/2006/main" xmlns:pic="http://schemas.openxmlformats.org/drawingml/2006/picture" xmlns:a14="http://schemas.microsoft.com/office/drawing/2010/main" xmlns:arto="http://schemas.microsoft.com/office/word/2006/arto">
                   <w:pict w14:anchorId="143878BB">
                     <v:rect id="Rechteck 118864720" style="position:absolute;margin-left:.65pt;margin-top:3.65pt;width:213.5pt;height:13pt;z-index:251661312;visibility:visible;mso-wrap-style:square;mso-width-percent:0;mso-height-percent:0;mso-wrap-distance-left:9pt;mso-wrap-distance-top:0;mso-wrap-distance-right:9pt;mso-wrap-distance-bottom:0;mso-position-horizontal:absolute;mso-position-horizontal-relative:text;mso-position-vertical:absolute;mso-position-vertical-relative:text;mso-width-percent:0;mso-height-percent:0;mso-width-relative:margin;mso-height-relative:margin;v-text-anchor:middle" o:spid="_x0000_s1026" fillcolor="#c63328" stroked="f" strokeweight="1pt" w14:anchorId="43405379" o:gfxdata="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"/>
                   </w:pict>
@@ -22340,15 +21842,7 @@
         <w:t xml:space="preserve"> daher</w:t>
       </w:r>
       <w:r>
-        <w:t xml:space="preserve"> auf das </w:t>
-      </w:r>
-      <w:proofErr w:type="spellStart"/>
-      <w:r>
-        <w:t>React</w:t>
-      </w:r>
-      <w:proofErr w:type="spellEnd"/>
-      <w:r>
-        <w:t xml:space="preserve"> Framework geeinigt, da jedes Teammitglied bereits Erfahrung bei der Arbeit mit JavaScript hat und die hohe Verbreitung des Frameworks uns bei Fragen und Problemen helfen sollte.</w:t>
+        <w:t xml:space="preserve"> auf das React Framework geeinigt, da jedes Teammitglied bereits Erfahrung bei der Arbeit mit JavaScript hat und die hohe Verbreitung des Frameworks uns bei Fragen und Problemen helfen sollte.</w:t>
       </w:r>
     </w:p>
     <w:p/>
@@ -22360,15 +21854,7 @@
     <w:p/>
     <w:p>
       <w:r>
-        <w:t xml:space="preserve">Da nur Mitarbeiter des Kunden Zugriff auf das System haben dürfen, stellt die Authentifizierung von Benutzern einen wichtigen Punkt dar. Hier haben wir uns für </w:t>
-      </w:r>
-      <w:proofErr w:type="spellStart"/>
-      <w:r>
-        <w:t>Keycloak</w:t>
-      </w:r>
-      <w:proofErr w:type="spellEnd"/>
-      <w:r>
-        <w:t xml:space="preserve"> entschieden, da es sich sehr gut mit der von den Kunden verwendeten SAML-Schnittstelle verbinden lässt.</w:t>
+        <w:t>Da nur Mitarbeiter des Kunden Zugriff auf das System haben dürfen, stellt die Authentifizierung von Benutzern einen wichtigen Punkt dar. Hier haben wir uns für Keycloak entschieden, da es sich sehr gut mit der von den Kunden verwendeten SAML-Schnittstelle verbinden lässt.</w:t>
       </w:r>
     </w:p>
     <w:p/>
@@ -22519,6 +22005,7 @@
           <w:id w:val="-944532642"/>
           <w:citation/>
         </w:sdtPr>
+        <w:sdtEndPr/>
         <w:sdtContent>
           <w:r>
             <w:fldChar w:fldCharType="begin"/>
@@ -22572,28 +22059,20 @@
       </w:r>
       <w:r>
         <w:tab/>
-      </w:r>
-      <w:proofErr w:type="spellStart"/>
-      <w:r>
         <w:t>React</w:t>
       </w:r>
       <w:bookmarkEnd w:id="41"/>
-      <w:proofErr w:type="spellEnd"/>
     </w:p>
     <w:p>
-      <w:proofErr w:type="spellStart"/>
-      <w:r>
-        <w:t>React</w:t>
-      </w:r>
-      <w:proofErr w:type="spellEnd"/>
-      <w:r>
-        <w:t xml:space="preserve"> wird ebenfalls mit der MIT Lizenz ausgeliefert</w:t>
+      <w:r>
+        <w:t>React wird ebenfalls mit der MIT Lizenz ausgeliefert</w:t>
       </w:r>
       <w:sdt>
         <w:sdtPr>
           <w:id w:val="-586536262"/>
           <w:citation/>
         </w:sdtPr>
+        <w:sdtEndPr/>
         <w:sdtContent>
           <w:r>
             <w:fldChar w:fldCharType="begin"/>
@@ -22648,6 +22127,7 @@
           <w:id w:val="659052126"/>
           <w:citation/>
         </w:sdtPr>
+        <w:sdtEndPr/>
         <w:sdtContent>
           <w:r>
             <w:fldChar w:fldCharType="begin"/>
@@ -22689,31 +22169,20 @@
       </w:r>
       <w:r>
         <w:tab/>
-      </w:r>
-      <w:proofErr w:type="spellStart"/>
-      <w:r>
         <w:t>Keycloak</w:t>
       </w:r>
       <w:bookmarkEnd w:id="43"/>
-      <w:proofErr w:type="spellEnd"/>
     </w:p>
     <w:p>
       <w:r>
-        <w:t xml:space="preserve">Bei </w:t>
-      </w:r>
-      <w:proofErr w:type="spellStart"/>
-      <w:r>
-        <w:t>Keycloak</w:t>
-      </w:r>
-      <w:proofErr w:type="spellEnd"/>
-      <w:r>
-        <w:t xml:space="preserve"> wird ebenfalls die Apache Lizenz 2.0 verwendet</w:t>
+        <w:t>Bei Keycloak wird ebenfalls die Apache Lizenz 2.0 verwendet</w:t>
       </w:r>
       <w:sdt>
         <w:sdtPr>
           <w:id w:val="-1374458088"/>
           <w:citation/>
         </w:sdtPr>
+        <w:sdtEndPr/>
         <w:sdtContent>
           <w:r>
             <w:fldChar w:fldCharType="begin"/>
@@ -22772,6 +22241,7 @@
           <w:id w:val="-361438772"/>
           <w:citation/>
         </w:sdtPr>
+        <w:sdtEndPr/>
         <w:sdtContent>
           <w:r>
             <w:fldChar w:fldCharType="begin"/>
@@ -22912,14 +22382,27 @@
       <w:r>
         <w:t xml:space="preserve">Abbildung </w:t>
       </w:r>
-      <w:fldSimple w:instr=" SEQ Abbildung \* ARABIC ">
-        <w:r>
-          <w:rPr>
-            <w:noProof/>
-          </w:rPr>
-          <w:t>10</w:t>
-        </w:r>
-      </w:fldSimple>
+      <w:r>
+        <w:fldChar w:fldCharType="begin"/>
+      </w:r>
+      <w:r>
+        <w:instrText xml:space="preserve"> SEQ Abbildung \* ARABIC </w:instrText>
+      </w:r>
+      <w:r>
+        <w:fldChar w:fldCharType="separate"/>
+      </w:r>
+      <w:r>
+        <w:rPr>
+          <w:noProof/>
+        </w:rPr>
+        <w:t>10</w:t>
+      </w:r>
+      <w:r>
+        <w:rPr>
+          <w:noProof/>
+        </w:rPr>
+        <w:fldChar w:fldCharType="end"/>
+      </w:r>
       <w:r>
         <w:t>: ER-Diagramm der Datenbankstruktur</w:t>
       </w:r>
@@ -23014,14 +22497,27 @@
       <w:r>
         <w:t xml:space="preserve">Abbildung </w:t>
       </w:r>
-      <w:fldSimple w:instr=" SEQ Abbildung \* ARABIC ">
-        <w:r>
-          <w:rPr>
-            <w:noProof/>
-          </w:rPr>
-          <w:t>11</w:t>
-        </w:r>
-      </w:fldSimple>
+      <w:r>
+        <w:fldChar w:fldCharType="begin"/>
+      </w:r>
+      <w:r>
+        <w:instrText xml:space="preserve"> SEQ Abbildung \* ARABIC </w:instrText>
+      </w:r>
+      <w:r>
+        <w:fldChar w:fldCharType="separate"/>
+      </w:r>
+      <w:r>
+        <w:rPr>
+          <w:noProof/>
+        </w:rPr>
+        <w:t>11</w:t>
+      </w:r>
+      <w:r>
+        <w:rPr>
+          <w:noProof/>
+        </w:rPr>
+        <w:fldChar w:fldCharType="end"/>
+      </w:r>
       <w:r>
         <w:t xml:space="preserve">: </w:t>
       </w:r>
@@ -23128,14 +22624,27 @@
       <w:r>
         <w:t xml:space="preserve">Abbildung </w:t>
       </w:r>
-      <w:fldSimple w:instr=" SEQ Abbildung \* ARABIC ">
-        <w:r>
-          <w:rPr>
-            <w:noProof/>
-          </w:rPr>
-          <w:t>12</w:t>
-        </w:r>
-      </w:fldSimple>
+      <w:r>
+        <w:fldChar w:fldCharType="begin"/>
+      </w:r>
+      <w:r>
+        <w:instrText xml:space="preserve"> SEQ Abbildung \* ARABIC </w:instrText>
+      </w:r>
+      <w:r>
+        <w:fldChar w:fldCharType="separate"/>
+      </w:r>
+      <w:r>
+        <w:rPr>
+          <w:noProof/>
+        </w:rPr>
+        <w:t>12</w:t>
+      </w:r>
+      <w:r>
+        <w:rPr>
+          <w:noProof/>
+        </w:rPr>
+        <w:fldChar w:fldCharType="end"/>
+      </w:r>
       <w:r>
         <w:t>: Ablaufdiagramm einer einzelnen Challenge</w:t>
       </w:r>
@@ -23492,15 +23001,7 @@
         </w:numPr>
       </w:pPr>
       <w:r>
-        <w:t>Stand-</w:t>
-      </w:r>
-      <w:proofErr w:type="spellStart"/>
-      <w:r>
-        <w:t>up</w:t>
-      </w:r>
-      <w:proofErr w:type="spellEnd"/>
-      <w:r>
-        <w:t xml:space="preserve">-Meetings: </w:t>
+        <w:t xml:space="preserve">Stand-up-Meetings: </w:t>
       </w:r>
       <w:r>
         <w:rPr>
@@ -23618,6 +23119,7 @@
           <w:docPartUnique/>
         </w:docPartObj>
       </w:sdtPr>
+      <w:sdtEndPr/>
       <w:sdtContent>
         <w:p>
           <w:pPr>
@@ -23634,6 +23136,7 @@
             <w:id w:val="111145805"/>
             <w:bibliography/>
           </w:sdtPr>
+          <w:sdtEndPr/>
           <w:sdtContent>
             <w:p>
               <w:pPr>
@@ -24197,6 +23700,7 @@
         <w:docPartUnique/>
       </w:docPartObj>
     </w:sdtPr>
+    <w:sdtEndPr/>
     <w:sdtContent>
       <w:p>
         <w:pPr>
@@ -24323,6 +23827,7 @@
           <w:id w:val="941724082"/>
           <w:citation/>
         </w:sdtPr>
+        <w:sdtEndPr/>
         <w:sdtContent>
           <w:r>
             <w:fldChar w:fldCharType="begin"/>
@@ -24368,6 +23873,7 @@
           <w:id w:val="555823042"/>
           <w:citation/>
         </w:sdtPr>
+        <w:sdtEndPr/>
         <w:sdtContent>
           <w:r>
             <w:fldChar w:fldCharType="begin"/>
@@ -24390,10 +23896,7 @@
         </w:sdtContent>
       </w:sdt>
       <w:r>
-        <w:t xml:space="preserve"> </w:t>
-      </w:r>
-      <w:r>
-        <w:t>Conventional Commits v1.0.0 Spezifikation</w:t>
+        <w:t xml:space="preserve"> Conventional Commits v1.0.0 Spezifikation</w:t>
       </w:r>
     </w:p>
   </w:footnote>

</xml_diff>